<commit_message>
TFE - Ajout des exigences non-fonctionnelles
</commit_message>
<xml_diff>
--- a/TFE_CattleManager.docx
+++ b/TFE_CattleManager.docx
@@ -14829,6 +14829,147 @@
     </w:p>
     <w:p>
       <w:pPr>
+        <w:pStyle w:val="Titre2"/>
+        <w:rPr>
+          <w:lang w:eastAsia="fr-FR"/>
+        </w:rPr>
+      </w:pPr>
+      <w:r>
+        <w:rPr>
+          <w:lang w:eastAsia="fr-FR"/>
+        </w:rPr>
+        <w:t>Exigences non-fonctionnelles</w:t>
+      </w:r>
+    </w:p>
+    <w:tbl>
+      <w:tblPr>
+        <w:tblStyle w:val="Grilledutableau"/>
+        <w:tblW w:w="0" w:type="auto"/>
+        <w:tblLook w:val="04A0" w:firstRow="1" w:lastRow="0" w:firstColumn="1" w:lastColumn="0" w:noHBand="0" w:noVBand="1"/>
+      </w:tblPr>
+      <w:tblGrid>
+        <w:gridCol w:w="1555"/>
+        <w:gridCol w:w="7507"/>
+      </w:tblGrid>
+      <w:tr>
+        <w:tc>
+          <w:tcPr>
+            <w:tcW w:w="1555" w:type="dxa"/>
+            <w:shd w:val="clear" w:color="auto" w:fill="86A795" w:themeFill="text2" w:themeFillTint="99"/>
+          </w:tcPr>
+          <w:p>
+            <w:pPr>
+              <w:jc w:val="center"/>
+              <w:rPr>
+                <w:i/>
+                <w:iCs/>
+                <w:color w:val="FFFFFF" w:themeColor="background1"/>
+              </w:rPr>
+            </w:pPr>
+            <w:r>
+              <w:rPr>
+                <w:i/>
+                <w:iCs/>
+                <w:color w:val="FFFFFF" w:themeColor="background1"/>
+              </w:rPr>
+              <w:t>Code</w:t>
+            </w:r>
+          </w:p>
+        </w:tc>
+        <w:tc>
+          <w:tcPr>
+            <w:tcW w:w="7507" w:type="dxa"/>
+            <w:shd w:val="clear" w:color="auto" w:fill="86A795" w:themeFill="text2" w:themeFillTint="99"/>
+          </w:tcPr>
+          <w:p>
+            <w:pPr>
+              <w:jc w:val="center"/>
+              <w:rPr>
+                <w:i/>
+                <w:iCs/>
+                <w:color w:val="FFFFFF" w:themeColor="background1"/>
+              </w:rPr>
+            </w:pPr>
+            <w:r>
+              <w:rPr>
+                <w:i/>
+                <w:iCs/>
+                <w:color w:val="FFFFFF" w:themeColor="background1"/>
+              </w:rPr>
+              <w:t>Description</w:t>
+            </w:r>
+          </w:p>
+        </w:tc>
+      </w:tr>
+      <w:tr>
+        <w:tc>
+          <w:tcPr>
+            <w:tcW w:w="1555" w:type="dxa"/>
+          </w:tcPr>
+          <w:p>
+            <w:r>
+              <w:t>CM-NF001</w:t>
+            </w:r>
+          </w:p>
+        </w:tc>
+        <w:tc>
+          <w:tcPr>
+            <w:tcW w:w="7507" w:type="dxa"/>
+          </w:tcPr>
+          <w:p>
+            <w:r>
+              <w:t>L’application doit être sécurisée au moyen d’un système d’authentification</w:t>
+            </w:r>
+          </w:p>
+        </w:tc>
+      </w:tr>
+      <w:tr>
+        <w:tc>
+          <w:tcPr>
+            <w:tcW w:w="1555" w:type="dxa"/>
+          </w:tcPr>
+          <w:p>
+            <w:r>
+              <w:t>CM-NF002</w:t>
+            </w:r>
+          </w:p>
+        </w:tc>
+        <w:tc>
+          <w:tcPr>
+            <w:tcW w:w="7507" w:type="dxa"/>
+          </w:tcPr>
+          <w:p>
+            <w:r>
+              <w:t>L’application doit présenter une cohérence visuelle (couleurs, polices, thème)</w:t>
+            </w:r>
+          </w:p>
+        </w:tc>
+      </w:tr>
+      <w:tr>
+        <w:tc>
+          <w:tcPr>
+            <w:tcW w:w="1555" w:type="dxa"/>
+          </w:tcPr>
+          <w:p>
+            <w:r>
+              <w:t>CM-NF003</w:t>
+            </w:r>
+          </w:p>
+        </w:tc>
+        <w:tc>
+          <w:tcPr>
+            <w:tcW w:w="7507" w:type="dxa"/>
+          </w:tcPr>
+          <w:p>
+            <w:r>
+              <w:t>Les fonctionnalités doivent être accessibles facilement</w:t>
+            </w:r>
+          </w:p>
+        </w:tc>
+      </w:tr>
+    </w:tbl>
+    <w:p>
+      <w:pPr>
         <w:jc w:val="both"/>
         <w:rPr>
           <w:lang w:eastAsia="fr-FR"/>
@@ -14837,105 +14978,22 @@
     </w:p>
     <w:p>
       <w:pPr>
-        <w:jc w:val="both"/>
         <w:rPr>
-          <w:lang w:eastAsia="fr-FR"/>
+          <w:rFonts w:asciiTheme="majorHAnsi" w:eastAsiaTheme="majorEastAsia" w:hAnsiTheme="majorHAnsi" w:cstheme="majorBidi"/>
+          <w:color w:val="262626" w:themeColor="text1" w:themeTint="D9"/>
+          <w:sz w:val="40"/>
+          <w:szCs w:val="40"/>
         </w:rPr>
       </w:pPr>
-    </w:p>
-    <w:p>
-      <w:pPr>
-        <w:jc w:val="both"/>
-        <w:rPr>
-          <w:lang w:eastAsia="fr-FR"/>
-        </w:rPr>
-      </w:pPr>
-    </w:p>
-    <w:p>
-      <w:pPr>
-        <w:jc w:val="both"/>
-        <w:rPr>
-          <w:lang w:eastAsia="fr-FR"/>
-        </w:rPr>
-      </w:pPr>
-    </w:p>
-    <w:p>
-      <w:pPr>
-        <w:jc w:val="both"/>
-        <w:rPr>
-          <w:lang w:eastAsia="fr-FR"/>
-        </w:rPr>
-      </w:pPr>
-    </w:p>
-    <w:p>
-      <w:pPr>
-        <w:jc w:val="both"/>
-        <w:rPr>
-          <w:lang w:eastAsia="fr-FR"/>
-        </w:rPr>
-      </w:pPr>
-    </w:p>
-    <w:p>
-      <w:pPr>
-        <w:jc w:val="both"/>
-        <w:rPr>
-          <w:lang w:eastAsia="fr-FR"/>
-        </w:rPr>
-      </w:pPr>
-    </w:p>
-    <w:p>
-      <w:pPr>
-        <w:jc w:val="both"/>
-        <w:rPr>
-          <w:lang w:eastAsia="fr-FR"/>
-        </w:rPr>
-      </w:pPr>
-    </w:p>
-    <w:p>
-      <w:pPr>
-        <w:jc w:val="both"/>
-        <w:rPr>
-          <w:lang w:eastAsia="fr-FR"/>
-        </w:rPr>
-      </w:pPr>
-    </w:p>
-    <w:p>
-      <w:pPr>
-        <w:jc w:val="both"/>
-        <w:rPr>
-          <w:lang w:eastAsia="fr-FR"/>
-        </w:rPr>
-      </w:pPr>
-    </w:p>
-    <w:p>
-      <w:pPr>
-        <w:jc w:val="both"/>
-        <w:rPr>
-          <w:lang w:eastAsia="fr-FR"/>
-        </w:rPr>
-      </w:pPr>
-    </w:p>
-    <w:p>
-      <w:pPr>
-        <w:jc w:val="both"/>
-        <w:rPr>
-          <w:lang w:eastAsia="fr-FR"/>
-        </w:rPr>
-      </w:pPr>
-    </w:p>
-    <w:p>
-      <w:pPr>
-        <w:jc w:val="both"/>
-        <w:rPr>
-          <w:lang w:eastAsia="fr-FR"/>
-        </w:rPr>
-      </w:pPr>
+      <w:bookmarkStart w:id="26" w:name="_Toc197896342"/>
+      <w:r>
+        <w:br w:type="page"/>
+      </w:r>
     </w:p>
     <w:p>
       <w:pPr>
         <w:pStyle w:val="Titre1"/>
       </w:pPr>
-      <w:bookmarkStart w:id="26" w:name="_Toc197896342"/>
       <w:r>
         <w:lastRenderedPageBreak/>
         <w:t>Analyse fonctionnelle</w:t>
@@ -16839,10 +16897,26 @@
     </w:p>
     <w:p>
       <w:pPr>
+        <w:rPr>
+          <w:rFonts w:asciiTheme="majorHAnsi" w:eastAsiaTheme="majorEastAsia" w:hAnsiTheme="majorHAnsi" w:cstheme="majorBidi"/>
+          <w:i/>
+          <w:iCs/>
+          <w:color w:val="445C19" w:themeColor="accent2" w:themeShade="80"/>
+          <w:sz w:val="28"/>
+          <w:szCs w:val="28"/>
+        </w:rPr>
+      </w:pPr>
+      <w:r>
+        <w:br w:type="page"/>
+      </w:r>
+    </w:p>
+    <w:p>
+      <w:pPr>
         <w:pStyle w:val="Titre4"/>
         <w:jc w:val="both"/>
       </w:pPr>
       <w:r>
+        <w:lastRenderedPageBreak/>
         <w:t xml:space="preserve">CM-C004 </w:t>
       </w:r>
       <w:r>
@@ -17079,7 +17153,6 @@
                 <w:i/>
                 <w:iCs/>
               </w:rPr>
-              <w:lastRenderedPageBreak/>
               <w:t>Scénario nominal</w:t>
             </w:r>
           </w:p>
@@ -25839,9 +25912,25 @@
     <w:p/>
     <w:p>
       <w:pPr>
+        <w:rPr>
+          <w:rFonts w:asciiTheme="majorHAnsi" w:eastAsiaTheme="majorEastAsia" w:hAnsiTheme="majorHAnsi" w:cstheme="majorBidi"/>
+          <w:i/>
+          <w:iCs/>
+          <w:color w:val="445C19" w:themeColor="accent2" w:themeShade="80"/>
+          <w:sz w:val="28"/>
+          <w:szCs w:val="28"/>
+        </w:rPr>
+      </w:pPr>
+      <w:r>
+        <w:br w:type="page"/>
+      </w:r>
+    </w:p>
+    <w:p>
+      <w:pPr>
         <w:pStyle w:val="Titre4"/>
       </w:pPr>
       <w:r>
+        <w:lastRenderedPageBreak/>
         <w:t xml:space="preserve">CM-T003 </w:t>
       </w:r>
       <w:r>
@@ -25921,7 +26010,6 @@
                 <w:i/>
                 <w:iCs/>
               </w:rPr>
-              <w:lastRenderedPageBreak/>
               <w:t>Acteurs</w:t>
             </w:r>
           </w:p>
@@ -32214,13 +32302,18 @@
         </w:tc>
       </w:tr>
     </w:tbl>
-    <w:p/>
     <w:p>
       <w:pPr>
         <w:pStyle w:val="Titre4"/>
       </w:pPr>
       <w:r>
-        <w:t>Taches</w:t>
+        <w:t>T</w:t>
+      </w:r>
+      <w:r>
+        <w:t>â</w:t>
+      </w:r>
+      <w:r>
+        <w:t>ches</w:t>
       </w:r>
     </w:p>
     <w:tbl>
@@ -32487,7 +32580,6 @@
         </w:tc>
       </w:tr>
     </w:tbl>
-    <w:p/>
     <w:p>
       <w:pPr>
         <w:pStyle w:val="Titre4"/>
@@ -32838,7 +32930,6 @@
         </w:tc>
       </w:tr>
     </w:tbl>
-    <w:p/>
     <w:p>
       <w:pPr>
         <w:pStyle w:val="Titre4"/>
@@ -33014,14 +33105,11 @@
         </w:tc>
       </w:tr>
     </w:tbl>
-    <w:p/>
-    <w:p/>
     <w:p>
       <w:pPr>
         <w:pStyle w:val="Titre4"/>
       </w:pPr>
       <w:r>
-        <w:lastRenderedPageBreak/>
         <w:t>Groupes</w:t>
       </w:r>
     </w:p>
@@ -33173,6 +33261,7 @@
         <w:pStyle w:val="Titre4"/>
       </w:pPr>
       <w:r>
+        <w:lastRenderedPageBreak/>
         <w:t>Traites</w:t>
       </w:r>
     </w:p>
@@ -33368,7 +33457,6 @@
         </w:tc>
       </w:tr>
     </w:tbl>
-    <w:p/>
     <w:p>
       <w:pPr>
         <w:pStyle w:val="Titre4"/>
@@ -33619,7 +33707,6 @@
         </w:tc>
       </w:tr>
     </w:tbl>
-    <w:p/>
     <w:p>
       <w:pPr>
         <w:pStyle w:val="Titre4"/>
@@ -33820,7 +33907,6 @@
         </w:tc>
       </w:tr>
     </w:tbl>
-    <w:p/>
     <w:p>
       <w:pPr>
         <w:pStyle w:val="Titre4"/>
@@ -33996,7 +34082,6 @@
         </w:tc>
       </w:tr>
     </w:tbl>
-    <w:p/>
     <w:p>
       <w:pPr>
         <w:pStyle w:val="Titre4"/>
@@ -34206,7 +34291,6 @@
           </w:tcPr>
           <w:p>
             <w:r>
-              <w:lastRenderedPageBreak/>
               <w:t>CM-RS058</w:t>
             </w:r>
           </w:p>
@@ -34223,7 +34307,6 @@
         </w:tc>
       </w:tr>
     </w:tbl>
-    <w:p/>
     <w:p>
       <w:pPr>
         <w:pStyle w:val="Titre4"/>
@@ -34403,11 +34486,14 @@
       </w:tr>
     </w:tbl>
     <w:p/>
+    <w:p/>
+    <w:p/>
     <w:p>
       <w:pPr>
         <w:pStyle w:val="Titre4"/>
       </w:pPr>
       <w:r>
+        <w:lastRenderedPageBreak/>
         <w:t>Vaccination</w:t>
       </w:r>
     </w:p>
@@ -34754,7 +34840,6 @@
         </w:tc>
       </w:tr>
     </w:tbl>
-    <w:p/>
     <w:p>
       <w:pPr>
         <w:pStyle w:val="Titre4"/>
@@ -34852,7 +34937,6 @@
         </w:tc>
       </w:tr>
     </w:tbl>
-    <w:p/>
     <w:p>
       <w:pPr>
         <w:pStyle w:val="Titre4"/>
@@ -34950,7 +35034,6 @@
         </w:tc>
       </w:tr>
     </w:tbl>
-    <w:p/>
     <w:p>
       <w:pPr>
         <w:pStyle w:val="Titre4"/>
@@ -35101,7 +35184,6 @@
         </w:tc>
       </w:tr>
     </w:tbl>
-    <w:p/>
     <w:p>
       <w:pPr>
         <w:pStyle w:val="Titre4"/>
@@ -35233,7 +35315,6 @@
           </w:tcPr>
           <w:p>
             <w:r>
-              <w:lastRenderedPageBreak/>
               <w:t>CM-R</w:t>
             </w:r>
             <w:r>
@@ -35255,10 +35336,24 @@
     </w:tbl>
     <w:p>
       <w:pPr>
+        <w:rPr>
+          <w:rFonts w:asciiTheme="majorHAnsi" w:eastAsiaTheme="majorEastAsia" w:hAnsiTheme="majorHAnsi" w:cstheme="majorBidi"/>
+          <w:color w:val="262626" w:themeColor="text1" w:themeTint="D9"/>
+          <w:sz w:val="40"/>
+          <w:szCs w:val="40"/>
+        </w:rPr>
+      </w:pPr>
+      <w:bookmarkStart w:id="35" w:name="_Toc197896351"/>
+      <w:r>
+        <w:br w:type="page"/>
+      </w:r>
+    </w:p>
+    <w:p>
+      <w:pPr>
         <w:pStyle w:val="Titre1"/>
       </w:pPr>
-      <w:bookmarkStart w:id="35" w:name="_Toc197896351"/>
-      <w:r>
+      <w:r>
+        <w:lastRenderedPageBreak/>
         <w:t>Schéma relationnel de la solution</w:t>
       </w:r>
       <w:bookmarkEnd w:id="35"/>

</xml_diff>

<commit_message>
TFE - Ajout partie Bilan
</commit_message>
<xml_diff>
--- a/TFE_CattleManager.docx
+++ b/TFE_CattleManager.docx
@@ -4106,6 +4106,7 @@
                               <w:text/>
                             </w:sdtPr>
                             <w:sdtContent>
+                              <w:proofErr w:type="spellStart"/>
                               <w:r>
                                 <w:rPr>
                                   <w:rFonts w:asciiTheme="majorHAnsi" w:eastAsiaTheme="majorEastAsia" w:hAnsiTheme="majorHAnsi" w:cstheme="majorBidi"/>
@@ -4113,7 +4114,17 @@
                                   <w:sz w:val="72"/>
                                   <w:szCs w:val="72"/>
                                 </w:rPr>
-                                <w:t>Cattle M</w:t>
+                                <w:t>Cattle</w:t>
+                              </w:r>
+                              <w:proofErr w:type="spellEnd"/>
+                              <w:r>
+                                <w:rPr>
+                                  <w:rFonts w:asciiTheme="majorHAnsi" w:eastAsiaTheme="majorEastAsia" w:hAnsiTheme="majorHAnsi" w:cstheme="majorBidi"/>
+                                  <w:color w:val="262626" w:themeColor="text1" w:themeTint="D9"/>
+                                  <w:sz w:val="72"/>
+                                  <w:szCs w:val="72"/>
+                                </w:rPr>
+                                <w:t xml:space="preserve"> M</w:t>
                               </w:r>
                               <w:r>
                                 <w:rPr>
@@ -4234,7 +4245,7 @@
           <w:r>
             <w:fldChar w:fldCharType="separate"/>
           </w:r>
-          <w:hyperlink w:anchor="_Toc197896319" w:history="1">
+          <w:hyperlink w:anchor="_Toc198332564" w:history="1">
             <w:r>
               <w:rPr>
                 <w:rStyle w:val="Lienhypertexte"/>
@@ -4261,7 +4272,7 @@
                 <w:noProof/>
                 <w:webHidden/>
               </w:rPr>
-              <w:instrText xml:space="preserve"> PAGEREF _Toc197896319 \h </w:instrText>
+              <w:instrText xml:space="preserve"> PAGEREF _Toc198332564 \h </w:instrText>
             </w:r>
             <w:r>
               <w:rPr>
@@ -4307,7 +4318,7 @@
               <w14:ligatures w14:val="standardContextual"/>
             </w:rPr>
           </w:pPr>
-          <w:hyperlink w:anchor="_Toc197896320" w:history="1">
+          <w:hyperlink w:anchor="_Toc198332565" w:history="1">
             <w:r>
               <w:rPr>
                 <w:rStyle w:val="Lienhypertexte"/>
@@ -4334,7 +4345,7 @@
                 <w:noProof/>
                 <w:webHidden/>
               </w:rPr>
-              <w:instrText xml:space="preserve"> PAGEREF _Toc197896320 \h </w:instrText>
+              <w:instrText xml:space="preserve"> PAGEREF _Toc198332565 \h </w:instrText>
             </w:r>
             <w:r>
               <w:rPr>
@@ -4380,7 +4391,7 @@
               <w14:ligatures w14:val="standardContextual"/>
             </w:rPr>
           </w:pPr>
-          <w:hyperlink w:anchor="_Toc197896321" w:history="1">
+          <w:hyperlink w:anchor="_Toc198332566" w:history="1">
             <w:r>
               <w:rPr>
                 <w:rStyle w:val="Lienhypertexte"/>
@@ -4407,7 +4418,7 @@
                 <w:noProof/>
                 <w:webHidden/>
               </w:rPr>
-              <w:instrText xml:space="preserve"> PAGEREF _Toc197896321 \h </w:instrText>
+              <w:instrText xml:space="preserve"> PAGEREF _Toc198332566 \h </w:instrText>
             </w:r>
             <w:r>
               <w:rPr>
@@ -4453,7 +4464,7 @@
               <w14:ligatures w14:val="standardContextual"/>
             </w:rPr>
           </w:pPr>
-          <w:hyperlink w:anchor="_Toc197896322" w:history="1">
+          <w:hyperlink w:anchor="_Toc198332567" w:history="1">
             <w:r>
               <w:rPr>
                 <w:rStyle w:val="Lienhypertexte"/>
@@ -4480,7 +4491,7 @@
                 <w:noProof/>
                 <w:webHidden/>
               </w:rPr>
-              <w:instrText xml:space="preserve"> PAGEREF _Toc197896322 \h </w:instrText>
+              <w:instrText xml:space="preserve"> PAGEREF _Toc198332567 \h </w:instrText>
             </w:r>
             <w:r>
               <w:rPr>
@@ -4526,13 +4537,13 @@
               <w14:ligatures w14:val="standardContextual"/>
             </w:rPr>
           </w:pPr>
-          <w:hyperlink w:anchor="_Toc197896323" w:history="1">
+          <w:hyperlink w:anchor="_Toc198332568" w:history="1">
             <w:r>
               <w:rPr>
                 <w:rStyle w:val="Lienhypertexte"/>
                 <w:noProof/>
               </w:rPr>
-              <w:t>Description du projet</w:t>
+              <w:t>Description de la problématique et du projet</w:t>
             </w:r>
             <w:r>
               <w:rPr>
@@ -4553,7 +4564,7 @@
                 <w:noProof/>
                 <w:webHidden/>
               </w:rPr>
-              <w:instrText xml:space="preserve"> PAGEREF _Toc197896323 \h </w:instrText>
+              <w:instrText xml:space="preserve"> PAGEREF _Toc198332568 \h </w:instrText>
             </w:r>
             <w:r>
               <w:rPr>
@@ -4599,7 +4610,7 @@
               <w14:ligatures w14:val="standardContextual"/>
             </w:rPr>
           </w:pPr>
-          <w:hyperlink w:anchor="_Toc197896324" w:history="1">
+          <w:hyperlink w:anchor="_Toc198332569" w:history="1">
             <w:r>
               <w:rPr>
                 <w:rStyle w:val="Lienhypertexte"/>
@@ -4627,7 +4638,7 @@
                 <w:noProof/>
                 <w:webHidden/>
               </w:rPr>
-              <w:instrText xml:space="preserve"> PAGEREF _Toc197896324 \h </w:instrText>
+              <w:instrText xml:space="preserve"> PAGEREF _Toc198332569 \h </w:instrText>
             </w:r>
             <w:r>
               <w:rPr>
@@ -4673,7 +4684,7 @@
               <w14:ligatures w14:val="standardContextual"/>
             </w:rPr>
           </w:pPr>
-          <w:hyperlink w:anchor="_Toc197896325" w:history="1">
+          <w:hyperlink w:anchor="_Toc198332570" w:history="1">
             <w:r>
               <w:rPr>
                 <w:rStyle w:val="Lienhypertexte"/>
@@ -4700,7 +4711,7 @@
                 <w:noProof/>
                 <w:webHidden/>
               </w:rPr>
-              <w:instrText xml:space="preserve"> PAGEREF _Toc197896325 \h </w:instrText>
+              <w:instrText xml:space="preserve"> PAGEREF _Toc198332570 \h </w:instrText>
             </w:r>
             <w:r>
               <w:rPr>
@@ -4746,7 +4757,7 @@
               <w14:ligatures w14:val="standardContextual"/>
             </w:rPr>
           </w:pPr>
-          <w:hyperlink w:anchor="_Toc197896326" w:history="1">
+          <w:hyperlink w:anchor="_Toc198332571" w:history="1">
             <w:r>
               <w:rPr>
                 <w:rStyle w:val="Lienhypertexte"/>
@@ -4773,7 +4784,7 @@
                 <w:noProof/>
                 <w:webHidden/>
               </w:rPr>
-              <w:instrText xml:space="preserve"> PAGEREF _Toc197896326 \h </w:instrText>
+              <w:instrText xml:space="preserve"> PAGEREF _Toc198332571 \h </w:instrText>
             </w:r>
             <w:r>
               <w:rPr>
@@ -4819,7 +4830,7 @@
               <w14:ligatures w14:val="standardContextual"/>
             </w:rPr>
           </w:pPr>
-          <w:hyperlink w:anchor="_Toc197896327" w:history="1">
+          <w:hyperlink w:anchor="_Toc198332572" w:history="1">
             <w:r>
               <w:rPr>
                 <w:rStyle w:val="Lienhypertexte"/>
@@ -4846,7 +4857,7 @@
                 <w:noProof/>
                 <w:webHidden/>
               </w:rPr>
-              <w:instrText xml:space="preserve"> PAGEREF _Toc197896327 \h </w:instrText>
+              <w:instrText xml:space="preserve"> PAGEREF _Toc198332572 \h </w:instrText>
             </w:r>
             <w:r>
               <w:rPr>
@@ -4892,7 +4903,7 @@
               <w14:ligatures w14:val="standardContextual"/>
             </w:rPr>
           </w:pPr>
-          <w:hyperlink w:anchor="_Toc197896328" w:history="1">
+          <w:hyperlink w:anchor="_Toc198332573" w:history="1">
             <w:r>
               <w:rPr>
                 <w:rStyle w:val="Lienhypertexte"/>
@@ -4919,7 +4930,7 @@
                 <w:noProof/>
                 <w:webHidden/>
               </w:rPr>
-              <w:instrText xml:space="preserve"> PAGEREF _Toc197896328 \h </w:instrText>
+              <w:instrText xml:space="preserve"> PAGEREF _Toc198332573 \h </w:instrText>
             </w:r>
             <w:r>
               <w:rPr>
@@ -4965,7 +4976,7 @@
               <w14:ligatures w14:val="standardContextual"/>
             </w:rPr>
           </w:pPr>
-          <w:hyperlink w:anchor="_Toc197896329" w:history="1">
+          <w:hyperlink w:anchor="_Toc198332574" w:history="1">
             <w:r>
               <w:rPr>
                 <w:rStyle w:val="Lienhypertexte"/>
@@ -4992,7 +5003,7 @@
                 <w:noProof/>
                 <w:webHidden/>
               </w:rPr>
-              <w:instrText xml:space="preserve"> PAGEREF _Toc197896329 \h </w:instrText>
+              <w:instrText xml:space="preserve"> PAGEREF _Toc198332574 \h </w:instrText>
             </w:r>
             <w:r>
               <w:rPr>
@@ -5038,7 +5049,7 @@
               <w14:ligatures w14:val="standardContextual"/>
             </w:rPr>
           </w:pPr>
-          <w:hyperlink w:anchor="_Toc197896330" w:history="1">
+          <w:hyperlink w:anchor="_Toc198332575" w:history="1">
             <w:r>
               <w:rPr>
                 <w:rStyle w:val="Lienhypertexte"/>
@@ -5065,7 +5076,7 @@
                 <w:noProof/>
                 <w:webHidden/>
               </w:rPr>
-              <w:instrText xml:space="preserve"> PAGEREF _Toc197896330 \h </w:instrText>
+              <w:instrText xml:space="preserve"> PAGEREF _Toc198332575 \h </w:instrText>
             </w:r>
             <w:r>
               <w:rPr>
@@ -5111,7 +5122,7 @@
               <w14:ligatures w14:val="standardContextual"/>
             </w:rPr>
           </w:pPr>
-          <w:hyperlink w:anchor="_Toc197896331" w:history="1">
+          <w:hyperlink w:anchor="_Toc198332576" w:history="1">
             <w:r>
               <w:rPr>
                 <w:rStyle w:val="Lienhypertexte"/>
@@ -5138,7 +5149,7 @@
                 <w:noProof/>
                 <w:webHidden/>
               </w:rPr>
-              <w:instrText xml:space="preserve"> PAGEREF _Toc197896331 \h </w:instrText>
+              <w:instrText xml:space="preserve"> PAGEREF _Toc198332576 \h </w:instrText>
             </w:r>
             <w:r>
               <w:rPr>
@@ -5184,7 +5195,7 @@
               <w14:ligatures w14:val="standardContextual"/>
             </w:rPr>
           </w:pPr>
-          <w:hyperlink w:anchor="_Toc197896332" w:history="1">
+          <w:hyperlink w:anchor="_Toc198332577" w:history="1">
             <w:r>
               <w:rPr>
                 <w:rStyle w:val="Lienhypertexte"/>
@@ -5211,7 +5222,7 @@
                 <w:noProof/>
                 <w:webHidden/>
               </w:rPr>
-              <w:instrText xml:space="preserve"> PAGEREF _Toc197896332 \h </w:instrText>
+              <w:instrText xml:space="preserve"> PAGEREF _Toc198332577 \h </w:instrText>
             </w:r>
             <w:r>
               <w:rPr>
@@ -5257,7 +5268,7 @@
               <w14:ligatures w14:val="standardContextual"/>
             </w:rPr>
           </w:pPr>
-          <w:hyperlink w:anchor="_Toc197896333" w:history="1">
+          <w:hyperlink w:anchor="_Toc198332578" w:history="1">
             <w:r>
               <w:rPr>
                 <w:rStyle w:val="Lienhypertexte"/>
@@ -5284,7 +5295,7 @@
                 <w:noProof/>
                 <w:webHidden/>
               </w:rPr>
-              <w:instrText xml:space="preserve"> PAGEREF _Toc197896333 \h </w:instrText>
+              <w:instrText xml:space="preserve"> PAGEREF _Toc198332578 \h </w:instrText>
             </w:r>
             <w:r>
               <w:rPr>
@@ -5330,7 +5341,7 @@
               <w14:ligatures w14:val="standardContextual"/>
             </w:rPr>
           </w:pPr>
-          <w:hyperlink w:anchor="_Toc197896334" w:history="1">
+          <w:hyperlink w:anchor="_Toc198332579" w:history="1">
             <w:r>
               <w:rPr>
                 <w:rStyle w:val="Lienhypertexte"/>
@@ -5357,7 +5368,7 @@
                 <w:noProof/>
                 <w:webHidden/>
               </w:rPr>
-              <w:instrText xml:space="preserve"> PAGEREF _Toc197896334 \h </w:instrText>
+              <w:instrText xml:space="preserve"> PAGEREF _Toc198332579 \h </w:instrText>
             </w:r>
             <w:r>
               <w:rPr>
@@ -5403,7 +5414,7 @@
               <w14:ligatures w14:val="standardContextual"/>
             </w:rPr>
           </w:pPr>
-          <w:hyperlink w:anchor="_Toc197896335" w:history="1">
+          <w:hyperlink w:anchor="_Toc198332580" w:history="1">
             <w:r>
               <w:rPr>
                 <w:rStyle w:val="Lienhypertexte"/>
@@ -5431,7 +5442,7 @@
                 <w:noProof/>
                 <w:webHidden/>
               </w:rPr>
-              <w:instrText xml:space="preserve"> PAGEREF _Toc197896335 \h </w:instrText>
+              <w:instrText xml:space="preserve"> PAGEREF _Toc198332580 \h </w:instrText>
             </w:r>
             <w:r>
               <w:rPr>
@@ -5477,7 +5488,7 @@
               <w14:ligatures w14:val="standardContextual"/>
             </w:rPr>
           </w:pPr>
-          <w:hyperlink w:anchor="_Toc197896336" w:history="1">
+          <w:hyperlink w:anchor="_Toc198332581" w:history="1">
             <w:r>
               <w:rPr>
                 <w:rStyle w:val="Lienhypertexte"/>
@@ -5505,7 +5516,7 @@
                 <w:noProof/>
                 <w:webHidden/>
               </w:rPr>
-              <w:instrText xml:space="preserve"> PAGEREF _Toc197896336 \h </w:instrText>
+              <w:instrText xml:space="preserve"> PAGEREF _Toc198332581 \h </w:instrText>
             </w:r>
             <w:r>
               <w:rPr>
@@ -5551,7 +5562,7 @@
               <w14:ligatures w14:val="standardContextual"/>
             </w:rPr>
           </w:pPr>
-          <w:hyperlink w:anchor="_Toc197896337" w:history="1">
+          <w:hyperlink w:anchor="_Toc198332582" w:history="1">
             <w:r>
               <w:rPr>
                 <w:rStyle w:val="Lienhypertexte"/>
@@ -5579,7 +5590,7 @@
                 <w:noProof/>
                 <w:webHidden/>
               </w:rPr>
-              <w:instrText xml:space="preserve"> PAGEREF _Toc197896337 \h </w:instrText>
+              <w:instrText xml:space="preserve"> PAGEREF _Toc198332582 \h </w:instrText>
             </w:r>
             <w:r>
               <w:rPr>
@@ -5625,7 +5636,7 @@
               <w14:ligatures w14:val="standardContextual"/>
             </w:rPr>
           </w:pPr>
-          <w:hyperlink w:anchor="_Toc197896338" w:history="1">
+          <w:hyperlink w:anchor="_Toc198332583" w:history="1">
             <w:r>
               <w:rPr>
                 <w:rStyle w:val="Lienhypertexte"/>
@@ -5653,7 +5664,7 @@
                 <w:noProof/>
                 <w:webHidden/>
               </w:rPr>
-              <w:instrText xml:space="preserve"> PAGEREF _Toc197896338 \h </w:instrText>
+              <w:instrText xml:space="preserve"> PAGEREF _Toc198332583 \h </w:instrText>
             </w:r>
             <w:r>
               <w:rPr>
@@ -5699,7 +5710,7 @@
               <w14:ligatures w14:val="standardContextual"/>
             </w:rPr>
           </w:pPr>
-          <w:hyperlink w:anchor="_Toc197896339" w:history="1">
+          <w:hyperlink w:anchor="_Toc198332584" w:history="1">
             <w:r>
               <w:rPr>
                 <w:rStyle w:val="Lienhypertexte"/>
@@ -5729,7 +5740,7 @@
                 <w:noProof/>
                 <w:webHidden/>
               </w:rPr>
-              <w:instrText xml:space="preserve"> PAGEREF _Toc197896339 \h </w:instrText>
+              <w:instrText xml:space="preserve"> PAGEREF _Toc198332584 \h </w:instrText>
             </w:r>
             <w:r>
               <w:rPr>
@@ -5775,7 +5786,7 @@
               <w14:ligatures w14:val="standardContextual"/>
             </w:rPr>
           </w:pPr>
-          <w:hyperlink w:anchor="_Toc197896340" w:history="1">
+          <w:hyperlink w:anchor="_Toc198332585" w:history="1">
             <w:r>
               <w:rPr>
                 <w:rStyle w:val="Lienhypertexte"/>
@@ -5805,7 +5816,7 @@
                 <w:noProof/>
                 <w:webHidden/>
               </w:rPr>
-              <w:instrText xml:space="preserve"> PAGEREF _Toc197896340 \h </w:instrText>
+              <w:instrText xml:space="preserve"> PAGEREF _Toc198332585 \h </w:instrText>
             </w:r>
             <w:r>
               <w:rPr>
@@ -5851,7 +5862,7 @@
               <w14:ligatures w14:val="standardContextual"/>
             </w:rPr>
           </w:pPr>
-          <w:hyperlink w:anchor="_Toc197896341" w:history="1">
+          <w:hyperlink w:anchor="_Toc198332586" w:history="1">
             <w:r>
               <w:rPr>
                 <w:rStyle w:val="Lienhypertexte"/>
@@ -5881,7 +5892,81 @@
                 <w:noProof/>
                 <w:webHidden/>
               </w:rPr>
-              <w:instrText xml:space="preserve"> PAGEREF _Toc197896341 \h </w:instrText>
+              <w:instrText xml:space="preserve"> PAGEREF _Toc198332586 \h </w:instrText>
+            </w:r>
+            <w:r>
+              <w:rPr>
+                <w:noProof/>
+                <w:webHidden/>
+              </w:rPr>
+            </w:r>
+            <w:r>
+              <w:rPr>
+                <w:noProof/>
+                <w:webHidden/>
+              </w:rPr>
+              <w:fldChar w:fldCharType="separate"/>
+            </w:r>
+            <w:r>
+              <w:rPr>
+                <w:noProof/>
+                <w:webHidden/>
+              </w:rPr>
+              <w:t>16</w:t>
+            </w:r>
+            <w:r>
+              <w:rPr>
+                <w:noProof/>
+                <w:webHidden/>
+              </w:rPr>
+              <w:fldChar w:fldCharType="end"/>
+            </w:r>
+          </w:hyperlink>
+        </w:p>
+        <w:p>
+          <w:pPr>
+            <w:pStyle w:val="TM2"/>
+            <w:tabs>
+              <w:tab w:val="right" w:leader="dot" w:pos="9062"/>
+            </w:tabs>
+            <w:rPr>
+              <w:noProof/>
+              <w:kern w:val="2"/>
+              <w:sz w:val="24"/>
+              <w:szCs w:val="24"/>
+              <w:lang w:eastAsia="fr-FR"/>
+              <w14:ligatures w14:val="standardContextual"/>
+            </w:rPr>
+          </w:pPr>
+          <w:hyperlink w:anchor="_Toc198332587" w:history="1">
+            <w:r>
+              <w:rPr>
+                <w:rStyle w:val="Lienhypertexte"/>
+                <w:noProof/>
+                <w:lang w:eastAsia="fr-FR"/>
+              </w:rPr>
+              <w:t>Exigences non-fonctionnelles</w:t>
+            </w:r>
+            <w:r>
+              <w:rPr>
+                <w:noProof/>
+                <w:webHidden/>
+              </w:rPr>
+              <w:tab/>
+            </w:r>
+            <w:r>
+              <w:rPr>
+                <w:noProof/>
+                <w:webHidden/>
+              </w:rPr>
+              <w:fldChar w:fldCharType="begin"/>
+            </w:r>
+            <w:r>
+              <w:rPr>
+                <w:noProof/>
+                <w:webHidden/>
+              </w:rPr>
+              <w:instrText xml:space="preserve"> PAGEREF _Toc198332587 \h </w:instrText>
             </w:r>
             <w:r>
               <w:rPr>
@@ -5927,7 +6012,7 @@
               <w14:ligatures w14:val="standardContextual"/>
             </w:rPr>
           </w:pPr>
-          <w:hyperlink w:anchor="_Toc197896342" w:history="1">
+          <w:hyperlink w:anchor="_Toc198332588" w:history="1">
             <w:r>
               <w:rPr>
                 <w:rStyle w:val="Lienhypertexte"/>
@@ -5954,7 +6039,7 @@
                 <w:noProof/>
                 <w:webHidden/>
               </w:rPr>
-              <w:instrText xml:space="preserve"> PAGEREF _Toc197896342 \h </w:instrText>
+              <w:instrText xml:space="preserve"> PAGEREF _Toc198332588 \h </w:instrText>
             </w:r>
             <w:r>
               <w:rPr>
@@ -6000,7 +6085,7 @@
               <w14:ligatures w14:val="standardContextual"/>
             </w:rPr>
           </w:pPr>
-          <w:hyperlink w:anchor="_Toc197896343" w:history="1">
+          <w:hyperlink w:anchor="_Toc198332589" w:history="1">
             <w:r>
               <w:rPr>
                 <w:rStyle w:val="Lienhypertexte"/>
@@ -6027,7 +6112,7 @@
                 <w:noProof/>
                 <w:webHidden/>
               </w:rPr>
-              <w:instrText xml:space="preserve"> PAGEREF _Toc197896343 \h </w:instrText>
+              <w:instrText xml:space="preserve"> PAGEREF _Toc198332589 \h </w:instrText>
             </w:r>
             <w:r>
               <w:rPr>
@@ -6073,7 +6158,7 @@
               <w14:ligatures w14:val="standardContextual"/>
             </w:rPr>
           </w:pPr>
-          <w:hyperlink w:anchor="_Toc197896344" w:history="1">
+          <w:hyperlink w:anchor="_Toc198332590" w:history="1">
             <w:r>
               <w:rPr>
                 <w:rStyle w:val="Lienhypertexte"/>
@@ -6100,7 +6185,7 @@
                 <w:noProof/>
                 <w:webHidden/>
               </w:rPr>
-              <w:instrText xml:space="preserve"> PAGEREF _Toc197896344 \h </w:instrText>
+              <w:instrText xml:space="preserve"> PAGEREF _Toc198332590 \h </w:instrText>
             </w:r>
             <w:r>
               <w:rPr>
@@ -6146,7 +6231,7 @@
               <w14:ligatures w14:val="standardContextual"/>
             </w:rPr>
           </w:pPr>
-          <w:hyperlink w:anchor="_Toc197896345" w:history="1">
+          <w:hyperlink w:anchor="_Toc198332591" w:history="1">
             <w:r>
               <w:rPr>
                 <w:rStyle w:val="Lienhypertexte"/>
@@ -6173,7 +6258,7 @@
                 <w:noProof/>
                 <w:webHidden/>
               </w:rPr>
-              <w:instrText xml:space="preserve"> PAGEREF _Toc197896345 \h </w:instrText>
+              <w:instrText xml:space="preserve"> PAGEREF _Toc198332591 \h </w:instrText>
             </w:r>
             <w:r>
               <w:rPr>
@@ -6219,7 +6304,7 @@
               <w14:ligatures w14:val="standardContextual"/>
             </w:rPr>
           </w:pPr>
-          <w:hyperlink w:anchor="_Toc197896346" w:history="1">
+          <w:hyperlink w:anchor="_Toc198332592" w:history="1">
             <w:r>
               <w:rPr>
                 <w:rStyle w:val="Lienhypertexte"/>
@@ -6246,7 +6331,7 @@
                 <w:noProof/>
                 <w:webHidden/>
               </w:rPr>
-              <w:instrText xml:space="preserve"> PAGEREF _Toc197896346 \h </w:instrText>
+              <w:instrText xml:space="preserve"> PAGEREF _Toc198332592 \h </w:instrText>
             </w:r>
             <w:r>
               <w:rPr>
@@ -6292,7 +6377,7 @@
               <w14:ligatures w14:val="standardContextual"/>
             </w:rPr>
           </w:pPr>
-          <w:hyperlink w:anchor="_Toc197896347" w:history="1">
+          <w:hyperlink w:anchor="_Toc198332593" w:history="1">
             <w:r>
               <w:rPr>
                 <w:rStyle w:val="Lienhypertexte"/>
@@ -6319,7 +6404,7 @@
                 <w:noProof/>
                 <w:webHidden/>
               </w:rPr>
-              <w:instrText xml:space="preserve"> PAGEREF _Toc197896347 \h </w:instrText>
+              <w:instrText xml:space="preserve"> PAGEREF _Toc198332593 \h </w:instrText>
             </w:r>
             <w:r>
               <w:rPr>
@@ -6365,7 +6450,7 @@
               <w14:ligatures w14:val="standardContextual"/>
             </w:rPr>
           </w:pPr>
-          <w:hyperlink w:anchor="_Toc197896348" w:history="1">
+          <w:hyperlink w:anchor="_Toc198332594" w:history="1">
             <w:r>
               <w:rPr>
                 <w:rStyle w:val="Lienhypertexte"/>
@@ -6392,7 +6477,7 @@
                 <w:noProof/>
                 <w:webHidden/>
               </w:rPr>
-              <w:instrText xml:space="preserve"> PAGEREF _Toc197896348 \h </w:instrText>
+              <w:instrText xml:space="preserve"> PAGEREF _Toc198332594 \h </w:instrText>
             </w:r>
             <w:r>
               <w:rPr>
@@ -6438,7 +6523,7 @@
               <w14:ligatures w14:val="standardContextual"/>
             </w:rPr>
           </w:pPr>
-          <w:hyperlink w:anchor="_Toc197896349" w:history="1">
+          <w:hyperlink w:anchor="_Toc198332595" w:history="1">
             <w:r>
               <w:rPr>
                 <w:rStyle w:val="Lienhypertexte"/>
@@ -6465,7 +6550,7 @@
                 <w:noProof/>
                 <w:webHidden/>
               </w:rPr>
-              <w:instrText xml:space="preserve"> PAGEREF _Toc197896349 \h </w:instrText>
+              <w:instrText xml:space="preserve"> PAGEREF _Toc198332595 \h </w:instrText>
             </w:r>
             <w:r>
               <w:rPr>
@@ -6511,7 +6596,7 @@
               <w14:ligatures w14:val="standardContextual"/>
             </w:rPr>
           </w:pPr>
-          <w:hyperlink w:anchor="_Toc197896350" w:history="1">
+          <w:hyperlink w:anchor="_Toc198332596" w:history="1">
             <w:r>
               <w:rPr>
                 <w:rStyle w:val="Lienhypertexte"/>
@@ -6538,7 +6623,7 @@
                 <w:noProof/>
                 <w:webHidden/>
               </w:rPr>
-              <w:instrText xml:space="preserve"> PAGEREF _Toc197896350 \h </w:instrText>
+              <w:instrText xml:space="preserve"> PAGEREF _Toc198332596 \h </w:instrText>
             </w:r>
             <w:r>
               <w:rPr>
@@ -6584,7 +6669,7 @@
               <w14:ligatures w14:val="standardContextual"/>
             </w:rPr>
           </w:pPr>
-          <w:hyperlink w:anchor="_Toc197896351" w:history="1">
+          <w:hyperlink w:anchor="_Toc198332597" w:history="1">
             <w:r>
               <w:rPr>
                 <w:rStyle w:val="Lienhypertexte"/>
@@ -6611,7 +6696,7 @@
                 <w:noProof/>
                 <w:webHidden/>
               </w:rPr>
-              <w:instrText xml:space="preserve"> PAGEREF _Toc197896351 \h </w:instrText>
+              <w:instrText xml:space="preserve"> PAGEREF _Toc198332597 \h </w:instrText>
             </w:r>
             <w:r>
               <w:rPr>
@@ -6657,7 +6742,7 @@
               <w14:ligatures w14:val="standardContextual"/>
             </w:rPr>
           </w:pPr>
-          <w:hyperlink w:anchor="_Toc197896352" w:history="1">
+          <w:hyperlink w:anchor="_Toc198332598" w:history="1">
             <w:r>
               <w:rPr>
                 <w:rStyle w:val="Lienhypertexte"/>
@@ -6684,7 +6769,7 @@
                 <w:noProof/>
                 <w:webHidden/>
               </w:rPr>
-              <w:instrText xml:space="preserve"> PAGEREF _Toc197896352 \h </w:instrText>
+              <w:instrText xml:space="preserve"> PAGEREF _Toc198332598 \h </w:instrText>
             </w:r>
             <w:r>
               <w:rPr>
@@ -6730,7 +6815,7 @@
               <w14:ligatures w14:val="standardContextual"/>
             </w:rPr>
           </w:pPr>
-          <w:hyperlink w:anchor="_Toc197896353" w:history="1">
+          <w:hyperlink w:anchor="_Toc198332599" w:history="1">
             <w:r>
               <w:rPr>
                 <w:rStyle w:val="Lienhypertexte"/>
@@ -6757,7 +6842,7 @@
                 <w:noProof/>
                 <w:webHidden/>
               </w:rPr>
-              <w:instrText xml:space="preserve"> PAGEREF _Toc197896353 \h </w:instrText>
+              <w:instrText xml:space="preserve"> PAGEREF _Toc198332599 \h </w:instrText>
             </w:r>
             <w:r>
               <w:rPr>
@@ -6803,7 +6888,7 @@
               <w14:ligatures w14:val="standardContextual"/>
             </w:rPr>
           </w:pPr>
-          <w:hyperlink w:anchor="_Toc197896354" w:history="1">
+          <w:hyperlink w:anchor="_Toc198332600" w:history="1">
             <w:r>
               <w:rPr>
                 <w:rStyle w:val="Lienhypertexte"/>
@@ -6830,7 +6915,7 @@
                 <w:noProof/>
                 <w:webHidden/>
               </w:rPr>
-              <w:instrText xml:space="preserve"> PAGEREF _Toc197896354 \h </w:instrText>
+              <w:instrText xml:space="preserve"> PAGEREF _Toc198332600 \h </w:instrText>
             </w:r>
             <w:r>
               <w:rPr>
@@ -6876,7 +6961,7 @@
               <w14:ligatures w14:val="standardContextual"/>
             </w:rPr>
           </w:pPr>
-          <w:hyperlink w:anchor="_Toc197896355" w:history="1">
+          <w:hyperlink w:anchor="_Toc198332601" w:history="1">
             <w:r>
               <w:rPr>
                 <w:rStyle w:val="Lienhypertexte"/>
@@ -6903,7 +6988,7 @@
                 <w:noProof/>
                 <w:webHidden/>
               </w:rPr>
-              <w:instrText xml:space="preserve"> PAGEREF _Toc197896355 \h </w:instrText>
+              <w:instrText xml:space="preserve"> PAGEREF _Toc198332601 \h </w:instrText>
             </w:r>
             <w:r>
               <w:rPr>
@@ -6949,7 +7034,7 @@
               <w14:ligatures w14:val="standardContextual"/>
             </w:rPr>
           </w:pPr>
-          <w:hyperlink w:anchor="_Toc197896356" w:history="1">
+          <w:hyperlink w:anchor="_Toc198332602" w:history="1">
             <w:r>
               <w:rPr>
                 <w:rStyle w:val="Lienhypertexte"/>
@@ -6976,7 +7061,7 @@
                 <w:noProof/>
                 <w:webHidden/>
               </w:rPr>
-              <w:instrText xml:space="preserve"> PAGEREF _Toc197896356 \h </w:instrText>
+              <w:instrText xml:space="preserve"> PAGEREF _Toc198332602 \h </w:instrText>
             </w:r>
             <w:r>
               <w:rPr>
@@ -7022,7 +7107,7 @@
               <w14:ligatures w14:val="standardContextual"/>
             </w:rPr>
           </w:pPr>
-          <w:hyperlink w:anchor="_Toc197896357" w:history="1">
+          <w:hyperlink w:anchor="_Toc198332603" w:history="1">
             <w:r>
               <w:rPr>
                 <w:rStyle w:val="Lienhypertexte"/>
@@ -7049,7 +7134,7 @@
                 <w:noProof/>
                 <w:webHidden/>
               </w:rPr>
-              <w:instrText xml:space="preserve"> PAGEREF _Toc197896357 \h </w:instrText>
+              <w:instrText xml:space="preserve"> PAGEREF _Toc198332603 \h </w:instrText>
             </w:r>
             <w:r>
               <w:rPr>
@@ -7095,7 +7180,7 @@
               <w14:ligatures w14:val="standardContextual"/>
             </w:rPr>
           </w:pPr>
-          <w:hyperlink w:anchor="_Toc197896358" w:history="1">
+          <w:hyperlink w:anchor="_Toc198332604" w:history="1">
             <w:r>
               <w:rPr>
                 <w:rStyle w:val="Lienhypertexte"/>
@@ -7122,7 +7207,7 @@
                 <w:noProof/>
                 <w:webHidden/>
               </w:rPr>
-              <w:instrText xml:space="preserve"> PAGEREF _Toc197896358 \h </w:instrText>
+              <w:instrText xml:space="preserve"> PAGEREF _Toc198332604 \h </w:instrText>
             </w:r>
             <w:r>
               <w:rPr>
@@ -7168,27 +7253,20 @@
               <w14:ligatures w14:val="standardContextual"/>
             </w:rPr>
           </w:pPr>
-          <w:hyperlink w:anchor="_Toc197896359" w:history="1">
+          <w:hyperlink w:anchor="_Toc198332605" w:history="1">
             <w:r>
               <w:rPr>
                 <w:rStyle w:val="Lienhypertexte"/>
                 <w:noProof/>
               </w:rPr>
-              <w:t>Concl</w:t>
+              <w:t>Conclusio</w:t>
             </w:r>
             <w:r>
               <w:rPr>
                 <w:rStyle w:val="Lienhypertexte"/>
                 <w:noProof/>
               </w:rPr>
-              <w:t>u</w:t>
-            </w:r>
-            <w:r>
-              <w:rPr>
-                <w:rStyle w:val="Lienhypertexte"/>
-                <w:noProof/>
-              </w:rPr>
-              <w:t>sion</w:t>
+              <w:t>n</w:t>
             </w:r>
             <w:r>
               <w:rPr>
@@ -7209,7 +7287,7 @@
                 <w:noProof/>
                 <w:webHidden/>
               </w:rPr>
-              <w:instrText xml:space="preserve"> PAGEREF _Toc197896359 \h </w:instrText>
+              <w:instrText xml:space="preserve"> PAGEREF _Toc198332605 \h </w:instrText>
             </w:r>
             <w:r>
               <w:rPr>
@@ -7255,7 +7333,7 @@
               <w14:ligatures w14:val="standardContextual"/>
             </w:rPr>
           </w:pPr>
-          <w:hyperlink w:anchor="_Toc197896360" w:history="1">
+          <w:hyperlink w:anchor="_Toc198332606" w:history="1">
             <w:r>
               <w:rPr>
                 <w:rStyle w:val="Lienhypertexte"/>
@@ -7282,7 +7360,7 @@
                 <w:noProof/>
                 <w:webHidden/>
               </w:rPr>
-              <w:instrText xml:space="preserve"> PAGEREF _Toc197896360 \h </w:instrText>
+              <w:instrText xml:space="preserve"> PAGEREF _Toc198332606 \h </w:instrText>
             </w:r>
             <w:r>
               <w:rPr>
@@ -7342,7 +7420,7 @@
       <w:pPr>
         <w:pStyle w:val="Titre1"/>
       </w:pPr>
-      <w:bookmarkStart w:id="1" w:name="_Toc197896319"/>
+      <w:bookmarkStart w:id="1" w:name="_Toc198332564"/>
       <w:r>
         <w:lastRenderedPageBreak/>
         <w:t>Introduction</w:t>
@@ -7353,7 +7431,7 @@
       <w:pPr>
         <w:pStyle w:val="Titre2"/>
       </w:pPr>
-      <w:bookmarkStart w:id="2" w:name="_Toc197896320"/>
+      <w:bookmarkStart w:id="2" w:name="_Toc198332565"/>
       <w:r>
         <w:t>Préambule</w:t>
       </w:r>
@@ -7503,7 +7581,7 @@
         <w:pStyle w:val="Titre2"/>
       </w:pPr>
       <w:bookmarkStart w:id="3" w:name="_Toc118925198"/>
-      <w:bookmarkStart w:id="4" w:name="_Toc197896321"/>
+      <w:bookmarkStart w:id="4" w:name="_Toc198332566"/>
       <w:bookmarkEnd w:id="0"/>
       <w:r>
         <w:t>E</w:t>
@@ -7596,7 +7674,7 @@
       <w:pPr>
         <w:pStyle w:val="Titre2"/>
       </w:pPr>
-      <w:bookmarkStart w:id="5" w:name="_Toc197896322"/>
+      <w:bookmarkStart w:id="5" w:name="_Toc198332567"/>
       <w:r>
         <w:t>Remerciements</w:t>
       </w:r>
@@ -7624,7 +7702,7 @@
         <w:pStyle w:val="Titre1"/>
       </w:pPr>
       <w:bookmarkStart w:id="6" w:name="_Toc118925199"/>
-      <w:bookmarkStart w:id="7" w:name="_Toc197896323"/>
+      <w:bookmarkStart w:id="7" w:name="_Toc198332568"/>
       <w:r>
         <w:lastRenderedPageBreak/>
         <w:t>Description</w:t>
@@ -8397,7 +8475,6 @@
         </w:rPr>
         <w:t>etc...</w:t>
       </w:r>
-      <w:bookmarkStart w:id="8" w:name="_Toc197896324"/>
     </w:p>
     <w:p>
       <w:pPr>
@@ -8406,6 +8483,7 @@
           <w:lang w:eastAsia="fr-FR"/>
         </w:rPr>
       </w:pPr>
+      <w:bookmarkStart w:id="8" w:name="_Toc198332569"/>
       <w:r>
         <w:rPr>
           <w:lang w:eastAsia="fr-FR"/>
@@ -8847,7 +8925,7 @@
       <w:pPr>
         <w:pStyle w:val="Titre1"/>
       </w:pPr>
-      <w:bookmarkStart w:id="9" w:name="_Toc197896325"/>
+      <w:bookmarkStart w:id="9" w:name="_Toc198332570"/>
       <w:r>
         <w:lastRenderedPageBreak/>
         <w:t>Analyse du secteur</w:t>
@@ -8858,7 +8936,7 @@
       <w:pPr>
         <w:pStyle w:val="Titre2"/>
       </w:pPr>
-      <w:bookmarkStart w:id="10" w:name="_Toc197896326"/>
+      <w:bookmarkStart w:id="10" w:name="_Toc198332571"/>
       <w:r>
         <w:t>Réglementation</w:t>
       </w:r>
@@ -8941,7 +9019,7 @@
       <w:pPr>
         <w:pStyle w:val="Titre2"/>
       </w:pPr>
-      <w:bookmarkStart w:id="11" w:name="_Toc197896327"/>
+      <w:bookmarkStart w:id="11" w:name="_Toc198332572"/>
       <w:r>
         <w:t>Etat du secteur dans l’Union Européenne.</w:t>
       </w:r>
@@ -8984,7 +9062,7 @@
       <w:pPr>
         <w:pStyle w:val="Titre2"/>
       </w:pPr>
-      <w:bookmarkStart w:id="12" w:name="_Toc197896328"/>
+      <w:bookmarkStart w:id="12" w:name="_Toc198332573"/>
       <w:r>
         <w:t>Etat du secteur en Belgique</w:t>
       </w:r>
@@ -9014,7 +9092,7 @@
       <w:pPr>
         <w:pStyle w:val="Titre2"/>
       </w:pPr>
-      <w:bookmarkStart w:id="13" w:name="_Toc197896329"/>
+      <w:bookmarkStart w:id="13" w:name="_Toc198332574"/>
       <w:r>
         <w:t>Etat du secteur en Wallonie</w:t>
       </w:r>
@@ -9103,7 +9181,7 @@
       <w:pPr>
         <w:pStyle w:val="Titre1"/>
       </w:pPr>
-      <w:bookmarkStart w:id="14" w:name="_Toc197896330"/>
+      <w:bookmarkStart w:id="14" w:name="_Toc198332575"/>
       <w:r>
         <w:lastRenderedPageBreak/>
         <w:t>Etat de l’art</w:t>
@@ -9114,7 +9192,7 @@
       <w:pPr>
         <w:pStyle w:val="Titre2"/>
       </w:pPr>
-      <w:bookmarkStart w:id="15" w:name="_Toc197896331"/>
+      <w:bookmarkStart w:id="15" w:name="_Toc198332576"/>
       <w:r>
         <w:t>Introduction</w:t>
       </w:r>
@@ -9184,7 +9262,7 @@
       <w:pPr>
         <w:pStyle w:val="Titre2"/>
       </w:pPr>
-      <w:bookmarkStart w:id="16" w:name="_Toc197896332"/>
+      <w:bookmarkStart w:id="16" w:name="_Toc198332577"/>
       <w:r>
         <w:t>Présentation des solutions existantes</w:t>
       </w:r>
@@ -10017,7 +10095,7 @@
       <w:pPr>
         <w:pStyle w:val="Titre2"/>
       </w:pPr>
-      <w:bookmarkStart w:id="17" w:name="_Toc197896333"/>
+      <w:bookmarkStart w:id="17" w:name="_Toc198332578"/>
       <w:r>
         <w:lastRenderedPageBreak/>
         <w:t>Fonctionnalités proposées</w:t>
@@ -10990,7 +11068,7 @@
       <w:pPr>
         <w:pStyle w:val="Titre2"/>
       </w:pPr>
-      <w:bookmarkStart w:id="18" w:name="_Toc197896334"/>
+      <w:bookmarkStart w:id="18" w:name="_Toc198332579"/>
       <w:r>
         <w:lastRenderedPageBreak/>
         <w:t>Tableaux comparatifs des solutions analysées</w:t>
@@ -13063,7 +13141,7 @@
           <w:lang w:eastAsia="fr-FR"/>
         </w:rPr>
       </w:pPr>
-      <w:bookmarkStart w:id="19" w:name="_Toc197896335"/>
+      <w:bookmarkStart w:id="19" w:name="_Toc198332580"/>
       <w:r>
         <w:rPr>
           <w:lang w:eastAsia="fr-FR"/>
@@ -13313,7 +13391,7 @@
           <w:lang w:eastAsia="fr-FR"/>
         </w:rPr>
       </w:pPr>
-      <w:bookmarkStart w:id="20" w:name="_Toc197896336"/>
+      <w:bookmarkStart w:id="20" w:name="_Toc198332581"/>
       <w:r>
         <w:rPr>
           <w:lang w:eastAsia="fr-FR"/>
@@ -13330,7 +13408,7 @@
           <w:lang w:eastAsia="fr-FR"/>
         </w:rPr>
       </w:pPr>
-      <w:bookmarkStart w:id="21" w:name="_Toc197896337"/>
+      <w:bookmarkStart w:id="21" w:name="_Toc198332582"/>
       <w:r>
         <w:rPr>
           <w:lang w:eastAsia="fr-FR"/>
@@ -13472,7 +13550,7 @@
           <w:lang w:eastAsia="fr-FR"/>
         </w:rPr>
       </w:pPr>
-      <w:bookmarkStart w:id="22" w:name="_Toc197896338"/>
+      <w:bookmarkStart w:id="22" w:name="_Toc198332583"/>
       <w:r>
         <w:rPr>
           <w:lang w:eastAsia="fr-FR"/>
@@ -13544,7 +13622,7 @@
           <w:lang w:eastAsia="fr-FR"/>
         </w:rPr>
       </w:pPr>
-      <w:bookmarkStart w:id="23" w:name="_Toc197896339"/>
+      <w:bookmarkStart w:id="23" w:name="_Toc198332584"/>
       <w:r>
         <w:rPr>
           <w:i/>
@@ -13778,7 +13856,7 @@
           <w:lang w:eastAsia="fr-FR"/>
         </w:rPr>
       </w:pPr>
-      <w:bookmarkStart w:id="24" w:name="_Toc197896340"/>
+      <w:bookmarkStart w:id="24" w:name="_Toc198332585"/>
       <w:r>
         <w:rPr>
           <w:i/>
@@ -14200,7 +14278,7 @@
           <w:lang w:eastAsia="fr-FR"/>
         </w:rPr>
       </w:pPr>
-      <w:bookmarkStart w:id="25" w:name="_Toc197896341"/>
+      <w:bookmarkStart w:id="25" w:name="_Toc198332586"/>
       <w:r>
         <w:rPr>
           <w:i/>
@@ -14834,12 +14912,14 @@
           <w:lang w:eastAsia="fr-FR"/>
         </w:rPr>
       </w:pPr>
+      <w:bookmarkStart w:id="26" w:name="_Toc198332587"/>
       <w:r>
         <w:rPr>
           <w:lang w:eastAsia="fr-FR"/>
         </w:rPr>
         <w:t>Exigences non-fonctionnelles</w:t>
       </w:r>
+      <w:bookmarkEnd w:id="26"/>
     </w:p>
     <w:tbl>
       <w:tblPr>
@@ -14985,7 +15065,6 @@
           <w:szCs w:val="40"/>
         </w:rPr>
       </w:pPr>
-      <w:bookmarkStart w:id="26" w:name="_Toc197896342"/>
       <w:r>
         <w:br w:type="page"/>
       </w:r>
@@ -14994,17 +15073,18 @@
       <w:pPr>
         <w:pStyle w:val="Titre1"/>
       </w:pPr>
+      <w:bookmarkStart w:id="27" w:name="_Toc198332588"/>
       <w:r>
         <w:lastRenderedPageBreak/>
         <w:t>Analyse fonctionnelle</w:t>
       </w:r>
-      <w:bookmarkEnd w:id="26"/>
+      <w:bookmarkEnd w:id="27"/>
     </w:p>
     <w:p>
       <w:pPr>
         <w:pStyle w:val="Titre2"/>
       </w:pPr>
-      <w:bookmarkStart w:id="27" w:name="_Toc197896343"/>
+      <w:bookmarkStart w:id="28" w:name="_Toc198332589"/>
       <w:proofErr w:type="spellStart"/>
       <w:r>
         <w:t>Sitemap</w:t>
@@ -15013,7 +15093,7 @@
       <w:r>
         <w:t xml:space="preserve"> de l’application</w:t>
       </w:r>
-      <w:bookmarkEnd w:id="27"/>
+      <w:bookmarkEnd w:id="28"/>
     </w:p>
     <w:p/>
     <w:p>
@@ -15108,7 +15188,7 @@
       <w:pPr>
         <w:pStyle w:val="Titre2"/>
       </w:pPr>
-      <w:bookmarkStart w:id="28" w:name="_Toc197896344"/>
+      <w:bookmarkStart w:id="29" w:name="_Toc198332590"/>
       <w:r>
         <w:lastRenderedPageBreak/>
         <w:t xml:space="preserve">Diagramme </w:t>
@@ -15116,7 +15196,7 @@
       <w:r>
         <w:t>Use Case</w:t>
       </w:r>
-      <w:bookmarkEnd w:id="28"/>
+      <w:bookmarkEnd w:id="29"/>
     </w:p>
     <w:p>
       <w:pPr>
@@ -15194,7 +15274,7 @@
       <w:pPr>
         <w:pStyle w:val="Titre2"/>
       </w:pPr>
-      <w:bookmarkStart w:id="29" w:name="_Toc197896345"/>
+      <w:bookmarkStart w:id="30" w:name="_Toc198332591"/>
       <w:r>
         <w:lastRenderedPageBreak/>
         <w:t xml:space="preserve">Description </w:t>
@@ -15205,7 +15285,7 @@
       <w:r>
         <w:t xml:space="preserve"> des cas d’utilisations</w:t>
       </w:r>
-      <w:bookmarkEnd w:id="29"/>
+      <w:bookmarkEnd w:id="30"/>
     </w:p>
     <w:p>
       <w:pPr>
@@ -31396,12 +31476,12 @@
       <w:pPr>
         <w:pStyle w:val="Titre2"/>
       </w:pPr>
-      <w:bookmarkStart w:id="30" w:name="_Toc197896346"/>
+      <w:bookmarkStart w:id="31" w:name="_Toc198332592"/>
       <w:r>
         <w:lastRenderedPageBreak/>
         <w:t>Wireframes de l’application mobile</w:t>
       </w:r>
-      <w:bookmarkEnd w:id="30"/>
+      <w:bookmarkEnd w:id="31"/>
     </w:p>
     <w:p/>
     <w:p>
@@ -31753,12 +31833,12 @@
       <w:pPr>
         <w:pStyle w:val="Titre1"/>
       </w:pPr>
-      <w:bookmarkStart w:id="31" w:name="_Toc197896347"/>
+      <w:bookmarkStart w:id="32" w:name="_Toc198332593"/>
       <w:r>
         <w:lastRenderedPageBreak/>
         <w:t>Description des entités</w:t>
       </w:r>
-      <w:bookmarkEnd w:id="31"/>
+      <w:bookmarkEnd w:id="32"/>
     </w:p>
     <w:p>
       <w:pPr>
@@ -32086,22 +32166,22 @@
       <w:pPr>
         <w:pStyle w:val="Titre1"/>
       </w:pPr>
-      <w:bookmarkStart w:id="32" w:name="_Toc197896348"/>
+      <w:bookmarkStart w:id="33" w:name="_Toc198332594"/>
       <w:r>
         <w:lastRenderedPageBreak/>
         <w:t>Contraintes fonctionnelles</w:t>
       </w:r>
-      <w:bookmarkEnd w:id="32"/>
+      <w:bookmarkEnd w:id="33"/>
     </w:p>
     <w:p>
       <w:pPr>
         <w:pStyle w:val="Titre3"/>
       </w:pPr>
-      <w:bookmarkStart w:id="33" w:name="_Toc197896349"/>
+      <w:bookmarkStart w:id="34" w:name="_Toc198332595"/>
       <w:r>
         <w:t>Règles de structures</w:t>
       </w:r>
-      <w:bookmarkEnd w:id="33"/>
+      <w:bookmarkEnd w:id="34"/>
     </w:p>
     <w:p>
       <w:pPr>
@@ -34669,11 +34749,11 @@
       <w:pPr>
         <w:pStyle w:val="Titre3"/>
       </w:pPr>
-      <w:bookmarkStart w:id="34" w:name="_Toc197896350"/>
+      <w:bookmarkStart w:id="35" w:name="_Toc198332596"/>
       <w:r>
         <w:t>Règles de validation</w:t>
       </w:r>
-      <w:bookmarkEnd w:id="34"/>
+      <w:bookmarkEnd w:id="35"/>
     </w:p>
     <w:p>
       <w:pPr>
@@ -35343,7 +35423,6 @@
           <w:szCs w:val="40"/>
         </w:rPr>
       </w:pPr>
-      <w:bookmarkStart w:id="35" w:name="_Toc197896351"/>
       <w:r>
         <w:br w:type="page"/>
       </w:r>
@@ -35352,11 +35431,12 @@
       <w:pPr>
         <w:pStyle w:val="Titre1"/>
       </w:pPr>
+      <w:bookmarkStart w:id="36" w:name="_Toc198332597"/>
       <w:r>
         <w:lastRenderedPageBreak/>
         <w:t>Schéma relationnel de la solution</w:t>
       </w:r>
-      <w:bookmarkEnd w:id="35"/>
+      <w:bookmarkEnd w:id="36"/>
     </w:p>
     <w:p/>
     <w:p/>
@@ -35428,12 +35508,12 @@
       <w:pPr>
         <w:pStyle w:val="Titre1"/>
       </w:pPr>
-      <w:bookmarkStart w:id="36" w:name="_Toc197896352"/>
+      <w:bookmarkStart w:id="37" w:name="_Toc198332598"/>
       <w:r>
         <w:lastRenderedPageBreak/>
         <w:t>Diagramme de classe</w:t>
       </w:r>
-      <w:bookmarkEnd w:id="36"/>
+      <w:bookmarkEnd w:id="37"/>
     </w:p>
     <w:p/>
     <w:p>
@@ -35510,22 +35590,22 @@
         <w:pStyle w:val="Titre1"/>
         <w:jc w:val="both"/>
       </w:pPr>
-      <w:bookmarkStart w:id="37" w:name="_Toc197896353"/>
+      <w:bookmarkStart w:id="38" w:name="_Toc198332599"/>
       <w:r>
         <w:lastRenderedPageBreak/>
         <w:t>Analyse Technique</w:t>
       </w:r>
-      <w:bookmarkEnd w:id="37"/>
+      <w:bookmarkEnd w:id="38"/>
     </w:p>
     <w:p>
       <w:pPr>
         <w:pStyle w:val="Titre2"/>
       </w:pPr>
-      <w:bookmarkStart w:id="38" w:name="_Toc197896354"/>
+      <w:bookmarkStart w:id="39" w:name="_Toc198332600"/>
       <w:r>
         <w:t>Choix technologiques</w:t>
       </w:r>
-      <w:bookmarkEnd w:id="38"/>
+      <w:bookmarkEnd w:id="39"/>
     </w:p>
     <w:p>
       <w:pPr>
@@ -35657,21 +35737,21 @@
       <w:pPr>
         <w:pStyle w:val="Titre2"/>
       </w:pPr>
-      <w:bookmarkStart w:id="39" w:name="_Toc197896355"/>
+      <w:bookmarkStart w:id="40" w:name="_Toc198332601"/>
       <w:r>
         <w:t>Architecture applicative</w:t>
       </w:r>
-      <w:bookmarkEnd w:id="39"/>
+      <w:bookmarkEnd w:id="40"/>
     </w:p>
     <w:p>
       <w:pPr>
         <w:pStyle w:val="Titre3"/>
       </w:pPr>
-      <w:bookmarkStart w:id="40" w:name="_Toc197896356"/>
+      <w:bookmarkStart w:id="41" w:name="_Toc198332602"/>
       <w:r>
         <w:t>Base de données</w:t>
       </w:r>
-      <w:bookmarkEnd w:id="40"/>
+      <w:bookmarkEnd w:id="41"/>
     </w:p>
     <w:p>
       <w:pPr>
@@ -35701,12 +35781,12 @@
       <w:pPr>
         <w:pStyle w:val="Titre3"/>
       </w:pPr>
-      <w:bookmarkStart w:id="41" w:name="_Toc197896357"/>
+      <w:bookmarkStart w:id="42" w:name="_Toc198332603"/>
       <w:proofErr w:type="spellStart"/>
       <w:r>
         <w:t>Back-end</w:t>
       </w:r>
-      <w:bookmarkEnd w:id="41"/>
+      <w:bookmarkEnd w:id="42"/>
       <w:proofErr w:type="spellEnd"/>
     </w:p>
     <w:p>
@@ -36123,13 +36203,13 @@
       <w:pPr>
         <w:pStyle w:val="Titre3"/>
       </w:pPr>
-      <w:bookmarkStart w:id="42" w:name="_Toc197896358"/>
+      <w:bookmarkStart w:id="43" w:name="_Toc198332604"/>
       <w:proofErr w:type="spellStart"/>
       <w:r>
         <w:lastRenderedPageBreak/>
         <w:t>Front-end</w:t>
       </w:r>
-      <w:bookmarkEnd w:id="42"/>
+      <w:bookmarkEnd w:id="43"/>
       <w:proofErr w:type="spellEnd"/>
     </w:p>
     <w:p>
@@ -36400,12 +36480,351 @@
       <w:pPr>
         <w:pStyle w:val="Titre1"/>
       </w:pPr>
-      <w:bookmarkStart w:id="43" w:name="_Toc197896359"/>
+      <w:bookmarkStart w:id="44" w:name="_Toc198332605"/>
+      <w:r>
+        <w:lastRenderedPageBreak/>
+        <w:t>Bilan et perspectives</w:t>
+      </w:r>
+    </w:p>
+    <w:p>
+      <w:pPr>
+        <w:pStyle w:val="Titre2"/>
+      </w:pPr>
+      <w:r>
+        <w:t>Bilan du projet</w:t>
+      </w:r>
+    </w:p>
+    <w:p>
+      <w:pPr>
+        <w:jc w:val="both"/>
+      </w:pPr>
+      <w:r>
+        <w:t xml:space="preserve">Nous pouvons évaluer la réalisation </w:t>
+      </w:r>
+      <w:r>
+        <w:t xml:space="preserve">des objectifs </w:t>
+      </w:r>
+      <w:r>
+        <w:t>du projet en fonction de dif</w:t>
+      </w:r>
+      <w:r>
+        <w:t>férents axes majeurs :</w:t>
+      </w:r>
+    </w:p>
+    <w:p>
+      <w:pPr>
+        <w:pStyle w:val="Paragraphedeliste"/>
+        <w:numPr>
+          <w:ilvl w:val="0"/>
+          <w:numId w:val="54"/>
+        </w:numPr>
+        <w:jc w:val="both"/>
+      </w:pPr>
+      <w:r>
+        <w:t>Les fonctionnalités</w:t>
+      </w:r>
+    </w:p>
+    <w:p>
+      <w:pPr>
+        <w:pStyle w:val="Paragraphedeliste"/>
+        <w:numPr>
+          <w:ilvl w:val="0"/>
+          <w:numId w:val="54"/>
+        </w:numPr>
+        <w:jc w:val="both"/>
+      </w:pPr>
+      <w:r>
+        <w:t>L’interface utilisateur</w:t>
+      </w:r>
+    </w:p>
+    <w:p>
+      <w:pPr>
+        <w:pStyle w:val="Paragraphedeliste"/>
+        <w:numPr>
+          <w:ilvl w:val="0"/>
+          <w:numId w:val="54"/>
+        </w:numPr>
+        <w:jc w:val="both"/>
+      </w:pPr>
+      <w:r>
+        <w:t>L’architecture logicielle</w:t>
+      </w:r>
+    </w:p>
+    <w:p>
+      <w:pPr>
+        <w:jc w:val="both"/>
+      </w:pPr>
+      <w:r>
+        <w:t>Les fonctionnalités relatives aux exigences fonctionnelles ont été implémentées</w:t>
+      </w:r>
+      <w:r>
+        <w:t xml:space="preserve"> en respectant les contraintes fixées. Ces fonctionnalités sont en outre encadrées par des mécanismes d’authentification et d’autorisation.</w:t>
+      </w:r>
+      <w:r>
+        <w:t xml:space="preserve"> Il faut néanmoins signaler que la gestion des enclos et des prairies devrait idéalement être accompagnée d’un mécanisme de création cartographique. Celui-ci n’a pas été implémenté du fait de contraintes temporelles</w:t>
+      </w:r>
+      <w:r>
+        <w:t>.</w:t>
+      </w:r>
+    </w:p>
+    <w:p>
+      <w:pPr>
+        <w:jc w:val="both"/>
+      </w:pPr>
+      <w:r>
+        <w:t xml:space="preserve">Par l’utilisation du Framework </w:t>
+      </w:r>
+      <w:proofErr w:type="spellStart"/>
+      <w:r>
+        <w:t>Angular</w:t>
+      </w:r>
+      <w:proofErr w:type="spellEnd"/>
+      <w:r>
+        <w:t xml:space="preserve"> et d’une bibliothèque de composants unifiées, l</w:t>
+      </w:r>
+      <w:r>
+        <w:t xml:space="preserve">’interface utilisateur mise en place </w:t>
+      </w:r>
+      <w:r>
+        <w:t>est réactive, simple d’utilisation et présente la cohérence visuelle recherchée.</w:t>
+      </w:r>
+    </w:p>
+    <w:p>
+      <w:pPr>
+        <w:jc w:val="both"/>
+      </w:pPr>
+      <w:r>
+        <w:t xml:space="preserve">L’architecture logicielle choisie et implémentée pour les différentes composantes du projet </w:t>
+      </w:r>
+      <w:r>
+        <w:t>s’est révélée</w:t>
+      </w:r>
+      <w:r>
+        <w:t xml:space="preserve"> </w:t>
+      </w:r>
+      <w:r>
+        <w:t>très satisfaisante et a apporté un haut degré de flexibilité. Cela a permis un développement progressif et itératif</w:t>
+      </w:r>
+      <w:r>
+        <w:t xml:space="preserve"> des fonctionnalités</w:t>
+      </w:r>
+      <w:r>
+        <w:t xml:space="preserve">. </w:t>
+      </w:r>
+    </w:p>
+    <w:p>
+      <w:pPr>
+        <w:jc w:val="both"/>
+      </w:pPr>
+      <w:r>
+        <w:t xml:space="preserve">Pour le </w:t>
+      </w:r>
+      <w:proofErr w:type="spellStart"/>
+      <w:r>
+        <w:t>back-end</w:t>
+      </w:r>
+      <w:proofErr w:type="spellEnd"/>
+      <w:r>
+        <w:t>, l’implémentation des principes de la clean architecture dans l</w:t>
+      </w:r>
+      <w:r>
+        <w:t>e</w:t>
+      </w:r>
+      <w:r>
+        <w:t xml:space="preserve"> cadre d’une Web </w:t>
+      </w:r>
+      <w:r>
+        <w:t xml:space="preserve">API s’est avéré être un bon choix pour rendre </w:t>
+      </w:r>
+      <w:r>
+        <w:t>le projet modulaire et indépendant du reste des composants</w:t>
+      </w:r>
+      <w:r>
+        <w:t xml:space="preserve"> de l’application. Pour </w:t>
+      </w:r>
+      <w:r>
+        <w:t xml:space="preserve">l’application web </w:t>
+      </w:r>
+      <w:r>
+        <w:t>et</w:t>
+      </w:r>
+      <w:r>
+        <w:t xml:space="preserve"> l’application mobile</w:t>
+      </w:r>
+      <w:r>
+        <w:t xml:space="preserve">, l’utilisation de mécanismes de gestion d’état a permis de garantir la cohérence des données entre le </w:t>
+      </w:r>
+      <w:proofErr w:type="spellStart"/>
+      <w:r>
+        <w:t>back</w:t>
+      </w:r>
+      <w:r>
+        <w:t>-end</w:t>
+      </w:r>
+      <w:proofErr w:type="spellEnd"/>
+      <w:r>
+        <w:t xml:space="preserve"> et le </w:t>
+      </w:r>
+      <w:proofErr w:type="spellStart"/>
+      <w:r>
+        <w:t>front-end</w:t>
+      </w:r>
+      <w:proofErr w:type="spellEnd"/>
+      <w:r>
+        <w:t>.</w:t>
+      </w:r>
+    </w:p>
+    <w:p>
+      <w:pPr>
+        <w:pStyle w:val="Titre2"/>
+        <w:jc w:val="both"/>
+      </w:pPr>
+      <w:r>
+        <w:t>Perspectives</w:t>
+      </w:r>
+    </w:p>
+    <w:p>
+      <w:pPr>
+        <w:jc w:val="both"/>
+        <w:rPr>
+          <w:rFonts w:eastAsiaTheme="majorEastAsia"/>
+        </w:rPr>
+      </w:pPr>
+      <w:r>
+        <w:rPr>
+          <w:rFonts w:eastAsiaTheme="majorEastAsia"/>
+        </w:rPr>
+        <w:t xml:space="preserve">L’architecture logicielle découplée du projet et la structure du modèle de données rendent l’application adaptable et extensible. </w:t>
+      </w:r>
+      <w:r>
+        <w:rPr>
+          <w:rFonts w:eastAsiaTheme="majorEastAsia"/>
+        </w:rPr>
+        <w:t xml:space="preserve">En fonction des besoins des exploitants, des groupes de fonctionnalités pourraient être ajoutées progressivement et de </w:t>
+      </w:r>
+      <w:r>
+        <w:rPr>
+          <w:rFonts w:eastAsiaTheme="majorEastAsia"/>
+        </w:rPr>
+        <w:t xml:space="preserve">manière indépendante. </w:t>
+      </w:r>
+    </w:p>
+    <w:p>
+      <w:pPr>
+        <w:pStyle w:val="Paragraphedeliste"/>
+        <w:numPr>
+          <w:ilvl w:val="0"/>
+          <w:numId w:val="56"/>
+        </w:numPr>
+        <w:jc w:val="both"/>
+        <w:rPr>
+          <w:rFonts w:eastAsiaTheme="majorEastAsia"/>
+        </w:rPr>
+      </w:pPr>
+      <w:r>
+        <w:rPr>
+          <w:rFonts w:eastAsiaTheme="majorEastAsia"/>
+        </w:rPr>
+        <w:t>Gestion des stocks de nourritures. Ceux-ci pourraient être liés aux groupes de bétail ou à des enclos.</w:t>
+      </w:r>
+    </w:p>
+    <w:p>
+      <w:pPr>
+        <w:pStyle w:val="Paragraphedeliste"/>
+        <w:numPr>
+          <w:ilvl w:val="0"/>
+          <w:numId w:val="56"/>
+        </w:numPr>
+        <w:jc w:val="both"/>
+        <w:rPr>
+          <w:rFonts w:eastAsiaTheme="majorEastAsia"/>
+        </w:rPr>
+      </w:pPr>
+      <w:r>
+        <w:rPr>
+          <w:rFonts w:eastAsiaTheme="majorEastAsia"/>
+        </w:rPr>
+        <w:t>Gestion des ventes de bétail, avec une intégration à des solutions externes de comptabilité.</w:t>
+      </w:r>
+    </w:p>
+    <w:p>
+      <w:pPr>
+        <w:pStyle w:val="Paragraphedeliste"/>
+        <w:numPr>
+          <w:ilvl w:val="0"/>
+          <w:numId w:val="56"/>
+        </w:numPr>
+        <w:jc w:val="both"/>
+        <w:rPr>
+          <w:rFonts w:eastAsiaTheme="majorEastAsia"/>
+        </w:rPr>
+      </w:pPr>
+      <w:r>
+        <w:rPr>
+          <w:rFonts w:eastAsiaTheme="majorEastAsia"/>
+        </w:rPr>
+        <w:t>Intégration directe avec des données provenant de solutions matérielles spécialisées, tels que des capteurs de température pour le bétail, des logiciels de salle de traite…</w:t>
+      </w:r>
+    </w:p>
+    <w:p>
+      <w:pPr>
+        <w:jc w:val="both"/>
+        <w:rPr>
+          <w:rFonts w:eastAsiaTheme="majorEastAsia"/>
+        </w:rPr>
+      </w:pPr>
+      <w:r>
+        <w:rPr>
+          <w:rFonts w:eastAsiaTheme="majorEastAsia"/>
+        </w:rPr>
+        <w:t xml:space="preserve">Afin d’améliorer la sécurité de l’application, nous recommandons également de mettre en place un mécanisme transversal de </w:t>
+      </w:r>
+      <w:proofErr w:type="spellStart"/>
+      <w:r>
+        <w:rPr>
+          <w:rFonts w:eastAsiaTheme="majorEastAsia"/>
+        </w:rPr>
+        <w:t>logging</w:t>
+      </w:r>
+      <w:proofErr w:type="spellEnd"/>
+      <w:r>
+        <w:rPr>
+          <w:rFonts w:eastAsiaTheme="majorEastAsia"/>
+        </w:rPr>
+        <w:t xml:space="preserve"> des actions des utilisateurs. </w:t>
+      </w:r>
+    </w:p>
+    <w:p>
+      <w:pPr>
+        <w:jc w:val="both"/>
+      </w:pPr>
+      <w:r>
+        <w:t>L’application mobile pourrait être étendue en y transposant l’ensemble des fonctionnalités de l’application web.</w:t>
+      </w:r>
+    </w:p>
+    <w:p/>
+    <w:p>
+      <w:pPr>
+        <w:rPr>
+          <w:rFonts w:asciiTheme="majorHAnsi" w:eastAsiaTheme="majorEastAsia" w:hAnsiTheme="majorHAnsi" w:cstheme="majorBidi"/>
+          <w:color w:val="262626" w:themeColor="text1" w:themeTint="D9"/>
+          <w:sz w:val="40"/>
+          <w:szCs w:val="40"/>
+        </w:rPr>
+      </w:pPr>
+      <w:r>
+        <w:br w:type="page"/>
+      </w:r>
+    </w:p>
+    <w:p>
+      <w:pPr>
+        <w:pStyle w:val="Titre1"/>
+      </w:pPr>
       <w:r>
         <w:lastRenderedPageBreak/>
         <w:t>Conclusion</w:t>
       </w:r>
-      <w:bookmarkEnd w:id="43"/>
+      <w:bookmarkEnd w:id="44"/>
     </w:p>
     <w:p>
       <w:pPr>
@@ -36521,12 +36940,12 @@
       <w:pPr>
         <w:pStyle w:val="Titre1"/>
       </w:pPr>
-      <w:bookmarkStart w:id="44" w:name="_Toc197896360"/>
+      <w:bookmarkStart w:id="45" w:name="_Toc198332606"/>
       <w:r>
         <w:lastRenderedPageBreak/>
         <w:t>Bibliographie</w:t>
       </w:r>
-      <w:bookmarkEnd w:id="44"/>
+      <w:bookmarkEnd w:id="45"/>
     </w:p>
     <w:p>
       <w:r>
@@ -38367,6 +38786,119 @@
     </w:lvl>
   </w:abstractNum>
   <w:abstractNum w:abstractNumId="11" w15:restartNumberingAfterBreak="0">
+    <w:nsid w:val="21A162F6"/>
+    <w:multiLevelType w:val="hybridMultilevel"/>
+    <w:tmpl w:val="14D2175E"/>
+    <w:lvl w:ilvl="0" w:tplc="040C0001">
+      <w:start w:val="1"/>
+      <w:numFmt w:val="bullet"/>
+      <w:lvlText w:val=""/>
+      <w:lvlJc w:val="left"/>
+      <w:pPr>
+        <w:ind w:left="720" w:hanging="360"/>
+      </w:pPr>
+      <w:rPr>
+        <w:rFonts w:ascii="Symbol" w:hAnsi="Symbol" w:hint="default"/>
+      </w:rPr>
+    </w:lvl>
+    <w:lvl w:ilvl="1" w:tplc="040C0003" w:tentative="1">
+      <w:start w:val="1"/>
+      <w:numFmt w:val="bullet"/>
+      <w:lvlText w:val="o"/>
+      <w:lvlJc w:val="left"/>
+      <w:pPr>
+        <w:ind w:left="1440" w:hanging="360"/>
+      </w:pPr>
+      <w:rPr>
+        <w:rFonts w:ascii="Courier New" w:hAnsi="Courier New" w:cs="Courier New" w:hint="default"/>
+      </w:rPr>
+    </w:lvl>
+    <w:lvl w:ilvl="2" w:tplc="040C0005" w:tentative="1">
+      <w:start w:val="1"/>
+      <w:numFmt w:val="bullet"/>
+      <w:lvlText w:val=""/>
+      <w:lvlJc w:val="left"/>
+      <w:pPr>
+        <w:ind w:left="2160" w:hanging="360"/>
+      </w:pPr>
+      <w:rPr>
+        <w:rFonts w:ascii="Wingdings" w:hAnsi="Wingdings" w:hint="default"/>
+      </w:rPr>
+    </w:lvl>
+    <w:lvl w:ilvl="3" w:tplc="040C0001" w:tentative="1">
+      <w:start w:val="1"/>
+      <w:numFmt w:val="bullet"/>
+      <w:lvlText w:val=""/>
+      <w:lvlJc w:val="left"/>
+      <w:pPr>
+        <w:ind w:left="2880" w:hanging="360"/>
+      </w:pPr>
+      <w:rPr>
+        <w:rFonts w:ascii="Symbol" w:hAnsi="Symbol" w:hint="default"/>
+      </w:rPr>
+    </w:lvl>
+    <w:lvl w:ilvl="4" w:tplc="040C0003" w:tentative="1">
+      <w:start w:val="1"/>
+      <w:numFmt w:val="bullet"/>
+      <w:lvlText w:val="o"/>
+      <w:lvlJc w:val="left"/>
+      <w:pPr>
+        <w:ind w:left="3600" w:hanging="360"/>
+      </w:pPr>
+      <w:rPr>
+        <w:rFonts w:ascii="Courier New" w:hAnsi="Courier New" w:cs="Courier New" w:hint="default"/>
+      </w:rPr>
+    </w:lvl>
+    <w:lvl w:ilvl="5" w:tplc="040C0005" w:tentative="1">
+      <w:start w:val="1"/>
+      <w:numFmt w:val="bullet"/>
+      <w:lvlText w:val=""/>
+      <w:lvlJc w:val="left"/>
+      <w:pPr>
+        <w:ind w:left="4320" w:hanging="360"/>
+      </w:pPr>
+      <w:rPr>
+        <w:rFonts w:ascii="Wingdings" w:hAnsi="Wingdings" w:hint="default"/>
+      </w:rPr>
+    </w:lvl>
+    <w:lvl w:ilvl="6" w:tplc="040C0001" w:tentative="1">
+      <w:start w:val="1"/>
+      <w:numFmt w:val="bullet"/>
+      <w:lvlText w:val=""/>
+      <w:lvlJc w:val="left"/>
+      <w:pPr>
+        <w:ind w:left="5040" w:hanging="360"/>
+      </w:pPr>
+      <w:rPr>
+        <w:rFonts w:ascii="Symbol" w:hAnsi="Symbol" w:hint="default"/>
+      </w:rPr>
+    </w:lvl>
+    <w:lvl w:ilvl="7" w:tplc="040C0003" w:tentative="1">
+      <w:start w:val="1"/>
+      <w:numFmt w:val="bullet"/>
+      <w:lvlText w:val="o"/>
+      <w:lvlJc w:val="left"/>
+      <w:pPr>
+        <w:ind w:left="5760" w:hanging="360"/>
+      </w:pPr>
+      <w:rPr>
+        <w:rFonts w:ascii="Courier New" w:hAnsi="Courier New" w:cs="Courier New" w:hint="default"/>
+      </w:rPr>
+    </w:lvl>
+    <w:lvl w:ilvl="8" w:tplc="040C0005" w:tentative="1">
+      <w:start w:val="1"/>
+      <w:numFmt w:val="bullet"/>
+      <w:lvlText w:val=""/>
+      <w:lvlJc w:val="left"/>
+      <w:pPr>
+        <w:ind w:left="6480" w:hanging="360"/>
+      </w:pPr>
+      <w:rPr>
+        <w:rFonts w:ascii="Wingdings" w:hAnsi="Wingdings" w:hint="default"/>
+      </w:rPr>
+    </w:lvl>
+  </w:abstractNum>
+  <w:abstractNum w:abstractNumId="12" w15:restartNumberingAfterBreak="0">
     <w:nsid w:val="22264595"/>
     <w:multiLevelType w:val="hybridMultilevel"/>
     <w:tmpl w:val="C6BA48D0"/>
@@ -38452,7 +38984,7 @@
       </w:pPr>
     </w:lvl>
   </w:abstractNum>
-  <w:abstractNum w:abstractNumId="12" w15:restartNumberingAfterBreak="0">
+  <w:abstractNum w:abstractNumId="13" w15:restartNumberingAfterBreak="0">
     <w:nsid w:val="23FF1B4C"/>
     <w:multiLevelType w:val="multilevel"/>
     <w:tmpl w:val="040C001F"/>
@@ -38538,7 +39070,7 @@
       </w:pPr>
     </w:lvl>
   </w:abstractNum>
-  <w:abstractNum w:abstractNumId="13" w15:restartNumberingAfterBreak="0">
+  <w:abstractNum w:abstractNumId="14" w15:restartNumberingAfterBreak="0">
     <w:nsid w:val="26D031F4"/>
     <w:multiLevelType w:val="hybridMultilevel"/>
     <w:tmpl w:val="BD90E29C"/>
@@ -38651,7 +39183,7 @@
       </w:rPr>
     </w:lvl>
   </w:abstractNum>
-  <w:abstractNum w:abstractNumId="14" w15:restartNumberingAfterBreak="0">
+  <w:abstractNum w:abstractNumId="15" w15:restartNumberingAfterBreak="0">
     <w:nsid w:val="288E14CB"/>
     <w:multiLevelType w:val="hybridMultilevel"/>
     <w:tmpl w:val="CAC8D1F4"/>
@@ -38737,7 +39269,7 @@
       </w:pPr>
     </w:lvl>
   </w:abstractNum>
-  <w:abstractNum w:abstractNumId="15" w15:restartNumberingAfterBreak="0">
+  <w:abstractNum w:abstractNumId="16" w15:restartNumberingAfterBreak="0">
     <w:nsid w:val="30B1349D"/>
     <w:multiLevelType w:val="hybridMultilevel"/>
     <w:tmpl w:val="54F4A42C"/>
@@ -38850,7 +39382,7 @@
       </w:rPr>
     </w:lvl>
   </w:abstractNum>
-  <w:abstractNum w:abstractNumId="16" w15:restartNumberingAfterBreak="0">
+  <w:abstractNum w:abstractNumId="17" w15:restartNumberingAfterBreak="0">
     <w:nsid w:val="31222E61"/>
     <w:multiLevelType w:val="hybridMultilevel"/>
     <w:tmpl w:val="CD4433BA"/>
@@ -38963,7 +39495,7 @@
       </w:rPr>
     </w:lvl>
   </w:abstractNum>
-  <w:abstractNum w:abstractNumId="17" w15:restartNumberingAfterBreak="0">
+  <w:abstractNum w:abstractNumId="18" w15:restartNumberingAfterBreak="0">
     <w:nsid w:val="31844B97"/>
     <w:multiLevelType w:val="multilevel"/>
     <w:tmpl w:val="040C001F"/>
@@ -39049,7 +39581,7 @@
       </w:pPr>
     </w:lvl>
   </w:abstractNum>
-  <w:abstractNum w:abstractNumId="18" w15:restartNumberingAfterBreak="0">
+  <w:abstractNum w:abstractNumId="19" w15:restartNumberingAfterBreak="0">
     <w:nsid w:val="365C1718"/>
     <w:multiLevelType w:val="hybridMultilevel"/>
     <w:tmpl w:val="CAC8D1F4"/>
@@ -39135,7 +39667,7 @@
       </w:pPr>
     </w:lvl>
   </w:abstractNum>
-  <w:abstractNum w:abstractNumId="19" w15:restartNumberingAfterBreak="0">
+  <w:abstractNum w:abstractNumId="20" w15:restartNumberingAfterBreak="0">
     <w:nsid w:val="37516BDF"/>
     <w:multiLevelType w:val="multilevel"/>
     <w:tmpl w:val="040C001F"/>
@@ -39221,7 +39753,120 @@
       </w:pPr>
     </w:lvl>
   </w:abstractNum>
-  <w:abstractNum w:abstractNumId="20" w15:restartNumberingAfterBreak="0">
+  <w:abstractNum w:abstractNumId="21" w15:restartNumberingAfterBreak="0">
+    <w:nsid w:val="384458AC"/>
+    <w:multiLevelType w:val="hybridMultilevel"/>
+    <w:tmpl w:val="9CF02ABE"/>
+    <w:lvl w:ilvl="0" w:tplc="4098540A">
+      <w:start w:val="900"/>
+      <w:numFmt w:val="bullet"/>
+      <w:lvlText w:val="-"/>
+      <w:lvlJc w:val="left"/>
+      <w:pPr>
+        <w:ind w:left="720" w:hanging="360"/>
+      </w:pPr>
+      <w:rPr>
+        <w:rFonts w:ascii="Calibri" w:eastAsiaTheme="minorEastAsia" w:hAnsi="Calibri" w:cs="Calibri" w:hint="default"/>
+      </w:rPr>
+    </w:lvl>
+    <w:lvl w:ilvl="1" w:tplc="040C0003" w:tentative="1">
+      <w:start w:val="1"/>
+      <w:numFmt w:val="bullet"/>
+      <w:lvlText w:val="o"/>
+      <w:lvlJc w:val="left"/>
+      <w:pPr>
+        <w:ind w:left="1440" w:hanging="360"/>
+      </w:pPr>
+      <w:rPr>
+        <w:rFonts w:ascii="Courier New" w:hAnsi="Courier New" w:cs="Courier New" w:hint="default"/>
+      </w:rPr>
+    </w:lvl>
+    <w:lvl w:ilvl="2" w:tplc="040C0005" w:tentative="1">
+      <w:start w:val="1"/>
+      <w:numFmt w:val="bullet"/>
+      <w:lvlText w:val=""/>
+      <w:lvlJc w:val="left"/>
+      <w:pPr>
+        <w:ind w:left="2160" w:hanging="360"/>
+      </w:pPr>
+      <w:rPr>
+        <w:rFonts w:ascii="Wingdings" w:hAnsi="Wingdings" w:hint="default"/>
+      </w:rPr>
+    </w:lvl>
+    <w:lvl w:ilvl="3" w:tplc="040C0001" w:tentative="1">
+      <w:start w:val="1"/>
+      <w:numFmt w:val="bullet"/>
+      <w:lvlText w:val=""/>
+      <w:lvlJc w:val="left"/>
+      <w:pPr>
+        <w:ind w:left="2880" w:hanging="360"/>
+      </w:pPr>
+      <w:rPr>
+        <w:rFonts w:ascii="Symbol" w:hAnsi="Symbol" w:hint="default"/>
+      </w:rPr>
+    </w:lvl>
+    <w:lvl w:ilvl="4" w:tplc="040C0003" w:tentative="1">
+      <w:start w:val="1"/>
+      <w:numFmt w:val="bullet"/>
+      <w:lvlText w:val="o"/>
+      <w:lvlJc w:val="left"/>
+      <w:pPr>
+        <w:ind w:left="3600" w:hanging="360"/>
+      </w:pPr>
+      <w:rPr>
+        <w:rFonts w:ascii="Courier New" w:hAnsi="Courier New" w:cs="Courier New" w:hint="default"/>
+      </w:rPr>
+    </w:lvl>
+    <w:lvl w:ilvl="5" w:tplc="040C0005" w:tentative="1">
+      <w:start w:val="1"/>
+      <w:numFmt w:val="bullet"/>
+      <w:lvlText w:val=""/>
+      <w:lvlJc w:val="left"/>
+      <w:pPr>
+        <w:ind w:left="4320" w:hanging="360"/>
+      </w:pPr>
+      <w:rPr>
+        <w:rFonts w:ascii="Wingdings" w:hAnsi="Wingdings" w:hint="default"/>
+      </w:rPr>
+    </w:lvl>
+    <w:lvl w:ilvl="6" w:tplc="040C0001" w:tentative="1">
+      <w:start w:val="1"/>
+      <w:numFmt w:val="bullet"/>
+      <w:lvlText w:val=""/>
+      <w:lvlJc w:val="left"/>
+      <w:pPr>
+        <w:ind w:left="5040" w:hanging="360"/>
+      </w:pPr>
+      <w:rPr>
+        <w:rFonts w:ascii="Symbol" w:hAnsi="Symbol" w:hint="default"/>
+      </w:rPr>
+    </w:lvl>
+    <w:lvl w:ilvl="7" w:tplc="040C0003" w:tentative="1">
+      <w:start w:val="1"/>
+      <w:numFmt w:val="bullet"/>
+      <w:lvlText w:val="o"/>
+      <w:lvlJc w:val="left"/>
+      <w:pPr>
+        <w:ind w:left="5760" w:hanging="360"/>
+      </w:pPr>
+      <w:rPr>
+        <w:rFonts w:ascii="Courier New" w:hAnsi="Courier New" w:cs="Courier New" w:hint="default"/>
+      </w:rPr>
+    </w:lvl>
+    <w:lvl w:ilvl="8" w:tplc="040C0005" w:tentative="1">
+      <w:start w:val="1"/>
+      <w:numFmt w:val="bullet"/>
+      <w:lvlText w:val=""/>
+      <w:lvlJc w:val="left"/>
+      <w:pPr>
+        <w:ind w:left="6480" w:hanging="360"/>
+      </w:pPr>
+      <w:rPr>
+        <w:rFonts w:ascii="Wingdings" w:hAnsi="Wingdings" w:hint="default"/>
+      </w:rPr>
+    </w:lvl>
+  </w:abstractNum>
+  <w:abstractNum w:abstractNumId="22" w15:restartNumberingAfterBreak="0">
     <w:nsid w:val="3AA17E3B"/>
     <w:multiLevelType w:val="hybridMultilevel"/>
     <w:tmpl w:val="CAC8D1F4"/>
@@ -39307,7 +39952,7 @@
       </w:pPr>
     </w:lvl>
   </w:abstractNum>
-  <w:abstractNum w:abstractNumId="21" w15:restartNumberingAfterBreak="0">
+  <w:abstractNum w:abstractNumId="23" w15:restartNumberingAfterBreak="0">
     <w:nsid w:val="3CEF6A94"/>
     <w:multiLevelType w:val="hybridMultilevel"/>
     <w:tmpl w:val="CAC8D1F4"/>
@@ -39393,7 +40038,7 @@
       </w:pPr>
     </w:lvl>
   </w:abstractNum>
-  <w:abstractNum w:abstractNumId="22" w15:restartNumberingAfterBreak="0">
+  <w:abstractNum w:abstractNumId="24" w15:restartNumberingAfterBreak="0">
     <w:nsid w:val="3D7C7BDC"/>
     <w:multiLevelType w:val="hybridMultilevel"/>
     <w:tmpl w:val="B484C9A0"/>
@@ -39479,7 +40124,7 @@
       </w:pPr>
     </w:lvl>
   </w:abstractNum>
-  <w:abstractNum w:abstractNumId="23" w15:restartNumberingAfterBreak="0">
+  <w:abstractNum w:abstractNumId="25" w15:restartNumberingAfterBreak="0">
     <w:nsid w:val="3D93705B"/>
     <w:multiLevelType w:val="multilevel"/>
     <w:tmpl w:val="040C001F"/>
@@ -39565,7 +40210,7 @@
       </w:pPr>
     </w:lvl>
   </w:abstractNum>
-  <w:abstractNum w:abstractNumId="24" w15:restartNumberingAfterBreak="0">
+  <w:abstractNum w:abstractNumId="26" w15:restartNumberingAfterBreak="0">
     <w:nsid w:val="3E546C12"/>
     <w:multiLevelType w:val="hybridMultilevel"/>
     <w:tmpl w:val="CAC8D1F4"/>
@@ -39651,7 +40296,7 @@
       </w:pPr>
     </w:lvl>
   </w:abstractNum>
-  <w:abstractNum w:abstractNumId="25" w15:restartNumberingAfterBreak="0">
+  <w:abstractNum w:abstractNumId="27" w15:restartNumberingAfterBreak="0">
     <w:nsid w:val="3E6F6804"/>
     <w:multiLevelType w:val="multilevel"/>
     <w:tmpl w:val="040C001F"/>
@@ -39737,7 +40382,7 @@
       </w:pPr>
     </w:lvl>
   </w:abstractNum>
-  <w:abstractNum w:abstractNumId="26" w15:restartNumberingAfterBreak="0">
+  <w:abstractNum w:abstractNumId="28" w15:restartNumberingAfterBreak="0">
     <w:nsid w:val="420C13D5"/>
     <w:multiLevelType w:val="hybridMultilevel"/>
     <w:tmpl w:val="EE76CFE6"/>
@@ -39850,7 +40495,120 @@
       </w:rPr>
     </w:lvl>
   </w:abstractNum>
-  <w:abstractNum w:abstractNumId="27" w15:restartNumberingAfterBreak="0">
+  <w:abstractNum w:abstractNumId="29" w15:restartNumberingAfterBreak="0">
+    <w:nsid w:val="44286B4B"/>
+    <w:multiLevelType w:val="hybridMultilevel"/>
+    <w:tmpl w:val="E186963E"/>
+    <w:lvl w:ilvl="0" w:tplc="040C0005">
+      <w:start w:val="1"/>
+      <w:numFmt w:val="bullet"/>
+      <w:lvlText w:val=""/>
+      <w:lvlJc w:val="left"/>
+      <w:pPr>
+        <w:ind w:left="720" w:hanging="360"/>
+      </w:pPr>
+      <w:rPr>
+        <w:rFonts w:ascii="Wingdings" w:hAnsi="Wingdings" w:hint="default"/>
+      </w:rPr>
+    </w:lvl>
+    <w:lvl w:ilvl="1" w:tplc="040C0003" w:tentative="1">
+      <w:start w:val="1"/>
+      <w:numFmt w:val="bullet"/>
+      <w:lvlText w:val="o"/>
+      <w:lvlJc w:val="left"/>
+      <w:pPr>
+        <w:ind w:left="1440" w:hanging="360"/>
+      </w:pPr>
+      <w:rPr>
+        <w:rFonts w:ascii="Courier New" w:hAnsi="Courier New" w:cs="Courier New" w:hint="default"/>
+      </w:rPr>
+    </w:lvl>
+    <w:lvl w:ilvl="2" w:tplc="040C0005" w:tentative="1">
+      <w:start w:val="1"/>
+      <w:numFmt w:val="bullet"/>
+      <w:lvlText w:val=""/>
+      <w:lvlJc w:val="left"/>
+      <w:pPr>
+        <w:ind w:left="2160" w:hanging="360"/>
+      </w:pPr>
+      <w:rPr>
+        <w:rFonts w:ascii="Wingdings" w:hAnsi="Wingdings" w:hint="default"/>
+      </w:rPr>
+    </w:lvl>
+    <w:lvl w:ilvl="3" w:tplc="040C0001" w:tentative="1">
+      <w:start w:val="1"/>
+      <w:numFmt w:val="bullet"/>
+      <w:lvlText w:val=""/>
+      <w:lvlJc w:val="left"/>
+      <w:pPr>
+        <w:ind w:left="2880" w:hanging="360"/>
+      </w:pPr>
+      <w:rPr>
+        <w:rFonts w:ascii="Symbol" w:hAnsi="Symbol" w:hint="default"/>
+      </w:rPr>
+    </w:lvl>
+    <w:lvl w:ilvl="4" w:tplc="040C0003" w:tentative="1">
+      <w:start w:val="1"/>
+      <w:numFmt w:val="bullet"/>
+      <w:lvlText w:val="o"/>
+      <w:lvlJc w:val="left"/>
+      <w:pPr>
+        <w:ind w:left="3600" w:hanging="360"/>
+      </w:pPr>
+      <w:rPr>
+        <w:rFonts w:ascii="Courier New" w:hAnsi="Courier New" w:cs="Courier New" w:hint="default"/>
+      </w:rPr>
+    </w:lvl>
+    <w:lvl w:ilvl="5" w:tplc="040C0005" w:tentative="1">
+      <w:start w:val="1"/>
+      <w:numFmt w:val="bullet"/>
+      <w:lvlText w:val=""/>
+      <w:lvlJc w:val="left"/>
+      <w:pPr>
+        <w:ind w:left="4320" w:hanging="360"/>
+      </w:pPr>
+      <w:rPr>
+        <w:rFonts w:ascii="Wingdings" w:hAnsi="Wingdings" w:hint="default"/>
+      </w:rPr>
+    </w:lvl>
+    <w:lvl w:ilvl="6" w:tplc="040C0001" w:tentative="1">
+      <w:start w:val="1"/>
+      <w:numFmt w:val="bullet"/>
+      <w:lvlText w:val=""/>
+      <w:lvlJc w:val="left"/>
+      <w:pPr>
+        <w:ind w:left="5040" w:hanging="360"/>
+      </w:pPr>
+      <w:rPr>
+        <w:rFonts w:ascii="Symbol" w:hAnsi="Symbol" w:hint="default"/>
+      </w:rPr>
+    </w:lvl>
+    <w:lvl w:ilvl="7" w:tplc="040C0003" w:tentative="1">
+      <w:start w:val="1"/>
+      <w:numFmt w:val="bullet"/>
+      <w:lvlText w:val="o"/>
+      <w:lvlJc w:val="left"/>
+      <w:pPr>
+        <w:ind w:left="5760" w:hanging="360"/>
+      </w:pPr>
+      <w:rPr>
+        <w:rFonts w:ascii="Courier New" w:hAnsi="Courier New" w:cs="Courier New" w:hint="default"/>
+      </w:rPr>
+    </w:lvl>
+    <w:lvl w:ilvl="8" w:tplc="040C0005" w:tentative="1">
+      <w:start w:val="1"/>
+      <w:numFmt w:val="bullet"/>
+      <w:lvlText w:val=""/>
+      <w:lvlJc w:val="left"/>
+      <w:pPr>
+        <w:ind w:left="6480" w:hanging="360"/>
+      </w:pPr>
+      <w:rPr>
+        <w:rFonts w:ascii="Wingdings" w:hAnsi="Wingdings" w:hint="default"/>
+      </w:rPr>
+    </w:lvl>
+  </w:abstractNum>
+  <w:abstractNum w:abstractNumId="30" w15:restartNumberingAfterBreak="0">
     <w:nsid w:val="45CE27C8"/>
     <w:multiLevelType w:val="hybridMultilevel"/>
     <w:tmpl w:val="C6BA48D0"/>
@@ -39936,7 +40694,7 @@
       </w:pPr>
     </w:lvl>
   </w:abstractNum>
-  <w:abstractNum w:abstractNumId="28" w15:restartNumberingAfterBreak="0">
+  <w:abstractNum w:abstractNumId="31" w15:restartNumberingAfterBreak="0">
     <w:nsid w:val="47084530"/>
     <w:multiLevelType w:val="hybridMultilevel"/>
     <w:tmpl w:val="EC200F38"/>
@@ -40022,7 +40780,7 @@
       </w:pPr>
     </w:lvl>
   </w:abstractNum>
-  <w:abstractNum w:abstractNumId="29" w15:restartNumberingAfterBreak="0">
+  <w:abstractNum w:abstractNumId="32" w15:restartNumberingAfterBreak="0">
     <w:nsid w:val="4BC91103"/>
     <w:multiLevelType w:val="multilevel"/>
     <w:tmpl w:val="040C001F"/>
@@ -40108,7 +40866,120 @@
       </w:pPr>
     </w:lvl>
   </w:abstractNum>
-  <w:abstractNum w:abstractNumId="30" w15:restartNumberingAfterBreak="0">
+  <w:abstractNum w:abstractNumId="33" w15:restartNumberingAfterBreak="0">
+    <w:nsid w:val="4F123D64"/>
+    <w:multiLevelType w:val="hybridMultilevel"/>
+    <w:tmpl w:val="FDC8ACB2"/>
+    <w:lvl w:ilvl="0" w:tplc="A0486F58">
+      <w:start w:val="900"/>
+      <w:numFmt w:val="bullet"/>
+      <w:lvlText w:val="-"/>
+      <w:lvlJc w:val="left"/>
+      <w:pPr>
+        <w:ind w:left="720" w:hanging="360"/>
+      </w:pPr>
+      <w:rPr>
+        <w:rFonts w:ascii="Calibri" w:eastAsiaTheme="majorEastAsia" w:hAnsi="Calibri" w:cs="Calibri" w:hint="default"/>
+      </w:rPr>
+    </w:lvl>
+    <w:lvl w:ilvl="1" w:tplc="040C0003" w:tentative="1">
+      <w:start w:val="1"/>
+      <w:numFmt w:val="bullet"/>
+      <w:lvlText w:val="o"/>
+      <w:lvlJc w:val="left"/>
+      <w:pPr>
+        <w:ind w:left="1440" w:hanging="360"/>
+      </w:pPr>
+      <w:rPr>
+        <w:rFonts w:ascii="Courier New" w:hAnsi="Courier New" w:cs="Courier New" w:hint="default"/>
+      </w:rPr>
+    </w:lvl>
+    <w:lvl w:ilvl="2" w:tplc="040C0005" w:tentative="1">
+      <w:start w:val="1"/>
+      <w:numFmt w:val="bullet"/>
+      <w:lvlText w:val=""/>
+      <w:lvlJc w:val="left"/>
+      <w:pPr>
+        <w:ind w:left="2160" w:hanging="360"/>
+      </w:pPr>
+      <w:rPr>
+        <w:rFonts w:ascii="Wingdings" w:hAnsi="Wingdings" w:hint="default"/>
+      </w:rPr>
+    </w:lvl>
+    <w:lvl w:ilvl="3" w:tplc="040C0001" w:tentative="1">
+      <w:start w:val="1"/>
+      <w:numFmt w:val="bullet"/>
+      <w:lvlText w:val=""/>
+      <w:lvlJc w:val="left"/>
+      <w:pPr>
+        <w:ind w:left="2880" w:hanging="360"/>
+      </w:pPr>
+      <w:rPr>
+        <w:rFonts w:ascii="Symbol" w:hAnsi="Symbol" w:hint="default"/>
+      </w:rPr>
+    </w:lvl>
+    <w:lvl w:ilvl="4" w:tplc="040C0003" w:tentative="1">
+      <w:start w:val="1"/>
+      <w:numFmt w:val="bullet"/>
+      <w:lvlText w:val="o"/>
+      <w:lvlJc w:val="left"/>
+      <w:pPr>
+        <w:ind w:left="3600" w:hanging="360"/>
+      </w:pPr>
+      <w:rPr>
+        <w:rFonts w:ascii="Courier New" w:hAnsi="Courier New" w:cs="Courier New" w:hint="default"/>
+      </w:rPr>
+    </w:lvl>
+    <w:lvl w:ilvl="5" w:tplc="040C0005" w:tentative="1">
+      <w:start w:val="1"/>
+      <w:numFmt w:val="bullet"/>
+      <w:lvlText w:val=""/>
+      <w:lvlJc w:val="left"/>
+      <w:pPr>
+        <w:ind w:left="4320" w:hanging="360"/>
+      </w:pPr>
+      <w:rPr>
+        <w:rFonts w:ascii="Wingdings" w:hAnsi="Wingdings" w:hint="default"/>
+      </w:rPr>
+    </w:lvl>
+    <w:lvl w:ilvl="6" w:tplc="040C0001" w:tentative="1">
+      <w:start w:val="1"/>
+      <w:numFmt w:val="bullet"/>
+      <w:lvlText w:val=""/>
+      <w:lvlJc w:val="left"/>
+      <w:pPr>
+        <w:ind w:left="5040" w:hanging="360"/>
+      </w:pPr>
+      <w:rPr>
+        <w:rFonts w:ascii="Symbol" w:hAnsi="Symbol" w:hint="default"/>
+      </w:rPr>
+    </w:lvl>
+    <w:lvl w:ilvl="7" w:tplc="040C0003" w:tentative="1">
+      <w:start w:val="1"/>
+      <w:numFmt w:val="bullet"/>
+      <w:lvlText w:val="o"/>
+      <w:lvlJc w:val="left"/>
+      <w:pPr>
+        <w:ind w:left="5760" w:hanging="360"/>
+      </w:pPr>
+      <w:rPr>
+        <w:rFonts w:ascii="Courier New" w:hAnsi="Courier New" w:cs="Courier New" w:hint="default"/>
+      </w:rPr>
+    </w:lvl>
+    <w:lvl w:ilvl="8" w:tplc="040C0005" w:tentative="1">
+      <w:start w:val="1"/>
+      <w:numFmt w:val="bullet"/>
+      <w:lvlText w:val=""/>
+      <w:lvlJc w:val="left"/>
+      <w:pPr>
+        <w:ind w:left="6480" w:hanging="360"/>
+      </w:pPr>
+      <w:rPr>
+        <w:rFonts w:ascii="Wingdings" w:hAnsi="Wingdings" w:hint="default"/>
+      </w:rPr>
+    </w:lvl>
+  </w:abstractNum>
+  <w:abstractNum w:abstractNumId="34" w15:restartNumberingAfterBreak="0">
     <w:nsid w:val="4F4833C5"/>
     <w:multiLevelType w:val="hybridMultilevel"/>
     <w:tmpl w:val="49629666"/>
@@ -40221,7 +41092,7 @@
       </w:rPr>
     </w:lvl>
   </w:abstractNum>
-  <w:abstractNum w:abstractNumId="31" w15:restartNumberingAfterBreak="0">
+  <w:abstractNum w:abstractNumId="35" w15:restartNumberingAfterBreak="0">
     <w:nsid w:val="50175516"/>
     <w:multiLevelType w:val="hybridMultilevel"/>
     <w:tmpl w:val="B484C9A0"/>
@@ -40307,7 +41178,7 @@
       </w:pPr>
     </w:lvl>
   </w:abstractNum>
-  <w:abstractNum w:abstractNumId="32" w15:restartNumberingAfterBreak="0">
+  <w:abstractNum w:abstractNumId="36" w15:restartNumberingAfterBreak="0">
     <w:nsid w:val="5221109D"/>
     <w:multiLevelType w:val="hybridMultilevel"/>
     <w:tmpl w:val="CAC8D1F4"/>
@@ -40393,7 +41264,7 @@
       </w:pPr>
     </w:lvl>
   </w:abstractNum>
-  <w:abstractNum w:abstractNumId="33" w15:restartNumberingAfterBreak="0">
+  <w:abstractNum w:abstractNumId="37" w15:restartNumberingAfterBreak="0">
     <w:nsid w:val="52264532"/>
     <w:multiLevelType w:val="hybridMultilevel"/>
     <w:tmpl w:val="A428425E"/>
@@ -40505,7 +41376,7 @@
       </w:rPr>
     </w:lvl>
   </w:abstractNum>
-  <w:abstractNum w:abstractNumId="34" w15:restartNumberingAfterBreak="0">
+  <w:abstractNum w:abstractNumId="38" w15:restartNumberingAfterBreak="0">
     <w:nsid w:val="5332744B"/>
     <w:multiLevelType w:val="multilevel"/>
     <w:tmpl w:val="040C001F"/>
@@ -40591,7 +41462,7 @@
       </w:pPr>
     </w:lvl>
   </w:abstractNum>
-  <w:abstractNum w:abstractNumId="35" w15:restartNumberingAfterBreak="0">
+  <w:abstractNum w:abstractNumId="39" w15:restartNumberingAfterBreak="0">
     <w:nsid w:val="55492714"/>
     <w:multiLevelType w:val="hybridMultilevel"/>
     <w:tmpl w:val="C6BA48D0"/>
@@ -40677,7 +41548,7 @@
       </w:pPr>
     </w:lvl>
   </w:abstractNum>
-  <w:abstractNum w:abstractNumId="36" w15:restartNumberingAfterBreak="0">
+  <w:abstractNum w:abstractNumId="40" w15:restartNumberingAfterBreak="0">
     <w:nsid w:val="556F56E9"/>
     <w:multiLevelType w:val="hybridMultilevel"/>
     <w:tmpl w:val="BC4EB62C"/>
@@ -40790,7 +41661,7 @@
       </w:rPr>
     </w:lvl>
   </w:abstractNum>
-  <w:abstractNum w:abstractNumId="37" w15:restartNumberingAfterBreak="0">
+  <w:abstractNum w:abstractNumId="41" w15:restartNumberingAfterBreak="0">
     <w:nsid w:val="5F62072C"/>
     <w:multiLevelType w:val="hybridMultilevel"/>
     <w:tmpl w:val="C6BA48D0"/>
@@ -40876,7 +41747,7 @@
       </w:pPr>
     </w:lvl>
   </w:abstractNum>
-  <w:abstractNum w:abstractNumId="38" w15:restartNumberingAfterBreak="0">
+  <w:abstractNum w:abstractNumId="42" w15:restartNumberingAfterBreak="0">
     <w:nsid w:val="5FBE4F8A"/>
     <w:multiLevelType w:val="hybridMultilevel"/>
     <w:tmpl w:val="5422FF40"/>
@@ -40989,7 +41860,7 @@
       </w:rPr>
     </w:lvl>
   </w:abstractNum>
-  <w:abstractNum w:abstractNumId="39" w15:restartNumberingAfterBreak="0">
+  <w:abstractNum w:abstractNumId="43" w15:restartNumberingAfterBreak="0">
     <w:nsid w:val="61E547E6"/>
     <w:multiLevelType w:val="multilevel"/>
     <w:tmpl w:val="040C001F"/>
@@ -41075,7 +41946,7 @@
       </w:pPr>
     </w:lvl>
   </w:abstractNum>
-  <w:abstractNum w:abstractNumId="40" w15:restartNumberingAfterBreak="0">
+  <w:abstractNum w:abstractNumId="44" w15:restartNumberingAfterBreak="0">
     <w:nsid w:val="64876B00"/>
     <w:multiLevelType w:val="hybridMultilevel"/>
     <w:tmpl w:val="7A9E87DC"/>
@@ -41188,7 +42059,7 @@
       </w:rPr>
     </w:lvl>
   </w:abstractNum>
-  <w:abstractNum w:abstractNumId="41" w15:restartNumberingAfterBreak="0">
+  <w:abstractNum w:abstractNumId="45" w15:restartNumberingAfterBreak="0">
     <w:nsid w:val="66767C34"/>
     <w:multiLevelType w:val="hybridMultilevel"/>
     <w:tmpl w:val="CAC8D1F4"/>
@@ -41274,7 +42145,7 @@
       </w:pPr>
     </w:lvl>
   </w:abstractNum>
-  <w:abstractNum w:abstractNumId="42" w15:restartNumberingAfterBreak="0">
+  <w:abstractNum w:abstractNumId="46" w15:restartNumberingAfterBreak="0">
     <w:nsid w:val="69C43EF6"/>
     <w:multiLevelType w:val="hybridMultilevel"/>
     <w:tmpl w:val="C6BA48D0"/>
@@ -41360,7 +42231,7 @@
       </w:pPr>
     </w:lvl>
   </w:abstractNum>
-  <w:abstractNum w:abstractNumId="43" w15:restartNumberingAfterBreak="0">
+  <w:abstractNum w:abstractNumId="47" w15:restartNumberingAfterBreak="0">
     <w:nsid w:val="6A8B2ECE"/>
     <w:multiLevelType w:val="hybridMultilevel"/>
     <w:tmpl w:val="C6BA48D0"/>
@@ -41446,7 +42317,7 @@
       </w:pPr>
     </w:lvl>
   </w:abstractNum>
-  <w:abstractNum w:abstractNumId="44" w15:restartNumberingAfterBreak="0">
+  <w:abstractNum w:abstractNumId="48" w15:restartNumberingAfterBreak="0">
     <w:nsid w:val="6B765DDB"/>
     <w:multiLevelType w:val="hybridMultilevel"/>
     <w:tmpl w:val="C6BA48D0"/>
@@ -41532,7 +42403,7 @@
       </w:pPr>
     </w:lvl>
   </w:abstractNum>
-  <w:abstractNum w:abstractNumId="45" w15:restartNumberingAfterBreak="0">
+  <w:abstractNum w:abstractNumId="49" w15:restartNumberingAfterBreak="0">
     <w:nsid w:val="6D5B1BAC"/>
     <w:multiLevelType w:val="hybridMultilevel"/>
     <w:tmpl w:val="C6BA48D0"/>
@@ -41618,7 +42489,7 @@
       </w:pPr>
     </w:lvl>
   </w:abstractNum>
-  <w:abstractNum w:abstractNumId="46" w15:restartNumberingAfterBreak="0">
+  <w:abstractNum w:abstractNumId="50" w15:restartNumberingAfterBreak="0">
     <w:nsid w:val="6F1D7734"/>
     <w:multiLevelType w:val="hybridMultilevel"/>
     <w:tmpl w:val="C6BA48D0"/>
@@ -41704,7 +42575,7 @@
       </w:pPr>
     </w:lvl>
   </w:abstractNum>
-  <w:abstractNum w:abstractNumId="47" w15:restartNumberingAfterBreak="0">
+  <w:abstractNum w:abstractNumId="51" w15:restartNumberingAfterBreak="0">
     <w:nsid w:val="6F4F0042"/>
     <w:multiLevelType w:val="hybridMultilevel"/>
     <w:tmpl w:val="C6BA48D0"/>
@@ -41790,7 +42661,7 @@
       </w:pPr>
     </w:lvl>
   </w:abstractNum>
-  <w:abstractNum w:abstractNumId="48" w15:restartNumberingAfterBreak="0">
+  <w:abstractNum w:abstractNumId="52" w15:restartNumberingAfterBreak="0">
     <w:nsid w:val="71B50A5B"/>
     <w:multiLevelType w:val="hybridMultilevel"/>
     <w:tmpl w:val="E5BAB44A"/>
@@ -41903,7 +42774,7 @@
       </w:rPr>
     </w:lvl>
   </w:abstractNum>
-  <w:abstractNum w:abstractNumId="49" w15:restartNumberingAfterBreak="0">
+  <w:abstractNum w:abstractNumId="53" w15:restartNumberingAfterBreak="0">
     <w:nsid w:val="720155CB"/>
     <w:multiLevelType w:val="multilevel"/>
     <w:tmpl w:val="040C001F"/>
@@ -41989,7 +42860,7 @@
       </w:pPr>
     </w:lvl>
   </w:abstractNum>
-  <w:abstractNum w:abstractNumId="50" w15:restartNumberingAfterBreak="0">
+  <w:abstractNum w:abstractNumId="54" w15:restartNumberingAfterBreak="0">
     <w:nsid w:val="73EE4EB5"/>
     <w:multiLevelType w:val="hybridMultilevel"/>
     <w:tmpl w:val="C6BA48D0"/>
@@ -42075,7 +42946,7 @@
       </w:pPr>
     </w:lvl>
   </w:abstractNum>
-  <w:abstractNum w:abstractNumId="51" w15:restartNumberingAfterBreak="0">
+  <w:abstractNum w:abstractNumId="55" w15:restartNumberingAfterBreak="0">
     <w:nsid w:val="77D62B15"/>
     <w:multiLevelType w:val="multilevel"/>
     <w:tmpl w:val="040C001F"/>
@@ -42162,7 +43033,7 @@
     </w:lvl>
   </w:abstractNum>
   <w:num w:numId="1" w16cid:durableId="926887925">
-    <w:abstractNumId w:val="16"/>
+    <w:abstractNumId w:val="17"/>
   </w:num>
   <w:num w:numId="2" w16cid:durableId="600573334">
     <w:abstractNumId w:val="4"/>
@@ -42174,28 +43045,28 @@
     <w:abstractNumId w:val="0"/>
   </w:num>
   <w:num w:numId="5" w16cid:durableId="521747301">
-    <w:abstractNumId w:val="40"/>
+    <w:abstractNumId w:val="44"/>
   </w:num>
   <w:num w:numId="6" w16cid:durableId="1113937510">
-    <w:abstractNumId w:val="26"/>
+    <w:abstractNumId w:val="28"/>
   </w:num>
   <w:num w:numId="7" w16cid:durableId="1715352519">
     <w:abstractNumId w:val="3"/>
   </w:num>
   <w:num w:numId="8" w16cid:durableId="1558278679">
-    <w:abstractNumId w:val="12"/>
+    <w:abstractNumId w:val="13"/>
   </w:num>
   <w:num w:numId="9" w16cid:durableId="319777765">
-    <w:abstractNumId w:val="51"/>
+    <w:abstractNumId w:val="55"/>
   </w:num>
   <w:num w:numId="10" w16cid:durableId="2013415116">
-    <w:abstractNumId w:val="25"/>
+    <w:abstractNumId w:val="27"/>
   </w:num>
   <w:num w:numId="11" w16cid:durableId="918828541">
-    <w:abstractNumId w:val="49"/>
+    <w:abstractNumId w:val="53"/>
   </w:num>
   <w:num w:numId="12" w16cid:durableId="1055931384">
-    <w:abstractNumId w:val="38"/>
+    <w:abstractNumId w:val="42"/>
   </w:num>
   <w:num w:numId="13" w16cid:durableId="265430682">
     <w:abstractNumId w:val="7"/>
@@ -42204,118 +43075,130 @@
     <w:abstractNumId w:val="8"/>
   </w:num>
   <w:num w:numId="15" w16cid:durableId="1489328316">
-    <w:abstractNumId w:val="48"/>
+    <w:abstractNumId w:val="52"/>
   </w:num>
   <w:num w:numId="16" w16cid:durableId="804742339">
-    <w:abstractNumId w:val="36"/>
+    <w:abstractNumId w:val="40"/>
   </w:num>
   <w:num w:numId="17" w16cid:durableId="1007558301">
-    <w:abstractNumId w:val="13"/>
+    <w:abstractNumId w:val="14"/>
   </w:num>
   <w:num w:numId="18" w16cid:durableId="896277415">
+    <w:abstractNumId w:val="25"/>
+  </w:num>
+  <w:num w:numId="19" w16cid:durableId="546376245">
+    <w:abstractNumId w:val="20"/>
+  </w:num>
+  <w:num w:numId="20" w16cid:durableId="573275429">
+    <w:abstractNumId w:val="32"/>
+  </w:num>
+  <w:num w:numId="21" w16cid:durableId="1692607375">
+    <w:abstractNumId w:val="38"/>
+  </w:num>
+  <w:num w:numId="22" w16cid:durableId="2000578738">
+    <w:abstractNumId w:val="30"/>
+  </w:num>
+  <w:num w:numId="23" w16cid:durableId="1016007622">
+    <w:abstractNumId w:val="54"/>
+  </w:num>
+  <w:num w:numId="24" w16cid:durableId="285963096">
+    <w:abstractNumId w:val="31"/>
+  </w:num>
+  <w:num w:numId="25" w16cid:durableId="1353385921">
+    <w:abstractNumId w:val="47"/>
+  </w:num>
+  <w:num w:numId="26" w16cid:durableId="908611521">
+    <w:abstractNumId w:val="12"/>
+  </w:num>
+  <w:num w:numId="27" w16cid:durableId="1804232915">
+    <w:abstractNumId w:val="39"/>
+  </w:num>
+  <w:num w:numId="28" w16cid:durableId="1564364125">
+    <w:abstractNumId w:val="41"/>
+  </w:num>
+  <w:num w:numId="29" w16cid:durableId="1690374829">
+    <w:abstractNumId w:val="15"/>
+  </w:num>
+  <w:num w:numId="30" w16cid:durableId="963074971">
+    <w:abstractNumId w:val="26"/>
+  </w:num>
+  <w:num w:numId="31" w16cid:durableId="1802770834">
     <w:abstractNumId w:val="23"/>
   </w:num>
-  <w:num w:numId="19" w16cid:durableId="546376245">
-    <w:abstractNumId w:val="19"/>
-  </w:num>
-  <w:num w:numId="20" w16cid:durableId="573275429">
-    <w:abstractNumId w:val="29"/>
-  </w:num>
-  <w:num w:numId="21" w16cid:durableId="1692607375">
-    <w:abstractNumId w:val="34"/>
-  </w:num>
-  <w:num w:numId="22" w16cid:durableId="2000578738">
-    <w:abstractNumId w:val="27"/>
-  </w:num>
-  <w:num w:numId="23" w16cid:durableId="1016007622">
-    <w:abstractNumId w:val="50"/>
-  </w:num>
-  <w:num w:numId="24" w16cid:durableId="285963096">
-    <w:abstractNumId w:val="28"/>
-  </w:num>
-  <w:num w:numId="25" w16cid:durableId="1353385921">
-    <w:abstractNumId w:val="43"/>
-  </w:num>
-  <w:num w:numId="26" w16cid:durableId="908611521">
-    <w:abstractNumId w:val="11"/>
-  </w:num>
-  <w:num w:numId="27" w16cid:durableId="1804232915">
-    <w:abstractNumId w:val="35"/>
-  </w:num>
-  <w:num w:numId="28" w16cid:durableId="1564364125">
-    <w:abstractNumId w:val="37"/>
-  </w:num>
-  <w:num w:numId="29" w16cid:durableId="1690374829">
-    <w:abstractNumId w:val="14"/>
-  </w:num>
-  <w:num w:numId="30" w16cid:durableId="963074971">
-    <w:abstractNumId w:val="24"/>
-  </w:num>
-  <w:num w:numId="31" w16cid:durableId="1802770834">
-    <w:abstractNumId w:val="21"/>
-  </w:num>
   <w:num w:numId="32" w16cid:durableId="6445040">
-    <w:abstractNumId w:val="20"/>
+    <w:abstractNumId w:val="22"/>
   </w:num>
   <w:num w:numId="33" w16cid:durableId="788234055">
     <w:abstractNumId w:val="1"/>
   </w:num>
   <w:num w:numId="34" w16cid:durableId="698554481">
-    <w:abstractNumId w:val="30"/>
+    <w:abstractNumId w:val="34"/>
   </w:num>
   <w:num w:numId="35" w16cid:durableId="1993828983">
     <w:abstractNumId w:val="9"/>
   </w:num>
   <w:num w:numId="36" w16cid:durableId="85469738">
-    <w:abstractNumId w:val="39"/>
+    <w:abstractNumId w:val="43"/>
   </w:num>
   <w:num w:numId="37" w16cid:durableId="440800125">
-    <w:abstractNumId w:val="32"/>
+    <w:abstractNumId w:val="36"/>
   </w:num>
   <w:num w:numId="38" w16cid:durableId="1050151981">
-    <w:abstractNumId w:val="45"/>
+    <w:abstractNumId w:val="49"/>
   </w:num>
   <w:num w:numId="39" w16cid:durableId="450520302">
-    <w:abstractNumId w:val="18"/>
+    <w:abstractNumId w:val="19"/>
   </w:num>
   <w:num w:numId="40" w16cid:durableId="1202000">
-    <w:abstractNumId w:val="47"/>
+    <w:abstractNumId w:val="51"/>
   </w:num>
   <w:num w:numId="41" w16cid:durableId="526916063">
-    <w:abstractNumId w:val="17"/>
+    <w:abstractNumId w:val="18"/>
   </w:num>
   <w:num w:numId="42" w16cid:durableId="801507524">
     <w:abstractNumId w:val="10"/>
   </w:num>
   <w:num w:numId="43" w16cid:durableId="749085352">
-    <w:abstractNumId w:val="42"/>
+    <w:abstractNumId w:val="46"/>
   </w:num>
   <w:num w:numId="44" w16cid:durableId="1598978922">
-    <w:abstractNumId w:val="44"/>
+    <w:abstractNumId w:val="48"/>
   </w:num>
   <w:num w:numId="45" w16cid:durableId="1605260502">
-    <w:abstractNumId w:val="46"/>
+    <w:abstractNumId w:val="50"/>
   </w:num>
   <w:num w:numId="46" w16cid:durableId="182328470">
-    <w:abstractNumId w:val="22"/>
+    <w:abstractNumId w:val="24"/>
   </w:num>
   <w:num w:numId="47" w16cid:durableId="402333459">
     <w:abstractNumId w:val="2"/>
   </w:num>
   <w:num w:numId="48" w16cid:durableId="880244595">
-    <w:abstractNumId w:val="33"/>
+    <w:abstractNumId w:val="37"/>
   </w:num>
   <w:num w:numId="49" w16cid:durableId="907424114">
-    <w:abstractNumId w:val="15"/>
+    <w:abstractNumId w:val="16"/>
   </w:num>
   <w:num w:numId="50" w16cid:durableId="627469139">
     <w:abstractNumId w:val="6"/>
   </w:num>
   <w:num w:numId="51" w16cid:durableId="2040932038">
-    <w:abstractNumId w:val="31"/>
+    <w:abstractNumId w:val="35"/>
   </w:num>
   <w:num w:numId="52" w16cid:durableId="981008893">
-    <w:abstractNumId w:val="41"/>
+    <w:abstractNumId w:val="45"/>
+  </w:num>
+  <w:num w:numId="53" w16cid:durableId="977804300">
+    <w:abstractNumId w:val="21"/>
+  </w:num>
+  <w:num w:numId="54" w16cid:durableId="1011764060">
+    <w:abstractNumId w:val="29"/>
+  </w:num>
+  <w:num w:numId="55" w16cid:durableId="1151097199">
+    <w:abstractNumId w:val="33"/>
+  </w:num>
+  <w:num w:numId="56" w16cid:durableId="371929766">
+    <w:abstractNumId w:val="11"/>
   </w:num>
 </w:numbering>
 </file>

</xml_diff>

<commit_message>
TFE - Layout fixes and index update
</commit_message>
<xml_diff>
--- a/TFE_CattleManager.docx
+++ b/TFE_CattleManager.docx
@@ -59,7 +59,7 @@
           <w:r>
             <w:fldChar w:fldCharType="separate"/>
           </w:r>
-          <w:hyperlink w:anchor="_Toc198362770" w:history="1">
+          <w:hyperlink w:anchor="_Toc198369092" w:history="1">
             <w:r>
               <w:rPr>
                 <w:rStyle w:val="Lienhypertexte"/>
@@ -86,7 +86,7 @@
                 <w:noProof/>
                 <w:webHidden/>
               </w:rPr>
-              <w:instrText xml:space="preserve"> PAGEREF _Toc198362770 \h </w:instrText>
+              <w:instrText xml:space="preserve"> PAGEREF _Toc198369092 \h </w:instrText>
             </w:r>
             <w:r>
               <w:rPr>
@@ -132,7 +132,7 @@
               <w14:ligatures w14:val="standardContextual"/>
             </w:rPr>
           </w:pPr>
-          <w:hyperlink w:anchor="_Toc198362771" w:history="1">
+          <w:hyperlink w:anchor="_Toc198369093" w:history="1">
             <w:r>
               <w:rPr>
                 <w:rStyle w:val="Lienhypertexte"/>
@@ -159,7 +159,7 @@
                 <w:noProof/>
                 <w:webHidden/>
               </w:rPr>
-              <w:instrText xml:space="preserve"> PAGEREF _Toc198362771 \h </w:instrText>
+              <w:instrText xml:space="preserve"> PAGEREF _Toc198369093 \h </w:instrText>
             </w:r>
             <w:r>
               <w:rPr>
@@ -205,7 +205,7 @@
               <w14:ligatures w14:val="standardContextual"/>
             </w:rPr>
           </w:pPr>
-          <w:hyperlink w:anchor="_Toc198362772" w:history="1">
+          <w:hyperlink w:anchor="_Toc198369094" w:history="1">
             <w:r>
               <w:rPr>
                 <w:rStyle w:val="Lienhypertexte"/>
@@ -232,7 +232,7 @@
                 <w:noProof/>
                 <w:webHidden/>
               </w:rPr>
-              <w:instrText xml:space="preserve"> PAGEREF _Toc198362772 \h </w:instrText>
+              <w:instrText xml:space="preserve"> PAGEREF _Toc198369094 \h </w:instrText>
             </w:r>
             <w:r>
               <w:rPr>
@@ -278,7 +278,7 @@
               <w14:ligatures w14:val="standardContextual"/>
             </w:rPr>
           </w:pPr>
-          <w:hyperlink w:anchor="_Toc198362773" w:history="1">
+          <w:hyperlink w:anchor="_Toc198369095" w:history="1">
             <w:r>
               <w:rPr>
                 <w:rStyle w:val="Lienhypertexte"/>
@@ -305,7 +305,7 @@
                 <w:noProof/>
                 <w:webHidden/>
               </w:rPr>
-              <w:instrText xml:space="preserve"> PAGEREF _Toc198362773 \h </w:instrText>
+              <w:instrText xml:space="preserve"> PAGEREF _Toc198369095 \h </w:instrText>
             </w:r>
             <w:r>
               <w:rPr>
@@ -351,7 +351,7 @@
               <w14:ligatures w14:val="standardContextual"/>
             </w:rPr>
           </w:pPr>
-          <w:hyperlink w:anchor="_Toc198362774" w:history="1">
+          <w:hyperlink w:anchor="_Toc198369096" w:history="1">
             <w:r>
               <w:rPr>
                 <w:rStyle w:val="Lienhypertexte"/>
@@ -378,7 +378,7 @@
                 <w:noProof/>
                 <w:webHidden/>
               </w:rPr>
-              <w:instrText xml:space="preserve"> PAGEREF _Toc198362774 \h </w:instrText>
+              <w:instrText xml:space="preserve"> PAGEREF _Toc198369096 \h </w:instrText>
             </w:r>
             <w:r>
               <w:rPr>
@@ -424,7 +424,7 @@
               <w14:ligatures w14:val="standardContextual"/>
             </w:rPr>
           </w:pPr>
-          <w:hyperlink w:anchor="_Toc198362775" w:history="1">
+          <w:hyperlink w:anchor="_Toc198369097" w:history="1">
             <w:r>
               <w:rPr>
                 <w:rStyle w:val="Lienhypertexte"/>
@@ -452,7 +452,7 @@
                 <w:noProof/>
                 <w:webHidden/>
               </w:rPr>
-              <w:instrText xml:space="preserve"> PAGEREF _Toc198362775 \h </w:instrText>
+              <w:instrText xml:space="preserve"> PAGEREF _Toc198369097 \h </w:instrText>
             </w:r>
             <w:r>
               <w:rPr>
@@ -498,7 +498,7 @@
               <w14:ligatures w14:val="standardContextual"/>
             </w:rPr>
           </w:pPr>
-          <w:hyperlink w:anchor="_Toc198362776" w:history="1">
+          <w:hyperlink w:anchor="_Toc198369098" w:history="1">
             <w:r>
               <w:rPr>
                 <w:rStyle w:val="Lienhypertexte"/>
@@ -525,7 +525,7 @@
                 <w:noProof/>
                 <w:webHidden/>
               </w:rPr>
-              <w:instrText xml:space="preserve"> PAGEREF _Toc198362776 \h </w:instrText>
+              <w:instrText xml:space="preserve"> PAGEREF _Toc198369098 \h </w:instrText>
             </w:r>
             <w:r>
               <w:rPr>
@@ -571,7 +571,7 @@
               <w14:ligatures w14:val="standardContextual"/>
             </w:rPr>
           </w:pPr>
-          <w:hyperlink w:anchor="_Toc198362777" w:history="1">
+          <w:hyperlink w:anchor="_Toc198369099" w:history="1">
             <w:r>
               <w:rPr>
                 <w:rStyle w:val="Lienhypertexte"/>
@@ -598,7 +598,7 @@
                 <w:noProof/>
                 <w:webHidden/>
               </w:rPr>
-              <w:instrText xml:space="preserve"> PAGEREF _Toc198362777 \h </w:instrText>
+              <w:instrText xml:space="preserve"> PAGEREF _Toc198369099 \h </w:instrText>
             </w:r>
             <w:r>
               <w:rPr>
@@ -644,7 +644,7 @@
               <w14:ligatures w14:val="standardContextual"/>
             </w:rPr>
           </w:pPr>
-          <w:hyperlink w:anchor="_Toc198362778" w:history="1">
+          <w:hyperlink w:anchor="_Toc198369100" w:history="1">
             <w:r>
               <w:rPr>
                 <w:rStyle w:val="Lienhypertexte"/>
@@ -671,7 +671,7 @@
                 <w:noProof/>
                 <w:webHidden/>
               </w:rPr>
-              <w:instrText xml:space="preserve"> PAGEREF _Toc198362778 \h </w:instrText>
+              <w:instrText xml:space="preserve"> PAGEREF _Toc198369100 \h </w:instrText>
             </w:r>
             <w:r>
               <w:rPr>
@@ -717,7 +717,7 @@
               <w14:ligatures w14:val="standardContextual"/>
             </w:rPr>
           </w:pPr>
-          <w:hyperlink w:anchor="_Toc198362779" w:history="1">
+          <w:hyperlink w:anchor="_Toc198369101" w:history="1">
             <w:r>
               <w:rPr>
                 <w:rStyle w:val="Lienhypertexte"/>
@@ -744,7 +744,7 @@
                 <w:noProof/>
                 <w:webHidden/>
               </w:rPr>
-              <w:instrText xml:space="preserve"> PAGEREF _Toc198362779 \h </w:instrText>
+              <w:instrText xml:space="preserve"> PAGEREF _Toc198369101 \h </w:instrText>
             </w:r>
             <w:r>
               <w:rPr>
@@ -790,7 +790,7 @@
               <w14:ligatures w14:val="standardContextual"/>
             </w:rPr>
           </w:pPr>
-          <w:hyperlink w:anchor="_Toc198362780" w:history="1">
+          <w:hyperlink w:anchor="_Toc198369102" w:history="1">
             <w:r>
               <w:rPr>
                 <w:rStyle w:val="Lienhypertexte"/>
@@ -817,7 +817,7 @@
                 <w:noProof/>
                 <w:webHidden/>
               </w:rPr>
-              <w:instrText xml:space="preserve"> PAGEREF _Toc198362780 \h </w:instrText>
+              <w:instrText xml:space="preserve"> PAGEREF _Toc198369102 \h </w:instrText>
             </w:r>
             <w:r>
               <w:rPr>
@@ -863,7 +863,7 @@
               <w14:ligatures w14:val="standardContextual"/>
             </w:rPr>
           </w:pPr>
-          <w:hyperlink w:anchor="_Toc198362781" w:history="1">
+          <w:hyperlink w:anchor="_Toc198369103" w:history="1">
             <w:r>
               <w:rPr>
                 <w:rStyle w:val="Lienhypertexte"/>
@@ -890,7 +890,7 @@
                 <w:noProof/>
                 <w:webHidden/>
               </w:rPr>
-              <w:instrText xml:space="preserve"> PAGEREF _Toc198362781 \h </w:instrText>
+              <w:instrText xml:space="preserve"> PAGEREF _Toc198369103 \h </w:instrText>
             </w:r>
             <w:r>
               <w:rPr>
@@ -936,7 +936,7 @@
               <w14:ligatures w14:val="standardContextual"/>
             </w:rPr>
           </w:pPr>
-          <w:hyperlink w:anchor="_Toc198362782" w:history="1">
+          <w:hyperlink w:anchor="_Toc198369104" w:history="1">
             <w:r>
               <w:rPr>
                 <w:rStyle w:val="Lienhypertexte"/>
@@ -963,7 +963,7 @@
                 <w:noProof/>
                 <w:webHidden/>
               </w:rPr>
-              <w:instrText xml:space="preserve"> PAGEREF _Toc198362782 \h </w:instrText>
+              <w:instrText xml:space="preserve"> PAGEREF _Toc198369104 \h </w:instrText>
             </w:r>
             <w:r>
               <w:rPr>
@@ -1009,7 +1009,7 @@
               <w14:ligatures w14:val="standardContextual"/>
             </w:rPr>
           </w:pPr>
-          <w:hyperlink w:anchor="_Toc198362783" w:history="1">
+          <w:hyperlink w:anchor="_Toc198369105" w:history="1">
             <w:r>
               <w:rPr>
                 <w:rStyle w:val="Lienhypertexte"/>
@@ -1036,7 +1036,7 @@
                 <w:noProof/>
                 <w:webHidden/>
               </w:rPr>
-              <w:instrText xml:space="preserve"> PAGEREF _Toc198362783 \h </w:instrText>
+              <w:instrText xml:space="preserve"> PAGEREF _Toc198369105 \h </w:instrText>
             </w:r>
             <w:r>
               <w:rPr>
@@ -1082,7 +1082,7 @@
               <w14:ligatures w14:val="standardContextual"/>
             </w:rPr>
           </w:pPr>
-          <w:hyperlink w:anchor="_Toc198362784" w:history="1">
+          <w:hyperlink w:anchor="_Toc198369106" w:history="1">
             <w:r>
               <w:rPr>
                 <w:rStyle w:val="Lienhypertexte"/>
@@ -1109,7 +1109,7 @@
                 <w:noProof/>
                 <w:webHidden/>
               </w:rPr>
-              <w:instrText xml:space="preserve"> PAGEREF _Toc198362784 \h </w:instrText>
+              <w:instrText xml:space="preserve"> PAGEREF _Toc198369106 \h </w:instrText>
             </w:r>
             <w:r>
               <w:rPr>
@@ -1155,7 +1155,7 @@
               <w14:ligatures w14:val="standardContextual"/>
             </w:rPr>
           </w:pPr>
-          <w:hyperlink w:anchor="_Toc198362785" w:history="1">
+          <w:hyperlink w:anchor="_Toc198369107" w:history="1">
             <w:r>
               <w:rPr>
                 <w:rStyle w:val="Lienhypertexte"/>
@@ -1182,7 +1182,7 @@
                 <w:noProof/>
                 <w:webHidden/>
               </w:rPr>
-              <w:instrText xml:space="preserve"> PAGEREF _Toc198362785 \h </w:instrText>
+              <w:instrText xml:space="preserve"> PAGEREF _Toc198369107 \h </w:instrText>
             </w:r>
             <w:r>
               <w:rPr>
@@ -1228,7 +1228,7 @@
               <w14:ligatures w14:val="standardContextual"/>
             </w:rPr>
           </w:pPr>
-          <w:hyperlink w:anchor="_Toc198362786" w:history="1">
+          <w:hyperlink w:anchor="_Toc198369108" w:history="1">
             <w:r>
               <w:rPr>
                 <w:rStyle w:val="Lienhypertexte"/>
@@ -1256,7 +1256,7 @@
                 <w:noProof/>
                 <w:webHidden/>
               </w:rPr>
-              <w:instrText xml:space="preserve"> PAGEREF _Toc198362786 \h </w:instrText>
+              <w:instrText xml:space="preserve"> PAGEREF _Toc198369108 \h </w:instrText>
             </w:r>
             <w:r>
               <w:rPr>
@@ -1302,7 +1302,7 @@
               <w14:ligatures w14:val="standardContextual"/>
             </w:rPr>
           </w:pPr>
-          <w:hyperlink w:anchor="_Toc198362787" w:history="1">
+          <w:hyperlink w:anchor="_Toc198369109" w:history="1">
             <w:r>
               <w:rPr>
                 <w:rStyle w:val="Lienhypertexte"/>
@@ -1330,7 +1330,7 @@
                 <w:noProof/>
                 <w:webHidden/>
               </w:rPr>
-              <w:instrText xml:space="preserve"> PAGEREF _Toc198362787 \h </w:instrText>
+              <w:instrText xml:space="preserve"> PAGEREF _Toc198369109 \h </w:instrText>
             </w:r>
             <w:r>
               <w:rPr>
@@ -1376,7 +1376,7 @@
               <w14:ligatures w14:val="standardContextual"/>
             </w:rPr>
           </w:pPr>
-          <w:hyperlink w:anchor="_Toc198362788" w:history="1">
+          <w:hyperlink w:anchor="_Toc198369110" w:history="1">
             <w:r>
               <w:rPr>
                 <w:rStyle w:val="Lienhypertexte"/>
@@ -1404,7 +1404,7 @@
                 <w:noProof/>
                 <w:webHidden/>
               </w:rPr>
-              <w:instrText xml:space="preserve"> PAGEREF _Toc198362788 \h </w:instrText>
+              <w:instrText xml:space="preserve"> PAGEREF _Toc198369110 \h </w:instrText>
             </w:r>
             <w:r>
               <w:rPr>
@@ -1450,7 +1450,7 @@
               <w14:ligatures w14:val="standardContextual"/>
             </w:rPr>
           </w:pPr>
-          <w:hyperlink w:anchor="_Toc198362789" w:history="1">
+          <w:hyperlink w:anchor="_Toc198369111" w:history="1">
             <w:r>
               <w:rPr>
                 <w:rStyle w:val="Lienhypertexte"/>
@@ -1478,7 +1478,7 @@
                 <w:noProof/>
                 <w:webHidden/>
               </w:rPr>
-              <w:instrText xml:space="preserve"> PAGEREF _Toc198362789 \h </w:instrText>
+              <w:instrText xml:space="preserve"> PAGEREF _Toc198369111 \h </w:instrText>
             </w:r>
             <w:r>
               <w:rPr>
@@ -1524,7 +1524,7 @@
               <w14:ligatures w14:val="standardContextual"/>
             </w:rPr>
           </w:pPr>
-          <w:hyperlink w:anchor="_Toc198362790" w:history="1">
+          <w:hyperlink w:anchor="_Toc198369112" w:history="1">
             <w:r>
               <w:rPr>
                 <w:rStyle w:val="Lienhypertexte"/>
@@ -1554,7 +1554,7 @@
                 <w:noProof/>
                 <w:webHidden/>
               </w:rPr>
-              <w:instrText xml:space="preserve"> PAGEREF _Toc198362790 \h </w:instrText>
+              <w:instrText xml:space="preserve"> PAGEREF _Toc198369112 \h </w:instrText>
             </w:r>
             <w:r>
               <w:rPr>
@@ -1600,7 +1600,7 @@
               <w14:ligatures w14:val="standardContextual"/>
             </w:rPr>
           </w:pPr>
-          <w:hyperlink w:anchor="_Toc198362791" w:history="1">
+          <w:hyperlink w:anchor="_Toc198369113" w:history="1">
             <w:r>
               <w:rPr>
                 <w:rStyle w:val="Lienhypertexte"/>
@@ -1609,7 +1609,7 @@
                 <w:noProof/>
                 <w:lang w:eastAsia="fr-FR"/>
               </w:rPr>
-              <w:t>Fonctionnalité Gérant</w:t>
+              <w:t>Fonctionnalités Gérant</w:t>
             </w:r>
             <w:r>
               <w:rPr>
@@ -1630,7 +1630,7 @@
                 <w:noProof/>
                 <w:webHidden/>
               </w:rPr>
-              <w:instrText xml:space="preserve"> PAGEREF _Toc198362791 \h </w:instrText>
+              <w:instrText xml:space="preserve"> PAGEREF _Toc198369113 \h </w:instrText>
             </w:r>
             <w:r>
               <w:rPr>
@@ -1676,7 +1676,7 @@
               <w14:ligatures w14:val="standardContextual"/>
             </w:rPr>
           </w:pPr>
-          <w:hyperlink w:anchor="_Toc198362792" w:history="1">
+          <w:hyperlink w:anchor="_Toc198369114" w:history="1">
             <w:r>
               <w:rPr>
                 <w:rStyle w:val="Lienhypertexte"/>
@@ -1706,7 +1706,83 @@
                 <w:noProof/>
                 <w:webHidden/>
               </w:rPr>
-              <w:instrText xml:space="preserve"> PAGEREF _Toc198362792 \h </w:instrText>
+              <w:instrText xml:space="preserve"> PAGEREF _Toc198369114 \h </w:instrText>
+            </w:r>
+            <w:r>
+              <w:rPr>
+                <w:noProof/>
+                <w:webHidden/>
+              </w:rPr>
+            </w:r>
+            <w:r>
+              <w:rPr>
+                <w:noProof/>
+                <w:webHidden/>
+              </w:rPr>
+              <w:fldChar w:fldCharType="separate"/>
+            </w:r>
+            <w:r>
+              <w:rPr>
+                <w:noProof/>
+                <w:webHidden/>
+              </w:rPr>
+              <w:t>16</w:t>
+            </w:r>
+            <w:r>
+              <w:rPr>
+                <w:noProof/>
+                <w:webHidden/>
+              </w:rPr>
+              <w:fldChar w:fldCharType="end"/>
+            </w:r>
+          </w:hyperlink>
+        </w:p>
+        <w:p>
+          <w:pPr>
+            <w:pStyle w:val="TM3"/>
+            <w:tabs>
+              <w:tab w:val="right" w:leader="dot" w:pos="9062"/>
+            </w:tabs>
+            <w:rPr>
+              <w:noProof/>
+              <w:kern w:val="2"/>
+              <w:sz w:val="24"/>
+              <w:szCs w:val="24"/>
+              <w:lang w:eastAsia="fr-FR"/>
+              <w14:ligatures w14:val="standardContextual"/>
+            </w:rPr>
+          </w:pPr>
+          <w:hyperlink w:anchor="_Toc198369115" w:history="1">
+            <w:r>
+              <w:rPr>
+                <w:rStyle w:val="Lienhypertexte"/>
+                <w:i/>
+                <w:iCs/>
+                <w:noProof/>
+                <w:lang w:eastAsia="fr-FR"/>
+              </w:rPr>
+              <w:t>Fonctionnalités Application mobiles</w:t>
+            </w:r>
+            <w:r>
+              <w:rPr>
+                <w:noProof/>
+                <w:webHidden/>
+              </w:rPr>
+              <w:tab/>
+            </w:r>
+            <w:r>
+              <w:rPr>
+                <w:noProof/>
+                <w:webHidden/>
+              </w:rPr>
+              <w:fldChar w:fldCharType="begin"/>
+            </w:r>
+            <w:r>
+              <w:rPr>
+                <w:noProof/>
+                <w:webHidden/>
+              </w:rPr>
+              <w:instrText xml:space="preserve"> PAGEREF _Toc198369115 \h </w:instrText>
             </w:r>
             <w:r>
               <w:rPr>
@@ -1752,7 +1828,7 @@
               <w14:ligatures w14:val="standardContextual"/>
             </w:rPr>
           </w:pPr>
-          <w:hyperlink w:anchor="_Toc198362793" w:history="1">
+          <w:hyperlink w:anchor="_Toc198369116" w:history="1">
             <w:r>
               <w:rPr>
                 <w:rStyle w:val="Lienhypertexte"/>
@@ -1780,7 +1856,7 @@
                 <w:noProof/>
                 <w:webHidden/>
               </w:rPr>
-              <w:instrText xml:space="preserve"> PAGEREF _Toc198362793 \h </w:instrText>
+              <w:instrText xml:space="preserve"> PAGEREF _Toc198369116 \h </w:instrText>
             </w:r>
             <w:r>
               <w:rPr>
@@ -1826,7 +1902,7 @@
               <w14:ligatures w14:val="standardContextual"/>
             </w:rPr>
           </w:pPr>
-          <w:hyperlink w:anchor="_Toc198362794" w:history="1">
+          <w:hyperlink w:anchor="_Toc198369117" w:history="1">
             <w:r>
               <w:rPr>
                 <w:rStyle w:val="Lienhypertexte"/>
@@ -1853,7 +1929,7 @@
                 <w:noProof/>
                 <w:webHidden/>
               </w:rPr>
-              <w:instrText xml:space="preserve"> PAGEREF _Toc198362794 \h </w:instrText>
+              <w:instrText xml:space="preserve"> PAGEREF _Toc198369117 \h </w:instrText>
             </w:r>
             <w:r>
               <w:rPr>
@@ -1899,7 +1975,7 @@
               <w14:ligatures w14:val="standardContextual"/>
             </w:rPr>
           </w:pPr>
-          <w:hyperlink w:anchor="_Toc198362795" w:history="1">
+          <w:hyperlink w:anchor="_Toc198369118" w:history="1">
             <w:r>
               <w:rPr>
                 <w:rStyle w:val="Lienhypertexte"/>
@@ -1926,7 +2002,7 @@
                 <w:noProof/>
                 <w:webHidden/>
               </w:rPr>
-              <w:instrText xml:space="preserve"> PAGEREF _Toc198362795 \h </w:instrText>
+              <w:instrText xml:space="preserve"> PAGEREF _Toc198369118 \h </w:instrText>
             </w:r>
             <w:r>
               <w:rPr>
@@ -1972,7 +2048,7 @@
               <w14:ligatures w14:val="standardContextual"/>
             </w:rPr>
           </w:pPr>
-          <w:hyperlink w:anchor="_Toc198362796" w:history="1">
+          <w:hyperlink w:anchor="_Toc198369119" w:history="1">
             <w:r>
               <w:rPr>
                 <w:rStyle w:val="Lienhypertexte"/>
@@ -1999,7 +2075,7 @@
                 <w:noProof/>
                 <w:webHidden/>
               </w:rPr>
-              <w:instrText xml:space="preserve"> PAGEREF _Toc198362796 \h </w:instrText>
+              <w:instrText xml:space="preserve"> PAGEREF _Toc198369119 \h </w:instrText>
             </w:r>
             <w:r>
               <w:rPr>
@@ -2045,7 +2121,7 @@
               <w14:ligatures w14:val="standardContextual"/>
             </w:rPr>
           </w:pPr>
-          <w:hyperlink w:anchor="_Toc198362797" w:history="1">
+          <w:hyperlink w:anchor="_Toc198369120" w:history="1">
             <w:r>
               <w:rPr>
                 <w:rStyle w:val="Lienhypertexte"/>
@@ -2072,7 +2148,7 @@
                 <w:noProof/>
                 <w:webHidden/>
               </w:rPr>
-              <w:instrText xml:space="preserve"> PAGEREF _Toc198362797 \h </w:instrText>
+              <w:instrText xml:space="preserve"> PAGEREF _Toc198369120 \h </w:instrText>
             </w:r>
             <w:r>
               <w:rPr>
@@ -2118,7 +2194,7 @@
               <w14:ligatures w14:val="standardContextual"/>
             </w:rPr>
           </w:pPr>
-          <w:hyperlink w:anchor="_Toc198362798" w:history="1">
+          <w:hyperlink w:anchor="_Toc198369121" w:history="1">
             <w:r>
               <w:rPr>
                 <w:rStyle w:val="Lienhypertexte"/>
@@ -2145,7 +2221,7 @@
                 <w:noProof/>
                 <w:webHidden/>
               </w:rPr>
-              <w:instrText xml:space="preserve"> PAGEREF _Toc198362798 \h </w:instrText>
+              <w:instrText xml:space="preserve"> PAGEREF _Toc198369121 \h </w:instrText>
             </w:r>
             <w:r>
               <w:rPr>
@@ -2191,7 +2267,7 @@
               <w14:ligatures w14:val="standardContextual"/>
             </w:rPr>
           </w:pPr>
-          <w:hyperlink w:anchor="_Toc198362799" w:history="1">
+          <w:hyperlink w:anchor="_Toc198369122" w:history="1">
             <w:r>
               <w:rPr>
                 <w:rStyle w:val="Lienhypertexte"/>
@@ -2218,7 +2294,7 @@
                 <w:noProof/>
                 <w:webHidden/>
               </w:rPr>
-              <w:instrText xml:space="preserve"> PAGEREF _Toc198362799 \h </w:instrText>
+              <w:instrText xml:space="preserve"> PAGEREF _Toc198369122 \h </w:instrText>
             </w:r>
             <w:r>
               <w:rPr>
@@ -2264,7 +2340,7 @@
               <w14:ligatures w14:val="standardContextual"/>
             </w:rPr>
           </w:pPr>
-          <w:hyperlink w:anchor="_Toc198362800" w:history="1">
+          <w:hyperlink w:anchor="_Toc198369123" w:history="1">
             <w:r>
               <w:rPr>
                 <w:rStyle w:val="Lienhypertexte"/>
@@ -2291,7 +2367,7 @@
                 <w:noProof/>
                 <w:webHidden/>
               </w:rPr>
-              <w:instrText xml:space="preserve"> PAGEREF _Toc198362800 \h </w:instrText>
+              <w:instrText xml:space="preserve"> PAGEREF _Toc198369123 \h </w:instrText>
             </w:r>
             <w:r>
               <w:rPr>
@@ -2337,7 +2413,7 @@
               <w14:ligatures w14:val="standardContextual"/>
             </w:rPr>
           </w:pPr>
-          <w:hyperlink w:anchor="_Toc198362801" w:history="1">
+          <w:hyperlink w:anchor="_Toc198369124" w:history="1">
             <w:r>
               <w:rPr>
                 <w:rStyle w:val="Lienhypertexte"/>
@@ -2364,7 +2440,7 @@
                 <w:noProof/>
                 <w:webHidden/>
               </w:rPr>
-              <w:instrText xml:space="preserve"> PAGEREF _Toc198362801 \h </w:instrText>
+              <w:instrText xml:space="preserve"> PAGEREF _Toc198369124 \h </w:instrText>
             </w:r>
             <w:r>
               <w:rPr>
@@ -2410,7 +2486,7 @@
               <w14:ligatures w14:val="standardContextual"/>
             </w:rPr>
           </w:pPr>
-          <w:hyperlink w:anchor="_Toc198362802" w:history="1">
+          <w:hyperlink w:anchor="_Toc198369125" w:history="1">
             <w:r>
               <w:rPr>
                 <w:rStyle w:val="Lienhypertexte"/>
@@ -2437,7 +2513,7 @@
                 <w:noProof/>
                 <w:webHidden/>
               </w:rPr>
-              <w:instrText xml:space="preserve"> PAGEREF _Toc198362802 \h </w:instrText>
+              <w:instrText xml:space="preserve"> PAGEREF _Toc198369125 \h </w:instrText>
             </w:r>
             <w:r>
               <w:rPr>
@@ -2483,7 +2559,7 @@
               <w14:ligatures w14:val="standardContextual"/>
             </w:rPr>
           </w:pPr>
-          <w:hyperlink w:anchor="_Toc198362803" w:history="1">
+          <w:hyperlink w:anchor="_Toc198369126" w:history="1">
             <w:r>
               <w:rPr>
                 <w:rStyle w:val="Lienhypertexte"/>
@@ -2510,7 +2586,7 @@
                 <w:noProof/>
                 <w:webHidden/>
               </w:rPr>
-              <w:instrText xml:space="preserve"> PAGEREF _Toc198362803 \h </w:instrText>
+              <w:instrText xml:space="preserve"> PAGEREF _Toc198369126 \h </w:instrText>
             </w:r>
             <w:r>
               <w:rPr>
@@ -2556,7 +2632,7 @@
               <w14:ligatures w14:val="standardContextual"/>
             </w:rPr>
           </w:pPr>
-          <w:hyperlink w:anchor="_Toc198362804" w:history="1">
+          <w:hyperlink w:anchor="_Toc198369127" w:history="1">
             <w:r>
               <w:rPr>
                 <w:rStyle w:val="Lienhypertexte"/>
@@ -2583,7 +2659,7 @@
                 <w:noProof/>
                 <w:webHidden/>
               </w:rPr>
-              <w:instrText xml:space="preserve"> PAGEREF _Toc198362804 \h </w:instrText>
+              <w:instrText xml:space="preserve"> PAGEREF _Toc198369127 \h </w:instrText>
             </w:r>
             <w:r>
               <w:rPr>
@@ -2629,7 +2705,7 @@
               <w14:ligatures w14:val="standardContextual"/>
             </w:rPr>
           </w:pPr>
-          <w:hyperlink w:anchor="_Toc198362805" w:history="1">
+          <w:hyperlink w:anchor="_Toc198369128" w:history="1">
             <w:r>
               <w:rPr>
                 <w:rStyle w:val="Lienhypertexte"/>
@@ -2656,7 +2732,7 @@
                 <w:noProof/>
                 <w:webHidden/>
               </w:rPr>
-              <w:instrText xml:space="preserve"> PAGEREF _Toc198362805 \h </w:instrText>
+              <w:instrText xml:space="preserve"> PAGEREF _Toc198369128 \h </w:instrText>
             </w:r>
             <w:r>
               <w:rPr>
@@ -2702,7 +2778,7 @@
               <w14:ligatures w14:val="standardContextual"/>
             </w:rPr>
           </w:pPr>
-          <w:hyperlink w:anchor="_Toc198362806" w:history="1">
+          <w:hyperlink w:anchor="_Toc198369129" w:history="1">
             <w:r>
               <w:rPr>
                 <w:rStyle w:val="Lienhypertexte"/>
@@ -2729,7 +2805,7 @@
                 <w:noProof/>
                 <w:webHidden/>
               </w:rPr>
-              <w:instrText xml:space="preserve"> PAGEREF _Toc198362806 \h </w:instrText>
+              <w:instrText xml:space="preserve"> PAGEREF _Toc198369129 \h </w:instrText>
             </w:r>
             <w:r>
               <w:rPr>
@@ -2775,7 +2851,7 @@
               <w14:ligatures w14:val="standardContextual"/>
             </w:rPr>
           </w:pPr>
-          <w:hyperlink w:anchor="_Toc198362807" w:history="1">
+          <w:hyperlink w:anchor="_Toc198369130" w:history="1">
             <w:r>
               <w:rPr>
                 <w:rStyle w:val="Lienhypertexte"/>
@@ -2802,7 +2878,7 @@
                 <w:noProof/>
                 <w:webHidden/>
               </w:rPr>
-              <w:instrText xml:space="preserve"> PAGEREF _Toc198362807 \h </w:instrText>
+              <w:instrText xml:space="preserve"> PAGEREF _Toc198369130 \h </w:instrText>
             </w:r>
             <w:r>
               <w:rPr>
@@ -2848,27 +2924,13 @@
               <w14:ligatures w14:val="standardContextual"/>
             </w:rPr>
           </w:pPr>
-          <w:hyperlink w:anchor="_Toc198362808" w:history="1">
+          <w:hyperlink w:anchor="_Toc198369131" w:history="1">
             <w:r>
               <w:rPr>
                 <w:rStyle w:val="Lienhypertexte"/>
                 <w:noProof/>
               </w:rPr>
-              <w:t>Base de donn</w:t>
-            </w:r>
-            <w:r>
-              <w:rPr>
-                <w:rStyle w:val="Lienhypertexte"/>
-                <w:noProof/>
-              </w:rPr>
-              <w:t>é</w:t>
-            </w:r>
-            <w:r>
-              <w:rPr>
-                <w:rStyle w:val="Lienhypertexte"/>
-                <w:noProof/>
-              </w:rPr>
-              <w:t>es</w:t>
+              <w:t>Base de données</w:t>
             </w:r>
             <w:r>
               <w:rPr>
@@ -2889,7 +2951,7 @@
                 <w:noProof/>
                 <w:webHidden/>
               </w:rPr>
-              <w:instrText xml:space="preserve"> PAGEREF _Toc198362808 \h </w:instrText>
+              <w:instrText xml:space="preserve"> PAGEREF _Toc198369131 \h </w:instrText>
             </w:r>
             <w:r>
               <w:rPr>
@@ -2935,7 +2997,7 @@
               <w14:ligatures w14:val="standardContextual"/>
             </w:rPr>
           </w:pPr>
-          <w:hyperlink w:anchor="_Toc198362809" w:history="1">
+          <w:hyperlink w:anchor="_Toc198369132" w:history="1">
             <w:r>
               <w:rPr>
                 <w:rStyle w:val="Lienhypertexte"/>
@@ -2962,7 +3024,7 @@
                 <w:noProof/>
                 <w:webHidden/>
               </w:rPr>
-              <w:instrText xml:space="preserve"> PAGEREF _Toc198362809 \h </w:instrText>
+              <w:instrText xml:space="preserve"> PAGEREF _Toc198369132 \h </w:instrText>
             </w:r>
             <w:r>
               <w:rPr>
@@ -3008,7 +3070,7 @@
               <w14:ligatures w14:val="standardContextual"/>
             </w:rPr>
           </w:pPr>
-          <w:hyperlink w:anchor="_Toc198362810" w:history="1">
+          <w:hyperlink w:anchor="_Toc198369133" w:history="1">
             <w:r>
               <w:rPr>
                 <w:rStyle w:val="Lienhypertexte"/>
@@ -3035,7 +3097,7 @@
                 <w:noProof/>
                 <w:webHidden/>
               </w:rPr>
-              <w:instrText xml:space="preserve"> PAGEREF _Toc198362810 \h </w:instrText>
+              <w:instrText xml:space="preserve"> PAGEREF _Toc198369133 \h </w:instrText>
             </w:r>
             <w:r>
               <w:rPr>
@@ -3081,7 +3143,7 @@
               <w14:ligatures w14:val="standardContextual"/>
             </w:rPr>
           </w:pPr>
-          <w:hyperlink w:anchor="_Toc198362811" w:history="1">
+          <w:hyperlink w:anchor="_Toc198369134" w:history="1">
             <w:r>
               <w:rPr>
                 <w:rStyle w:val="Lienhypertexte"/>
@@ -3108,7 +3170,7 @@
                 <w:noProof/>
                 <w:webHidden/>
               </w:rPr>
-              <w:instrText xml:space="preserve"> PAGEREF _Toc198362811 \h </w:instrText>
+              <w:instrText xml:space="preserve"> PAGEREF _Toc198369134 \h </w:instrText>
             </w:r>
             <w:r>
               <w:rPr>
@@ -3154,7 +3216,7 @@
               <w14:ligatures w14:val="standardContextual"/>
             </w:rPr>
           </w:pPr>
-          <w:hyperlink w:anchor="_Toc198362812" w:history="1">
+          <w:hyperlink w:anchor="_Toc198369135" w:history="1">
             <w:r>
               <w:rPr>
                 <w:rStyle w:val="Lienhypertexte"/>
@@ -3181,7 +3243,7 @@
                 <w:noProof/>
                 <w:webHidden/>
               </w:rPr>
-              <w:instrText xml:space="preserve"> PAGEREF _Toc198362812 \h </w:instrText>
+              <w:instrText xml:space="preserve"> PAGEREF _Toc198369135 \h </w:instrText>
             </w:r>
             <w:r>
               <w:rPr>
@@ -3227,7 +3289,7 @@
               <w14:ligatures w14:val="standardContextual"/>
             </w:rPr>
           </w:pPr>
-          <w:hyperlink w:anchor="_Toc198362813" w:history="1">
+          <w:hyperlink w:anchor="_Toc198369136" w:history="1">
             <w:r>
               <w:rPr>
                 <w:rStyle w:val="Lienhypertexte"/>
@@ -3254,7 +3316,7 @@
                 <w:noProof/>
                 <w:webHidden/>
               </w:rPr>
-              <w:instrText xml:space="preserve"> PAGEREF _Toc198362813 \h </w:instrText>
+              <w:instrText xml:space="preserve"> PAGEREF _Toc198369136 \h </w:instrText>
             </w:r>
             <w:r>
               <w:rPr>
@@ -3300,7 +3362,7 @@
               <w14:ligatures w14:val="standardContextual"/>
             </w:rPr>
           </w:pPr>
-          <w:hyperlink w:anchor="_Toc198362814" w:history="1">
+          <w:hyperlink w:anchor="_Toc198369137" w:history="1">
             <w:r>
               <w:rPr>
                 <w:rStyle w:val="Lienhypertexte"/>
@@ -3327,7 +3389,7 @@
                 <w:noProof/>
                 <w:webHidden/>
               </w:rPr>
-              <w:instrText xml:space="preserve"> PAGEREF _Toc198362814 \h </w:instrText>
+              <w:instrText xml:space="preserve"> PAGEREF _Toc198369137 \h </w:instrText>
             </w:r>
             <w:r>
               <w:rPr>
@@ -3373,7 +3435,7 @@
               <w14:ligatures w14:val="standardContextual"/>
             </w:rPr>
           </w:pPr>
-          <w:hyperlink w:anchor="_Toc198362815" w:history="1">
+          <w:hyperlink w:anchor="_Toc198369138" w:history="1">
             <w:r>
               <w:rPr>
                 <w:rStyle w:val="Lienhypertexte"/>
@@ -3400,7 +3462,7 @@
                 <w:noProof/>
                 <w:webHidden/>
               </w:rPr>
-              <w:instrText xml:space="preserve"> PAGEREF _Toc198362815 \h </w:instrText>
+              <w:instrText xml:space="preserve"> PAGEREF _Toc198369138 \h </w:instrText>
             </w:r>
             <w:r>
               <w:rPr>
@@ -3460,7 +3522,7 @@
       <w:pPr>
         <w:pStyle w:val="Titre1"/>
       </w:pPr>
-      <w:bookmarkStart w:id="1" w:name="_Toc198362770"/>
+      <w:bookmarkStart w:id="1" w:name="_Toc198369092"/>
       <w:r>
         <w:lastRenderedPageBreak/>
         <w:t>Introduction</w:t>
@@ -3471,7 +3533,7 @@
       <w:pPr>
         <w:pStyle w:val="Titre2"/>
       </w:pPr>
-      <w:bookmarkStart w:id="2" w:name="_Toc198362771"/>
+      <w:bookmarkStart w:id="2" w:name="_Toc198369093"/>
       <w:r>
         <w:t>Préambule</w:t>
       </w:r>
@@ -3618,7 +3680,7 @@
         <w:pStyle w:val="Titre2"/>
       </w:pPr>
       <w:bookmarkStart w:id="3" w:name="_Toc118925198"/>
-      <w:bookmarkStart w:id="4" w:name="_Toc198362772"/>
+      <w:bookmarkStart w:id="4" w:name="_Toc198369094"/>
       <w:bookmarkEnd w:id="0"/>
       <w:r>
         <w:t>E</w:t>
@@ -3711,7 +3773,7 @@
       <w:pPr>
         <w:pStyle w:val="Titre2"/>
       </w:pPr>
-      <w:bookmarkStart w:id="5" w:name="_Toc198362773"/>
+      <w:bookmarkStart w:id="5" w:name="_Toc198369095"/>
       <w:r>
         <w:t>Remerciements</w:t>
       </w:r>
@@ -3739,7 +3801,7 @@
         <w:pStyle w:val="Titre1"/>
       </w:pPr>
       <w:bookmarkStart w:id="6" w:name="_Toc118925199"/>
-      <w:bookmarkStart w:id="7" w:name="_Toc198362774"/>
+      <w:bookmarkStart w:id="7" w:name="_Toc198369096"/>
       <w:r>
         <w:lastRenderedPageBreak/>
         <w:t>Description</w:t>
@@ -4520,7 +4582,7 @@
           <w:lang w:eastAsia="fr-FR"/>
         </w:rPr>
       </w:pPr>
-      <w:bookmarkStart w:id="8" w:name="_Toc198362775"/>
+      <w:bookmarkStart w:id="8" w:name="_Toc198369097"/>
       <w:r>
         <w:rPr>
           <w:lang w:eastAsia="fr-FR"/>
@@ -4962,7 +5024,7 @@
       <w:pPr>
         <w:pStyle w:val="Titre1"/>
       </w:pPr>
-      <w:bookmarkStart w:id="9" w:name="_Toc198362776"/>
+      <w:bookmarkStart w:id="9" w:name="_Toc198369098"/>
       <w:r>
         <w:lastRenderedPageBreak/>
         <w:t>Analyse du secteur</w:t>
@@ -4973,7 +5035,7 @@
       <w:pPr>
         <w:pStyle w:val="Titre2"/>
       </w:pPr>
-      <w:bookmarkStart w:id="10" w:name="_Toc198362777"/>
+      <w:bookmarkStart w:id="10" w:name="_Toc198369099"/>
       <w:r>
         <w:t>Réglementation</w:t>
       </w:r>
@@ -5056,7 +5118,7 @@
       <w:pPr>
         <w:pStyle w:val="Titre2"/>
       </w:pPr>
-      <w:bookmarkStart w:id="11" w:name="_Toc198362778"/>
+      <w:bookmarkStart w:id="11" w:name="_Toc198369100"/>
       <w:r>
         <w:t>Etat du secteur dans l’Union Européenne.</w:t>
       </w:r>
@@ -5099,7 +5161,7 @@
       <w:pPr>
         <w:pStyle w:val="Titre2"/>
       </w:pPr>
-      <w:bookmarkStart w:id="12" w:name="_Toc198362779"/>
+      <w:bookmarkStart w:id="12" w:name="_Toc198369101"/>
       <w:r>
         <w:t>Etat du secteur en Belgique</w:t>
       </w:r>
@@ -5129,7 +5191,7 @@
       <w:pPr>
         <w:pStyle w:val="Titre2"/>
       </w:pPr>
-      <w:bookmarkStart w:id="13" w:name="_Toc198362780"/>
+      <w:bookmarkStart w:id="13" w:name="_Toc198369102"/>
       <w:r>
         <w:t>Etat du secteur en Wallonie</w:t>
       </w:r>
@@ -5218,7 +5280,7 @@
       <w:pPr>
         <w:pStyle w:val="Titre1"/>
       </w:pPr>
-      <w:bookmarkStart w:id="14" w:name="_Toc198362781"/>
+      <w:bookmarkStart w:id="14" w:name="_Toc198369103"/>
       <w:r>
         <w:lastRenderedPageBreak/>
         <w:t>Etat de l’art</w:t>
@@ -5229,7 +5291,7 @@
       <w:pPr>
         <w:pStyle w:val="Titre2"/>
       </w:pPr>
-      <w:bookmarkStart w:id="15" w:name="_Toc198362782"/>
+      <w:bookmarkStart w:id="15" w:name="_Toc198369104"/>
       <w:r>
         <w:t>Introduction</w:t>
       </w:r>
@@ -5299,7 +5361,7 @@
       <w:pPr>
         <w:pStyle w:val="Titre2"/>
       </w:pPr>
-      <w:bookmarkStart w:id="16" w:name="_Toc198362783"/>
+      <w:bookmarkStart w:id="16" w:name="_Toc198369105"/>
       <w:r>
         <w:t>Présentation des solutions existantes</w:t>
       </w:r>
@@ -5650,6 +5712,8 @@
         <w:t>Clients actifs : -</w:t>
       </w:r>
     </w:p>
+    <w:p/>
+    <w:p/>
     <w:p>
       <w:pPr>
         <w:pStyle w:val="Paragraphedeliste"/>
@@ -5750,7 +5814,6 @@
         </w:numPr>
       </w:pPr>
       <w:r>
-        <w:lastRenderedPageBreak/>
         <w:t>Type : Elevage bovin/Production laitière</w:t>
       </w:r>
     </w:p>
@@ -6116,23 +6179,24 @@
       </w:r>
     </w:p>
     <w:p/>
-    <w:p/>
-    <w:p/>
-    <w:p/>
-    <w:p/>
-    <w:p/>
-    <w:p/>
-    <w:p/>
-    <w:p/>
-    <w:p/>
-    <w:p/>
-    <w:p/>
-    <w:p/>
+    <w:p>
+      <w:pPr>
+        <w:rPr>
+          <w:rFonts w:asciiTheme="majorHAnsi" w:eastAsiaTheme="majorEastAsia" w:hAnsiTheme="majorHAnsi" w:cstheme="majorBidi"/>
+          <w:color w:val="8AB833" w:themeColor="accent2"/>
+          <w:sz w:val="36"/>
+          <w:szCs w:val="36"/>
+        </w:rPr>
+      </w:pPr>
+      <w:r>
+        <w:br w:type="page"/>
+      </w:r>
+    </w:p>
     <w:p>
       <w:pPr>
         <w:pStyle w:val="Titre2"/>
       </w:pPr>
-      <w:bookmarkStart w:id="17" w:name="_Toc198362784"/>
+      <w:bookmarkStart w:id="17" w:name="_Toc198369106"/>
       <w:r>
         <w:lastRenderedPageBreak/>
         <w:t>Fonctionnalités proposées</w:t>
@@ -6157,7 +6221,7 @@
     </w:p>
     <w:p>
       <w:pPr>
-        <w:pStyle w:val="Sous-titre"/>
+        <w:pStyle w:val="Titre4"/>
       </w:pPr>
       <w:r>
         <w:t>Gestion de troupeau</w:t>
@@ -6325,7 +6389,7 @@
     </w:p>
     <w:p>
       <w:pPr>
-        <w:pStyle w:val="Sous-titre"/>
+        <w:pStyle w:val="Titre4"/>
       </w:pPr>
       <w:r>
         <w:lastRenderedPageBreak/>
@@ -6350,7 +6414,7 @@
     </w:p>
     <w:p>
       <w:pPr>
-        <w:pStyle w:val="Sous-titre"/>
+        <w:pStyle w:val="Titre4"/>
       </w:pPr>
       <w:r>
         <w:t>Informations d’achats et de ventes</w:t>
@@ -6366,7 +6430,7 @@
     </w:p>
     <w:p>
       <w:pPr>
-        <w:pStyle w:val="Sous-titre"/>
+        <w:pStyle w:val="Titre4"/>
       </w:pPr>
       <w:r>
         <w:t>Suivi sanitaire</w:t>
@@ -6382,7 +6446,7 @@
     </w:p>
     <w:p>
       <w:pPr>
-        <w:pStyle w:val="Sous-titre"/>
+        <w:pStyle w:val="Titre4"/>
       </w:pPr>
       <w:r>
         <w:t>Gestion des reproductions</w:t>
@@ -6396,7 +6460,11 @@
         <w:t>La gestion des reproductions comprend le suivi des périodes de chaleur, l’enregistrement des reproductions, le calendrier des vêlages à venir.</w:t>
       </w:r>
     </w:p>
-    <w:p/>
+    <w:p>
+      <w:pPr>
+        <w:jc w:val="both"/>
+      </w:pPr>
+    </w:p>
     <w:p>
       <w:pPr>
         <w:keepNext/>
@@ -6468,36 +6536,28 @@
       </w:r>
       <w:proofErr w:type="spellEnd"/>
     </w:p>
-    <w:p>
-      <w:pPr>
-        <w:pStyle w:val="Sous-titre"/>
-      </w:pPr>
-    </w:p>
-    <w:p>
-      <w:pPr>
-        <w:pStyle w:val="Sous-titre"/>
-      </w:pPr>
-    </w:p>
-    <w:p>
-      <w:pPr>
-        <w:pStyle w:val="Sous-titre"/>
-      </w:pPr>
-    </w:p>
-    <w:p>
-      <w:pPr>
-        <w:pStyle w:val="Sous-titre"/>
-      </w:pPr>
-    </w:p>
-    <w:p>
-      <w:pPr>
-        <w:pStyle w:val="Sous-titre"/>
-      </w:pPr>
-    </w:p>
-    <w:p>
-      <w:pPr>
-        <w:pStyle w:val="Sous-titre"/>
-      </w:pPr>
-      <w:r>
+    <w:p/>
+    <w:p>
+      <w:pPr>
+        <w:rPr>
+          <w:rFonts w:asciiTheme="majorHAnsi" w:eastAsiaTheme="majorEastAsia" w:hAnsiTheme="majorHAnsi" w:cstheme="majorBidi"/>
+          <w:i/>
+          <w:iCs/>
+          <w:color w:val="445C19" w:themeColor="accent2" w:themeShade="80"/>
+          <w:sz w:val="28"/>
+          <w:szCs w:val="28"/>
+        </w:rPr>
+      </w:pPr>
+      <w:r>
+        <w:br w:type="page"/>
+      </w:r>
+    </w:p>
+    <w:p>
+      <w:pPr>
+        <w:pStyle w:val="Titre4"/>
+      </w:pPr>
+      <w:r>
+        <w:lastRenderedPageBreak/>
         <w:t>Gestion de pâturages</w:t>
       </w:r>
     </w:p>
@@ -6596,9 +6656,10 @@
       </w:r>
       <w:proofErr w:type="spellEnd"/>
     </w:p>
-    <w:p>
-      <w:pPr>
-        <w:pStyle w:val="Sous-titre"/>
+    <w:p/>
+    <w:p>
+      <w:pPr>
+        <w:pStyle w:val="Titre4"/>
       </w:pPr>
       <w:r>
         <w:t>Gestion de l’alimentation</w:t>
@@ -6614,7 +6675,7 @@
     </w:p>
     <w:p>
       <w:pPr>
-        <w:pStyle w:val="Sous-titre"/>
+        <w:pStyle w:val="Titre4"/>
       </w:pPr>
       <w:r>
         <w:t>Gestion d’inventaire</w:t>
@@ -6630,7 +6691,7 @@
     </w:p>
     <w:p>
       <w:pPr>
-        <w:pStyle w:val="Sous-titre"/>
+        <w:pStyle w:val="Titre4"/>
       </w:pPr>
       <w:r>
         <w:t>Organisation du travail</w:t>
@@ -6659,6 +6720,11 @@
       <w:r>
         <w:t>.</w:t>
       </w:r>
+    </w:p>
+    <w:p>
+      <w:pPr>
+        <w:jc w:val="both"/>
+      </w:pPr>
     </w:p>
     <w:p>
       <w:pPr>
@@ -6669,7 +6735,6 @@
         <w:rPr>
           <w:noProof/>
         </w:rPr>
-        <w:lastRenderedPageBreak/>
         <w:drawing>
           <wp:inline distT="0" distB="0" distL="0" distR="0" wp14:anchorId="48A49C77" wp14:editId="6E135E97">
             <wp:extent cx="3257213" cy="1768272"/>
@@ -6734,9 +6799,10 @@
     </w:p>
     <w:p>
       <w:pPr>
-        <w:pStyle w:val="Sous-titre"/>
-      </w:pPr>
-      <w:r>
+        <w:pStyle w:val="Titre4"/>
+      </w:pPr>
+      <w:r>
+        <w:lastRenderedPageBreak/>
         <w:t>Intégration logicielle</w:t>
       </w:r>
     </w:p>
@@ -7105,7 +7171,7 @@
       <w:pPr>
         <w:pStyle w:val="Titre2"/>
       </w:pPr>
-      <w:bookmarkStart w:id="18" w:name="_Toc198362785"/>
+      <w:bookmarkStart w:id="18" w:name="_Toc198369107"/>
       <w:r>
         <w:lastRenderedPageBreak/>
         <w:t>Tableaux comparatifs des solutions analysées</w:t>
@@ -9178,7 +9244,7 @@
           <w:lang w:eastAsia="fr-FR"/>
         </w:rPr>
       </w:pPr>
-      <w:bookmarkStart w:id="19" w:name="_Toc198362786"/>
+      <w:bookmarkStart w:id="19" w:name="_Toc198369108"/>
       <w:r>
         <w:rPr>
           <w:lang w:eastAsia="fr-FR"/>
@@ -9428,7 +9494,7 @@
           <w:lang w:eastAsia="fr-FR"/>
         </w:rPr>
       </w:pPr>
-      <w:bookmarkStart w:id="20" w:name="_Toc198362787"/>
+      <w:bookmarkStart w:id="20" w:name="_Toc198369109"/>
       <w:r>
         <w:rPr>
           <w:lang w:eastAsia="fr-FR"/>
@@ -9445,7 +9511,7 @@
           <w:lang w:eastAsia="fr-FR"/>
         </w:rPr>
       </w:pPr>
-      <w:bookmarkStart w:id="21" w:name="_Toc198362788"/>
+      <w:bookmarkStart w:id="21" w:name="_Toc198369110"/>
       <w:r>
         <w:rPr>
           <w:lang w:eastAsia="fr-FR"/>
@@ -9587,7 +9653,7 @@
           <w:lang w:eastAsia="fr-FR"/>
         </w:rPr>
       </w:pPr>
-      <w:bookmarkStart w:id="22" w:name="_Toc198362789"/>
+      <w:bookmarkStart w:id="22" w:name="_Toc198369111"/>
       <w:r>
         <w:rPr>
           <w:lang w:eastAsia="fr-FR"/>
@@ -9659,7 +9725,7 @@
           <w:lang w:eastAsia="fr-FR"/>
         </w:rPr>
       </w:pPr>
-      <w:bookmarkStart w:id="23" w:name="_Toc198362790"/>
+      <w:bookmarkStart w:id="23" w:name="_Toc198369112"/>
       <w:r>
         <w:rPr>
           <w:i/>
@@ -9893,7 +9959,7 @@
           <w:lang w:eastAsia="fr-FR"/>
         </w:rPr>
       </w:pPr>
-      <w:bookmarkStart w:id="24" w:name="_Toc198362791"/>
+      <w:bookmarkStart w:id="24" w:name="_Toc198369113"/>
       <w:r>
         <w:rPr>
           <w:i/>
@@ -10317,13 +10383,6 @@
     </w:tbl>
     <w:p>
       <w:pPr>
-        <w:rPr>
-          <w:lang w:eastAsia="fr-FR"/>
-        </w:rPr>
-      </w:pPr>
-    </w:p>
-    <w:p>
-      <w:pPr>
         <w:pStyle w:val="Titre3"/>
         <w:rPr>
           <w:i/>
@@ -10331,13 +10390,14 @@
           <w:lang w:eastAsia="fr-FR"/>
         </w:rPr>
       </w:pPr>
-      <w:bookmarkStart w:id="25" w:name="_Toc198362792"/>
+      <w:bookmarkStart w:id="25" w:name="_Toc198369114"/>
       <w:r>
         <w:rPr>
           <w:i/>
           <w:iCs/>
           <w:lang w:eastAsia="fr-FR"/>
         </w:rPr>
+        <w:lastRenderedPageBreak/>
         <w:t>Fonctionnalité</w:t>
       </w:r>
       <w:r>
@@ -10733,6 +10793,7 @@
           <w:lang w:eastAsia="fr-FR"/>
         </w:rPr>
       </w:pPr>
+      <w:bookmarkStart w:id="26" w:name="_Toc198369115"/>
       <w:r>
         <w:rPr>
           <w:i/>
@@ -10741,6 +10802,7 @@
         </w:rPr>
         <w:t>Fonctionnalités Application mobiles</w:t>
       </w:r>
+      <w:bookmarkEnd w:id="26"/>
     </w:p>
     <w:tbl>
       <w:tblPr>
@@ -10969,14 +11031,14 @@
           <w:lang w:eastAsia="fr-FR"/>
         </w:rPr>
       </w:pPr>
-      <w:bookmarkStart w:id="26" w:name="_Toc198362793"/>
+      <w:bookmarkStart w:id="27" w:name="_Toc198369116"/>
       <w:r>
         <w:rPr>
           <w:lang w:eastAsia="fr-FR"/>
         </w:rPr>
         <w:t>Exigences non-fonctionnelles</w:t>
       </w:r>
-      <w:bookmarkEnd w:id="26"/>
+      <w:bookmarkEnd w:id="27"/>
     </w:p>
     <w:tbl>
       <w:tblPr>
@@ -11130,18 +11192,18 @@
       <w:pPr>
         <w:pStyle w:val="Titre1"/>
       </w:pPr>
-      <w:bookmarkStart w:id="27" w:name="_Toc198362794"/>
+      <w:bookmarkStart w:id="28" w:name="_Toc198369117"/>
       <w:r>
         <w:lastRenderedPageBreak/>
         <w:t>Analyse fonctionnelle</w:t>
       </w:r>
-      <w:bookmarkEnd w:id="27"/>
+      <w:bookmarkEnd w:id="28"/>
     </w:p>
     <w:p>
       <w:pPr>
         <w:pStyle w:val="Titre2"/>
       </w:pPr>
-      <w:bookmarkStart w:id="28" w:name="_Toc198362795"/>
+      <w:bookmarkStart w:id="29" w:name="_Toc198369118"/>
       <w:proofErr w:type="spellStart"/>
       <w:r>
         <w:t>Sitemap</w:t>
@@ -11150,7 +11212,7 @@
       <w:r>
         <w:t xml:space="preserve"> de l’application</w:t>
       </w:r>
-      <w:bookmarkEnd w:id="28"/>
+      <w:bookmarkEnd w:id="29"/>
     </w:p>
     <w:p/>
     <w:p>
@@ -11245,7 +11307,7 @@
       <w:pPr>
         <w:pStyle w:val="Titre2"/>
       </w:pPr>
-      <w:bookmarkStart w:id="29" w:name="_Toc198362796"/>
+      <w:bookmarkStart w:id="30" w:name="_Toc198369119"/>
       <w:r>
         <w:lastRenderedPageBreak/>
         <w:t xml:space="preserve">Diagramme </w:t>
@@ -11253,7 +11315,7 @@
       <w:r>
         <w:t>Use Case</w:t>
       </w:r>
-      <w:bookmarkEnd w:id="29"/>
+      <w:bookmarkEnd w:id="30"/>
     </w:p>
     <w:p>
       <w:pPr>
@@ -11331,7 +11393,7 @@
       <w:pPr>
         <w:pStyle w:val="Titre2"/>
       </w:pPr>
-      <w:bookmarkStart w:id="30" w:name="_Toc198362797"/>
+      <w:bookmarkStart w:id="31" w:name="_Toc198369120"/>
       <w:r>
         <w:lastRenderedPageBreak/>
         <w:t xml:space="preserve">Description </w:t>
@@ -11342,7 +11404,7 @@
       <w:r>
         <w:t xml:space="preserve"> des cas d’utilisations</w:t>
       </w:r>
-      <w:bookmarkEnd w:id="30"/>
+      <w:bookmarkEnd w:id="31"/>
     </w:p>
     <w:p>
       <w:pPr>
@@ -27548,12 +27610,12 @@
       <w:pPr>
         <w:pStyle w:val="Titre2"/>
       </w:pPr>
-      <w:bookmarkStart w:id="31" w:name="_Toc198362798"/>
+      <w:bookmarkStart w:id="32" w:name="_Toc198369121"/>
       <w:r>
         <w:lastRenderedPageBreak/>
         <w:t>Wireframes de l’application mobile</w:t>
       </w:r>
-      <w:bookmarkEnd w:id="31"/>
+      <w:bookmarkEnd w:id="32"/>
     </w:p>
     <w:p/>
     <w:p>
@@ -27807,13 +27869,22 @@
       <w:pPr>
         <w:keepNext/>
         <w:jc w:val="center"/>
-      </w:pPr>
-      <w:r>
         <w:rPr>
           <w:noProof/>
         </w:rPr>
+      </w:pPr>
+      <w:r>
+        <w:rPr>
+          <w:noProof/>
+        </w:rPr>
         <w:t xml:space="preserve"> </w:t>
       </w:r>
+    </w:p>
+    <w:p>
+      <w:pPr>
+        <w:keepNext/>
+        <w:jc w:val="center"/>
+      </w:pPr>
       <w:r>
         <w:rPr>
           <w:noProof/>
@@ -27905,12 +27976,12 @@
       <w:pPr>
         <w:pStyle w:val="Titre1"/>
       </w:pPr>
-      <w:bookmarkStart w:id="32" w:name="_Toc198362799"/>
+      <w:bookmarkStart w:id="33" w:name="_Toc198369122"/>
       <w:r>
         <w:lastRenderedPageBreak/>
         <w:t>Description des entités</w:t>
       </w:r>
-      <w:bookmarkEnd w:id="32"/>
+      <w:bookmarkEnd w:id="33"/>
     </w:p>
     <w:p>
       <w:pPr>
@@ -28238,22 +28309,22 @@
       <w:pPr>
         <w:pStyle w:val="Titre1"/>
       </w:pPr>
-      <w:bookmarkStart w:id="33" w:name="_Toc198362800"/>
+      <w:bookmarkStart w:id="34" w:name="_Toc198369123"/>
       <w:r>
         <w:lastRenderedPageBreak/>
         <w:t>Contraintes fonctionnelles</w:t>
       </w:r>
-      <w:bookmarkEnd w:id="33"/>
+      <w:bookmarkEnd w:id="34"/>
     </w:p>
     <w:p>
       <w:pPr>
         <w:pStyle w:val="Titre3"/>
       </w:pPr>
-      <w:bookmarkStart w:id="34" w:name="_Toc198362801"/>
+      <w:bookmarkStart w:id="35" w:name="_Toc198369124"/>
       <w:r>
         <w:t>Règles de structures</w:t>
       </w:r>
-      <w:bookmarkEnd w:id="34"/>
+      <w:bookmarkEnd w:id="35"/>
     </w:p>
     <w:p>
       <w:pPr>
@@ -30821,11 +30892,11 @@
       <w:pPr>
         <w:pStyle w:val="Titre3"/>
       </w:pPr>
-      <w:bookmarkStart w:id="35" w:name="_Toc198362802"/>
+      <w:bookmarkStart w:id="36" w:name="_Toc198369125"/>
       <w:r>
         <w:t>Règles de validation</w:t>
       </w:r>
-      <w:bookmarkEnd w:id="35"/>
+      <w:bookmarkEnd w:id="36"/>
     </w:p>
     <w:p>
       <w:pPr>
@@ -31503,12 +31574,12 @@
       <w:pPr>
         <w:pStyle w:val="Titre1"/>
       </w:pPr>
-      <w:bookmarkStart w:id="36" w:name="_Toc198362803"/>
+      <w:bookmarkStart w:id="37" w:name="_Toc198369126"/>
       <w:r>
         <w:lastRenderedPageBreak/>
         <w:t>Schéma relationnel de la solution</w:t>
       </w:r>
-      <w:bookmarkEnd w:id="36"/>
+      <w:bookmarkEnd w:id="37"/>
     </w:p>
     <w:p/>
     <w:p/>
@@ -31580,12 +31651,12 @@
       <w:pPr>
         <w:pStyle w:val="Titre1"/>
       </w:pPr>
-      <w:bookmarkStart w:id="37" w:name="_Toc198362804"/>
+      <w:bookmarkStart w:id="38" w:name="_Toc198369127"/>
       <w:r>
         <w:lastRenderedPageBreak/>
         <w:t>Diagramme de classe</w:t>
       </w:r>
-      <w:bookmarkEnd w:id="37"/>
+      <w:bookmarkEnd w:id="38"/>
     </w:p>
     <w:p/>
     <w:p>
@@ -31662,22 +31733,22 @@
         <w:pStyle w:val="Titre1"/>
         <w:jc w:val="both"/>
       </w:pPr>
-      <w:bookmarkStart w:id="38" w:name="_Toc198362805"/>
+      <w:bookmarkStart w:id="39" w:name="_Toc198369128"/>
       <w:r>
         <w:lastRenderedPageBreak/>
         <w:t>Analyse Technique</w:t>
       </w:r>
-      <w:bookmarkEnd w:id="38"/>
+      <w:bookmarkEnd w:id="39"/>
     </w:p>
     <w:p>
       <w:pPr>
         <w:pStyle w:val="Titre2"/>
       </w:pPr>
-      <w:bookmarkStart w:id="39" w:name="_Toc198362806"/>
+      <w:bookmarkStart w:id="40" w:name="_Toc198369129"/>
       <w:r>
         <w:t>Choix technologiques</w:t>
       </w:r>
-      <w:bookmarkEnd w:id="39"/>
+      <w:bookmarkEnd w:id="40"/>
     </w:p>
     <w:p>
       <w:pPr>
@@ -31809,21 +31880,21 @@
       <w:pPr>
         <w:pStyle w:val="Titre2"/>
       </w:pPr>
-      <w:bookmarkStart w:id="40" w:name="_Toc198362807"/>
+      <w:bookmarkStart w:id="41" w:name="_Toc198369130"/>
       <w:r>
         <w:t>Architecture applicative</w:t>
       </w:r>
-      <w:bookmarkEnd w:id="40"/>
+      <w:bookmarkEnd w:id="41"/>
     </w:p>
     <w:p>
       <w:pPr>
         <w:pStyle w:val="Titre3"/>
       </w:pPr>
-      <w:bookmarkStart w:id="41" w:name="_Toc198362808"/>
+      <w:bookmarkStart w:id="42" w:name="_Toc198369131"/>
       <w:r>
         <w:t>Base de données</w:t>
       </w:r>
-      <w:bookmarkEnd w:id="41"/>
+      <w:bookmarkEnd w:id="42"/>
     </w:p>
     <w:p>
       <w:pPr>
@@ -31853,12 +31924,12 @@
       <w:pPr>
         <w:pStyle w:val="Titre3"/>
       </w:pPr>
-      <w:bookmarkStart w:id="42" w:name="_Toc198362809"/>
+      <w:bookmarkStart w:id="43" w:name="_Toc198369132"/>
       <w:proofErr w:type="spellStart"/>
       <w:r>
         <w:t>Back-end</w:t>
       </w:r>
-      <w:bookmarkEnd w:id="42"/>
+      <w:bookmarkEnd w:id="43"/>
       <w:proofErr w:type="spellEnd"/>
     </w:p>
     <w:p>
@@ -32275,13 +32346,13 @@
       <w:pPr>
         <w:pStyle w:val="Titre3"/>
       </w:pPr>
-      <w:bookmarkStart w:id="43" w:name="_Toc198362810"/>
+      <w:bookmarkStart w:id="44" w:name="_Toc198369133"/>
       <w:proofErr w:type="spellStart"/>
       <w:r>
         <w:lastRenderedPageBreak/>
         <w:t>Front-end</w:t>
       </w:r>
-      <w:bookmarkEnd w:id="43"/>
+      <w:bookmarkEnd w:id="44"/>
       <w:proofErr w:type="spellEnd"/>
     </w:p>
     <w:p>
@@ -32552,22 +32623,22 @@
       <w:pPr>
         <w:pStyle w:val="Titre1"/>
       </w:pPr>
-      <w:bookmarkStart w:id="44" w:name="_Toc198362811"/>
+      <w:bookmarkStart w:id="45" w:name="_Toc198369134"/>
       <w:r>
         <w:lastRenderedPageBreak/>
         <w:t>Bilan et perspectives</w:t>
       </w:r>
-      <w:bookmarkEnd w:id="44"/>
+      <w:bookmarkEnd w:id="45"/>
     </w:p>
     <w:p>
       <w:pPr>
         <w:pStyle w:val="Titre2"/>
       </w:pPr>
-      <w:bookmarkStart w:id="45" w:name="_Toc198362812"/>
+      <w:bookmarkStart w:id="46" w:name="_Toc198369135"/>
       <w:r>
         <w:t>Bilan du projet</w:t>
       </w:r>
-      <w:bookmarkEnd w:id="45"/>
+      <w:bookmarkEnd w:id="46"/>
     </w:p>
     <w:p>
       <w:pPr>
@@ -32751,11 +32822,11 @@
         <w:pStyle w:val="Titre2"/>
         <w:jc w:val="both"/>
       </w:pPr>
-      <w:bookmarkStart w:id="46" w:name="_Toc198362813"/>
+      <w:bookmarkStart w:id="47" w:name="_Toc198369136"/>
       <w:r>
         <w:t>Perspectives</w:t>
       </w:r>
-      <w:bookmarkEnd w:id="46"/>
+      <w:bookmarkEnd w:id="47"/>
     </w:p>
     <w:p>
       <w:pPr>
@@ -32912,12 +32983,12 @@
       <w:pPr>
         <w:pStyle w:val="Titre1"/>
       </w:pPr>
-      <w:bookmarkStart w:id="47" w:name="_Toc198362814"/>
+      <w:bookmarkStart w:id="48" w:name="_Toc198369137"/>
       <w:r>
         <w:lastRenderedPageBreak/>
         <w:t>Conclusion</w:t>
       </w:r>
-      <w:bookmarkEnd w:id="47"/>
+      <w:bookmarkEnd w:id="48"/>
     </w:p>
     <w:p>
       <w:pPr>
@@ -33033,12 +33104,12 @@
       <w:pPr>
         <w:pStyle w:val="Titre1"/>
       </w:pPr>
-      <w:bookmarkStart w:id="48" w:name="_Toc198362815"/>
+      <w:bookmarkStart w:id="49" w:name="_Toc198369138"/>
       <w:r>
         <w:lastRenderedPageBreak/>
         <w:t>Bibliographie</w:t>
       </w:r>
-      <w:bookmarkEnd w:id="48"/>
+      <w:bookmarkEnd w:id="49"/>
     </w:p>
     <w:p>
       <w:r>

</xml_diff>

<commit_message>
TFE - Corrections et mise en page
</commit_message>
<xml_diff>
--- a/TFE_CattleManager.docx
+++ b/TFE_CattleManager.docx
@@ -59,7 +59,7 @@
           <w:r>
             <w:fldChar w:fldCharType="separate"/>
           </w:r>
-          <w:hyperlink w:anchor="_Toc198369092" w:history="1">
+          <w:hyperlink w:anchor="_Toc198373224" w:history="1">
             <w:r>
               <w:rPr>
                 <w:rStyle w:val="Lienhypertexte"/>
@@ -86,7 +86,7 @@
                 <w:noProof/>
                 <w:webHidden/>
               </w:rPr>
-              <w:instrText xml:space="preserve"> PAGEREF _Toc198369092 \h </w:instrText>
+              <w:instrText xml:space="preserve"> PAGEREF _Toc198373224 \h </w:instrText>
             </w:r>
             <w:r>
               <w:rPr>
@@ -132,7 +132,7 @@
               <w14:ligatures w14:val="standardContextual"/>
             </w:rPr>
           </w:pPr>
-          <w:hyperlink w:anchor="_Toc198369093" w:history="1">
+          <w:hyperlink w:anchor="_Toc198373225" w:history="1">
             <w:r>
               <w:rPr>
                 <w:rStyle w:val="Lienhypertexte"/>
@@ -159,7 +159,7 @@
                 <w:noProof/>
                 <w:webHidden/>
               </w:rPr>
-              <w:instrText xml:space="preserve"> PAGEREF _Toc198369093 \h </w:instrText>
+              <w:instrText xml:space="preserve"> PAGEREF _Toc198373225 \h </w:instrText>
             </w:r>
             <w:r>
               <w:rPr>
@@ -205,7 +205,7 @@
               <w14:ligatures w14:val="standardContextual"/>
             </w:rPr>
           </w:pPr>
-          <w:hyperlink w:anchor="_Toc198369094" w:history="1">
+          <w:hyperlink w:anchor="_Toc198373226" w:history="1">
             <w:r>
               <w:rPr>
                 <w:rStyle w:val="Lienhypertexte"/>
@@ -232,7 +232,7 @@
                 <w:noProof/>
                 <w:webHidden/>
               </w:rPr>
-              <w:instrText xml:space="preserve"> PAGEREF _Toc198369094 \h </w:instrText>
+              <w:instrText xml:space="preserve"> PAGEREF _Toc198373226 \h </w:instrText>
             </w:r>
             <w:r>
               <w:rPr>
@@ -278,7 +278,7 @@
               <w14:ligatures w14:val="standardContextual"/>
             </w:rPr>
           </w:pPr>
-          <w:hyperlink w:anchor="_Toc198369095" w:history="1">
+          <w:hyperlink w:anchor="_Toc198373227" w:history="1">
             <w:r>
               <w:rPr>
                 <w:rStyle w:val="Lienhypertexte"/>
@@ -305,7 +305,7 @@
                 <w:noProof/>
                 <w:webHidden/>
               </w:rPr>
-              <w:instrText xml:space="preserve"> PAGEREF _Toc198369095 \h </w:instrText>
+              <w:instrText xml:space="preserve"> PAGEREF _Toc198373227 \h </w:instrText>
             </w:r>
             <w:r>
               <w:rPr>
@@ -351,7 +351,7 @@
               <w14:ligatures w14:val="standardContextual"/>
             </w:rPr>
           </w:pPr>
-          <w:hyperlink w:anchor="_Toc198369096" w:history="1">
+          <w:hyperlink w:anchor="_Toc198373228" w:history="1">
             <w:r>
               <w:rPr>
                 <w:rStyle w:val="Lienhypertexte"/>
@@ -378,7 +378,7 @@
                 <w:noProof/>
                 <w:webHidden/>
               </w:rPr>
-              <w:instrText xml:space="preserve"> PAGEREF _Toc198369096 \h </w:instrText>
+              <w:instrText xml:space="preserve"> PAGEREF _Toc198373228 \h </w:instrText>
             </w:r>
             <w:r>
               <w:rPr>
@@ -424,7 +424,7 @@
               <w14:ligatures w14:val="standardContextual"/>
             </w:rPr>
           </w:pPr>
-          <w:hyperlink w:anchor="_Toc198369097" w:history="1">
+          <w:hyperlink w:anchor="_Toc198373229" w:history="1">
             <w:r>
               <w:rPr>
                 <w:rStyle w:val="Lienhypertexte"/>
@@ -452,7 +452,7 @@
                 <w:noProof/>
                 <w:webHidden/>
               </w:rPr>
-              <w:instrText xml:space="preserve"> PAGEREF _Toc198369097 \h </w:instrText>
+              <w:instrText xml:space="preserve"> PAGEREF _Toc198373229 \h </w:instrText>
             </w:r>
             <w:r>
               <w:rPr>
@@ -498,7 +498,7 @@
               <w14:ligatures w14:val="standardContextual"/>
             </w:rPr>
           </w:pPr>
-          <w:hyperlink w:anchor="_Toc198369098" w:history="1">
+          <w:hyperlink w:anchor="_Toc198373230" w:history="1">
             <w:r>
               <w:rPr>
                 <w:rStyle w:val="Lienhypertexte"/>
@@ -525,7 +525,7 @@
                 <w:noProof/>
                 <w:webHidden/>
               </w:rPr>
-              <w:instrText xml:space="preserve"> PAGEREF _Toc198369098 \h </w:instrText>
+              <w:instrText xml:space="preserve"> PAGEREF _Toc198373230 \h </w:instrText>
             </w:r>
             <w:r>
               <w:rPr>
@@ -571,7 +571,7 @@
               <w14:ligatures w14:val="standardContextual"/>
             </w:rPr>
           </w:pPr>
-          <w:hyperlink w:anchor="_Toc198369099" w:history="1">
+          <w:hyperlink w:anchor="_Toc198373231" w:history="1">
             <w:r>
               <w:rPr>
                 <w:rStyle w:val="Lienhypertexte"/>
@@ -598,7 +598,7 @@
                 <w:noProof/>
                 <w:webHidden/>
               </w:rPr>
-              <w:instrText xml:space="preserve"> PAGEREF _Toc198369099 \h </w:instrText>
+              <w:instrText xml:space="preserve"> PAGEREF _Toc198373231 \h </w:instrText>
             </w:r>
             <w:r>
               <w:rPr>
@@ -644,7 +644,7 @@
               <w14:ligatures w14:val="standardContextual"/>
             </w:rPr>
           </w:pPr>
-          <w:hyperlink w:anchor="_Toc198369100" w:history="1">
+          <w:hyperlink w:anchor="_Toc198373232" w:history="1">
             <w:r>
               <w:rPr>
                 <w:rStyle w:val="Lienhypertexte"/>
@@ -671,7 +671,7 @@
                 <w:noProof/>
                 <w:webHidden/>
               </w:rPr>
-              <w:instrText xml:space="preserve"> PAGEREF _Toc198369100 \h </w:instrText>
+              <w:instrText xml:space="preserve"> PAGEREF _Toc198373232 \h </w:instrText>
             </w:r>
             <w:r>
               <w:rPr>
@@ -717,7 +717,7 @@
               <w14:ligatures w14:val="standardContextual"/>
             </w:rPr>
           </w:pPr>
-          <w:hyperlink w:anchor="_Toc198369101" w:history="1">
+          <w:hyperlink w:anchor="_Toc198373233" w:history="1">
             <w:r>
               <w:rPr>
                 <w:rStyle w:val="Lienhypertexte"/>
@@ -744,7 +744,7 @@
                 <w:noProof/>
                 <w:webHidden/>
               </w:rPr>
-              <w:instrText xml:space="preserve"> PAGEREF _Toc198369101 \h </w:instrText>
+              <w:instrText xml:space="preserve"> PAGEREF _Toc198373233 \h </w:instrText>
             </w:r>
             <w:r>
               <w:rPr>
@@ -790,7 +790,7 @@
               <w14:ligatures w14:val="standardContextual"/>
             </w:rPr>
           </w:pPr>
-          <w:hyperlink w:anchor="_Toc198369102" w:history="1">
+          <w:hyperlink w:anchor="_Toc198373234" w:history="1">
             <w:r>
               <w:rPr>
                 <w:rStyle w:val="Lienhypertexte"/>
@@ -817,7 +817,7 @@
                 <w:noProof/>
                 <w:webHidden/>
               </w:rPr>
-              <w:instrText xml:space="preserve"> PAGEREF _Toc198369102 \h </w:instrText>
+              <w:instrText xml:space="preserve"> PAGEREF _Toc198373234 \h </w:instrText>
             </w:r>
             <w:r>
               <w:rPr>
@@ -863,7 +863,7 @@
               <w14:ligatures w14:val="standardContextual"/>
             </w:rPr>
           </w:pPr>
-          <w:hyperlink w:anchor="_Toc198369103" w:history="1">
+          <w:hyperlink w:anchor="_Toc198373235" w:history="1">
             <w:r>
               <w:rPr>
                 <w:rStyle w:val="Lienhypertexte"/>
@@ -890,7 +890,7 @@
                 <w:noProof/>
                 <w:webHidden/>
               </w:rPr>
-              <w:instrText xml:space="preserve"> PAGEREF _Toc198369103 \h </w:instrText>
+              <w:instrText xml:space="preserve"> PAGEREF _Toc198373235 \h </w:instrText>
             </w:r>
             <w:r>
               <w:rPr>
@@ -936,7 +936,7 @@
               <w14:ligatures w14:val="standardContextual"/>
             </w:rPr>
           </w:pPr>
-          <w:hyperlink w:anchor="_Toc198369104" w:history="1">
+          <w:hyperlink w:anchor="_Toc198373236" w:history="1">
             <w:r>
               <w:rPr>
                 <w:rStyle w:val="Lienhypertexte"/>
@@ -963,7 +963,7 @@
                 <w:noProof/>
                 <w:webHidden/>
               </w:rPr>
-              <w:instrText xml:space="preserve"> PAGEREF _Toc198369104 \h </w:instrText>
+              <w:instrText xml:space="preserve"> PAGEREF _Toc198373236 \h </w:instrText>
             </w:r>
             <w:r>
               <w:rPr>
@@ -1009,7 +1009,7 @@
               <w14:ligatures w14:val="standardContextual"/>
             </w:rPr>
           </w:pPr>
-          <w:hyperlink w:anchor="_Toc198369105" w:history="1">
+          <w:hyperlink w:anchor="_Toc198373237" w:history="1">
             <w:r>
               <w:rPr>
                 <w:rStyle w:val="Lienhypertexte"/>
@@ -1036,7 +1036,7 @@
                 <w:noProof/>
                 <w:webHidden/>
               </w:rPr>
-              <w:instrText xml:space="preserve"> PAGEREF _Toc198369105 \h </w:instrText>
+              <w:instrText xml:space="preserve"> PAGEREF _Toc198373237 \h </w:instrText>
             </w:r>
             <w:r>
               <w:rPr>
@@ -1082,7 +1082,7 @@
               <w14:ligatures w14:val="standardContextual"/>
             </w:rPr>
           </w:pPr>
-          <w:hyperlink w:anchor="_Toc198369106" w:history="1">
+          <w:hyperlink w:anchor="_Toc198373238" w:history="1">
             <w:r>
               <w:rPr>
                 <w:rStyle w:val="Lienhypertexte"/>
@@ -1109,7 +1109,7 @@
                 <w:noProof/>
                 <w:webHidden/>
               </w:rPr>
-              <w:instrText xml:space="preserve"> PAGEREF _Toc198369106 \h </w:instrText>
+              <w:instrText xml:space="preserve"> PAGEREF _Toc198373238 \h </w:instrText>
             </w:r>
             <w:r>
               <w:rPr>
@@ -1155,7 +1155,7 @@
               <w14:ligatures w14:val="standardContextual"/>
             </w:rPr>
           </w:pPr>
-          <w:hyperlink w:anchor="_Toc198369107" w:history="1">
+          <w:hyperlink w:anchor="_Toc198373239" w:history="1">
             <w:r>
               <w:rPr>
                 <w:rStyle w:val="Lienhypertexte"/>
@@ -1182,7 +1182,7 @@
                 <w:noProof/>
                 <w:webHidden/>
               </w:rPr>
-              <w:instrText xml:space="preserve"> PAGEREF _Toc198369107 \h </w:instrText>
+              <w:instrText xml:space="preserve"> PAGEREF _Toc198373239 \h </w:instrText>
             </w:r>
             <w:r>
               <w:rPr>
@@ -1228,7 +1228,7 @@
               <w14:ligatures w14:val="standardContextual"/>
             </w:rPr>
           </w:pPr>
-          <w:hyperlink w:anchor="_Toc198369108" w:history="1">
+          <w:hyperlink w:anchor="_Toc198373240" w:history="1">
             <w:r>
               <w:rPr>
                 <w:rStyle w:val="Lienhypertexte"/>
@@ -1256,7 +1256,7 @@
                 <w:noProof/>
                 <w:webHidden/>
               </w:rPr>
-              <w:instrText xml:space="preserve"> PAGEREF _Toc198369108 \h </w:instrText>
+              <w:instrText xml:space="preserve"> PAGEREF _Toc198373240 \h </w:instrText>
             </w:r>
             <w:r>
               <w:rPr>
@@ -1302,7 +1302,7 @@
               <w14:ligatures w14:val="standardContextual"/>
             </w:rPr>
           </w:pPr>
-          <w:hyperlink w:anchor="_Toc198369109" w:history="1">
+          <w:hyperlink w:anchor="_Toc198373241" w:history="1">
             <w:r>
               <w:rPr>
                 <w:rStyle w:val="Lienhypertexte"/>
@@ -1330,7 +1330,7 @@
                 <w:noProof/>
                 <w:webHidden/>
               </w:rPr>
-              <w:instrText xml:space="preserve"> PAGEREF _Toc198369109 \h </w:instrText>
+              <w:instrText xml:space="preserve"> PAGEREF _Toc198373241 \h </w:instrText>
             </w:r>
             <w:r>
               <w:rPr>
@@ -1376,7 +1376,7 @@
               <w14:ligatures w14:val="standardContextual"/>
             </w:rPr>
           </w:pPr>
-          <w:hyperlink w:anchor="_Toc198369110" w:history="1">
+          <w:hyperlink w:anchor="_Toc198373242" w:history="1">
             <w:r>
               <w:rPr>
                 <w:rStyle w:val="Lienhypertexte"/>
@@ -1404,7 +1404,7 @@
                 <w:noProof/>
                 <w:webHidden/>
               </w:rPr>
-              <w:instrText xml:space="preserve"> PAGEREF _Toc198369110 \h </w:instrText>
+              <w:instrText xml:space="preserve"> PAGEREF _Toc198373242 \h </w:instrText>
             </w:r>
             <w:r>
               <w:rPr>
@@ -1450,7 +1450,7 @@
               <w14:ligatures w14:val="standardContextual"/>
             </w:rPr>
           </w:pPr>
-          <w:hyperlink w:anchor="_Toc198369111" w:history="1">
+          <w:hyperlink w:anchor="_Toc198373243" w:history="1">
             <w:r>
               <w:rPr>
                 <w:rStyle w:val="Lienhypertexte"/>
@@ -1478,7 +1478,7 @@
                 <w:noProof/>
                 <w:webHidden/>
               </w:rPr>
-              <w:instrText xml:space="preserve"> PAGEREF _Toc198369111 \h </w:instrText>
+              <w:instrText xml:space="preserve"> PAGEREF _Toc198373243 \h </w:instrText>
             </w:r>
             <w:r>
               <w:rPr>
@@ -1524,7 +1524,7 @@
               <w14:ligatures w14:val="standardContextual"/>
             </w:rPr>
           </w:pPr>
-          <w:hyperlink w:anchor="_Toc198369112" w:history="1">
+          <w:hyperlink w:anchor="_Toc198373244" w:history="1">
             <w:r>
               <w:rPr>
                 <w:rStyle w:val="Lienhypertexte"/>
@@ -1554,7 +1554,7 @@
                 <w:noProof/>
                 <w:webHidden/>
               </w:rPr>
-              <w:instrText xml:space="preserve"> PAGEREF _Toc198369112 \h </w:instrText>
+              <w:instrText xml:space="preserve"> PAGEREF _Toc198373244 \h </w:instrText>
             </w:r>
             <w:r>
               <w:rPr>
@@ -1600,7 +1600,7 @@
               <w14:ligatures w14:val="standardContextual"/>
             </w:rPr>
           </w:pPr>
-          <w:hyperlink w:anchor="_Toc198369113" w:history="1">
+          <w:hyperlink w:anchor="_Toc198373245" w:history="1">
             <w:r>
               <w:rPr>
                 <w:rStyle w:val="Lienhypertexte"/>
@@ -1630,7 +1630,7 @@
                 <w:noProof/>
                 <w:webHidden/>
               </w:rPr>
-              <w:instrText xml:space="preserve"> PAGEREF _Toc198369113 \h </w:instrText>
+              <w:instrText xml:space="preserve"> PAGEREF _Toc198373245 \h </w:instrText>
             </w:r>
             <w:r>
               <w:rPr>
@@ -1676,7 +1676,7 @@
               <w14:ligatures w14:val="standardContextual"/>
             </w:rPr>
           </w:pPr>
-          <w:hyperlink w:anchor="_Toc198369114" w:history="1">
+          <w:hyperlink w:anchor="_Toc198373246" w:history="1">
             <w:r>
               <w:rPr>
                 <w:rStyle w:val="Lienhypertexte"/>
@@ -1706,7 +1706,7 @@
                 <w:noProof/>
                 <w:webHidden/>
               </w:rPr>
-              <w:instrText xml:space="preserve"> PAGEREF _Toc198369114 \h </w:instrText>
+              <w:instrText xml:space="preserve"> PAGEREF _Toc198373246 \h </w:instrText>
             </w:r>
             <w:r>
               <w:rPr>
@@ -1752,7 +1752,7 @@
               <w14:ligatures w14:val="standardContextual"/>
             </w:rPr>
           </w:pPr>
-          <w:hyperlink w:anchor="_Toc198369115" w:history="1">
+          <w:hyperlink w:anchor="_Toc198373247" w:history="1">
             <w:r>
               <w:rPr>
                 <w:rStyle w:val="Lienhypertexte"/>
@@ -1782,7 +1782,7 @@
                 <w:noProof/>
                 <w:webHidden/>
               </w:rPr>
-              <w:instrText xml:space="preserve"> PAGEREF _Toc198369115 \h </w:instrText>
+              <w:instrText xml:space="preserve"> PAGEREF _Toc198373247 \h </w:instrText>
             </w:r>
             <w:r>
               <w:rPr>
@@ -1828,7 +1828,7 @@
               <w14:ligatures w14:val="standardContextual"/>
             </w:rPr>
           </w:pPr>
-          <w:hyperlink w:anchor="_Toc198369116" w:history="1">
+          <w:hyperlink w:anchor="_Toc198373248" w:history="1">
             <w:r>
               <w:rPr>
                 <w:rStyle w:val="Lienhypertexte"/>
@@ -1856,7 +1856,7 @@
                 <w:noProof/>
                 <w:webHidden/>
               </w:rPr>
-              <w:instrText xml:space="preserve"> PAGEREF _Toc198369116 \h </w:instrText>
+              <w:instrText xml:space="preserve"> PAGEREF _Toc198373248 \h </w:instrText>
             </w:r>
             <w:r>
               <w:rPr>
@@ -1902,7 +1902,7 @@
               <w14:ligatures w14:val="standardContextual"/>
             </w:rPr>
           </w:pPr>
-          <w:hyperlink w:anchor="_Toc198369117" w:history="1">
+          <w:hyperlink w:anchor="_Toc198373249" w:history="1">
             <w:r>
               <w:rPr>
                 <w:rStyle w:val="Lienhypertexte"/>
@@ -1929,7 +1929,7 @@
                 <w:noProof/>
                 <w:webHidden/>
               </w:rPr>
-              <w:instrText xml:space="preserve"> PAGEREF _Toc198369117 \h </w:instrText>
+              <w:instrText xml:space="preserve"> PAGEREF _Toc198373249 \h </w:instrText>
             </w:r>
             <w:r>
               <w:rPr>
@@ -1975,7 +1975,7 @@
               <w14:ligatures w14:val="standardContextual"/>
             </w:rPr>
           </w:pPr>
-          <w:hyperlink w:anchor="_Toc198369118" w:history="1">
+          <w:hyperlink w:anchor="_Toc198373250" w:history="1">
             <w:r>
               <w:rPr>
                 <w:rStyle w:val="Lienhypertexte"/>
@@ -2002,7 +2002,7 @@
                 <w:noProof/>
                 <w:webHidden/>
               </w:rPr>
-              <w:instrText xml:space="preserve"> PAGEREF _Toc198369118 \h </w:instrText>
+              <w:instrText xml:space="preserve"> PAGEREF _Toc198373250 \h </w:instrText>
             </w:r>
             <w:r>
               <w:rPr>
@@ -2048,7 +2048,7 @@
               <w14:ligatures w14:val="standardContextual"/>
             </w:rPr>
           </w:pPr>
-          <w:hyperlink w:anchor="_Toc198369119" w:history="1">
+          <w:hyperlink w:anchor="_Toc198373251" w:history="1">
             <w:r>
               <w:rPr>
                 <w:rStyle w:val="Lienhypertexte"/>
@@ -2075,7 +2075,7 @@
                 <w:noProof/>
                 <w:webHidden/>
               </w:rPr>
-              <w:instrText xml:space="preserve"> PAGEREF _Toc198369119 \h </w:instrText>
+              <w:instrText xml:space="preserve"> PAGEREF _Toc198373251 \h </w:instrText>
             </w:r>
             <w:r>
               <w:rPr>
@@ -2121,7 +2121,7 @@
               <w14:ligatures w14:val="standardContextual"/>
             </w:rPr>
           </w:pPr>
-          <w:hyperlink w:anchor="_Toc198369120" w:history="1">
+          <w:hyperlink w:anchor="_Toc198373252" w:history="1">
             <w:r>
               <w:rPr>
                 <w:rStyle w:val="Lienhypertexte"/>
@@ -2148,7 +2148,7 @@
                 <w:noProof/>
                 <w:webHidden/>
               </w:rPr>
-              <w:instrText xml:space="preserve"> PAGEREF _Toc198369120 \h </w:instrText>
+              <w:instrText xml:space="preserve"> PAGEREF _Toc198373252 \h </w:instrText>
             </w:r>
             <w:r>
               <w:rPr>
@@ -2194,7 +2194,7 @@
               <w14:ligatures w14:val="standardContextual"/>
             </w:rPr>
           </w:pPr>
-          <w:hyperlink w:anchor="_Toc198369121" w:history="1">
+          <w:hyperlink w:anchor="_Toc198373253" w:history="1">
             <w:r>
               <w:rPr>
                 <w:rStyle w:val="Lienhypertexte"/>
@@ -2221,7 +2221,7 @@
                 <w:noProof/>
                 <w:webHidden/>
               </w:rPr>
-              <w:instrText xml:space="preserve"> PAGEREF _Toc198369121 \h </w:instrText>
+              <w:instrText xml:space="preserve"> PAGEREF _Toc198373253 \h </w:instrText>
             </w:r>
             <w:r>
               <w:rPr>
@@ -2267,7 +2267,7 @@
               <w14:ligatures w14:val="standardContextual"/>
             </w:rPr>
           </w:pPr>
-          <w:hyperlink w:anchor="_Toc198369122" w:history="1">
+          <w:hyperlink w:anchor="_Toc198373254" w:history="1">
             <w:r>
               <w:rPr>
                 <w:rStyle w:val="Lienhypertexte"/>
@@ -2294,7 +2294,7 @@
                 <w:noProof/>
                 <w:webHidden/>
               </w:rPr>
-              <w:instrText xml:space="preserve"> PAGEREF _Toc198369122 \h </w:instrText>
+              <w:instrText xml:space="preserve"> PAGEREF _Toc198373254 \h </w:instrText>
             </w:r>
             <w:r>
               <w:rPr>
@@ -2340,7 +2340,7 @@
               <w14:ligatures w14:val="standardContextual"/>
             </w:rPr>
           </w:pPr>
-          <w:hyperlink w:anchor="_Toc198369123" w:history="1">
+          <w:hyperlink w:anchor="_Toc198373255" w:history="1">
             <w:r>
               <w:rPr>
                 <w:rStyle w:val="Lienhypertexte"/>
@@ -2367,7 +2367,7 @@
                 <w:noProof/>
                 <w:webHidden/>
               </w:rPr>
-              <w:instrText xml:space="preserve"> PAGEREF _Toc198369123 \h </w:instrText>
+              <w:instrText xml:space="preserve"> PAGEREF _Toc198373255 \h </w:instrText>
             </w:r>
             <w:r>
               <w:rPr>
@@ -2413,7 +2413,7 @@
               <w14:ligatures w14:val="standardContextual"/>
             </w:rPr>
           </w:pPr>
-          <w:hyperlink w:anchor="_Toc198369124" w:history="1">
+          <w:hyperlink w:anchor="_Toc198373256" w:history="1">
             <w:r>
               <w:rPr>
                 <w:rStyle w:val="Lienhypertexte"/>
@@ -2440,7 +2440,7 @@
                 <w:noProof/>
                 <w:webHidden/>
               </w:rPr>
-              <w:instrText xml:space="preserve"> PAGEREF _Toc198369124 \h </w:instrText>
+              <w:instrText xml:space="preserve"> PAGEREF _Toc198373256 \h </w:instrText>
             </w:r>
             <w:r>
               <w:rPr>
@@ -2486,7 +2486,7 @@
               <w14:ligatures w14:val="standardContextual"/>
             </w:rPr>
           </w:pPr>
-          <w:hyperlink w:anchor="_Toc198369125" w:history="1">
+          <w:hyperlink w:anchor="_Toc198373257" w:history="1">
             <w:r>
               <w:rPr>
                 <w:rStyle w:val="Lienhypertexte"/>
@@ -2513,7 +2513,7 @@
                 <w:noProof/>
                 <w:webHidden/>
               </w:rPr>
-              <w:instrText xml:space="preserve"> PAGEREF _Toc198369125 \h </w:instrText>
+              <w:instrText xml:space="preserve"> PAGEREF _Toc198373257 \h </w:instrText>
             </w:r>
             <w:r>
               <w:rPr>
@@ -2559,7 +2559,7 @@
               <w14:ligatures w14:val="standardContextual"/>
             </w:rPr>
           </w:pPr>
-          <w:hyperlink w:anchor="_Toc198369126" w:history="1">
+          <w:hyperlink w:anchor="_Toc198373258" w:history="1">
             <w:r>
               <w:rPr>
                 <w:rStyle w:val="Lienhypertexte"/>
@@ -2586,7 +2586,7 @@
                 <w:noProof/>
                 <w:webHidden/>
               </w:rPr>
-              <w:instrText xml:space="preserve"> PAGEREF _Toc198369126 \h </w:instrText>
+              <w:instrText xml:space="preserve"> PAGEREF _Toc198373258 \h </w:instrText>
             </w:r>
             <w:r>
               <w:rPr>
@@ -2632,7 +2632,7 @@
               <w14:ligatures w14:val="standardContextual"/>
             </w:rPr>
           </w:pPr>
-          <w:hyperlink w:anchor="_Toc198369127" w:history="1">
+          <w:hyperlink w:anchor="_Toc198373259" w:history="1">
             <w:r>
               <w:rPr>
                 <w:rStyle w:val="Lienhypertexte"/>
@@ -2659,7 +2659,7 @@
                 <w:noProof/>
                 <w:webHidden/>
               </w:rPr>
-              <w:instrText xml:space="preserve"> PAGEREF _Toc198369127 \h </w:instrText>
+              <w:instrText xml:space="preserve"> PAGEREF _Toc198373259 \h </w:instrText>
             </w:r>
             <w:r>
               <w:rPr>
@@ -2705,7 +2705,7 @@
               <w14:ligatures w14:val="standardContextual"/>
             </w:rPr>
           </w:pPr>
-          <w:hyperlink w:anchor="_Toc198369128" w:history="1">
+          <w:hyperlink w:anchor="_Toc198373260" w:history="1">
             <w:r>
               <w:rPr>
                 <w:rStyle w:val="Lienhypertexte"/>
@@ -2732,7 +2732,7 @@
                 <w:noProof/>
                 <w:webHidden/>
               </w:rPr>
-              <w:instrText xml:space="preserve"> PAGEREF _Toc198369128 \h </w:instrText>
+              <w:instrText xml:space="preserve"> PAGEREF _Toc198373260 \h </w:instrText>
             </w:r>
             <w:r>
               <w:rPr>
@@ -2778,7 +2778,7 @@
               <w14:ligatures w14:val="standardContextual"/>
             </w:rPr>
           </w:pPr>
-          <w:hyperlink w:anchor="_Toc198369129" w:history="1">
+          <w:hyperlink w:anchor="_Toc198373261" w:history="1">
             <w:r>
               <w:rPr>
                 <w:rStyle w:val="Lienhypertexte"/>
@@ -2805,7 +2805,7 @@
                 <w:noProof/>
                 <w:webHidden/>
               </w:rPr>
-              <w:instrText xml:space="preserve"> PAGEREF _Toc198369129 \h </w:instrText>
+              <w:instrText xml:space="preserve"> PAGEREF _Toc198373261 \h </w:instrText>
             </w:r>
             <w:r>
               <w:rPr>
@@ -2851,7 +2851,7 @@
               <w14:ligatures w14:val="standardContextual"/>
             </w:rPr>
           </w:pPr>
-          <w:hyperlink w:anchor="_Toc198369130" w:history="1">
+          <w:hyperlink w:anchor="_Toc198373262" w:history="1">
             <w:r>
               <w:rPr>
                 <w:rStyle w:val="Lienhypertexte"/>
@@ -2878,7 +2878,7 @@
                 <w:noProof/>
                 <w:webHidden/>
               </w:rPr>
-              <w:instrText xml:space="preserve"> PAGEREF _Toc198369130 \h </w:instrText>
+              <w:instrText xml:space="preserve"> PAGEREF _Toc198373262 \h </w:instrText>
             </w:r>
             <w:r>
               <w:rPr>
@@ -2924,7 +2924,7 @@
               <w14:ligatures w14:val="standardContextual"/>
             </w:rPr>
           </w:pPr>
-          <w:hyperlink w:anchor="_Toc198369131" w:history="1">
+          <w:hyperlink w:anchor="_Toc198373263" w:history="1">
             <w:r>
               <w:rPr>
                 <w:rStyle w:val="Lienhypertexte"/>
@@ -2951,7 +2951,7 @@
                 <w:noProof/>
                 <w:webHidden/>
               </w:rPr>
-              <w:instrText xml:space="preserve"> PAGEREF _Toc198369131 \h </w:instrText>
+              <w:instrText xml:space="preserve"> PAGEREF _Toc198373263 \h </w:instrText>
             </w:r>
             <w:r>
               <w:rPr>
@@ -2997,7 +2997,7 @@
               <w14:ligatures w14:val="standardContextual"/>
             </w:rPr>
           </w:pPr>
-          <w:hyperlink w:anchor="_Toc198369132" w:history="1">
+          <w:hyperlink w:anchor="_Toc198373264" w:history="1">
             <w:r>
               <w:rPr>
                 <w:rStyle w:val="Lienhypertexte"/>
@@ -3024,7 +3024,7 @@
                 <w:noProof/>
                 <w:webHidden/>
               </w:rPr>
-              <w:instrText xml:space="preserve"> PAGEREF _Toc198369132 \h </w:instrText>
+              <w:instrText xml:space="preserve"> PAGEREF _Toc198373264 \h </w:instrText>
             </w:r>
             <w:r>
               <w:rPr>
@@ -3070,7 +3070,7 @@
               <w14:ligatures w14:val="standardContextual"/>
             </w:rPr>
           </w:pPr>
-          <w:hyperlink w:anchor="_Toc198369133" w:history="1">
+          <w:hyperlink w:anchor="_Toc198373265" w:history="1">
             <w:r>
               <w:rPr>
                 <w:rStyle w:val="Lienhypertexte"/>
@@ -3097,7 +3097,7 @@
                 <w:noProof/>
                 <w:webHidden/>
               </w:rPr>
-              <w:instrText xml:space="preserve"> PAGEREF _Toc198369133 \h </w:instrText>
+              <w:instrText xml:space="preserve"> PAGEREF _Toc198373265 \h </w:instrText>
             </w:r>
             <w:r>
               <w:rPr>
@@ -3143,7 +3143,7 @@
               <w14:ligatures w14:val="standardContextual"/>
             </w:rPr>
           </w:pPr>
-          <w:hyperlink w:anchor="_Toc198369134" w:history="1">
+          <w:hyperlink w:anchor="_Toc198373266" w:history="1">
             <w:r>
               <w:rPr>
                 <w:rStyle w:val="Lienhypertexte"/>
@@ -3170,7 +3170,7 @@
                 <w:noProof/>
                 <w:webHidden/>
               </w:rPr>
-              <w:instrText xml:space="preserve"> PAGEREF _Toc198369134 \h </w:instrText>
+              <w:instrText xml:space="preserve"> PAGEREF _Toc198373266 \h </w:instrText>
             </w:r>
             <w:r>
               <w:rPr>
@@ -3216,7 +3216,7 @@
               <w14:ligatures w14:val="standardContextual"/>
             </w:rPr>
           </w:pPr>
-          <w:hyperlink w:anchor="_Toc198369135" w:history="1">
+          <w:hyperlink w:anchor="_Toc198373267" w:history="1">
             <w:r>
               <w:rPr>
                 <w:rStyle w:val="Lienhypertexte"/>
@@ -3243,7 +3243,7 @@
                 <w:noProof/>
                 <w:webHidden/>
               </w:rPr>
-              <w:instrText xml:space="preserve"> PAGEREF _Toc198369135 \h </w:instrText>
+              <w:instrText xml:space="preserve"> PAGEREF _Toc198373267 \h </w:instrText>
             </w:r>
             <w:r>
               <w:rPr>
@@ -3289,7 +3289,7 @@
               <w14:ligatures w14:val="standardContextual"/>
             </w:rPr>
           </w:pPr>
-          <w:hyperlink w:anchor="_Toc198369136" w:history="1">
+          <w:hyperlink w:anchor="_Toc198373268" w:history="1">
             <w:r>
               <w:rPr>
                 <w:rStyle w:val="Lienhypertexte"/>
@@ -3316,7 +3316,7 @@
                 <w:noProof/>
                 <w:webHidden/>
               </w:rPr>
-              <w:instrText xml:space="preserve"> PAGEREF _Toc198369136 \h </w:instrText>
+              <w:instrText xml:space="preserve"> PAGEREF _Toc198373268 \h </w:instrText>
             </w:r>
             <w:r>
               <w:rPr>
@@ -3362,7 +3362,7 @@
               <w14:ligatures w14:val="standardContextual"/>
             </w:rPr>
           </w:pPr>
-          <w:hyperlink w:anchor="_Toc198369137" w:history="1">
+          <w:hyperlink w:anchor="_Toc198373269" w:history="1">
             <w:r>
               <w:rPr>
                 <w:rStyle w:val="Lienhypertexte"/>
@@ -3389,7 +3389,7 @@
                 <w:noProof/>
                 <w:webHidden/>
               </w:rPr>
-              <w:instrText xml:space="preserve"> PAGEREF _Toc198369137 \h </w:instrText>
+              <w:instrText xml:space="preserve"> PAGEREF _Toc198373269 \h </w:instrText>
             </w:r>
             <w:r>
               <w:rPr>
@@ -3435,7 +3435,7 @@
               <w14:ligatures w14:val="standardContextual"/>
             </w:rPr>
           </w:pPr>
-          <w:hyperlink w:anchor="_Toc198369138" w:history="1">
+          <w:hyperlink w:anchor="_Toc198373270" w:history="1">
             <w:r>
               <w:rPr>
                 <w:rStyle w:val="Lienhypertexte"/>
@@ -3462,7 +3462,7 @@
                 <w:noProof/>
                 <w:webHidden/>
               </w:rPr>
-              <w:instrText xml:space="preserve"> PAGEREF _Toc198369138 \h </w:instrText>
+              <w:instrText xml:space="preserve"> PAGEREF _Toc198373270 \h </w:instrText>
             </w:r>
             <w:r>
               <w:rPr>
@@ -3522,7 +3522,7 @@
       <w:pPr>
         <w:pStyle w:val="Titre1"/>
       </w:pPr>
-      <w:bookmarkStart w:id="1" w:name="_Toc198369092"/>
+      <w:bookmarkStart w:id="1" w:name="_Toc198373224"/>
       <w:r>
         <w:lastRenderedPageBreak/>
         <w:t>Introduction</w:t>
@@ -3533,7 +3533,7 @@
       <w:pPr>
         <w:pStyle w:val="Titre2"/>
       </w:pPr>
-      <w:bookmarkStart w:id="2" w:name="_Toc198369093"/>
+      <w:bookmarkStart w:id="2" w:name="_Toc198373225"/>
       <w:r>
         <w:t>Préambule</w:t>
       </w:r>
@@ -3680,7 +3680,7 @@
         <w:pStyle w:val="Titre2"/>
       </w:pPr>
       <w:bookmarkStart w:id="3" w:name="_Toc118925198"/>
-      <w:bookmarkStart w:id="4" w:name="_Toc198369094"/>
+      <w:bookmarkStart w:id="4" w:name="_Toc198373226"/>
       <w:bookmarkEnd w:id="0"/>
       <w:r>
         <w:t>E</w:t>
@@ -3696,29 +3696,13 @@
         <w:jc w:val="both"/>
       </w:pPr>
       <w:r>
-        <w:t xml:space="preserve">Le projet doit comporter une base de données avec des contraintes d’intégrité. Une partie </w:t>
-      </w:r>
-      <w:proofErr w:type="spellStart"/>
-      <w:r>
-        <w:t>back-end</w:t>
-      </w:r>
-      <w:proofErr w:type="spellEnd"/>
-      <w:r>
-        <w:t xml:space="preserve"> doit être en charge des requêtes sur la base de données, ainsi que de l’application de la logique métier sur ces données. Cette partie doit rendre ces données disponibles au travers d’une </w:t>
+        <w:t xml:space="preserve">Le projet doit comporter une base de données avec des contraintes d’intégrité. Une partie back-end doit être en charge des requêtes sur la base de données, ainsi que de l’application de la logique métier sur ces données. Cette partie doit rendre ces données disponibles au travers d’une </w:t>
       </w:r>
       <w:r>
         <w:t xml:space="preserve">Web </w:t>
       </w:r>
       <w:r>
-        <w:t xml:space="preserve">API. Une partie </w:t>
-      </w:r>
-      <w:proofErr w:type="spellStart"/>
-      <w:r>
-        <w:t>front-end</w:t>
-      </w:r>
-      <w:proofErr w:type="spellEnd"/>
-      <w:r>
-        <w:t xml:space="preserve"> aura la charge de la présentation des informations au travers d’une interface utilisateur, à l’aide des données fournies par l</w:t>
+        <w:t>API. Une partie front-end aura la charge de la présentation des informations au travers d’une interface utilisateur, à l’aide des données fournies par l</w:t>
       </w:r>
       <w:r>
         <w:t xml:space="preserve">a Web </w:t>
@@ -3773,7 +3757,7 @@
       <w:pPr>
         <w:pStyle w:val="Titre2"/>
       </w:pPr>
-      <w:bookmarkStart w:id="5" w:name="_Toc198369095"/>
+      <w:bookmarkStart w:id="5" w:name="_Toc198373227"/>
       <w:r>
         <w:t>Remerciements</w:t>
       </w:r>
@@ -3801,7 +3785,7 @@
         <w:pStyle w:val="Titre1"/>
       </w:pPr>
       <w:bookmarkStart w:id="6" w:name="_Toc118925199"/>
-      <w:bookmarkStart w:id="7" w:name="_Toc198369096"/>
+      <w:bookmarkStart w:id="7" w:name="_Toc198373228"/>
       <w:r>
         <w:lastRenderedPageBreak/>
         <w:t>Description</w:t>
@@ -4582,7 +4566,7 @@
           <w:lang w:eastAsia="fr-FR"/>
         </w:rPr>
       </w:pPr>
-      <w:bookmarkStart w:id="8" w:name="_Toc198369097"/>
+      <w:bookmarkStart w:id="8" w:name="_Toc198373229"/>
       <w:r>
         <w:rPr>
           <w:lang w:eastAsia="fr-FR"/>
@@ -4843,41 +4827,39 @@
         <w:rPr>
           <w:lang w:eastAsia="fr-FR"/>
         </w:rPr>
-        <w:t xml:space="preserve"> UML (</w:t>
-      </w:r>
-      <w:proofErr w:type="spellStart"/>
+        <w:t xml:space="preserve"> UML (Unified Modeling Language)</w:t>
+      </w:r>
       <w:r>
         <w:rPr>
           <w:lang w:eastAsia="fr-FR"/>
         </w:rPr>
-        <w:t>Unified</w:t>
-      </w:r>
-      <w:proofErr w:type="spellEnd"/>
-      <w:r>
+        <w:t xml:space="preserve">. </w:t>
+      </w:r>
+    </w:p>
+    <w:p>
+      <w:pPr>
+        <w:jc w:val="both"/>
         <w:rPr>
           <w:lang w:eastAsia="fr-FR"/>
         </w:rPr>
-        <w:t xml:space="preserve"> Modeling </w:t>
-      </w:r>
-      <w:proofErr w:type="spellStart"/>
+      </w:pPr>
       <w:r>
         <w:rPr>
           <w:lang w:eastAsia="fr-FR"/>
         </w:rPr>
-        <w:t>Language</w:t>
-      </w:r>
-      <w:proofErr w:type="spellEnd"/>
+        <w:t xml:space="preserve">Les acteurs, les fonctionnalités attendues et les spécifications fonctionnelles du projet ont été modélisées au moyen des différents outils </w:t>
+      </w:r>
       <w:r>
         <w:rPr>
           <w:lang w:eastAsia="fr-FR"/>
         </w:rPr>
-        <w:t>)</w:t>
+        <w:t>définis par l’UML</w:t>
       </w:r>
       <w:r>
         <w:rPr>
           <w:lang w:eastAsia="fr-FR"/>
         </w:rPr>
-        <w:t xml:space="preserve">. </w:t>
+        <w:t>. Une description haut-niveau des fonctionnalités a été illustrée au moyen d’un diagramme de cas d’utilisation et d’une description détaille de chaque cas. Les cas d’utilisation on en outre été accompagnés de mockups de l’interface utilisateur.</w:t>
       </w:r>
     </w:p>
     <w:p>
@@ -4891,78 +4873,80 @@
         <w:rPr>
           <w:lang w:eastAsia="fr-FR"/>
         </w:rPr>
-        <w:t xml:space="preserve">Les acteurs, les fonctionnalités attendues et les spécifications fonctionnelles du projet ont été modélisées au moyen des différents outils </w:t>
+        <w:t xml:space="preserve">Un diagramme de classe </w:t>
       </w:r>
       <w:r>
         <w:rPr>
           <w:lang w:eastAsia="fr-FR"/>
         </w:rPr>
-        <w:t>définis par l’UML</w:t>
+        <w:t>a été</w:t>
       </w:r>
       <w:r>
         <w:rPr>
           <w:lang w:eastAsia="fr-FR"/>
         </w:rPr>
-        <w:t xml:space="preserve">. Une description haut-niveau des fonctionnalités a été illustrée au moyen d’un diagramme de cas d’utilisation et d’une description détaille de chaque cas. Les cas d’utilisation on en outre été accompagnés de </w:t>
-      </w:r>
-      <w:proofErr w:type="spellStart"/>
+        <w:t xml:space="preserve"> utilisé pour modéliser l’architecture logicielle et </w:t>
+      </w:r>
       <w:r>
         <w:rPr>
           <w:lang w:eastAsia="fr-FR"/>
         </w:rPr>
-        <w:t>mockups</w:t>
-      </w:r>
-      <w:proofErr w:type="spellEnd"/>
+        <w:t>les interactions logiques</w:t>
+      </w:r>
       <w:r>
         <w:rPr>
           <w:lang w:eastAsia="fr-FR"/>
         </w:rPr>
-        <w:t xml:space="preserve"> de l’interface utilisateur.</w:t>
-      </w:r>
-    </w:p>
-    <w:p>
-      <w:pPr>
-        <w:jc w:val="both"/>
+        <w:t xml:space="preserve"> des différents éléments composants l</w:t>
+      </w:r>
+      <w:r>
         <w:rPr>
           <w:lang w:eastAsia="fr-FR"/>
         </w:rPr>
-      </w:pPr>
-      <w:r>
+        <w:t>’application.</w:t>
+      </w:r>
+    </w:p>
+    <w:p>
+      <w:pPr>
         <w:rPr>
           <w:lang w:eastAsia="fr-FR"/>
         </w:rPr>
-        <w:t xml:space="preserve">Un diagramme de classe </w:t>
-      </w:r>
-      <w:r>
+      </w:pPr>
+    </w:p>
+    <w:p>
+      <w:pPr>
         <w:rPr>
           <w:lang w:eastAsia="fr-FR"/>
         </w:rPr>
-        <w:t>a été</w:t>
-      </w:r>
-      <w:r>
+      </w:pPr>
+    </w:p>
+    <w:p>
+      <w:pPr>
         <w:rPr>
           <w:lang w:eastAsia="fr-FR"/>
         </w:rPr>
-        <w:t xml:space="preserve"> utilisé pour modéliser l’architecture logicielle et </w:t>
-      </w:r>
-      <w:r>
+      </w:pPr>
+    </w:p>
+    <w:p>
+      <w:pPr>
         <w:rPr>
           <w:lang w:eastAsia="fr-FR"/>
         </w:rPr>
-        <w:t>les interactions logiques</w:t>
-      </w:r>
-      <w:r>
+      </w:pPr>
+    </w:p>
+    <w:p>
+      <w:pPr>
         <w:rPr>
           <w:lang w:eastAsia="fr-FR"/>
         </w:rPr>
-        <w:t xml:space="preserve"> des différents éléments composants l</w:t>
-      </w:r>
-      <w:r>
+      </w:pPr>
+    </w:p>
+    <w:p>
+      <w:pPr>
         <w:rPr>
           <w:lang w:eastAsia="fr-FR"/>
         </w:rPr>
-        <w:t>’application.</w:t>
-      </w:r>
+      </w:pPr>
     </w:p>
     <w:p>
       <w:pPr>
@@ -4980,51 +4964,9 @@
     </w:p>
     <w:p>
       <w:pPr>
-        <w:rPr>
-          <w:lang w:eastAsia="fr-FR"/>
-        </w:rPr>
-      </w:pPr>
-    </w:p>
-    <w:p>
-      <w:pPr>
-        <w:rPr>
-          <w:lang w:eastAsia="fr-FR"/>
-        </w:rPr>
-      </w:pPr>
-    </w:p>
-    <w:p>
-      <w:pPr>
-        <w:rPr>
-          <w:lang w:eastAsia="fr-FR"/>
-        </w:rPr>
-      </w:pPr>
-    </w:p>
-    <w:p>
-      <w:pPr>
-        <w:rPr>
-          <w:lang w:eastAsia="fr-FR"/>
-        </w:rPr>
-      </w:pPr>
-    </w:p>
-    <w:p>
-      <w:pPr>
-        <w:rPr>
-          <w:lang w:eastAsia="fr-FR"/>
-        </w:rPr>
-      </w:pPr>
-    </w:p>
-    <w:p>
-      <w:pPr>
-        <w:rPr>
-          <w:lang w:eastAsia="fr-FR"/>
-        </w:rPr>
-      </w:pPr>
-    </w:p>
-    <w:p>
-      <w:pPr>
         <w:pStyle w:val="Titre1"/>
       </w:pPr>
-      <w:bookmarkStart w:id="9" w:name="_Toc198369098"/>
+      <w:bookmarkStart w:id="9" w:name="_Toc198373230"/>
       <w:r>
         <w:lastRenderedPageBreak/>
         <w:t>Analyse du secteur</w:t>
@@ -5035,7 +4977,7 @@
       <w:pPr>
         <w:pStyle w:val="Titre2"/>
       </w:pPr>
-      <w:bookmarkStart w:id="10" w:name="_Toc198369099"/>
+      <w:bookmarkStart w:id="10" w:name="_Toc198373231"/>
       <w:r>
         <w:t>Réglementation</w:t>
       </w:r>
@@ -5118,7 +5060,7 @@
       <w:pPr>
         <w:pStyle w:val="Titre2"/>
       </w:pPr>
-      <w:bookmarkStart w:id="11" w:name="_Toc198369100"/>
+      <w:bookmarkStart w:id="11" w:name="_Toc198373232"/>
       <w:r>
         <w:t>Etat du secteur dans l’Union Européenne.</w:t>
       </w:r>
@@ -5161,7 +5103,7 @@
       <w:pPr>
         <w:pStyle w:val="Titre2"/>
       </w:pPr>
-      <w:bookmarkStart w:id="12" w:name="_Toc198369101"/>
+      <w:bookmarkStart w:id="12" w:name="_Toc198373233"/>
       <w:r>
         <w:t>Etat du secteur en Belgique</w:t>
       </w:r>
@@ -5175,7 +5117,7 @@
         <w:t>En Belgique, on compte environ 3</w:t>
       </w:r>
       <w:r>
-        <w:t>(</w:t>
+        <w:t>6</w:t>
       </w:r>
       <w:r>
         <w:t>00</w:t>
@@ -5191,7 +5133,7 @@
       <w:pPr>
         <w:pStyle w:val="Titre2"/>
       </w:pPr>
-      <w:bookmarkStart w:id="13" w:name="_Toc198369102"/>
+      <w:bookmarkStart w:id="13" w:name="_Toc198373234"/>
       <w:r>
         <w:t>Etat du secteur en Wallonie</w:t>
       </w:r>
@@ -5199,7 +5141,13 @@
     </w:p>
     <w:p>
       <w:r>
-        <w:t>En Wallonie, la taille moyenne des exploitations agricoles a considérablement augmenté depuis 1980. Ce constat se caractérise par un phénomène de concentration. Depuis 1980, le nombre d’exploitations wallonnes a diminué considérablement, passant de 37 000 à moins de 13000 actuellement.</w:t>
+        <w:t>En Wallonie, la taille moyenne des exploitations agricoles a considérablement augmenté depuis 1980. Ce constat se caractérise par un phénomène de concentration. Depuis 1980, le nombre d’exploitations wallonnes a diminué considérablement, passant de 3</w:t>
+      </w:r>
+      <w:r>
+        <w:t>70</w:t>
+      </w:r>
+      <w:r>
+        <w:t>00 à moins de 13000 actuellement.</w:t>
       </w:r>
     </w:p>
     <w:p>
@@ -5265,22 +5213,14 @@
         </w:r>
       </w:fldSimple>
       <w:r>
-        <w:t xml:space="preserve"> : Evolution de la taille des </w:t>
-      </w:r>
-      <w:proofErr w:type="spellStart"/>
-      <w:r>
-        <w:t>expoitations</w:t>
-      </w:r>
-      <w:proofErr w:type="spellEnd"/>
-      <w:r>
-        <w:t xml:space="preserve"> agricoles, RTBF</w:t>
+        <w:t xml:space="preserve"> : Evolution de la taille des expoitations agricoles, RTBF</w:t>
       </w:r>
     </w:p>
     <w:p>
       <w:pPr>
         <w:pStyle w:val="Titre1"/>
       </w:pPr>
-      <w:bookmarkStart w:id="14" w:name="_Toc198369103"/>
+      <w:bookmarkStart w:id="14" w:name="_Toc198373235"/>
       <w:r>
         <w:lastRenderedPageBreak/>
         <w:t>Etat de l’art</w:t>
@@ -5291,7 +5231,7 @@
       <w:pPr>
         <w:pStyle w:val="Titre2"/>
       </w:pPr>
-      <w:bookmarkStart w:id="15" w:name="_Toc198369104"/>
+      <w:bookmarkStart w:id="15" w:name="_Toc198373236"/>
       <w:r>
         <w:t>Introduction</w:t>
       </w:r>
@@ -5361,7 +5301,7 @@
       <w:pPr>
         <w:pStyle w:val="Titre2"/>
       </w:pPr>
-      <w:bookmarkStart w:id="16" w:name="_Toc198369105"/>
+      <w:bookmarkStart w:id="16" w:name="_Toc198373237"/>
       <w:r>
         <w:t>Présentation des solutions existantes</w:t>
       </w:r>
@@ -5386,7 +5326,6 @@
           <w:iCs/>
         </w:rPr>
       </w:pPr>
-      <w:proofErr w:type="spellStart"/>
       <w:r>
         <w:rPr>
           <w:b/>
@@ -5396,7 +5335,6 @@
         </w:rPr>
         <w:t>FarmBrite</w:t>
       </w:r>
-      <w:proofErr w:type="spellEnd"/>
     </w:p>
     <w:p>
       <w:pPr>
@@ -5564,7 +5502,6 @@
           <w:iCs/>
         </w:rPr>
       </w:pPr>
-      <w:proofErr w:type="spellStart"/>
       <w:r>
         <w:rPr>
           <w:b/>
@@ -5574,7 +5511,6 @@
         </w:rPr>
         <w:t>NavFarm</w:t>
       </w:r>
-      <w:proofErr w:type="spellEnd"/>
     </w:p>
     <w:p>
       <w:pPr>
@@ -5665,15 +5601,7 @@
         </w:numPr>
       </w:pPr>
       <w:r>
-        <w:t xml:space="preserve">Zone géographique : Amérique du nord, Amérique du </w:t>
-      </w:r>
-      <w:proofErr w:type="spellStart"/>
-      <w:r>
-        <w:t>sude</w:t>
-      </w:r>
-      <w:proofErr w:type="spellEnd"/>
-      <w:r>
-        <w:t>, Europe, Asie</w:t>
+        <w:t>Zone géographique : Amérique du nord, Amérique du sude, Europe, Asie</w:t>
       </w:r>
     </w:p>
     <w:p>
@@ -5734,7 +5662,6 @@
           <w:iCs/>
         </w:rPr>
       </w:pPr>
-      <w:proofErr w:type="spellStart"/>
       <w:r>
         <w:rPr>
           <w:b/>
@@ -5744,7 +5671,6 @@
         </w:rPr>
         <w:t>Agrovision</w:t>
       </w:r>
-      <w:proofErr w:type="spellEnd"/>
       <w:r>
         <w:rPr>
           <w:b/>
@@ -5752,19 +5678,8 @@
           <w:i/>
           <w:iCs/>
         </w:rPr>
-        <w:t xml:space="preserve"> </w:t>
-      </w:r>
-      <w:proofErr w:type="spellStart"/>
-      <w:r>
-        <w:rPr>
-          <w:b/>
-          <w:bCs/>
-          <w:i/>
-          <w:iCs/>
-        </w:rPr>
-        <w:t>Cow</w:t>
-      </w:r>
-      <w:proofErr w:type="spellEnd"/>
+        <w:t xml:space="preserve"> Cow</w:t>
+      </w:r>
     </w:p>
     <w:p>
       <w:pPr>
@@ -5897,7 +5812,6 @@
           <w:iCs/>
         </w:rPr>
       </w:pPr>
-      <w:proofErr w:type="spellStart"/>
       <w:r>
         <w:rPr>
           <w:b/>
@@ -5907,7 +5821,6 @@
         </w:rPr>
         <w:t>HerdWarch</w:t>
       </w:r>
-      <w:proofErr w:type="spellEnd"/>
     </w:p>
     <w:p>
       <w:pPr>
@@ -6040,7 +5953,6 @@
           <w:iCs/>
         </w:rPr>
       </w:pPr>
-      <w:proofErr w:type="spellStart"/>
       <w:r>
         <w:rPr>
           <w:b/>
@@ -6050,7 +5962,6 @@
         </w:rPr>
         <w:t>CattleMax</w:t>
       </w:r>
-      <w:proofErr w:type="spellEnd"/>
     </w:p>
     <w:p>
       <w:pPr>
@@ -6143,15 +6054,7 @@
         </w:numPr>
       </w:pPr>
       <w:r>
-        <w:t xml:space="preserve">Format : Application </w:t>
-      </w:r>
-      <w:proofErr w:type="spellStart"/>
-      <w:r>
-        <w:t>Destkop</w:t>
-      </w:r>
-      <w:proofErr w:type="spellEnd"/>
-      <w:r>
-        <w:t xml:space="preserve"> et mobile</w:t>
+        <w:t>Format : Application Destkop et mobile</w:t>
       </w:r>
     </w:p>
     <w:p>
@@ -6196,7 +6099,7 @@
       <w:pPr>
         <w:pStyle w:val="Titre2"/>
       </w:pPr>
-      <w:bookmarkStart w:id="17" w:name="_Toc198369106"/>
+      <w:bookmarkStart w:id="17" w:name="_Toc198373238"/>
       <w:r>
         <w:lastRenderedPageBreak/>
         <w:t>Fonctionnalités proposées</w:t>
@@ -6298,13 +6201,8 @@
         </w:r>
       </w:fldSimple>
       <w:r>
-        <w:t xml:space="preserve"> : Gestion du troupeau par </w:t>
-      </w:r>
-      <w:proofErr w:type="spellStart"/>
-      <w:r>
-        <w:t>FarmBrite</w:t>
-      </w:r>
-      <w:proofErr w:type="spellEnd"/>
+        <w:t xml:space="preserve"> : Gestion du troupeau par FarmBrite</w:t>
+      </w:r>
     </w:p>
     <w:p>
       <w:pPr>
@@ -6374,13 +6272,8 @@
         </w:r>
       </w:fldSimple>
       <w:r>
-        <w:t xml:space="preserve">: Historique des actions pour un animal par </w:t>
-      </w:r>
-      <w:proofErr w:type="spellStart"/>
-      <w:r>
-        <w:t>CattleMax</w:t>
-      </w:r>
-      <w:proofErr w:type="spellEnd"/>
+        <w:t>: Historique des actions pour un animal par CattleMax</w:t>
+      </w:r>
     </w:p>
     <w:p>
       <w:pPr>
@@ -6401,15 +6294,7 @@
         <w:jc w:val="both"/>
       </w:pPr>
       <w:r>
-        <w:t xml:space="preserve">Le suivi de la production laitière comprends le suive des traites et l’enregistrement des volumes laitiers. Cet enregistrement peut se faire via un encodage manuel ou de manière automatique via une connexion à l’API du logiciel d’une salle de traite. Cette fonctionnalité va généralement de pair avec des possibilités avancées de </w:t>
-      </w:r>
-      <w:proofErr w:type="spellStart"/>
-      <w:r>
-        <w:t>reporting</w:t>
-      </w:r>
-      <w:proofErr w:type="spellEnd"/>
-      <w:r>
-        <w:t xml:space="preserve"> statistiques sur les volumes de production par vache et pour le troupeau dans son ensemble.</w:t>
+        <w:t>Le suivi de la production laitière comprends le suive des traites et l’enregistrement des volumes laitiers. Cet enregistrement peut se faire via un encodage manuel ou de manière automatique via une connexion à l’API du logiciel d’une salle de traite. Cette fonctionnalité va généralement de pair avec des possibilités avancées de reporting statistiques sur les volumes de production par vache et pour le troupeau dans son ensemble.</w:t>
       </w:r>
     </w:p>
     <w:p>
@@ -6528,13 +6413,8 @@
         </w:r>
       </w:fldSimple>
       <w:r>
-        <w:t xml:space="preserve"> : Gestion des vêlages par </w:t>
-      </w:r>
-      <w:proofErr w:type="spellStart"/>
-      <w:r>
-        <w:t>AgrovisionCow</w:t>
-      </w:r>
-      <w:proofErr w:type="spellEnd"/>
+        <w:t xml:space="preserve"> : Gestion des vêlages par AgrovisionCow</w:t>
+      </w:r>
     </w:p>
     <w:p/>
     <w:p>
@@ -6566,15 +6446,7 @@
         <w:jc w:val="both"/>
       </w:pPr>
       <w:r>
-        <w:t xml:space="preserve">Les fonctions relatives aux pâturages ont pour but de gérer la répartition du troupeau à travers les différents pâturages de l’exploitation, la planification des mouvements ou le contrôle de la qualité et de la longueur de l’herbe. Ces fonctions sont généralement couplées avec un mécanisme de représentation visuelle sur une carte (type Google </w:t>
-      </w:r>
-      <w:proofErr w:type="spellStart"/>
-      <w:r>
-        <w:t>map</w:t>
-      </w:r>
-      <w:proofErr w:type="spellEnd"/>
-      <w:r>
-        <w:t>).</w:t>
+        <w:t>Les fonctions relatives aux pâturages ont pour but de gérer la répartition du troupeau à travers les différents pâturages de l’exploitation, la planification des mouvements ou le contrôle de la qualité et de la longueur de l’herbe. Ces fonctions sont généralement couplées avec un mécanisme de représentation visuelle sur une carte (type Google map).</w:t>
       </w:r>
     </w:p>
     <w:p>
@@ -6640,21 +6512,8 @@
         </w:r>
       </w:fldSimple>
       <w:r>
-        <w:t xml:space="preserve">: Gestion des </w:t>
-      </w:r>
-      <w:proofErr w:type="spellStart"/>
-      <w:r>
-        <w:t>paturages</w:t>
-      </w:r>
-      <w:proofErr w:type="spellEnd"/>
-      <w:r>
-        <w:t xml:space="preserve"> avec </w:t>
-      </w:r>
-      <w:proofErr w:type="spellStart"/>
-      <w:r>
-        <w:t>FarmBrite</w:t>
-      </w:r>
-      <w:proofErr w:type="spellEnd"/>
+        <w:t>: Gestion des paturages avec FarmBrite</w:t>
+      </w:r>
     </w:p>
     <w:p/>
     <w:p>
@@ -6702,23 +6561,7 @@
         <w:jc w:val="both"/>
       </w:pPr>
       <w:r>
-        <w:t xml:space="preserve">Cette catégorie de fonctionnalités a pour objet l’organisation du travail d’une exploitation, à savoir la planification, l’attribution et le suivi de tâches aux utilisateurs enregistrés de l’application. Cela va de pair avec la gestion des utilisateurs. On peut également mentionner les fonctions de calendrier des tâches et de gestion des horaires, de </w:t>
-      </w:r>
-      <w:proofErr w:type="spellStart"/>
-      <w:r>
-        <w:t>Todo-list</w:t>
-      </w:r>
-      <w:proofErr w:type="spellEnd"/>
-      <w:r>
-        <w:t xml:space="preserve"> ou de tableau kanban, d’organisation en équipes et de time-</w:t>
-      </w:r>
-      <w:proofErr w:type="spellStart"/>
-      <w:r>
-        <w:t>tracking</w:t>
-      </w:r>
-      <w:proofErr w:type="spellEnd"/>
-      <w:r>
-        <w:t>.</w:t>
+        <w:t>Cette catégorie de fonctionnalités a pour objet l’organisation du travail d’une exploitation, à savoir la planification, l’attribution et le suivi de tâches aux utilisateurs enregistrés de l’application. Cela va de pair avec la gestion des utilisateurs. On peut également mentionner les fonctions de calendrier des tâches et de gestion des horaires, de Todo-list ou de tableau kanban, d’organisation en équipes et de time-tracking.</w:t>
       </w:r>
     </w:p>
     <w:p>
@@ -6789,13 +6632,8 @@
         </w:r>
       </w:fldSimple>
       <w:r>
-        <w:t xml:space="preserve">: Gestion des tâches avec </w:t>
-      </w:r>
-      <w:proofErr w:type="spellStart"/>
-      <w:r>
-        <w:t>FarmBrite</w:t>
-      </w:r>
-      <w:proofErr w:type="spellEnd"/>
+        <w:t>: Gestion des tâches avec FarmBrite</w:t>
+      </w:r>
     </w:p>
     <w:p>
       <w:pPr>
@@ -7171,7 +7009,7 @@
       <w:pPr>
         <w:pStyle w:val="Titre2"/>
       </w:pPr>
-      <w:bookmarkStart w:id="18" w:name="_Toc198369107"/>
+      <w:bookmarkStart w:id="18" w:name="_Toc198373239"/>
       <w:r>
         <w:lastRenderedPageBreak/>
         <w:t>Tableaux comparatifs des solutions analysées</w:t>
@@ -7180,7 +7018,7 @@
     </w:p>
     <w:p>
       <w:pPr>
-        <w:pStyle w:val="Sous-titre"/>
+        <w:pStyle w:val="Titre4"/>
       </w:pPr>
       <w:r>
         <w:t>Caractéristiques</w:t>
@@ -7361,7 +7199,6 @@
                 <w:szCs w:val="24"/>
               </w:rPr>
             </w:pPr>
-            <w:proofErr w:type="spellStart"/>
             <w:r>
               <w:rPr>
                 <w:i/>
@@ -7371,7 +7208,6 @@
               </w:rPr>
               <w:t>FarmBrite</w:t>
             </w:r>
-            <w:proofErr w:type="spellEnd"/>
           </w:p>
         </w:tc>
         <w:tc>
@@ -7464,7 +7300,6 @@
                 <w:szCs w:val="24"/>
               </w:rPr>
             </w:pPr>
-            <w:proofErr w:type="spellStart"/>
             <w:r>
               <w:rPr>
                 <w:i/>
@@ -7474,7 +7309,6 @@
               </w:rPr>
               <w:t>NavFarm</w:t>
             </w:r>
-            <w:proofErr w:type="spellEnd"/>
           </w:p>
         </w:tc>
         <w:tc>
@@ -7573,7 +7407,6 @@
                 <w:szCs w:val="24"/>
               </w:rPr>
             </w:pPr>
-            <w:proofErr w:type="spellStart"/>
             <w:r>
               <w:rPr>
                 <w:i/>
@@ -7581,29 +7414,8 @@
                 <w:sz w:val="24"/>
                 <w:szCs w:val="24"/>
               </w:rPr>
-              <w:t>Agrovision</w:t>
-            </w:r>
-            <w:proofErr w:type="spellEnd"/>
-            <w:r>
-              <w:rPr>
-                <w:i/>
-                <w:iCs/>
-                <w:sz w:val="24"/>
-                <w:szCs w:val="24"/>
-              </w:rPr>
-              <w:t xml:space="preserve"> </w:t>
-            </w:r>
-            <w:proofErr w:type="spellStart"/>
-            <w:r>
-              <w:rPr>
-                <w:i/>
-                <w:iCs/>
-                <w:sz w:val="24"/>
-                <w:szCs w:val="24"/>
-              </w:rPr>
-              <w:t>Cows</w:t>
-            </w:r>
-            <w:proofErr w:type="spellEnd"/>
+              <w:t>Agrovision Cows</w:t>
+            </w:r>
           </w:p>
         </w:tc>
         <w:tc>
@@ -7705,7 +7517,6 @@
                 <w:szCs w:val="24"/>
               </w:rPr>
             </w:pPr>
-            <w:proofErr w:type="spellStart"/>
             <w:r>
               <w:rPr>
                 <w:i/>
@@ -7715,7 +7526,6 @@
               </w:rPr>
               <w:t>HerdWatch</w:t>
             </w:r>
-            <w:proofErr w:type="spellEnd"/>
           </w:p>
         </w:tc>
         <w:tc>
@@ -7814,7 +7624,6 @@
                 <w:szCs w:val="24"/>
               </w:rPr>
             </w:pPr>
-            <w:proofErr w:type="spellStart"/>
             <w:r>
               <w:rPr>
                 <w:i/>
@@ -7824,7 +7633,6 @@
               </w:rPr>
               <w:t>CattleFarm</w:t>
             </w:r>
-            <w:proofErr w:type="spellEnd"/>
           </w:p>
         </w:tc>
         <w:tc>
@@ -7895,14 +7703,12 @@
             <w:r>
               <w:t xml:space="preserve">Application </w:t>
             </w:r>
-            <w:proofErr w:type="spellStart"/>
             <w:r>
               <w:t>d</w:t>
             </w:r>
             <w:r>
               <w:t>estkop</w:t>
             </w:r>
-            <w:proofErr w:type="spellEnd"/>
             <w:r>
               <w:t>/m</w:t>
             </w:r>
@@ -7916,7 +7722,7 @@
     <w:p/>
     <w:p>
       <w:pPr>
-        <w:pStyle w:val="Sous-titre"/>
+        <w:pStyle w:val="Titre4"/>
       </w:pPr>
       <w:r>
         <w:t>Fonctionnalités</w:t>
@@ -7990,7 +7796,6 @@
                 <w:iCs/>
               </w:rPr>
             </w:pPr>
-            <w:proofErr w:type="spellStart"/>
             <w:r>
               <w:rPr>
                 <w:i/>
@@ -7998,7 +7803,6 @@
               </w:rPr>
               <w:t>FarmBrite</w:t>
             </w:r>
-            <w:proofErr w:type="spellEnd"/>
           </w:p>
         </w:tc>
         <w:tc>
@@ -8018,7 +7822,6 @@
                 <w:iCs/>
               </w:rPr>
             </w:pPr>
-            <w:proofErr w:type="spellStart"/>
             <w:r>
               <w:rPr>
                 <w:i/>
@@ -8026,7 +7829,6 @@
               </w:rPr>
               <w:t>NavFarm</w:t>
             </w:r>
-            <w:proofErr w:type="spellEnd"/>
           </w:p>
         </w:tc>
         <w:tc>
@@ -8046,31 +7848,13 @@
                 <w:iCs/>
               </w:rPr>
             </w:pPr>
-            <w:proofErr w:type="spellStart"/>
-            <w:r>
-              <w:rPr>
-                <w:i/>
-                <w:iCs/>
-              </w:rPr>
-              <w:t>Agrovision</w:t>
-            </w:r>
-            <w:proofErr w:type="spellEnd"/>
-            <w:r>
-              <w:rPr>
-                <w:i/>
-                <w:iCs/>
-              </w:rPr>
-              <w:t xml:space="preserve"> </w:t>
-            </w:r>
-            <w:proofErr w:type="spellStart"/>
-            <w:r>
-              <w:rPr>
-                <w:i/>
-                <w:iCs/>
-              </w:rPr>
-              <w:t>Cow</w:t>
-            </w:r>
-            <w:proofErr w:type="spellEnd"/>
+            <w:r>
+              <w:rPr>
+                <w:i/>
+                <w:iCs/>
+              </w:rPr>
+              <w:t>Agrovision Cow</w:t>
+            </w:r>
           </w:p>
         </w:tc>
         <w:tc>
@@ -8090,7 +7874,6 @@
                 <w:iCs/>
               </w:rPr>
             </w:pPr>
-            <w:proofErr w:type="spellStart"/>
             <w:r>
               <w:rPr>
                 <w:i/>
@@ -8098,7 +7881,6 @@
               </w:rPr>
               <w:t>HerdWatch</w:t>
             </w:r>
-            <w:proofErr w:type="spellEnd"/>
           </w:p>
         </w:tc>
         <w:tc>
@@ -8118,7 +7900,6 @@
                 <w:iCs/>
               </w:rPr>
             </w:pPr>
-            <w:proofErr w:type="spellStart"/>
             <w:r>
               <w:rPr>
                 <w:i/>
@@ -8126,7 +7907,6 @@
               </w:rPr>
               <w:t>CattleFarm</w:t>
             </w:r>
-            <w:proofErr w:type="spellEnd"/>
           </w:p>
         </w:tc>
       </w:tr>
@@ -9244,7 +9024,7 @@
           <w:lang w:eastAsia="fr-FR"/>
         </w:rPr>
       </w:pPr>
-      <w:bookmarkStart w:id="19" w:name="_Toc198369108"/>
+      <w:bookmarkStart w:id="19" w:name="_Toc198373240"/>
       <w:r>
         <w:rPr>
           <w:lang w:eastAsia="fr-FR"/>
@@ -9291,16 +9071,8 @@
         <w:rPr>
           <w:lang w:eastAsia="fr-FR"/>
         </w:rPr>
-        <w:t xml:space="preserve">Par rapport aux logiciels existants sur le marché, Le projet </w:t>
-      </w:r>
-      <w:proofErr w:type="spellStart"/>
-      <w:r>
-        <w:rPr>
-          <w:lang w:eastAsia="fr-FR"/>
-        </w:rPr>
-        <w:t>Cattle</w:t>
-      </w:r>
-      <w:proofErr w:type="spellEnd"/>
+        <w:t>Par rapport aux logiciels existants sur le marché, Le projet Cattle</w:t>
+      </w:r>
       <w:r>
         <w:rPr>
           <w:lang w:eastAsia="fr-FR"/>
@@ -9369,21 +9141,7 @@
         <w:rPr>
           <w:lang w:eastAsia="fr-FR"/>
         </w:rPr>
-        <w:t xml:space="preserve"> les solutions existantes, </w:t>
-      </w:r>
-      <w:proofErr w:type="spellStart"/>
-      <w:r>
-        <w:rPr>
-          <w:lang w:eastAsia="fr-FR"/>
-        </w:rPr>
-        <w:t>Cattle</w:t>
-      </w:r>
-      <w:proofErr w:type="spellEnd"/>
-      <w:r>
-        <w:rPr>
-          <w:lang w:eastAsia="fr-FR"/>
-        </w:rPr>
-        <w:t xml:space="preserve"> Manager offre les avantages suivants :</w:t>
+        <w:t xml:space="preserve"> les solutions existantes, Cattle Manager offre les avantages suivants :</w:t>
       </w:r>
     </w:p>
     <w:p>
@@ -9452,21 +9210,7 @@
         <w:rPr>
           <w:lang w:eastAsia="fr-FR"/>
         </w:rPr>
-        <w:t xml:space="preserve">Gratuité. </w:t>
-      </w:r>
-      <w:proofErr w:type="spellStart"/>
-      <w:r>
-        <w:rPr>
-          <w:lang w:eastAsia="fr-FR"/>
-        </w:rPr>
-        <w:t>Cattle</w:t>
-      </w:r>
-      <w:proofErr w:type="spellEnd"/>
-      <w:r>
-        <w:rPr>
-          <w:lang w:eastAsia="fr-FR"/>
-        </w:rPr>
-        <w:t xml:space="preserve"> Manager est gratuit d’utilisation.</w:t>
+        <w:t>Gratuité. Cattle Manager est gratuit d’utilisation.</w:t>
       </w:r>
     </w:p>
     <w:p>
@@ -9494,7 +9238,7 @@
           <w:lang w:eastAsia="fr-FR"/>
         </w:rPr>
       </w:pPr>
-      <w:bookmarkStart w:id="20" w:name="_Toc198369109"/>
+      <w:bookmarkStart w:id="20" w:name="_Toc198373241"/>
       <w:r>
         <w:rPr>
           <w:lang w:eastAsia="fr-FR"/>
@@ -9511,7 +9255,7 @@
           <w:lang w:eastAsia="fr-FR"/>
         </w:rPr>
       </w:pPr>
-      <w:bookmarkStart w:id="21" w:name="_Toc198369110"/>
+      <w:bookmarkStart w:id="21" w:name="_Toc198373242"/>
       <w:r>
         <w:rPr>
           <w:lang w:eastAsia="fr-FR"/>
@@ -9653,7 +9397,7 @@
           <w:lang w:eastAsia="fr-FR"/>
         </w:rPr>
       </w:pPr>
-      <w:bookmarkStart w:id="22" w:name="_Toc198369111"/>
+      <w:bookmarkStart w:id="22" w:name="_Toc198373243"/>
       <w:r>
         <w:rPr>
           <w:lang w:eastAsia="fr-FR"/>
@@ -9725,7 +9469,7 @@
           <w:lang w:eastAsia="fr-FR"/>
         </w:rPr>
       </w:pPr>
-      <w:bookmarkStart w:id="23" w:name="_Toc198369112"/>
+      <w:bookmarkStart w:id="23" w:name="_Toc198373244"/>
       <w:r>
         <w:rPr>
           <w:i/>
@@ -9959,7 +9703,7 @@
           <w:lang w:eastAsia="fr-FR"/>
         </w:rPr>
       </w:pPr>
-      <w:bookmarkStart w:id="24" w:name="_Toc198369113"/>
+      <w:bookmarkStart w:id="24" w:name="_Toc198373245"/>
       <w:r>
         <w:rPr>
           <w:i/>
@@ -10390,7 +10134,7 @@
           <w:lang w:eastAsia="fr-FR"/>
         </w:rPr>
       </w:pPr>
-      <w:bookmarkStart w:id="25" w:name="_Toc198369114"/>
+      <w:bookmarkStart w:id="25" w:name="_Toc198373246"/>
       <w:r>
         <w:rPr>
           <w:i/>
@@ -10793,7 +10537,7 @@
           <w:lang w:eastAsia="fr-FR"/>
         </w:rPr>
       </w:pPr>
-      <w:bookmarkStart w:id="26" w:name="_Toc198369115"/>
+      <w:bookmarkStart w:id="26" w:name="_Toc198373247"/>
       <w:r>
         <w:rPr>
           <w:i/>
@@ -11031,7 +10775,7 @@
           <w:lang w:eastAsia="fr-FR"/>
         </w:rPr>
       </w:pPr>
-      <w:bookmarkStart w:id="27" w:name="_Toc198369116"/>
+      <w:bookmarkStart w:id="27" w:name="_Toc198373248"/>
       <w:r>
         <w:rPr>
           <w:lang w:eastAsia="fr-FR"/>
@@ -11192,7 +10936,7 @@
       <w:pPr>
         <w:pStyle w:val="Titre1"/>
       </w:pPr>
-      <w:bookmarkStart w:id="28" w:name="_Toc198369117"/>
+      <w:bookmarkStart w:id="28" w:name="_Toc198373249"/>
       <w:r>
         <w:lastRenderedPageBreak/>
         <w:t>Analyse fonctionnelle</w:t>
@@ -11203,14 +10947,9 @@
       <w:pPr>
         <w:pStyle w:val="Titre2"/>
       </w:pPr>
-      <w:bookmarkStart w:id="29" w:name="_Toc198369118"/>
-      <w:proofErr w:type="spellStart"/>
-      <w:r>
-        <w:t>Sitemap</w:t>
-      </w:r>
-      <w:proofErr w:type="spellEnd"/>
-      <w:r>
-        <w:t xml:space="preserve"> de l’application</w:t>
+      <w:bookmarkStart w:id="29" w:name="_Toc198373250"/>
+      <w:r>
+        <w:t>Sitemap de l’application</w:t>
       </w:r>
       <w:bookmarkEnd w:id="29"/>
     </w:p>
@@ -11292,22 +11031,14 @@
         </w:r>
       </w:fldSimple>
       <w:r>
-        <w:t xml:space="preserve">: </w:t>
-      </w:r>
-      <w:proofErr w:type="spellStart"/>
-      <w:r>
-        <w:t>Sitemap</w:t>
-      </w:r>
-      <w:proofErr w:type="spellEnd"/>
-      <w:r>
-        <w:t xml:space="preserve"> de l'application web</w:t>
+        <w:t>: Sitemap de l'application web</w:t>
       </w:r>
     </w:p>
     <w:p>
       <w:pPr>
         <w:pStyle w:val="Titre2"/>
       </w:pPr>
-      <w:bookmarkStart w:id="30" w:name="_Toc198369119"/>
+      <w:bookmarkStart w:id="30" w:name="_Toc198373251"/>
       <w:r>
         <w:lastRenderedPageBreak/>
         <w:t xml:space="preserve">Diagramme </w:t>
@@ -11393,7 +11124,7 @@
       <w:pPr>
         <w:pStyle w:val="Titre2"/>
       </w:pPr>
-      <w:bookmarkStart w:id="31" w:name="_Toc198369120"/>
+      <w:bookmarkStart w:id="31" w:name="_Toc198373252"/>
       <w:r>
         <w:lastRenderedPageBreak/>
         <w:t xml:space="preserve">Description </w:t>
@@ -11727,15 +11458,7 @@
               </w:numPr>
             </w:pPr>
             <w:r>
-              <w:t xml:space="preserve">Le système vérifie si l’utilisateur possède déjà un </w:t>
-            </w:r>
-            <w:proofErr w:type="spellStart"/>
-            <w:r>
-              <w:t>token</w:t>
-            </w:r>
-            <w:proofErr w:type="spellEnd"/>
-            <w:r>
-              <w:t>.</w:t>
+              <w:t>Le système vérifie si l’utilisateur possède déjà un token.</w:t>
             </w:r>
           </w:p>
           <w:p>
@@ -11750,23 +11473,7 @@
               <w:t>S’il</w:t>
             </w:r>
             <w:r>
-              <w:t xml:space="preserve"> ne possède pas de </w:t>
-            </w:r>
-            <w:proofErr w:type="spellStart"/>
-            <w:r>
-              <w:t>token</w:t>
-            </w:r>
-            <w:proofErr w:type="spellEnd"/>
-            <w:r>
-              <w:t xml:space="preserve"> ou que le </w:t>
-            </w:r>
-            <w:proofErr w:type="spellStart"/>
-            <w:r>
-              <w:t>token</w:t>
-            </w:r>
-            <w:proofErr w:type="spellEnd"/>
-            <w:r>
-              <w:t xml:space="preserve"> présent est échu, l’utilisateur est redirigé vers la page de login administrée par Auth0.</w:t>
+              <w:t xml:space="preserve"> ne possède pas de token ou que le token présent est échu, l’utilisateur est redirigé vers la page de login administrée par Auth0.</w:t>
             </w:r>
           </w:p>
           <w:p>
@@ -11778,15 +11485,7 @@
               </w:numPr>
             </w:pPr>
             <w:r>
-              <w:t xml:space="preserve">L’utilisateur remplit ses informations d’authentification (adresse </w:t>
-            </w:r>
-            <w:proofErr w:type="gramStart"/>
-            <w:r>
-              <w:t>email</w:t>
-            </w:r>
-            <w:proofErr w:type="gramEnd"/>
-            <w:r>
-              <w:t xml:space="preserve"> et mot de passe) dans les champs du formulaire prévus à cet effet.</w:t>
+              <w:t>L’utilisateur remplit ses informations d’authentification (adresse email et mot de passe) dans les champs du formulaire prévus à cet effet.</w:t>
             </w:r>
           </w:p>
           <w:p>
@@ -11810,15 +11509,7 @@
               </w:numPr>
             </w:pPr>
             <w:r>
-              <w:t xml:space="preserve">L’utilisateur reçoit un </w:t>
-            </w:r>
-            <w:proofErr w:type="spellStart"/>
-            <w:r>
-              <w:t>token</w:t>
-            </w:r>
-            <w:proofErr w:type="spellEnd"/>
-            <w:r>
-              <w:t xml:space="preserve"> valide de la part d’Auth0.</w:t>
+              <w:t>L’utilisateur reçoit un token valide de la part d’Auth0.</w:t>
             </w:r>
           </w:p>
           <w:p>
@@ -11830,21 +11521,13 @@
               </w:numPr>
             </w:pPr>
             <w:r>
-              <w:t xml:space="preserve">L’utilisateur est redirigé vers le </w:t>
-            </w:r>
-            <w:proofErr w:type="spellStart"/>
-            <w:r>
-              <w:t>dashbo</w:t>
+              <w:t>L’utilisateur est redirigé vers le dashbo</w:t>
             </w:r>
             <w:r>
               <w:t>a</w:t>
             </w:r>
             <w:r>
-              <w:t>rd</w:t>
-            </w:r>
-            <w:proofErr w:type="spellEnd"/>
-            <w:r>
-              <w:t>.</w:t>
+              <w:t>rd.</w:t>
             </w:r>
           </w:p>
         </w:tc>
@@ -11888,23 +11571,7 @@
           </w:p>
           <w:p>
             <w:r>
-              <w:t xml:space="preserve">3a. L’utilisateur possède déjà un </w:t>
-            </w:r>
-            <w:proofErr w:type="spellStart"/>
-            <w:r>
-              <w:t>token</w:t>
-            </w:r>
-            <w:proofErr w:type="spellEnd"/>
-            <w:r>
-              <w:t xml:space="preserve"> valide. L’utilisateur est redirigé automatiquement vers son </w:t>
-            </w:r>
-            <w:proofErr w:type="spellStart"/>
-            <w:r>
-              <w:t>dashboard</w:t>
-            </w:r>
-            <w:proofErr w:type="spellEnd"/>
-            <w:r>
-              <w:t xml:space="preserve"> en fonction de son rôle.</w:t>
+              <w:t>3a. L’utilisateur possède déjà un token valide. L’utilisateur est redirigé automatiquement vers son dashboard en fonction de son rôle.</w:t>
             </w:r>
           </w:p>
         </w:tc>
@@ -15117,9 +14784,6 @@
       <w:r>
         <w:t xml:space="preserve"> une tâche</w:t>
       </w:r>
-      <w:r>
-        <w:t xml:space="preserve"> </w:t>
-      </w:r>
     </w:p>
     <w:tbl>
       <w:tblPr>
@@ -21548,15 +21212,7 @@
               </w:numPr>
             </w:pPr>
             <w:r>
-              <w:t xml:space="preserve">L’utilisateur est redirigé vers son </w:t>
-            </w:r>
-            <w:proofErr w:type="spellStart"/>
-            <w:r>
-              <w:t>dashbaord</w:t>
-            </w:r>
-            <w:proofErr w:type="spellEnd"/>
-            <w:r>
-              <w:t xml:space="preserve">. Les tâches du jour assignées à cet utilisateur sont affichées sous forme de liste. </w:t>
+              <w:t xml:space="preserve">L’utilisateur est redirigé vers son dashbaord. Les tâches du jour assignées à cet utilisateur sont affichées sous forme de liste. </w:t>
             </w:r>
           </w:p>
           <w:p>
@@ -21812,15 +21468,7 @@
               </w:numPr>
             </w:pPr>
             <w:r>
-              <w:t xml:space="preserve">L’utilisateur est présent sur son </w:t>
-            </w:r>
-            <w:proofErr w:type="spellStart"/>
-            <w:r>
-              <w:t>dashboard</w:t>
-            </w:r>
-            <w:proofErr w:type="spellEnd"/>
-            <w:r>
-              <w:t xml:space="preserve"> ou sur la page de la liste des tâches.</w:t>
+              <w:t>L’utilisateur est présent sur son dashboard ou sur la page de la liste des tâches.</w:t>
             </w:r>
           </w:p>
         </w:tc>
@@ -23465,15 +23113,7 @@
               </w:numPr>
             </w:pPr>
             <w:r>
-              <w:t xml:space="preserve">L’utilisateur remplit le volume laitier pour les animaux voulus, en utilisant les champs ou les </w:t>
-            </w:r>
-            <w:proofErr w:type="spellStart"/>
-            <w:r>
-              <w:t>sliders</w:t>
-            </w:r>
-            <w:proofErr w:type="spellEnd"/>
-            <w:r>
-              <w:t xml:space="preserve"> prévus à cet effet.</w:t>
+              <w:t>L’utilisateur remplit le volume laitier pour les animaux voulus, en utilisant les champs ou les sliders prévus à cet effet.</w:t>
             </w:r>
           </w:p>
           <w:p>
@@ -27610,7 +27250,7 @@
       <w:pPr>
         <w:pStyle w:val="Titre2"/>
       </w:pPr>
-      <w:bookmarkStart w:id="32" w:name="_Toc198369121"/>
+      <w:bookmarkStart w:id="32" w:name="_Toc198373253"/>
       <w:r>
         <w:lastRenderedPageBreak/>
         <w:t>Wireframes de l’application mobile</w:t>
@@ -27976,7 +27616,7 @@
       <w:pPr>
         <w:pStyle w:val="Titre1"/>
       </w:pPr>
-      <w:bookmarkStart w:id="33" w:name="_Toc198369122"/>
+      <w:bookmarkStart w:id="33" w:name="_Toc198373254"/>
       <w:r>
         <w:lastRenderedPageBreak/>
         <w:t>Description des entités</w:t>
@@ -28309,7 +27949,7 @@
       <w:pPr>
         <w:pStyle w:val="Titre1"/>
       </w:pPr>
-      <w:bookmarkStart w:id="34" w:name="_Toc198369123"/>
+      <w:bookmarkStart w:id="34" w:name="_Toc198373255"/>
       <w:r>
         <w:lastRenderedPageBreak/>
         <w:t>Contraintes fonctionnelles</w:t>
@@ -28320,7 +27960,7 @@
       <w:pPr>
         <w:pStyle w:val="Titre3"/>
       </w:pPr>
-      <w:bookmarkStart w:id="35" w:name="_Toc198369124"/>
+      <w:bookmarkStart w:id="35" w:name="_Toc198373256"/>
       <w:r>
         <w:t>Règles de structures</w:t>
       </w:r>
@@ -28486,15 +28126,7 @@
           </w:tcPr>
           <w:p>
             <w:r>
-              <w:t xml:space="preserve">Un utilisateur a une adresse </w:t>
-            </w:r>
-            <w:proofErr w:type="gramStart"/>
-            <w:r>
-              <w:t>email</w:t>
-            </w:r>
-            <w:proofErr w:type="gramEnd"/>
-            <w:r>
-              <w:t xml:space="preserve"> unique, obligatoire</w:t>
+              <w:t>Un utilisateur a une adresse email unique, obligatoire</w:t>
             </w:r>
           </w:p>
         </w:tc>
@@ -30892,7 +30524,7 @@
       <w:pPr>
         <w:pStyle w:val="Titre3"/>
       </w:pPr>
-      <w:bookmarkStart w:id="36" w:name="_Toc198369125"/>
+      <w:bookmarkStart w:id="36" w:name="_Toc198373257"/>
       <w:r>
         <w:t>Règles de validation</w:t>
       </w:r>
@@ -31574,7 +31206,7 @@
       <w:pPr>
         <w:pStyle w:val="Titre1"/>
       </w:pPr>
-      <w:bookmarkStart w:id="37" w:name="_Toc198369126"/>
+      <w:bookmarkStart w:id="37" w:name="_Toc198373258"/>
       <w:r>
         <w:lastRenderedPageBreak/>
         <w:t>Schéma relationnel de la solution</w:t>
@@ -31651,7 +31283,7 @@
       <w:pPr>
         <w:pStyle w:val="Titre1"/>
       </w:pPr>
-      <w:bookmarkStart w:id="38" w:name="_Toc198369127"/>
+      <w:bookmarkStart w:id="38" w:name="_Toc198373259"/>
       <w:r>
         <w:lastRenderedPageBreak/>
         <w:t>Diagramme de classe</w:t>
@@ -31733,7 +31365,7 @@
         <w:pStyle w:val="Titre1"/>
         <w:jc w:val="both"/>
       </w:pPr>
-      <w:bookmarkStart w:id="39" w:name="_Toc198369128"/>
+      <w:bookmarkStart w:id="39" w:name="_Toc198373260"/>
       <w:r>
         <w:lastRenderedPageBreak/>
         <w:t>Analyse Technique</w:t>
@@ -31744,7 +31376,7 @@
       <w:pPr>
         <w:pStyle w:val="Titre2"/>
       </w:pPr>
-      <w:bookmarkStart w:id="40" w:name="_Toc198369129"/>
+      <w:bookmarkStart w:id="40" w:name="_Toc198373261"/>
       <w:r>
         <w:t>Choix technologiques</w:t>
       </w:r>
@@ -31773,15 +31405,7 @@
         <w:jc w:val="both"/>
       </w:pPr>
       <w:r>
-        <w:t xml:space="preserve">La base de données </w:t>
-      </w:r>
-      <w:proofErr w:type="spellStart"/>
-      <w:r>
-        <w:t>NoSql</w:t>
-      </w:r>
-      <w:proofErr w:type="spellEnd"/>
-      <w:r>
-        <w:t xml:space="preserve"> utilisera MongoDB.</w:t>
+        <w:t>La base de données NoSql utilisera MongoDB.</w:t>
       </w:r>
     </w:p>
     <w:p>
@@ -31794,15 +31418,7 @@
         <w:jc w:val="both"/>
       </w:pPr>
       <w:r>
-        <w:t xml:space="preserve">Le Backend sera réalisé dans le </w:t>
-      </w:r>
-      <w:proofErr w:type="spellStart"/>
-      <w:r>
-        <w:t>framework</w:t>
-      </w:r>
-      <w:proofErr w:type="spellEnd"/>
-      <w:r>
-        <w:t xml:space="preserve"> .Net (.Net 8).</w:t>
+        <w:t>Le Backend sera réalisé dans le framework .Net (.Net 8).</w:t>
       </w:r>
     </w:p>
     <w:p>
@@ -31815,15 +31431,7 @@
         <w:jc w:val="both"/>
       </w:pPr>
       <w:r>
-        <w:t xml:space="preserve">L’accès aux données SQL Server se fera via l’ORM </w:t>
-      </w:r>
-      <w:proofErr w:type="spellStart"/>
-      <w:r>
-        <w:t>Entity</w:t>
-      </w:r>
-      <w:proofErr w:type="spellEnd"/>
-      <w:r>
-        <w:t xml:space="preserve"> Framework.</w:t>
+        <w:t>L’accès aux données SQL Server se fera via l’ORM Entity Framework.</w:t>
       </w:r>
     </w:p>
     <w:p>
@@ -31836,23 +31444,7 @@
         <w:jc w:val="both"/>
       </w:pPr>
       <w:r>
-        <w:t xml:space="preserve">L’application web sera réalisée avec le </w:t>
-      </w:r>
-      <w:proofErr w:type="spellStart"/>
-      <w:r>
-        <w:t>framework</w:t>
-      </w:r>
-      <w:proofErr w:type="spellEnd"/>
-      <w:r>
-        <w:t xml:space="preserve"> javascript </w:t>
-      </w:r>
-      <w:proofErr w:type="spellStart"/>
-      <w:r>
-        <w:t>Angular</w:t>
-      </w:r>
-      <w:proofErr w:type="spellEnd"/>
-      <w:r>
-        <w:t xml:space="preserve"> (Version 19).</w:t>
+        <w:t>L’application web sera réalisée avec le framework javascript Angular (Version 19).</w:t>
       </w:r>
     </w:p>
     <w:p>
@@ -31865,22 +31457,14 @@
         <w:jc w:val="both"/>
       </w:pPr>
       <w:r>
-        <w:t xml:space="preserve">L’application mobile sera réalisée avec le </w:t>
-      </w:r>
-      <w:proofErr w:type="spellStart"/>
-      <w:r>
-        <w:t>framework</w:t>
-      </w:r>
-      <w:proofErr w:type="spellEnd"/>
-      <w:r>
-        <w:t xml:space="preserve"> Flutter (Version 3).</w:t>
+        <w:t>L’application mobile sera réalisée avec le framework Flutter (Version 3).</w:t>
       </w:r>
     </w:p>
     <w:p>
       <w:pPr>
         <w:pStyle w:val="Titre2"/>
       </w:pPr>
-      <w:bookmarkStart w:id="41" w:name="_Toc198369130"/>
+      <w:bookmarkStart w:id="41" w:name="_Toc198373262"/>
       <w:r>
         <w:t>Architecture applicative</w:t>
       </w:r>
@@ -31890,7 +31474,7 @@
       <w:pPr>
         <w:pStyle w:val="Titre3"/>
       </w:pPr>
-      <w:bookmarkStart w:id="42" w:name="_Toc198369131"/>
+      <w:bookmarkStart w:id="42" w:name="_Toc198373263"/>
       <w:r>
         <w:t>Base de données</w:t>
       </w:r>
@@ -31909,28 +31493,18 @@
         <w:jc w:val="both"/>
       </w:pPr>
       <w:r>
-        <w:t xml:space="preserve">Des données annexes, susceptible de changer avec le temps et dont l’intégrité référentielle n’est pas importante pour l’activité, seront stockées dans une base de données </w:t>
-      </w:r>
-      <w:proofErr w:type="spellStart"/>
-      <w:r>
-        <w:t>NoSql</w:t>
-      </w:r>
-      <w:proofErr w:type="spellEnd"/>
-      <w:r>
-        <w:t xml:space="preserve"> de type « documents ».</w:t>
+        <w:t>Des données annexes, susceptible de changer avec le temps et dont l’intégrité référentielle n’est pas importante pour l’activité, seront stockées dans une base de données NoSql de type « documents ».</w:t>
       </w:r>
     </w:p>
     <w:p>
       <w:pPr>
         <w:pStyle w:val="Titre3"/>
       </w:pPr>
-      <w:bookmarkStart w:id="43" w:name="_Toc198369132"/>
-      <w:proofErr w:type="spellStart"/>
+      <w:bookmarkStart w:id="43" w:name="_Toc198373264"/>
       <w:r>
         <w:t>Back-end</w:t>
       </w:r>
       <w:bookmarkEnd w:id="43"/>
-      <w:proofErr w:type="spellEnd"/>
     </w:p>
     <w:p>
       <w:pPr>
@@ -31939,13 +31513,8 @@
       <w:r>
         <w:t xml:space="preserve">L’architecture </w:t>
       </w:r>
-      <w:proofErr w:type="spellStart"/>
-      <w:r>
-        <w:t>back-end</w:t>
-      </w:r>
-      <w:proofErr w:type="spellEnd"/>
-      <w:r>
-        <w:t xml:space="preserve"> </w:t>
+      <w:r>
+        <w:t xml:space="preserve">back-end </w:t>
       </w:r>
       <w:r>
         <w:t xml:space="preserve">du projet </w:t>
@@ -32002,15 +31571,7 @@
         <w:jc w:val="both"/>
       </w:pPr>
       <w:r>
-        <w:t>Une couche « </w:t>
-      </w:r>
-      <w:proofErr w:type="spellStart"/>
-      <w:r>
-        <w:t>Presentation</w:t>
-      </w:r>
-      <w:proofErr w:type="spellEnd"/>
-      <w:r>
-        <w:t> » contient toute la partie liée à l’interface utilisateur. Elle dépend de la couche « Application »</w:t>
+        <w:t>Une couche « Presentation » contient toute la partie liée à l’interface utilisateur. Elle dépend de la couche « Application »</w:t>
       </w:r>
       <w:r>
         <w:t>.</w:t>
@@ -32026,15 +31587,7 @@
         <w:jc w:val="both"/>
       </w:pPr>
       <w:r>
-        <w:t>Une couche « </w:t>
-      </w:r>
-      <w:proofErr w:type="spellStart"/>
-      <w:r>
-        <w:t>Persistence</w:t>
-      </w:r>
-      <w:proofErr w:type="spellEnd"/>
-      <w:r>
-        <w:t> » contient la logique d’accès aux données. Elle dépend de la couche « Domain »</w:t>
+        <w:t>Une couche « Persistence » contient la logique d’accès aux données. Elle dépend de la couche « Domain »</w:t>
       </w:r>
       <w:r>
         <w:t>.</w:t>
@@ -32094,15 +31647,7 @@
         <w:jc w:val="both"/>
       </w:pPr>
       <w:r>
-        <w:t>La couche « </w:t>
-      </w:r>
-      <w:proofErr w:type="spellStart"/>
-      <w:r>
-        <w:t>Persistence</w:t>
-      </w:r>
-      <w:proofErr w:type="spellEnd"/>
-      <w:r>
-        <w:t> »</w:t>
+        <w:t>La couche « Persistence »</w:t>
       </w:r>
     </w:p>
     <w:p>
@@ -32137,15 +31682,7 @@
         <w:t>sur la couche application</w:t>
       </w:r>
       <w:r>
-        <w:t xml:space="preserve"> </w:t>
-      </w:r>
-      <w:proofErr w:type="gramStart"/>
-      <w:r>
-        <w:t>de par</w:t>
-      </w:r>
-      <w:proofErr w:type="gramEnd"/>
-      <w:r>
-        <w:t xml:space="preserve"> l’implémentation d’interfaces qui seront définies dans la couche application</w:t>
+        <w:t xml:space="preserve"> de par l’implémentation d’interfaces qui seront définies dans la couche application</w:t>
       </w:r>
       <w:r>
         <w:t>. Elle aura également une dépendance</w:t>
@@ -32162,13 +31699,8 @@
       <w:r>
         <w:t>spécifique (</w:t>
       </w:r>
-      <w:proofErr w:type="spellStart"/>
-      <w:r>
-        <w:t>Entity</w:t>
-      </w:r>
-      <w:proofErr w:type="spellEnd"/>
-      <w:r>
-        <w:t xml:space="preserve"> Framework</w:t>
+      <w:r>
+        <w:t>Entity Framework</w:t>
       </w:r>
       <w:r>
         <w:t>)</w:t>
@@ -32212,26 +31744,13 @@
         <w:t>Cette couche aura une dépendance directe sur la couche « Domain.</w:t>
       </w:r>
       <w:r>
-        <w:t xml:space="preserve"> Elle aura également une dépendance sur la couche </w:t>
-      </w:r>
-      <w:proofErr w:type="spellStart"/>
-      <w:r>
-        <w:t>Persistence</w:t>
-      </w:r>
-      <w:proofErr w:type="spellEnd"/>
-      <w:r>
-        <w:t xml:space="preserve">. Les interfaces définies dans la couche application seront implémentées dans la couche </w:t>
-      </w:r>
-      <w:proofErr w:type="spellStart"/>
+        <w:t xml:space="preserve"> Elle aura également une dépendance sur la couche Persistence. Les interfaces définies dans la couche application seront implémentées dans la couche </w:t>
+      </w:r>
       <w:r>
         <w:t>P</w:t>
       </w:r>
       <w:r>
-        <w:t>ersitence</w:t>
-      </w:r>
-      <w:proofErr w:type="spellEnd"/>
-      <w:r>
-        <w:t xml:space="preserve"> et injectées par injection de dépendance.</w:t>
+        <w:t>ersitence et injectées par injection de dépendance.</w:t>
       </w:r>
     </w:p>
     <w:p>
@@ -32240,13 +31759,8 @@
         <w:jc w:val="both"/>
       </w:pPr>
       <w:r>
-        <w:t>La couche « </w:t>
-      </w:r>
-      <w:proofErr w:type="spellStart"/>
-      <w:r>
-        <w:t>Presentation</w:t>
-      </w:r>
-      <w:proofErr w:type="spellEnd"/>
+        <w:t>La couche « Presentation</w:t>
+      </w:r>
       <w:r>
         <w:t> »</w:t>
       </w:r>
@@ -32259,15 +31773,7 @@
         <w:t xml:space="preserve">Cette couche sera </w:t>
       </w:r>
       <w:r>
-        <w:t xml:space="preserve">divisée entre une partie Backend et une partie </w:t>
-      </w:r>
-      <w:proofErr w:type="spellStart"/>
-      <w:r>
-        <w:t>FrontEnd</w:t>
-      </w:r>
-      <w:proofErr w:type="spellEnd"/>
-      <w:r>
-        <w:t xml:space="preserve">. </w:t>
+        <w:t xml:space="preserve">divisée entre une partie Backend et une partie FrontEnd. </w:t>
       </w:r>
     </w:p>
     <w:p>
@@ -32346,14 +31852,12 @@
       <w:pPr>
         <w:pStyle w:val="Titre3"/>
       </w:pPr>
-      <w:bookmarkStart w:id="44" w:name="_Toc198369133"/>
-      <w:proofErr w:type="spellStart"/>
+      <w:bookmarkStart w:id="44" w:name="_Toc198373265"/>
       <w:r>
         <w:lastRenderedPageBreak/>
         <w:t>Front-end</w:t>
       </w:r>
       <w:bookmarkEnd w:id="44"/>
-      <w:proofErr w:type="spellEnd"/>
     </w:p>
     <w:p>
       <w:pPr>
@@ -32373,15 +31877,7 @@
     </w:p>
     <w:p>
       <w:r>
-        <w:t xml:space="preserve">L’application web sera réalisée avec le Framework javascript </w:t>
-      </w:r>
-      <w:proofErr w:type="spellStart"/>
-      <w:r>
-        <w:t>Angular</w:t>
-      </w:r>
-      <w:proofErr w:type="spellEnd"/>
-      <w:r>
-        <w:t>.</w:t>
+        <w:t>L’application web sera réalisée avec le Framework javascript Angular.</w:t>
       </w:r>
     </w:p>
     <w:p>
@@ -32403,30 +31899,12 @@
       <w:r>
         <w:t xml:space="preserve"> Les composants </w:t>
       </w:r>
-      <w:proofErr w:type="spellStart"/>
       <w:r>
         <w:t>A</w:t>
       </w:r>
       <w:r>
-        <w:t>ngular</w:t>
-      </w:r>
-      <w:proofErr w:type="spellEnd"/>
-      <w:r>
-        <w:t xml:space="preserve"> interagissent avec le </w:t>
-      </w:r>
-      <w:proofErr w:type="spellStart"/>
-      <w:r>
-        <w:t>back-end</w:t>
-      </w:r>
-      <w:proofErr w:type="spellEnd"/>
-      <w:r>
-        <w:t xml:space="preserve"> via des classes intermédiaires, appelées actions, lesquelles réalisent les appels vers le </w:t>
-      </w:r>
-      <w:proofErr w:type="spellStart"/>
-      <w:r>
-        <w:t>back-end</w:t>
-      </w:r>
-      <w:proofErr w:type="spellEnd"/>
+        <w:t>ngular interagissent avec le back-end via des classes intermédiaires, appelées actions, lesquelles réalisent les appels vers le back-end</w:t>
+      </w:r>
       <w:r>
         <w:t xml:space="preserve"> au travers de </w:t>
       </w:r>
@@ -32623,7 +32101,7 @@
       <w:pPr>
         <w:pStyle w:val="Titre1"/>
       </w:pPr>
-      <w:bookmarkStart w:id="45" w:name="_Toc198369134"/>
+      <w:bookmarkStart w:id="45" w:name="_Toc198373266"/>
       <w:r>
         <w:lastRenderedPageBreak/>
         <w:t>Bilan et perspectives</w:t>
@@ -32634,7 +32112,7 @@
       <w:pPr>
         <w:pStyle w:val="Titre2"/>
       </w:pPr>
-      <w:bookmarkStart w:id="46" w:name="_Toc198369135"/>
+      <w:bookmarkStart w:id="46" w:name="_Toc198373267"/>
       <w:r>
         <w:t>Bilan du projet</w:t>
       </w:r>
@@ -32715,15 +32193,7 @@
         <w:jc w:val="both"/>
       </w:pPr>
       <w:r>
-        <w:t xml:space="preserve">Par l’utilisation du Framework </w:t>
-      </w:r>
-      <w:proofErr w:type="spellStart"/>
-      <w:r>
-        <w:t>Angular</w:t>
-      </w:r>
-      <w:proofErr w:type="spellEnd"/>
-      <w:r>
-        <w:t xml:space="preserve"> et</w:t>
+        <w:t>Par l’utilisation du Framework Angular et</w:t>
       </w:r>
       <w:r>
         <w:t xml:space="preserve"> le choix</w:t>
@@ -32772,15 +32242,7 @@
         <w:jc w:val="both"/>
       </w:pPr>
       <w:r>
-        <w:t xml:space="preserve">Pour le </w:t>
-      </w:r>
-      <w:proofErr w:type="spellStart"/>
-      <w:r>
-        <w:t>back-end</w:t>
-      </w:r>
-      <w:proofErr w:type="spellEnd"/>
-      <w:r>
-        <w:t>, l’implémentation des principes de la clean architecture dans l</w:t>
+        <w:t>Pour le back-end, l’implémentation des principes de la clean architecture dans l</w:t>
       </w:r>
       <w:r>
         <w:t>e</w:t>
@@ -32797,24 +32259,11 @@
       <w:r>
         <w:t xml:space="preserve"> de l’application. Pour l’application web et l’application mobile, l’utilisation de mécanismes de gestion d’état a permis de garantir la cohérence des données entre le </w:t>
       </w:r>
-      <w:proofErr w:type="spellStart"/>
       <w:r>
         <w:t>back</w:t>
       </w:r>
       <w:r>
-        <w:t>-end</w:t>
-      </w:r>
-      <w:proofErr w:type="spellEnd"/>
-      <w:r>
-        <w:t xml:space="preserve"> et le </w:t>
-      </w:r>
-      <w:proofErr w:type="spellStart"/>
-      <w:r>
-        <w:t>front-end</w:t>
-      </w:r>
-      <w:proofErr w:type="spellEnd"/>
-      <w:r>
-        <w:t>.</w:t>
+        <w:t>-end et le front-end.</w:t>
       </w:r>
     </w:p>
     <w:p>
@@ -32822,7 +32271,7 @@
         <w:pStyle w:val="Titre2"/>
         <w:jc w:val="both"/>
       </w:pPr>
-      <w:bookmarkStart w:id="47" w:name="_Toc198369136"/>
+      <w:bookmarkStart w:id="47" w:name="_Toc198373268"/>
       <w:r>
         <w:t>Perspectives</w:t>
       </w:r>
@@ -32940,21 +32389,7 @@
         <w:rPr>
           <w:rFonts w:eastAsiaTheme="majorEastAsia"/>
         </w:rPr>
-        <w:t xml:space="preserve">Afin d’améliorer la sécurité de l’application, nous recommandons également de mettre en place un mécanisme transversal de </w:t>
-      </w:r>
-      <w:proofErr w:type="spellStart"/>
-      <w:r>
-        <w:rPr>
-          <w:rFonts w:eastAsiaTheme="majorEastAsia"/>
-        </w:rPr>
-        <w:t>logging</w:t>
-      </w:r>
-      <w:proofErr w:type="spellEnd"/>
-      <w:r>
-        <w:rPr>
-          <w:rFonts w:eastAsiaTheme="majorEastAsia"/>
-        </w:rPr>
-        <w:t xml:space="preserve"> des actions des utilisateurs. </w:t>
+        <w:t xml:space="preserve">Afin d’améliorer la sécurité de l’application, nous recommandons également de mettre en place un mécanisme transversal de logging des actions des utilisateurs. </w:t>
       </w:r>
     </w:p>
     <w:p>
@@ -32983,7 +32418,7 @@
       <w:pPr>
         <w:pStyle w:val="Titre1"/>
       </w:pPr>
-      <w:bookmarkStart w:id="48" w:name="_Toc198369137"/>
+      <w:bookmarkStart w:id="48" w:name="_Toc198373269"/>
       <w:r>
         <w:lastRenderedPageBreak/>
         <w:t>Conclusion</w:t>
@@ -33104,7 +32539,7 @@
       <w:pPr>
         <w:pStyle w:val="Titre1"/>
       </w:pPr>
-      <w:bookmarkStart w:id="49" w:name="_Toc198369138"/>
+      <w:bookmarkStart w:id="49" w:name="_Toc198373270"/>
       <w:r>
         <w:lastRenderedPageBreak/>
         <w:t>Bibliographie</w:t>
@@ -33126,114 +32561,33 @@
           <w:i/>
           <w:iCs/>
         </w:rPr>
-        <w:t xml:space="preserve">A look at </w:t>
-      </w:r>
-      <w:proofErr w:type="spellStart"/>
+        <w:t>A look at European Farms, European Census Result</w:t>
+      </w:r>
       <w:r>
         <w:rPr>
           <w:i/>
           <w:iCs/>
         </w:rPr>
-        <w:t>European</w:t>
-      </w:r>
-      <w:proofErr w:type="spellEnd"/>
+        <w:t>s</w:t>
+      </w:r>
+      <w:r>
+        <w:t xml:space="preserve"> (</w:t>
+      </w:r>
+      <w:r>
+        <w:t>ISBN 978-92-68-23188-3</w:t>
+      </w:r>
+      <w:r>
+        <w:t>)</w:t>
+      </w:r>
       <w:r>
         <w:rPr>
           <w:i/>
           <w:iCs/>
         </w:rPr>
-        <w:t xml:space="preserve"> </w:t>
-      </w:r>
-      <w:proofErr w:type="spellStart"/>
-      <w:r>
-        <w:rPr>
-          <w:i/>
-          <w:iCs/>
-        </w:rPr>
-        <w:t>Farms</w:t>
-      </w:r>
-      <w:proofErr w:type="spellEnd"/>
-      <w:r>
-        <w:rPr>
-          <w:i/>
-          <w:iCs/>
-        </w:rPr>
-        <w:t xml:space="preserve">, </w:t>
-      </w:r>
-      <w:proofErr w:type="spellStart"/>
-      <w:r>
-        <w:rPr>
-          <w:i/>
-          <w:iCs/>
-        </w:rPr>
-        <w:t>European</w:t>
-      </w:r>
-      <w:proofErr w:type="spellEnd"/>
-      <w:r>
-        <w:rPr>
-          <w:i/>
-          <w:iCs/>
-        </w:rPr>
-        <w:t xml:space="preserve"> </w:t>
-      </w:r>
-      <w:proofErr w:type="spellStart"/>
-      <w:r>
-        <w:rPr>
-          <w:i/>
-          <w:iCs/>
-        </w:rPr>
-        <w:t>Census</w:t>
-      </w:r>
-      <w:proofErr w:type="spellEnd"/>
-      <w:r>
-        <w:rPr>
-          <w:i/>
-          <w:iCs/>
-        </w:rPr>
-        <w:t xml:space="preserve"> </w:t>
-      </w:r>
-      <w:proofErr w:type="spellStart"/>
-      <w:r>
-        <w:rPr>
-          <w:i/>
-          <w:iCs/>
-        </w:rPr>
-        <w:t>Result</w:t>
-      </w:r>
-      <w:r>
-        <w:rPr>
-          <w:i/>
-          <w:iCs/>
-        </w:rPr>
-        <w:t>s</w:t>
-      </w:r>
-      <w:proofErr w:type="spellEnd"/>
-      <w:r>
-        <w:t xml:space="preserve"> (</w:t>
-      </w:r>
-      <w:r>
-        <w:t>ISBN 978-92-68-23188-3</w:t>
-      </w:r>
-      <w:r>
-        <w:t>)</w:t>
-      </w:r>
-      <w:r>
-        <w:rPr>
-          <w:i/>
-          <w:iCs/>
-        </w:rPr>
         <w:t>.</w:t>
       </w:r>
       <w:r>
-        <w:t xml:space="preserve"> Luxembourg Publications Office of the </w:t>
-      </w:r>
-      <w:proofErr w:type="spellStart"/>
-      <w:r>
-        <w:t>European</w:t>
-      </w:r>
-      <w:proofErr w:type="spellEnd"/>
-      <w:r>
-        <w:t xml:space="preserve"> Union. </w:t>
+        <w:t xml:space="preserve"> Luxembourg Publications Office of the European Union. </w:t>
       </w:r>
       <w:hyperlink r:id="rId57" w:history="1">
         <w:r>
@@ -33293,13 +32647,8 @@
       </w:r>
     </w:p>
     <w:p>
-      <w:proofErr w:type="spellStart"/>
-      <w:r>
-        <w:t>Statbel</w:t>
-      </w:r>
-      <w:proofErr w:type="spellEnd"/>
-      <w:r>
-        <w:t xml:space="preserve"> (05/12/2024). </w:t>
+      <w:r>
+        <w:t xml:space="preserve">Statbel (05/12/2024). </w:t>
       </w:r>
       <w:r>
         <w:rPr>
@@ -33309,15 +32658,7 @@
         <w:t>Etat de l’agriculture Wallonne, Exploitations agricoles</w:t>
       </w:r>
       <w:r>
-        <w:t xml:space="preserve">. </w:t>
-      </w:r>
-      <w:proofErr w:type="spellStart"/>
-      <w:r>
-        <w:t>Statbel</w:t>
-      </w:r>
-      <w:proofErr w:type="spellEnd"/>
-      <w:r>
-        <w:t xml:space="preserve">. </w:t>
+        <w:t xml:space="preserve">. Statbel. </w:t>
       </w:r>
       <w:hyperlink r:id="rId59" w:history="1">
         <w:r>
@@ -33333,15 +32674,7 @@
     </w:p>
     <w:p>
       <w:r>
-        <w:t xml:space="preserve">Romane </w:t>
-      </w:r>
-      <w:proofErr w:type="spellStart"/>
-      <w:r>
-        <w:t>Bonnemé</w:t>
-      </w:r>
-      <w:proofErr w:type="spellEnd"/>
-      <w:r>
-        <w:t xml:space="preserve"> (29/07/2023). </w:t>
+        <w:t xml:space="preserve">Romane Bonnemé (29/07/2023). </w:t>
       </w:r>
       <w:r>
         <w:t>Des exploitations agricoles "à taille humaine" ? De moins en moins, surtout en Wallonie</w:t>
@@ -33396,29 +32729,8 @@
       </w:r>
     </w:p>
     <w:p>
-      <w:proofErr w:type="spellStart"/>
-      <w:r>
-        <w:t>Angular</w:t>
-      </w:r>
-      <w:proofErr w:type="spellEnd"/>
-      <w:r>
-        <w:t xml:space="preserve"> </w:t>
-      </w:r>
-      <w:proofErr w:type="gramStart"/>
-      <w:r>
-        <w:t>team</w:t>
-      </w:r>
-      <w:proofErr w:type="gramEnd"/>
-      <w:r>
-        <w:t xml:space="preserve"> (2024). </w:t>
-      </w:r>
-      <w:proofErr w:type="spellStart"/>
-      <w:r>
-        <w:t>Angular</w:t>
-      </w:r>
-      <w:proofErr w:type="spellEnd"/>
-      <w:r>
-        <w:t xml:space="preserve">. </w:t>
+      <w:r>
+        <w:t xml:space="preserve">Angular team (2024). Angular. </w:t>
       </w:r>
       <w:hyperlink r:id="rId61" w:history="1">
         <w:r>
@@ -33433,21 +32745,8 @@
       </w:r>
     </w:p>
     <w:p>
-      <w:proofErr w:type="spellStart"/>
-      <w:r>
-        <w:t>PrimeNg</w:t>
-      </w:r>
-      <w:proofErr w:type="spellEnd"/>
-      <w:r>
-        <w:t xml:space="preserve"> (2025). </w:t>
-      </w:r>
-      <w:proofErr w:type="spellStart"/>
-      <w:r>
-        <w:t>PrimeNg</w:t>
-      </w:r>
-      <w:proofErr w:type="spellEnd"/>
-      <w:r>
-        <w:t xml:space="preserve"> V19. </w:t>
+      <w:r>
+        <w:t xml:space="preserve">PrimeNg (2025). PrimeNg V19. </w:t>
       </w:r>
       <w:hyperlink r:id="rId62" w:history="1">
         <w:r>
@@ -33463,23 +32762,7 @@
     </w:p>
     <w:p>
       <w:r>
-        <w:t xml:space="preserve">Jimmy </w:t>
-      </w:r>
-      <w:proofErr w:type="spellStart"/>
-      <w:r>
-        <w:t>Bogard</w:t>
-      </w:r>
-      <w:proofErr w:type="spellEnd"/>
-      <w:r>
-        <w:t xml:space="preserve"> (2025). </w:t>
-      </w:r>
-      <w:proofErr w:type="spellStart"/>
-      <w:r>
-        <w:t>MediatR</w:t>
-      </w:r>
-      <w:proofErr w:type="spellEnd"/>
-      <w:r>
-        <w:t xml:space="preserve">. </w:t>
+        <w:t xml:space="preserve">Jimmy Bogard (2025). MediatR. </w:t>
       </w:r>
       <w:hyperlink r:id="rId63" w:history="1">
         <w:r>
@@ -33494,37 +32777,8 @@
       </w:r>
     </w:p>
     <w:p>
-      <w:proofErr w:type="spellStart"/>
-      <w:r>
-        <w:t>OpenApiGenerator</w:t>
-      </w:r>
-      <w:proofErr w:type="spellEnd"/>
-      <w:r>
-        <w:t xml:space="preserve"> </w:t>
-      </w:r>
-      <w:proofErr w:type="gramStart"/>
-      <w:r>
-        <w:t>team</w:t>
-      </w:r>
-      <w:proofErr w:type="gramEnd"/>
-      <w:r>
-        <w:t xml:space="preserve">. </w:t>
-      </w:r>
-      <w:proofErr w:type="spellStart"/>
-      <w:r>
-        <w:t>OpenApi</w:t>
-      </w:r>
-      <w:proofErr w:type="spellEnd"/>
-      <w:r>
-        <w:t xml:space="preserve"> </w:t>
-      </w:r>
-      <w:proofErr w:type="spellStart"/>
-      <w:r>
-        <w:t>Generator</w:t>
-      </w:r>
-      <w:proofErr w:type="spellEnd"/>
-      <w:r>
-        <w:t xml:space="preserve">. </w:t>
+      <w:r>
+        <w:t xml:space="preserve">OpenApiGenerator team. OpenApi Generator. </w:t>
       </w:r>
       <w:hyperlink r:id="rId64" w:history="1">
         <w:r>
@@ -33571,21 +32825,8 @@
       </w:r>
     </w:p>
     <w:p>
-      <w:proofErr w:type="spellStart"/>
-      <w:r>
-        <w:t>Volodymyr</w:t>
-      </w:r>
-      <w:proofErr w:type="spellEnd"/>
-      <w:r>
-        <w:t xml:space="preserve"> </w:t>
-      </w:r>
-      <w:proofErr w:type="spellStart"/>
-      <w:r>
-        <w:t>Agafonkin</w:t>
-      </w:r>
-      <w:proofErr w:type="spellEnd"/>
-      <w:r>
-        <w:t xml:space="preserve"> (2023). Leaflet. </w:t>
+      <w:r>
+        <w:t xml:space="preserve">Volodymyr Agafonkin (2023). Leaflet. </w:t>
       </w:r>
       <w:hyperlink r:id="rId67" w:history="1">
         <w:r>

</xml_diff>

<commit_message>
TFE - AJouts, Corrections et mise en page finale
</commit_message>
<xml_diff>
--- a/TFE_CattleManager.docx
+++ b/TFE_CattleManager.docx
@@ -59,7 +59,7 @@
           <w:r>
             <w:fldChar w:fldCharType="separate"/>
           </w:r>
-          <w:hyperlink w:anchor="_Toc198376450" w:history="1">
+          <w:hyperlink w:anchor="_Toc198385731" w:history="1">
             <w:r>
               <w:rPr>
                 <w:rStyle w:val="Lienhypertexte"/>
@@ -86,7 +86,7 @@
                 <w:noProof/>
                 <w:webHidden/>
               </w:rPr>
-              <w:instrText xml:space="preserve"> PAGEREF _Toc198376450 \h </w:instrText>
+              <w:instrText xml:space="preserve"> PAGEREF _Toc198385731 \h </w:instrText>
             </w:r>
             <w:r>
               <w:rPr>
@@ -132,7 +132,7 @@
               <w14:ligatures w14:val="standardContextual"/>
             </w:rPr>
           </w:pPr>
-          <w:hyperlink w:anchor="_Toc198376451" w:history="1">
+          <w:hyperlink w:anchor="_Toc198385732" w:history="1">
             <w:r>
               <w:rPr>
                 <w:rStyle w:val="Lienhypertexte"/>
@@ -159,7 +159,7 @@
                 <w:noProof/>
                 <w:webHidden/>
               </w:rPr>
-              <w:instrText xml:space="preserve"> PAGEREF _Toc198376451 \h </w:instrText>
+              <w:instrText xml:space="preserve"> PAGEREF _Toc198385732 \h </w:instrText>
             </w:r>
             <w:r>
               <w:rPr>
@@ -205,7 +205,7 @@
               <w14:ligatures w14:val="standardContextual"/>
             </w:rPr>
           </w:pPr>
-          <w:hyperlink w:anchor="_Toc198376452" w:history="1">
+          <w:hyperlink w:anchor="_Toc198385733" w:history="1">
             <w:r>
               <w:rPr>
                 <w:rStyle w:val="Lienhypertexte"/>
@@ -232,7 +232,7 @@
                 <w:noProof/>
                 <w:webHidden/>
               </w:rPr>
-              <w:instrText xml:space="preserve"> PAGEREF _Toc198376452 \h </w:instrText>
+              <w:instrText xml:space="preserve"> PAGEREF _Toc198385733 \h </w:instrText>
             </w:r>
             <w:r>
               <w:rPr>
@@ -278,7 +278,7 @@
               <w14:ligatures w14:val="standardContextual"/>
             </w:rPr>
           </w:pPr>
-          <w:hyperlink w:anchor="_Toc198376453" w:history="1">
+          <w:hyperlink w:anchor="_Toc198385734" w:history="1">
             <w:r>
               <w:rPr>
                 <w:rStyle w:val="Lienhypertexte"/>
@@ -305,7 +305,7 @@
                 <w:noProof/>
                 <w:webHidden/>
               </w:rPr>
-              <w:instrText xml:space="preserve"> PAGEREF _Toc198376453 \h </w:instrText>
+              <w:instrText xml:space="preserve"> PAGEREF _Toc198385734 \h </w:instrText>
             </w:r>
             <w:r>
               <w:rPr>
@@ -351,7 +351,7 @@
               <w14:ligatures w14:val="standardContextual"/>
             </w:rPr>
           </w:pPr>
-          <w:hyperlink w:anchor="_Toc198376454" w:history="1">
+          <w:hyperlink w:anchor="_Toc198385735" w:history="1">
             <w:r>
               <w:rPr>
                 <w:rStyle w:val="Lienhypertexte"/>
@@ -378,7 +378,7 @@
                 <w:noProof/>
                 <w:webHidden/>
               </w:rPr>
-              <w:instrText xml:space="preserve"> PAGEREF _Toc198376454 \h </w:instrText>
+              <w:instrText xml:space="preserve"> PAGEREF _Toc198385735 \h </w:instrText>
             </w:r>
             <w:r>
               <w:rPr>
@@ -424,7 +424,7 @@
               <w14:ligatures w14:val="standardContextual"/>
             </w:rPr>
           </w:pPr>
-          <w:hyperlink w:anchor="_Toc198376455" w:history="1">
+          <w:hyperlink w:anchor="_Toc198385736" w:history="1">
             <w:r>
               <w:rPr>
                 <w:rStyle w:val="Lienhypertexte"/>
@@ -452,7 +452,7 @@
                 <w:noProof/>
                 <w:webHidden/>
               </w:rPr>
-              <w:instrText xml:space="preserve"> PAGEREF _Toc198376455 \h </w:instrText>
+              <w:instrText xml:space="preserve"> PAGEREF _Toc198385736 \h </w:instrText>
             </w:r>
             <w:r>
               <w:rPr>
@@ -498,7 +498,7 @@
               <w14:ligatures w14:val="standardContextual"/>
             </w:rPr>
           </w:pPr>
-          <w:hyperlink w:anchor="_Toc198376456" w:history="1">
+          <w:hyperlink w:anchor="_Toc198385737" w:history="1">
             <w:r>
               <w:rPr>
                 <w:rStyle w:val="Lienhypertexte"/>
@@ -525,7 +525,7 @@
                 <w:noProof/>
                 <w:webHidden/>
               </w:rPr>
-              <w:instrText xml:space="preserve"> PAGEREF _Toc198376456 \h </w:instrText>
+              <w:instrText xml:space="preserve"> PAGEREF _Toc198385737 \h </w:instrText>
             </w:r>
             <w:r>
               <w:rPr>
@@ -571,7 +571,7 @@
               <w14:ligatures w14:val="standardContextual"/>
             </w:rPr>
           </w:pPr>
-          <w:hyperlink w:anchor="_Toc198376457" w:history="1">
+          <w:hyperlink w:anchor="_Toc198385738" w:history="1">
             <w:r>
               <w:rPr>
                 <w:rStyle w:val="Lienhypertexte"/>
@@ -598,7 +598,7 @@
                 <w:noProof/>
                 <w:webHidden/>
               </w:rPr>
-              <w:instrText xml:space="preserve"> PAGEREF _Toc198376457 \h </w:instrText>
+              <w:instrText xml:space="preserve"> PAGEREF _Toc198385738 \h </w:instrText>
             </w:r>
             <w:r>
               <w:rPr>
@@ -644,7 +644,7 @@
               <w14:ligatures w14:val="standardContextual"/>
             </w:rPr>
           </w:pPr>
-          <w:hyperlink w:anchor="_Toc198376458" w:history="1">
+          <w:hyperlink w:anchor="_Toc198385739" w:history="1">
             <w:r>
               <w:rPr>
                 <w:rStyle w:val="Lienhypertexte"/>
@@ -671,7 +671,7 @@
                 <w:noProof/>
                 <w:webHidden/>
               </w:rPr>
-              <w:instrText xml:space="preserve"> PAGEREF _Toc198376458 \h </w:instrText>
+              <w:instrText xml:space="preserve"> PAGEREF _Toc198385739 \h </w:instrText>
             </w:r>
             <w:r>
               <w:rPr>
@@ -717,7 +717,7 @@
               <w14:ligatures w14:val="standardContextual"/>
             </w:rPr>
           </w:pPr>
-          <w:hyperlink w:anchor="_Toc198376459" w:history="1">
+          <w:hyperlink w:anchor="_Toc198385740" w:history="1">
             <w:r>
               <w:rPr>
                 <w:rStyle w:val="Lienhypertexte"/>
@@ -744,7 +744,7 @@
                 <w:noProof/>
                 <w:webHidden/>
               </w:rPr>
-              <w:instrText xml:space="preserve"> PAGEREF _Toc198376459 \h </w:instrText>
+              <w:instrText xml:space="preserve"> PAGEREF _Toc198385740 \h </w:instrText>
             </w:r>
             <w:r>
               <w:rPr>
@@ -790,7 +790,7 @@
               <w14:ligatures w14:val="standardContextual"/>
             </w:rPr>
           </w:pPr>
-          <w:hyperlink w:anchor="_Toc198376460" w:history="1">
+          <w:hyperlink w:anchor="_Toc198385741" w:history="1">
             <w:r>
               <w:rPr>
                 <w:rStyle w:val="Lienhypertexte"/>
@@ -817,7 +817,7 @@
                 <w:noProof/>
                 <w:webHidden/>
               </w:rPr>
-              <w:instrText xml:space="preserve"> PAGEREF _Toc198376460 \h </w:instrText>
+              <w:instrText xml:space="preserve"> PAGEREF _Toc198385741 \h </w:instrText>
             </w:r>
             <w:r>
               <w:rPr>
@@ -863,7 +863,7 @@
               <w14:ligatures w14:val="standardContextual"/>
             </w:rPr>
           </w:pPr>
-          <w:hyperlink w:anchor="_Toc198376461" w:history="1">
+          <w:hyperlink w:anchor="_Toc198385742" w:history="1">
             <w:r>
               <w:rPr>
                 <w:rStyle w:val="Lienhypertexte"/>
@@ -890,7 +890,7 @@
                 <w:noProof/>
                 <w:webHidden/>
               </w:rPr>
-              <w:instrText xml:space="preserve"> PAGEREF _Toc198376461 \h </w:instrText>
+              <w:instrText xml:space="preserve"> PAGEREF _Toc198385742 \h </w:instrText>
             </w:r>
             <w:r>
               <w:rPr>
@@ -936,7 +936,7 @@
               <w14:ligatures w14:val="standardContextual"/>
             </w:rPr>
           </w:pPr>
-          <w:hyperlink w:anchor="_Toc198376462" w:history="1">
+          <w:hyperlink w:anchor="_Toc198385743" w:history="1">
             <w:r>
               <w:rPr>
                 <w:rStyle w:val="Lienhypertexte"/>
@@ -963,7 +963,7 @@
                 <w:noProof/>
                 <w:webHidden/>
               </w:rPr>
-              <w:instrText xml:space="preserve"> PAGEREF _Toc198376462 \h </w:instrText>
+              <w:instrText xml:space="preserve"> PAGEREF _Toc198385743 \h </w:instrText>
             </w:r>
             <w:r>
               <w:rPr>
@@ -1009,7 +1009,7 @@
               <w14:ligatures w14:val="standardContextual"/>
             </w:rPr>
           </w:pPr>
-          <w:hyperlink w:anchor="_Toc198376463" w:history="1">
+          <w:hyperlink w:anchor="_Toc198385744" w:history="1">
             <w:r>
               <w:rPr>
                 <w:rStyle w:val="Lienhypertexte"/>
@@ -1036,7 +1036,7 @@
                 <w:noProof/>
                 <w:webHidden/>
               </w:rPr>
-              <w:instrText xml:space="preserve"> PAGEREF _Toc198376463 \h </w:instrText>
+              <w:instrText xml:space="preserve"> PAGEREF _Toc198385744 \h </w:instrText>
             </w:r>
             <w:r>
               <w:rPr>
@@ -1082,7 +1082,7 @@
               <w14:ligatures w14:val="standardContextual"/>
             </w:rPr>
           </w:pPr>
-          <w:hyperlink w:anchor="_Toc198376464" w:history="1">
+          <w:hyperlink w:anchor="_Toc198385745" w:history="1">
             <w:r>
               <w:rPr>
                 <w:rStyle w:val="Lienhypertexte"/>
@@ -1109,7 +1109,7 @@
                 <w:noProof/>
                 <w:webHidden/>
               </w:rPr>
-              <w:instrText xml:space="preserve"> PAGEREF _Toc198376464 \h </w:instrText>
+              <w:instrText xml:space="preserve"> PAGEREF _Toc198385745 \h </w:instrText>
             </w:r>
             <w:r>
               <w:rPr>
@@ -1155,7 +1155,7 @@
               <w14:ligatures w14:val="standardContextual"/>
             </w:rPr>
           </w:pPr>
-          <w:hyperlink w:anchor="_Toc198376465" w:history="1">
+          <w:hyperlink w:anchor="_Toc198385746" w:history="1">
             <w:r>
               <w:rPr>
                 <w:rStyle w:val="Lienhypertexte"/>
@@ -1182,7 +1182,7 @@
                 <w:noProof/>
                 <w:webHidden/>
               </w:rPr>
-              <w:instrText xml:space="preserve"> PAGEREF _Toc198376465 \h </w:instrText>
+              <w:instrText xml:space="preserve"> PAGEREF _Toc198385746 \h </w:instrText>
             </w:r>
             <w:r>
               <w:rPr>
@@ -1228,7 +1228,7 @@
               <w14:ligatures w14:val="standardContextual"/>
             </w:rPr>
           </w:pPr>
-          <w:hyperlink w:anchor="_Toc198376466" w:history="1">
+          <w:hyperlink w:anchor="_Toc198385747" w:history="1">
             <w:r>
               <w:rPr>
                 <w:rStyle w:val="Lienhypertexte"/>
@@ -1256,7 +1256,7 @@
                 <w:noProof/>
                 <w:webHidden/>
               </w:rPr>
-              <w:instrText xml:space="preserve"> PAGEREF _Toc198376466 \h </w:instrText>
+              <w:instrText xml:space="preserve"> PAGEREF _Toc198385747 \h </w:instrText>
             </w:r>
             <w:r>
               <w:rPr>
@@ -1302,7 +1302,7 @@
               <w14:ligatures w14:val="standardContextual"/>
             </w:rPr>
           </w:pPr>
-          <w:hyperlink w:anchor="_Toc198376467" w:history="1">
+          <w:hyperlink w:anchor="_Toc198385748" w:history="1">
             <w:r>
               <w:rPr>
                 <w:rStyle w:val="Lienhypertexte"/>
@@ -1330,7 +1330,7 @@
                 <w:noProof/>
                 <w:webHidden/>
               </w:rPr>
-              <w:instrText xml:space="preserve"> PAGEREF _Toc198376467 \h </w:instrText>
+              <w:instrText xml:space="preserve"> PAGEREF _Toc198385748 \h </w:instrText>
             </w:r>
             <w:r>
               <w:rPr>
@@ -1376,7 +1376,7 @@
               <w14:ligatures w14:val="standardContextual"/>
             </w:rPr>
           </w:pPr>
-          <w:hyperlink w:anchor="_Toc198376468" w:history="1">
+          <w:hyperlink w:anchor="_Toc198385749" w:history="1">
             <w:r>
               <w:rPr>
                 <w:rStyle w:val="Lienhypertexte"/>
@@ -1404,7 +1404,7 @@
                 <w:noProof/>
                 <w:webHidden/>
               </w:rPr>
-              <w:instrText xml:space="preserve"> PAGEREF _Toc198376468 \h </w:instrText>
+              <w:instrText xml:space="preserve"> PAGEREF _Toc198385749 \h </w:instrText>
             </w:r>
             <w:r>
               <w:rPr>
@@ -1450,7 +1450,7 @@
               <w14:ligatures w14:val="standardContextual"/>
             </w:rPr>
           </w:pPr>
-          <w:hyperlink w:anchor="_Toc198376469" w:history="1">
+          <w:hyperlink w:anchor="_Toc198385750" w:history="1">
             <w:r>
               <w:rPr>
                 <w:rStyle w:val="Lienhypertexte"/>
@@ -1478,7 +1478,7 @@
                 <w:noProof/>
                 <w:webHidden/>
               </w:rPr>
-              <w:instrText xml:space="preserve"> PAGEREF _Toc198376469 \h </w:instrText>
+              <w:instrText xml:space="preserve"> PAGEREF _Toc198385750 \h </w:instrText>
             </w:r>
             <w:r>
               <w:rPr>
@@ -1524,7 +1524,7 @@
               <w14:ligatures w14:val="standardContextual"/>
             </w:rPr>
           </w:pPr>
-          <w:hyperlink w:anchor="_Toc198376470" w:history="1">
+          <w:hyperlink w:anchor="_Toc198385751" w:history="1">
             <w:r>
               <w:rPr>
                 <w:rStyle w:val="Lienhypertexte"/>
@@ -1554,7 +1554,7 @@
                 <w:noProof/>
                 <w:webHidden/>
               </w:rPr>
-              <w:instrText xml:space="preserve"> PAGEREF _Toc198376470 \h </w:instrText>
+              <w:instrText xml:space="preserve"> PAGEREF _Toc198385751 \h </w:instrText>
             </w:r>
             <w:r>
               <w:rPr>
@@ -1600,7 +1600,7 @@
               <w14:ligatures w14:val="standardContextual"/>
             </w:rPr>
           </w:pPr>
-          <w:hyperlink w:anchor="_Toc198376471" w:history="1">
+          <w:hyperlink w:anchor="_Toc198385752" w:history="1">
             <w:r>
               <w:rPr>
                 <w:rStyle w:val="Lienhypertexte"/>
@@ -1630,7 +1630,7 @@
                 <w:noProof/>
                 <w:webHidden/>
               </w:rPr>
-              <w:instrText xml:space="preserve"> PAGEREF _Toc198376471 \h </w:instrText>
+              <w:instrText xml:space="preserve"> PAGEREF _Toc198385752 \h </w:instrText>
             </w:r>
             <w:r>
               <w:rPr>
@@ -1676,7 +1676,7 @@
               <w14:ligatures w14:val="standardContextual"/>
             </w:rPr>
           </w:pPr>
-          <w:hyperlink w:anchor="_Toc198376472" w:history="1">
+          <w:hyperlink w:anchor="_Toc198385753" w:history="1">
             <w:r>
               <w:rPr>
                 <w:rStyle w:val="Lienhypertexte"/>
@@ -1706,7 +1706,7 @@
                 <w:noProof/>
                 <w:webHidden/>
               </w:rPr>
-              <w:instrText xml:space="preserve"> PAGEREF _Toc198376472 \h </w:instrText>
+              <w:instrText xml:space="preserve"> PAGEREF _Toc198385753 \h </w:instrText>
             </w:r>
             <w:r>
               <w:rPr>
@@ -1752,7 +1752,7 @@
               <w14:ligatures w14:val="standardContextual"/>
             </w:rPr>
           </w:pPr>
-          <w:hyperlink w:anchor="_Toc198376473" w:history="1">
+          <w:hyperlink w:anchor="_Toc198385754" w:history="1">
             <w:r>
               <w:rPr>
                 <w:rStyle w:val="Lienhypertexte"/>
@@ -1761,7 +1761,7 @@
                 <w:noProof/>
                 <w:lang w:eastAsia="fr-FR"/>
               </w:rPr>
-              <w:t>Fonctionnalités Application mobiles</w:t>
+              <w:t>Fonctionnalités Application mobile</w:t>
             </w:r>
             <w:r>
               <w:rPr>
@@ -1782,7 +1782,7 @@
                 <w:noProof/>
                 <w:webHidden/>
               </w:rPr>
-              <w:instrText xml:space="preserve"> PAGEREF _Toc198376473 \h </w:instrText>
+              <w:instrText xml:space="preserve"> PAGEREF _Toc198385754 \h </w:instrText>
             </w:r>
             <w:r>
               <w:rPr>
@@ -1828,7 +1828,7 @@
               <w14:ligatures w14:val="standardContextual"/>
             </w:rPr>
           </w:pPr>
-          <w:hyperlink w:anchor="_Toc198376474" w:history="1">
+          <w:hyperlink w:anchor="_Toc198385755" w:history="1">
             <w:r>
               <w:rPr>
                 <w:rStyle w:val="Lienhypertexte"/>
@@ -1856,7 +1856,7 @@
                 <w:noProof/>
                 <w:webHidden/>
               </w:rPr>
-              <w:instrText xml:space="preserve"> PAGEREF _Toc198376474 \h </w:instrText>
+              <w:instrText xml:space="preserve"> PAGEREF _Toc198385755 \h </w:instrText>
             </w:r>
             <w:r>
               <w:rPr>
@@ -1902,7 +1902,7 @@
               <w14:ligatures w14:val="standardContextual"/>
             </w:rPr>
           </w:pPr>
-          <w:hyperlink w:anchor="_Toc198376475" w:history="1">
+          <w:hyperlink w:anchor="_Toc198385756" w:history="1">
             <w:r>
               <w:rPr>
                 <w:rStyle w:val="Lienhypertexte"/>
@@ -1929,7 +1929,7 @@
                 <w:noProof/>
                 <w:webHidden/>
               </w:rPr>
-              <w:instrText xml:space="preserve"> PAGEREF _Toc198376475 \h </w:instrText>
+              <w:instrText xml:space="preserve"> PAGEREF _Toc198385756 \h </w:instrText>
             </w:r>
             <w:r>
               <w:rPr>
@@ -1975,7 +1975,7 @@
               <w14:ligatures w14:val="standardContextual"/>
             </w:rPr>
           </w:pPr>
-          <w:hyperlink w:anchor="_Toc198376476" w:history="1">
+          <w:hyperlink w:anchor="_Toc198385757" w:history="1">
             <w:r>
               <w:rPr>
                 <w:rStyle w:val="Lienhypertexte"/>
@@ -2002,7 +2002,7 @@
                 <w:noProof/>
                 <w:webHidden/>
               </w:rPr>
-              <w:instrText xml:space="preserve"> PAGEREF _Toc198376476 \h </w:instrText>
+              <w:instrText xml:space="preserve"> PAGEREF _Toc198385757 \h </w:instrText>
             </w:r>
             <w:r>
               <w:rPr>
@@ -2048,7 +2048,7 @@
               <w14:ligatures w14:val="standardContextual"/>
             </w:rPr>
           </w:pPr>
-          <w:hyperlink w:anchor="_Toc198376477" w:history="1">
+          <w:hyperlink w:anchor="_Toc198385758" w:history="1">
             <w:r>
               <w:rPr>
                 <w:rStyle w:val="Lienhypertexte"/>
@@ -2075,7 +2075,7 @@
                 <w:noProof/>
                 <w:webHidden/>
               </w:rPr>
-              <w:instrText xml:space="preserve"> PAGEREF _Toc198376477 \h </w:instrText>
+              <w:instrText xml:space="preserve"> PAGEREF _Toc198385758 \h </w:instrText>
             </w:r>
             <w:r>
               <w:rPr>
@@ -2121,7 +2121,7 @@
               <w14:ligatures w14:val="standardContextual"/>
             </w:rPr>
           </w:pPr>
-          <w:hyperlink w:anchor="_Toc198376478" w:history="1">
+          <w:hyperlink w:anchor="_Toc198385759" w:history="1">
             <w:r>
               <w:rPr>
                 <w:rStyle w:val="Lienhypertexte"/>
@@ -2148,7 +2148,7 @@
                 <w:noProof/>
                 <w:webHidden/>
               </w:rPr>
-              <w:instrText xml:space="preserve"> PAGEREF _Toc198376478 \h </w:instrText>
+              <w:instrText xml:space="preserve"> PAGEREF _Toc198385759 \h </w:instrText>
             </w:r>
             <w:r>
               <w:rPr>
@@ -2194,7 +2194,7 @@
               <w14:ligatures w14:val="standardContextual"/>
             </w:rPr>
           </w:pPr>
-          <w:hyperlink w:anchor="_Toc198376479" w:history="1">
+          <w:hyperlink w:anchor="_Toc198385760" w:history="1">
             <w:r>
               <w:rPr>
                 <w:rStyle w:val="Lienhypertexte"/>
@@ -2221,7 +2221,7 @@
                 <w:noProof/>
                 <w:webHidden/>
               </w:rPr>
-              <w:instrText xml:space="preserve"> PAGEREF _Toc198376479 \h </w:instrText>
+              <w:instrText xml:space="preserve"> PAGEREF _Toc198385760 \h </w:instrText>
             </w:r>
             <w:r>
               <w:rPr>
@@ -2267,7 +2267,7 @@
               <w14:ligatures w14:val="standardContextual"/>
             </w:rPr>
           </w:pPr>
-          <w:hyperlink w:anchor="_Toc198376480" w:history="1">
+          <w:hyperlink w:anchor="_Toc198385761" w:history="1">
             <w:r>
               <w:rPr>
                 <w:rStyle w:val="Lienhypertexte"/>
@@ -2294,7 +2294,7 @@
                 <w:noProof/>
                 <w:webHidden/>
               </w:rPr>
-              <w:instrText xml:space="preserve"> PAGEREF _Toc198376480 \h </w:instrText>
+              <w:instrText xml:space="preserve"> PAGEREF _Toc198385761 \h </w:instrText>
             </w:r>
             <w:r>
               <w:rPr>
@@ -2340,7 +2340,7 @@
               <w14:ligatures w14:val="standardContextual"/>
             </w:rPr>
           </w:pPr>
-          <w:hyperlink w:anchor="_Toc198376481" w:history="1">
+          <w:hyperlink w:anchor="_Toc198385762" w:history="1">
             <w:r>
               <w:rPr>
                 <w:rStyle w:val="Lienhypertexte"/>
@@ -2367,7 +2367,7 @@
                 <w:noProof/>
                 <w:webHidden/>
               </w:rPr>
-              <w:instrText xml:space="preserve"> PAGEREF _Toc198376481 \h </w:instrText>
+              <w:instrText xml:space="preserve"> PAGEREF _Toc198385762 \h </w:instrText>
             </w:r>
             <w:r>
               <w:rPr>
@@ -2413,7 +2413,7 @@
               <w14:ligatures w14:val="standardContextual"/>
             </w:rPr>
           </w:pPr>
-          <w:hyperlink w:anchor="_Toc198376482" w:history="1">
+          <w:hyperlink w:anchor="_Toc198385763" w:history="1">
             <w:r>
               <w:rPr>
                 <w:rStyle w:val="Lienhypertexte"/>
@@ -2440,7 +2440,7 @@
                 <w:noProof/>
                 <w:webHidden/>
               </w:rPr>
-              <w:instrText xml:space="preserve"> PAGEREF _Toc198376482 \h </w:instrText>
+              <w:instrText xml:space="preserve"> PAGEREF _Toc198385763 \h </w:instrText>
             </w:r>
             <w:r>
               <w:rPr>
@@ -2486,7 +2486,7 @@
               <w14:ligatures w14:val="standardContextual"/>
             </w:rPr>
           </w:pPr>
-          <w:hyperlink w:anchor="_Toc198376483" w:history="1">
+          <w:hyperlink w:anchor="_Toc198385764" w:history="1">
             <w:r>
               <w:rPr>
                 <w:rStyle w:val="Lienhypertexte"/>
@@ -2513,7 +2513,7 @@
                 <w:noProof/>
                 <w:webHidden/>
               </w:rPr>
-              <w:instrText xml:space="preserve"> PAGEREF _Toc198376483 \h </w:instrText>
+              <w:instrText xml:space="preserve"> PAGEREF _Toc198385764 \h </w:instrText>
             </w:r>
             <w:r>
               <w:rPr>
@@ -2559,7 +2559,7 @@
               <w14:ligatures w14:val="standardContextual"/>
             </w:rPr>
           </w:pPr>
-          <w:hyperlink w:anchor="_Toc198376484" w:history="1">
+          <w:hyperlink w:anchor="_Toc198385765" w:history="1">
             <w:r>
               <w:rPr>
                 <w:rStyle w:val="Lienhypertexte"/>
@@ -2586,7 +2586,7 @@
                 <w:noProof/>
                 <w:webHidden/>
               </w:rPr>
-              <w:instrText xml:space="preserve"> PAGEREF _Toc198376484 \h </w:instrText>
+              <w:instrText xml:space="preserve"> PAGEREF _Toc198385765 \h </w:instrText>
             </w:r>
             <w:r>
               <w:rPr>
@@ -2632,7 +2632,7 @@
               <w14:ligatures w14:val="standardContextual"/>
             </w:rPr>
           </w:pPr>
-          <w:hyperlink w:anchor="_Toc198376485" w:history="1">
+          <w:hyperlink w:anchor="_Toc198385766" w:history="1">
             <w:r>
               <w:rPr>
                 <w:rStyle w:val="Lienhypertexte"/>
@@ -2659,7 +2659,7 @@
                 <w:noProof/>
                 <w:webHidden/>
               </w:rPr>
-              <w:instrText xml:space="preserve"> PAGEREF _Toc198376485 \h </w:instrText>
+              <w:instrText xml:space="preserve"> PAGEREF _Toc198385766 \h </w:instrText>
             </w:r>
             <w:r>
               <w:rPr>
@@ -2705,7 +2705,7 @@
               <w14:ligatures w14:val="standardContextual"/>
             </w:rPr>
           </w:pPr>
-          <w:hyperlink w:anchor="_Toc198376486" w:history="1">
+          <w:hyperlink w:anchor="_Toc198385767" w:history="1">
             <w:r>
               <w:rPr>
                 <w:rStyle w:val="Lienhypertexte"/>
@@ -2732,7 +2732,7 @@
                 <w:noProof/>
                 <w:webHidden/>
               </w:rPr>
-              <w:instrText xml:space="preserve"> PAGEREF _Toc198376486 \h </w:instrText>
+              <w:instrText xml:space="preserve"> PAGEREF _Toc198385767 \h </w:instrText>
             </w:r>
             <w:r>
               <w:rPr>
@@ -2778,7 +2778,7 @@
               <w14:ligatures w14:val="standardContextual"/>
             </w:rPr>
           </w:pPr>
-          <w:hyperlink w:anchor="_Toc198376487" w:history="1">
+          <w:hyperlink w:anchor="_Toc198385768" w:history="1">
             <w:r>
               <w:rPr>
                 <w:rStyle w:val="Lienhypertexte"/>
@@ -2805,7 +2805,7 @@
                 <w:noProof/>
                 <w:webHidden/>
               </w:rPr>
-              <w:instrText xml:space="preserve"> PAGEREF _Toc198376487 \h </w:instrText>
+              <w:instrText xml:space="preserve"> PAGEREF _Toc198385768 \h </w:instrText>
             </w:r>
             <w:r>
               <w:rPr>
@@ -2851,7 +2851,7 @@
               <w14:ligatures w14:val="standardContextual"/>
             </w:rPr>
           </w:pPr>
-          <w:hyperlink w:anchor="_Toc198376488" w:history="1">
+          <w:hyperlink w:anchor="_Toc198385769" w:history="1">
             <w:r>
               <w:rPr>
                 <w:rStyle w:val="Lienhypertexte"/>
@@ -2878,7 +2878,7 @@
                 <w:noProof/>
                 <w:webHidden/>
               </w:rPr>
-              <w:instrText xml:space="preserve"> PAGEREF _Toc198376488 \h </w:instrText>
+              <w:instrText xml:space="preserve"> PAGEREF _Toc198385769 \h </w:instrText>
             </w:r>
             <w:r>
               <w:rPr>
@@ -2924,7 +2924,7 @@
               <w14:ligatures w14:val="standardContextual"/>
             </w:rPr>
           </w:pPr>
-          <w:hyperlink w:anchor="_Toc198376489" w:history="1">
+          <w:hyperlink w:anchor="_Toc198385770" w:history="1">
             <w:r>
               <w:rPr>
                 <w:rStyle w:val="Lienhypertexte"/>
@@ -2951,7 +2951,7 @@
                 <w:noProof/>
                 <w:webHidden/>
               </w:rPr>
-              <w:instrText xml:space="preserve"> PAGEREF _Toc198376489 \h </w:instrText>
+              <w:instrText xml:space="preserve"> PAGEREF _Toc198385770 \h </w:instrText>
             </w:r>
             <w:r>
               <w:rPr>
@@ -2997,7 +2997,7 @@
               <w14:ligatures w14:val="standardContextual"/>
             </w:rPr>
           </w:pPr>
-          <w:hyperlink w:anchor="_Toc198376490" w:history="1">
+          <w:hyperlink w:anchor="_Toc198385771" w:history="1">
             <w:r>
               <w:rPr>
                 <w:rStyle w:val="Lienhypertexte"/>
@@ -3024,7 +3024,7 @@
                 <w:noProof/>
                 <w:webHidden/>
               </w:rPr>
-              <w:instrText xml:space="preserve"> PAGEREF _Toc198376490 \h </w:instrText>
+              <w:instrText xml:space="preserve"> PAGEREF _Toc198385771 \h </w:instrText>
             </w:r>
             <w:r>
               <w:rPr>
@@ -3070,7 +3070,7 @@
               <w14:ligatures w14:val="standardContextual"/>
             </w:rPr>
           </w:pPr>
-          <w:hyperlink w:anchor="_Toc198376491" w:history="1">
+          <w:hyperlink w:anchor="_Toc198385772" w:history="1">
             <w:r>
               <w:rPr>
                 <w:rStyle w:val="Lienhypertexte"/>
@@ -3097,7 +3097,7 @@
                 <w:noProof/>
                 <w:webHidden/>
               </w:rPr>
-              <w:instrText xml:space="preserve"> PAGEREF _Toc198376491 \h </w:instrText>
+              <w:instrText xml:space="preserve"> PAGEREF _Toc198385772 \h </w:instrText>
             </w:r>
             <w:r>
               <w:rPr>
@@ -3143,7 +3143,7 @@
               <w14:ligatures w14:val="standardContextual"/>
             </w:rPr>
           </w:pPr>
-          <w:hyperlink w:anchor="_Toc198376492" w:history="1">
+          <w:hyperlink w:anchor="_Toc198385773" w:history="1">
             <w:r>
               <w:rPr>
                 <w:rStyle w:val="Lienhypertexte"/>
@@ -3170,7 +3170,7 @@
                 <w:noProof/>
                 <w:webHidden/>
               </w:rPr>
-              <w:instrText xml:space="preserve"> PAGEREF _Toc198376492 \h </w:instrText>
+              <w:instrText xml:space="preserve"> PAGEREF _Toc198385773 \h </w:instrText>
             </w:r>
             <w:r>
               <w:rPr>
@@ -3190,7 +3190,7 @@
                 <w:noProof/>
                 <w:webHidden/>
               </w:rPr>
-              <w:t>62</w:t>
+              <w:t>63</w:t>
             </w:r>
             <w:r>
               <w:rPr>
@@ -3216,7 +3216,7 @@
               <w14:ligatures w14:val="standardContextual"/>
             </w:rPr>
           </w:pPr>
-          <w:hyperlink w:anchor="_Toc198376493" w:history="1">
+          <w:hyperlink w:anchor="_Toc198385774" w:history="1">
             <w:r>
               <w:rPr>
                 <w:rStyle w:val="Lienhypertexte"/>
@@ -3243,7 +3243,7 @@
                 <w:noProof/>
                 <w:webHidden/>
               </w:rPr>
-              <w:instrText xml:space="preserve"> PAGEREF _Toc198376493 \h </w:instrText>
+              <w:instrText xml:space="preserve"> PAGEREF _Toc198385774 \h </w:instrText>
             </w:r>
             <w:r>
               <w:rPr>
@@ -3263,7 +3263,7 @@
                 <w:noProof/>
                 <w:webHidden/>
               </w:rPr>
-              <w:t>62</w:t>
+              <w:t>63</w:t>
             </w:r>
             <w:r>
               <w:rPr>
@@ -3289,7 +3289,7 @@
               <w14:ligatures w14:val="standardContextual"/>
             </w:rPr>
           </w:pPr>
-          <w:hyperlink w:anchor="_Toc198376494" w:history="1">
+          <w:hyperlink w:anchor="_Toc198385775" w:history="1">
             <w:r>
               <w:rPr>
                 <w:rStyle w:val="Lienhypertexte"/>
@@ -3316,7 +3316,7 @@
                 <w:noProof/>
                 <w:webHidden/>
               </w:rPr>
-              <w:instrText xml:space="preserve"> PAGEREF _Toc198376494 \h </w:instrText>
+              <w:instrText xml:space="preserve"> PAGEREF _Toc198385775 \h </w:instrText>
             </w:r>
             <w:r>
               <w:rPr>
@@ -3336,7 +3336,7 @@
                 <w:noProof/>
                 <w:webHidden/>
               </w:rPr>
-              <w:t>62</w:t>
+              <w:t>63</w:t>
             </w:r>
             <w:r>
               <w:rPr>
@@ -3362,7 +3362,7 @@
               <w14:ligatures w14:val="standardContextual"/>
             </w:rPr>
           </w:pPr>
-          <w:hyperlink w:anchor="_Toc198376495" w:history="1">
+          <w:hyperlink w:anchor="_Toc198385776" w:history="1">
             <w:r>
               <w:rPr>
                 <w:rStyle w:val="Lienhypertexte"/>
@@ -3389,7 +3389,7 @@
                 <w:noProof/>
                 <w:webHidden/>
               </w:rPr>
-              <w:instrText xml:space="preserve"> PAGEREF _Toc198376495 \h </w:instrText>
+              <w:instrText xml:space="preserve"> PAGEREF _Toc198385776 \h </w:instrText>
             </w:r>
             <w:r>
               <w:rPr>
@@ -3409,7 +3409,7 @@
                 <w:noProof/>
                 <w:webHidden/>
               </w:rPr>
-              <w:t>63</w:t>
+              <w:t>64</w:t>
             </w:r>
             <w:r>
               <w:rPr>
@@ -3435,7 +3435,7 @@
               <w14:ligatures w14:val="standardContextual"/>
             </w:rPr>
           </w:pPr>
-          <w:hyperlink w:anchor="_Toc198376496" w:history="1">
+          <w:hyperlink w:anchor="_Toc198385777" w:history="1">
             <w:r>
               <w:rPr>
                 <w:rStyle w:val="Lienhypertexte"/>
@@ -3462,7 +3462,7 @@
                 <w:noProof/>
                 <w:webHidden/>
               </w:rPr>
-              <w:instrText xml:space="preserve"> PAGEREF _Toc198376496 \h </w:instrText>
+              <w:instrText xml:space="preserve"> PAGEREF _Toc198385777 \h </w:instrText>
             </w:r>
             <w:r>
               <w:rPr>
@@ -3482,7 +3482,7 @@
                 <w:noProof/>
                 <w:webHidden/>
               </w:rPr>
-              <w:t>64</w:t>
+              <w:t>65</w:t>
             </w:r>
             <w:r>
               <w:rPr>
@@ -3522,7 +3522,7 @@
       <w:pPr>
         <w:pStyle w:val="Titre1"/>
       </w:pPr>
-      <w:bookmarkStart w:id="1" w:name="_Toc198376450"/>
+      <w:bookmarkStart w:id="1" w:name="_Toc198385731"/>
       <w:r>
         <w:lastRenderedPageBreak/>
         <w:t>Introduction</w:t>
@@ -3533,7 +3533,7 @@
       <w:pPr>
         <w:pStyle w:val="Titre2"/>
       </w:pPr>
-      <w:bookmarkStart w:id="2" w:name="_Toc198376451"/>
+      <w:bookmarkStart w:id="2" w:name="_Toc198385732"/>
       <w:r>
         <w:t>Préambule</w:t>
       </w:r>
@@ -3680,7 +3680,7 @@
         <w:pStyle w:val="Titre2"/>
       </w:pPr>
       <w:bookmarkStart w:id="3" w:name="_Toc118925198"/>
-      <w:bookmarkStart w:id="4" w:name="_Toc198376452"/>
+      <w:bookmarkStart w:id="4" w:name="_Toc198385733"/>
       <w:bookmarkEnd w:id="0"/>
       <w:r>
         <w:t>E</w:t>
@@ -3696,13 +3696,29 @@
         <w:jc w:val="both"/>
       </w:pPr>
       <w:r>
-        <w:t xml:space="preserve">Le projet doit comporter une base de données avec des contraintes d’intégrité. Une partie back-end doit être en charge des requêtes sur la base de données, ainsi que de l’application de la logique métier sur ces données. Cette partie doit rendre ces données disponibles au travers d’une </w:t>
+        <w:t xml:space="preserve">Le projet doit comporter une base de données avec des contraintes d’intégrité. Une partie </w:t>
+      </w:r>
+      <w:proofErr w:type="spellStart"/>
+      <w:r>
+        <w:t>back-end</w:t>
+      </w:r>
+      <w:proofErr w:type="spellEnd"/>
+      <w:r>
+        <w:t xml:space="preserve"> doit être en charge des requêtes sur la base de données, ainsi que de l’application de la logique métier sur ces données. Cette partie doit rendre ces données disponibles au travers d’une </w:t>
       </w:r>
       <w:r>
         <w:t xml:space="preserve">Web </w:t>
       </w:r>
       <w:r>
-        <w:t>API. Une partie front-end aura la charge de la présentation des informations au travers d’une interface utilisateur, à l’aide des données fournies par l</w:t>
+        <w:t xml:space="preserve">API. Une partie </w:t>
+      </w:r>
+      <w:proofErr w:type="spellStart"/>
+      <w:r>
+        <w:t>front-end</w:t>
+      </w:r>
+      <w:proofErr w:type="spellEnd"/>
+      <w:r>
+        <w:t xml:space="preserve"> aura la charge de la présentation des informations au travers d’une interface utilisateur, à l’aide des données fournies par l</w:t>
       </w:r>
       <w:r>
         <w:t xml:space="preserve">a Web </w:t>
@@ -3757,7 +3773,7 @@
       <w:pPr>
         <w:pStyle w:val="Titre2"/>
       </w:pPr>
-      <w:bookmarkStart w:id="5" w:name="_Toc198376453"/>
+      <w:bookmarkStart w:id="5" w:name="_Toc198385734"/>
       <w:r>
         <w:t>Remerciements</w:t>
       </w:r>
@@ -3785,7 +3801,7 @@
         <w:pStyle w:val="Titre1"/>
       </w:pPr>
       <w:bookmarkStart w:id="6" w:name="_Toc118925199"/>
-      <w:bookmarkStart w:id="7" w:name="_Toc198376454"/>
+      <w:bookmarkStart w:id="7" w:name="_Toc198385735"/>
       <w:r>
         <w:lastRenderedPageBreak/>
         <w:t>Description</w:t>
@@ -4566,7 +4582,7 @@
           <w:lang w:eastAsia="fr-FR"/>
         </w:rPr>
       </w:pPr>
-      <w:bookmarkStart w:id="8" w:name="_Toc198376455"/>
+      <w:bookmarkStart w:id="8" w:name="_Toc198385736"/>
       <w:r>
         <w:rPr>
           <w:lang w:eastAsia="fr-FR"/>
@@ -4801,12 +4817,40 @@
         <w:rPr>
           <w:lang w:eastAsia="fr-FR"/>
         </w:rPr>
-        <w:t xml:space="preserve"> UML (Unified Modeling Language)</w:t>
-      </w:r>
+        <w:t xml:space="preserve"> UML (</w:t>
+      </w:r>
+      <w:proofErr w:type="spellStart"/>
       <w:r>
         <w:rPr>
           <w:lang w:eastAsia="fr-FR"/>
         </w:rPr>
+        <w:t>Unified</w:t>
+      </w:r>
+      <w:proofErr w:type="spellEnd"/>
+      <w:r>
+        <w:rPr>
+          <w:lang w:eastAsia="fr-FR"/>
+        </w:rPr>
+        <w:t xml:space="preserve"> Modeling </w:t>
+      </w:r>
+      <w:proofErr w:type="spellStart"/>
+      <w:r>
+        <w:rPr>
+          <w:lang w:eastAsia="fr-FR"/>
+        </w:rPr>
+        <w:t>Language</w:t>
+      </w:r>
+      <w:proofErr w:type="spellEnd"/>
+      <w:r>
+        <w:rPr>
+          <w:lang w:eastAsia="fr-FR"/>
+        </w:rPr>
+        <w:t>)</w:t>
+      </w:r>
+      <w:r>
+        <w:rPr>
+          <w:lang w:eastAsia="fr-FR"/>
+        </w:rPr>
         <w:t xml:space="preserve">. Les acteurs, les fonctionnalités attendues et les spécifications fonctionnelles du projet ont été modélisées au moyen des différents outils </w:t>
       </w:r>
       <w:r>
@@ -4819,12 +4863,26 @@
         <w:rPr>
           <w:lang w:eastAsia="fr-FR"/>
         </w:rPr>
-        <w:t>. Une description haut-niveau des fonctionnalités a été illustrée au moyen d’un diagramme de cas d’utilisation et d’une description détaille de chaque cas. Les cas d’utilisation on en outre été accompagnés de mockups de l’interface utilisateur.</w:t>
-      </w:r>
+        <w:t xml:space="preserve">. Une description haut-niveau des fonctionnalités a été illustrée au moyen d’un diagramme de cas d’utilisation et d’une description détaille de chaque cas. Les cas d’utilisation on en outre été accompagnés de </w:t>
+      </w:r>
+      <w:proofErr w:type="spellStart"/>
       <w:r>
         <w:rPr>
           <w:lang w:eastAsia="fr-FR"/>
         </w:rPr>
+        <w:t>mockups</w:t>
+      </w:r>
+      <w:proofErr w:type="spellEnd"/>
+      <w:r>
+        <w:rPr>
+          <w:lang w:eastAsia="fr-FR"/>
+        </w:rPr>
+        <w:t xml:space="preserve"> de l’interface utilisateur.</w:t>
+      </w:r>
+      <w:r>
+        <w:rPr>
+          <w:lang w:eastAsia="fr-FR"/>
+        </w:rPr>
         <w:t xml:space="preserve"> </w:t>
       </w:r>
       <w:r>
@@ -4924,7 +4982,7 @@
       <w:pPr>
         <w:pStyle w:val="Titre1"/>
       </w:pPr>
-      <w:bookmarkStart w:id="9" w:name="_Toc198376456"/>
+      <w:bookmarkStart w:id="9" w:name="_Toc198385737"/>
       <w:r>
         <w:lastRenderedPageBreak/>
         <w:t>Analyse du secteur</w:t>
@@ -4935,7 +4993,7 @@
       <w:pPr>
         <w:pStyle w:val="Titre2"/>
       </w:pPr>
-      <w:bookmarkStart w:id="10" w:name="_Toc198376457"/>
+      <w:bookmarkStart w:id="10" w:name="_Toc198385738"/>
       <w:r>
         <w:t>Réglementation</w:t>
       </w:r>
@@ -5018,7 +5076,7 @@
       <w:pPr>
         <w:pStyle w:val="Titre2"/>
       </w:pPr>
-      <w:bookmarkStart w:id="11" w:name="_Toc198376458"/>
+      <w:bookmarkStart w:id="11" w:name="_Toc198385739"/>
       <w:r>
         <w:t>Etat du secteur dans l’Union Européenne.</w:t>
       </w:r>
@@ -5061,7 +5119,7 @@
       <w:pPr>
         <w:pStyle w:val="Titre2"/>
       </w:pPr>
-      <w:bookmarkStart w:id="12" w:name="_Toc198376459"/>
+      <w:bookmarkStart w:id="12" w:name="_Toc198385740"/>
       <w:r>
         <w:t>Etat du secteur en Belgique</w:t>
       </w:r>
@@ -5091,7 +5149,7 @@
       <w:pPr>
         <w:pStyle w:val="Titre2"/>
       </w:pPr>
-      <w:bookmarkStart w:id="13" w:name="_Toc198376460"/>
+      <w:bookmarkStart w:id="13" w:name="_Toc198385741"/>
       <w:r>
         <w:t>Etat du secteur en Wallonie</w:t>
       </w:r>
@@ -5184,7 +5242,7 @@
       <w:pPr>
         <w:pStyle w:val="Titre1"/>
       </w:pPr>
-      <w:bookmarkStart w:id="14" w:name="_Toc198376461"/>
+      <w:bookmarkStart w:id="14" w:name="_Toc198385742"/>
       <w:r>
         <w:lastRenderedPageBreak/>
         <w:t>Etat de l’art</w:t>
@@ -5195,7 +5253,7 @@
       <w:pPr>
         <w:pStyle w:val="Titre2"/>
       </w:pPr>
-      <w:bookmarkStart w:id="15" w:name="_Toc198376462"/>
+      <w:bookmarkStart w:id="15" w:name="_Toc198385743"/>
       <w:r>
         <w:t>Introduction</w:t>
       </w:r>
@@ -5245,7 +5303,7 @@
         <w:jc w:val="both"/>
       </w:pPr>
       <w:r>
-        <w:t>Une différenciation par type de cheptel. Certaines solutions sont dédiées au suivie d’un type d’élevage unique (par exemple, un cheptel bovin). D’autres permettent la gestion de plusieurs types.</w:t>
+        <w:t>Une différenciation par type de cheptel. Certaines solutions sont dédiées au suivi d’un type d’élevage unique (par exemple, un cheptel bovin). D’autres permettent la gestion de plusieurs types.</w:t>
       </w:r>
     </w:p>
     <w:p>
@@ -5265,7 +5323,7 @@
       <w:pPr>
         <w:pStyle w:val="Titre2"/>
       </w:pPr>
-      <w:bookmarkStart w:id="16" w:name="_Toc198376463"/>
+      <w:bookmarkStart w:id="16" w:name="_Toc198385744"/>
       <w:r>
         <w:t>Présentation des solutions existantes</w:t>
       </w:r>
@@ -5290,6 +5348,7 @@
           <w:iCs/>
         </w:rPr>
       </w:pPr>
+      <w:proofErr w:type="spellStart"/>
       <w:r>
         <w:rPr>
           <w:b/>
@@ -5299,6 +5358,7 @@
         </w:rPr>
         <w:t>FarmBrite</w:t>
       </w:r>
+      <w:proofErr w:type="spellEnd"/>
     </w:p>
     <w:p>
       <w:pPr>
@@ -5377,7 +5437,7 @@
         </w:numPr>
       </w:pPr>
       <w:r>
-        <w:t>Segment de marché : Petite/Moyenne exploitations</w:t>
+        <w:t>Segment de marché : Petite/Moyenne exploitation</w:t>
       </w:r>
     </w:p>
     <w:p>
@@ -5466,6 +5526,7 @@
           <w:iCs/>
         </w:rPr>
       </w:pPr>
+      <w:proofErr w:type="spellStart"/>
       <w:r>
         <w:rPr>
           <w:b/>
@@ -5475,6 +5536,7 @@
         </w:rPr>
         <w:t>NavFarm</w:t>
       </w:r>
+      <w:proofErr w:type="spellEnd"/>
     </w:p>
     <w:p>
       <w:pPr>
@@ -5565,7 +5627,15 @@
         </w:numPr>
       </w:pPr>
       <w:r>
-        <w:t>Zone géographique : Amérique du nord, Amérique du sude, Europe, Asie</w:t>
+        <w:t xml:space="preserve">Zone géographique : Amérique du nord, Amérique du </w:t>
+      </w:r>
+      <w:proofErr w:type="spellStart"/>
+      <w:r>
+        <w:t>sude</w:t>
+      </w:r>
+      <w:proofErr w:type="spellEnd"/>
+      <w:r>
+        <w:t>, Europe, Asie</w:t>
       </w:r>
     </w:p>
     <w:p>
@@ -5609,12 +5679,6 @@
     <w:p>
       <w:pPr>
         <w:pStyle w:val="Paragraphedeliste"/>
-        <w:ind w:left="1080"/>
-      </w:pPr>
-    </w:p>
-    <w:p>
-      <w:pPr>
-        <w:pStyle w:val="Paragraphedeliste"/>
         <w:numPr>
           <w:ilvl w:val="0"/>
           <w:numId w:val="4"/>
@@ -5626,6 +5690,7 @@
           <w:iCs/>
         </w:rPr>
       </w:pPr>
+      <w:proofErr w:type="spellStart"/>
       <w:r>
         <w:rPr>
           <w:b/>
@@ -5633,8 +5698,10 @@
           <w:i/>
           <w:iCs/>
         </w:rPr>
+        <w:lastRenderedPageBreak/>
         <w:t>Agrovision</w:t>
       </w:r>
+      <w:proofErr w:type="spellEnd"/>
       <w:r>
         <w:rPr>
           <w:b/>
@@ -5642,8 +5709,19 @@
           <w:i/>
           <w:iCs/>
         </w:rPr>
-        <w:t xml:space="preserve"> Cow</w:t>
-      </w:r>
+        <w:t xml:space="preserve"> </w:t>
+      </w:r>
+      <w:proofErr w:type="spellStart"/>
+      <w:r>
+        <w:rPr>
+          <w:b/>
+          <w:bCs/>
+          <w:i/>
+          <w:iCs/>
+        </w:rPr>
+        <w:t>Cow</w:t>
+      </w:r>
+      <w:proofErr w:type="spellEnd"/>
     </w:p>
     <w:p>
       <w:pPr>
@@ -5776,6 +5854,7 @@
           <w:iCs/>
         </w:rPr>
       </w:pPr>
+      <w:proofErr w:type="spellStart"/>
       <w:r>
         <w:rPr>
           <w:b/>
@@ -5785,6 +5864,7 @@
         </w:rPr>
         <w:t>HerdWarch</w:t>
       </w:r>
+      <w:proofErr w:type="spellEnd"/>
     </w:p>
     <w:p>
       <w:pPr>
@@ -5846,7 +5926,7 @@
         </w:numPr>
       </w:pPr>
       <w:r>
-        <w:t>Segment de marché : Petites exploitation</w:t>
+        <w:t>Segment de marché : Petite exploitation</w:t>
       </w:r>
     </w:p>
     <w:p>
@@ -5917,6 +5997,7 @@
           <w:iCs/>
         </w:rPr>
       </w:pPr>
+      <w:proofErr w:type="spellStart"/>
       <w:r>
         <w:rPr>
           <w:b/>
@@ -5926,6 +6007,7 @@
         </w:rPr>
         <w:t>CattleMax</w:t>
       </w:r>
+      <w:proofErr w:type="spellEnd"/>
     </w:p>
     <w:p>
       <w:pPr>
@@ -5994,7 +6076,7 @@
         </w:numPr>
       </w:pPr>
       <w:r>
-        <w:t>Segment de marché : Moyenne/Grande exploitations</w:t>
+        <w:t>Segment de marché : Moyenne/Grande exploitation</w:t>
       </w:r>
     </w:p>
     <w:p>
@@ -6018,7 +6100,15 @@
         </w:numPr>
       </w:pPr>
       <w:r>
-        <w:t>Format : Application Destkop et mobile</w:t>
+        <w:t xml:space="preserve">Format : Application </w:t>
+      </w:r>
+      <w:proofErr w:type="spellStart"/>
+      <w:r>
+        <w:t>Destkop</w:t>
+      </w:r>
+      <w:proofErr w:type="spellEnd"/>
+      <w:r>
+        <w:t xml:space="preserve"> et mobile</w:t>
       </w:r>
     </w:p>
     <w:p>
@@ -6042,7 +6132,13 @@
         </w:numPr>
       </w:pPr>
       <w:r>
-        <w:t>Client actifs 80000 +</w:t>
+        <w:t>Client</w:t>
+      </w:r>
+      <w:r>
+        <w:t>s</w:t>
+      </w:r>
+      <w:r>
+        <w:t xml:space="preserve"> actifs 80000 +</w:t>
       </w:r>
     </w:p>
     <w:p/>
@@ -6063,7 +6159,7 @@
       <w:pPr>
         <w:pStyle w:val="Titre2"/>
       </w:pPr>
-      <w:bookmarkStart w:id="17" w:name="_Toc198376464"/>
+      <w:bookmarkStart w:id="17" w:name="_Toc198385745"/>
       <w:r>
         <w:lastRenderedPageBreak/>
         <w:t>Fonctionnalités proposées</w:t>
@@ -6171,8 +6267,13 @@
         </w:r>
       </w:fldSimple>
       <w:r>
-        <w:t xml:space="preserve"> : Gestion du troupeau par FarmBrite</w:t>
-      </w:r>
+        <w:t xml:space="preserve"> : Gestion du troupeau par </w:t>
+      </w:r>
+      <w:proofErr w:type="spellStart"/>
+      <w:r>
+        <w:t>FarmBrite</w:t>
+      </w:r>
+      <w:proofErr w:type="spellEnd"/>
     </w:p>
     <w:p>
       <w:pPr>
@@ -6242,8 +6343,13 @@
         </w:r>
       </w:fldSimple>
       <w:r>
-        <w:t>: Historique des actions pour un animal par CattleMax</w:t>
-      </w:r>
+        <w:t xml:space="preserve">: Historique des actions pour un animal par </w:t>
+      </w:r>
+      <w:proofErr w:type="spellStart"/>
+      <w:r>
+        <w:t>CattleMax</w:t>
+      </w:r>
+      <w:proofErr w:type="spellEnd"/>
     </w:p>
     <w:p>
       <w:pPr>
@@ -6264,7 +6370,21 @@
         <w:jc w:val="both"/>
       </w:pPr>
       <w:r>
-        <w:t>Le suivi de la production laitière comprends le suive des traites et l’enregistrement des volumes laitiers. Cet enregistrement peut se faire via un encodage manuel ou de manière automatique via une connexion à l’API du logiciel d’une salle de traite. Cette fonctionnalité va généralement de pair avec des possibilités avancées de reporting statistique sur les volumes de production par vache et pour le troupeau dans son ensemble.</w:t>
+        <w:t>Le suivi de la production laitière comprend le suiv</w:t>
+      </w:r>
+      <w:r>
+        <w:t>i</w:t>
+      </w:r>
+      <w:r>
+        <w:t xml:space="preserve"> des traites et l’enregistrement des volumes laitiers. Cet enregistrement peut se faire via un encodage manuel ou de manière automatique via une connexion à l’API du logiciel d’une salle de traite. Cette fonctionnalité va généralement de pair avec des possibilités avancées de </w:t>
+      </w:r>
+      <w:proofErr w:type="spellStart"/>
+      <w:r>
+        <w:t>reporting</w:t>
+      </w:r>
+      <w:proofErr w:type="spellEnd"/>
+      <w:r>
+        <w:t xml:space="preserve"> statistique sur les volumes de production par vache et pour le troupeau dans son ensemble.</w:t>
       </w:r>
     </w:p>
     <w:p>
@@ -6383,8 +6503,13 @@
         </w:r>
       </w:fldSimple>
       <w:r>
-        <w:t xml:space="preserve"> : Gestion des vêlages par AgrovisionCow</w:t>
-      </w:r>
+        <w:t xml:space="preserve"> : Gestion des vêlages par </w:t>
+      </w:r>
+      <w:proofErr w:type="spellStart"/>
+      <w:r>
+        <w:t>AgrovisionCow</w:t>
+      </w:r>
+      <w:proofErr w:type="spellEnd"/>
     </w:p>
     <w:p/>
     <w:p>
@@ -6416,7 +6541,15 @@
         <w:jc w:val="both"/>
       </w:pPr>
       <w:r>
-        <w:t>Les fonctions relatives aux pâturages ont pour but de gérer la répartition du troupeau à travers les différents pâturages de l’exploitation, la planification des mouvements ou le contrôle de la qualité et de la longueur de l’herbe. Ces fonctions sont généralement couplées avec un mécanisme de représentation visuelle sur une carte (type Google map).</w:t>
+        <w:t xml:space="preserve">Les fonctions relatives aux pâturages ont pour but de gérer la répartition du troupeau à travers les différents pâturages de l’exploitation, la planification des mouvements ou le contrôle de la qualité et de la longueur de l’herbe. Ces fonctions sont généralement couplées avec un mécanisme de représentation visuelle sur une carte (type Google </w:t>
+      </w:r>
+      <w:proofErr w:type="spellStart"/>
+      <w:r>
+        <w:t>map</w:t>
+      </w:r>
+      <w:proofErr w:type="spellEnd"/>
+      <w:r>
+        <w:t>).</w:t>
       </w:r>
     </w:p>
     <w:p>
@@ -6482,8 +6615,19 @@
         </w:r>
       </w:fldSimple>
       <w:r>
-        <w:t>: Gestion des paturages avec FarmBrite</w:t>
-      </w:r>
+        <w:t xml:space="preserve">: Gestion des </w:t>
+      </w:r>
+      <w:r>
+        <w:t>pâturages</w:t>
+      </w:r>
+      <w:r>
+        <w:t xml:space="preserve"> avec </w:t>
+      </w:r>
+      <w:proofErr w:type="spellStart"/>
+      <w:r>
+        <w:t>FarmBrite</w:t>
+      </w:r>
+      <w:proofErr w:type="spellEnd"/>
     </w:p>
     <w:p/>
     <w:p>
@@ -6531,7 +6675,26 @@
         <w:jc w:val="both"/>
       </w:pPr>
       <w:r>
-        <w:t>Cette catégorie de fonctionnalités a pour objet l’organisation du travail d’une exploitation, à savoir la planification, l’attribution et le suivi de tâches aux utilisateurs enregistrés de l’application. Cela va de pair avec la gestion des utilisateurs. On peut également mentionner les fonctions de calendrier des tâches et de gestion des horaires, de Todo-list ou de tableau kanban, d’organisation en équipes et de time-tracking.</w:t>
+        <w:t xml:space="preserve">Cette catégorie de fonctionnalités a pour objet l’organisation du travail d’une exploitation, à savoir la planification, l’attribution et le suivi de tâches aux utilisateurs enregistrés de l’application. Cela va de pair avec la gestion des utilisateurs. On peut également mentionner les fonctions de calendrier des tâches et de gestion des horaires, de </w:t>
+      </w:r>
+      <w:proofErr w:type="spellStart"/>
+      <w:r>
+        <w:t>t</w:t>
+      </w:r>
+      <w:r>
+        <w:t>odo-list</w:t>
+      </w:r>
+      <w:proofErr w:type="spellEnd"/>
+      <w:r>
+        <w:t xml:space="preserve"> ou de tableau kanban, d’organisation en équipes et de time-</w:t>
+      </w:r>
+      <w:proofErr w:type="spellStart"/>
+      <w:r>
+        <w:t>tracking</w:t>
+      </w:r>
+      <w:proofErr w:type="spellEnd"/>
+      <w:r>
+        <w:t>.</w:t>
       </w:r>
     </w:p>
     <w:p>
@@ -6602,8 +6765,13 @@
         </w:r>
       </w:fldSimple>
       <w:r>
-        <w:t>: Gestion des tâches avec FarmBrite</w:t>
-      </w:r>
+        <w:t xml:space="preserve">: Gestion des tâches avec </w:t>
+      </w:r>
+      <w:proofErr w:type="spellStart"/>
+      <w:r>
+        <w:t>FarmBrite</w:t>
+      </w:r>
+      <w:proofErr w:type="spellEnd"/>
     </w:p>
     <w:p>
       <w:pPr>
@@ -6979,7 +7147,7 @@
       <w:pPr>
         <w:pStyle w:val="Titre2"/>
       </w:pPr>
-      <w:bookmarkStart w:id="18" w:name="_Toc198376465"/>
+      <w:bookmarkStart w:id="18" w:name="_Toc198385746"/>
       <w:r>
         <w:lastRenderedPageBreak/>
         <w:t>Tableaux comparatifs des solutions analysées</w:t>
@@ -7169,6 +7337,7 @@
                 <w:szCs w:val="24"/>
               </w:rPr>
             </w:pPr>
+            <w:proofErr w:type="spellStart"/>
             <w:r>
               <w:rPr>
                 <w:i/>
@@ -7178,6 +7347,7 @@
               </w:rPr>
               <w:t>FarmBrite</w:t>
             </w:r>
+            <w:proofErr w:type="spellEnd"/>
           </w:p>
         </w:tc>
         <w:tc>
@@ -7270,6 +7440,7 @@
                 <w:szCs w:val="24"/>
               </w:rPr>
             </w:pPr>
+            <w:proofErr w:type="spellStart"/>
             <w:r>
               <w:rPr>
                 <w:i/>
@@ -7279,6 +7450,7 @@
               </w:rPr>
               <w:t>NavFarm</w:t>
             </w:r>
+            <w:proofErr w:type="spellEnd"/>
           </w:p>
         </w:tc>
         <w:tc>
@@ -7377,6 +7549,7 @@
                 <w:szCs w:val="24"/>
               </w:rPr>
             </w:pPr>
+            <w:proofErr w:type="spellStart"/>
             <w:r>
               <w:rPr>
                 <w:i/>
@@ -7384,8 +7557,29 @@
                 <w:sz w:val="24"/>
                 <w:szCs w:val="24"/>
               </w:rPr>
-              <w:t>Agrovision Cows</w:t>
-            </w:r>
+              <w:t>Agrovision</w:t>
+            </w:r>
+            <w:proofErr w:type="spellEnd"/>
+            <w:r>
+              <w:rPr>
+                <w:i/>
+                <w:iCs/>
+                <w:sz w:val="24"/>
+                <w:szCs w:val="24"/>
+              </w:rPr>
+              <w:t xml:space="preserve"> </w:t>
+            </w:r>
+            <w:proofErr w:type="spellStart"/>
+            <w:r>
+              <w:rPr>
+                <w:i/>
+                <w:iCs/>
+                <w:sz w:val="24"/>
+                <w:szCs w:val="24"/>
+              </w:rPr>
+              <w:t>Cows</w:t>
+            </w:r>
+            <w:proofErr w:type="spellEnd"/>
           </w:p>
         </w:tc>
         <w:tc>
@@ -7487,6 +7681,7 @@
                 <w:szCs w:val="24"/>
               </w:rPr>
             </w:pPr>
+            <w:proofErr w:type="spellStart"/>
             <w:r>
               <w:rPr>
                 <w:i/>
@@ -7496,6 +7691,7 @@
               </w:rPr>
               <w:t>HerdWatch</w:t>
             </w:r>
+            <w:proofErr w:type="spellEnd"/>
           </w:p>
         </w:tc>
         <w:tc>
@@ -7594,6 +7790,7 @@
                 <w:szCs w:val="24"/>
               </w:rPr>
             </w:pPr>
+            <w:proofErr w:type="spellStart"/>
             <w:r>
               <w:rPr>
                 <w:i/>
@@ -7603,6 +7800,7 @@
               </w:rPr>
               <w:t>CattleFarm</w:t>
             </w:r>
+            <w:proofErr w:type="spellEnd"/>
           </w:p>
         </w:tc>
         <w:tc>
@@ -7673,12 +7871,14 @@
             <w:r>
               <w:t xml:space="preserve">Application </w:t>
             </w:r>
+            <w:proofErr w:type="spellStart"/>
             <w:r>
               <w:t>d</w:t>
             </w:r>
             <w:r>
               <w:t>estkop</w:t>
             </w:r>
+            <w:proofErr w:type="spellEnd"/>
             <w:r>
               <w:t>/m</w:t>
             </w:r>
@@ -7766,6 +7966,7 @@
                 <w:iCs/>
               </w:rPr>
             </w:pPr>
+            <w:proofErr w:type="spellStart"/>
             <w:r>
               <w:rPr>
                 <w:i/>
@@ -7773,6 +7974,7 @@
               </w:rPr>
               <w:t>FarmBrite</w:t>
             </w:r>
+            <w:proofErr w:type="spellEnd"/>
           </w:p>
         </w:tc>
         <w:tc>
@@ -7792,6 +7994,7 @@
                 <w:iCs/>
               </w:rPr>
             </w:pPr>
+            <w:proofErr w:type="spellStart"/>
             <w:r>
               <w:rPr>
                 <w:i/>
@@ -7799,6 +8002,7 @@
               </w:rPr>
               <w:t>NavFarm</w:t>
             </w:r>
+            <w:proofErr w:type="spellEnd"/>
           </w:p>
         </w:tc>
         <w:tc>
@@ -7818,13 +8022,31 @@
                 <w:iCs/>
               </w:rPr>
             </w:pPr>
-            <w:r>
-              <w:rPr>
-                <w:i/>
-                <w:iCs/>
-              </w:rPr>
-              <w:t>Agrovision Cow</w:t>
-            </w:r>
+            <w:proofErr w:type="spellStart"/>
+            <w:r>
+              <w:rPr>
+                <w:i/>
+                <w:iCs/>
+              </w:rPr>
+              <w:t>Agrovision</w:t>
+            </w:r>
+            <w:proofErr w:type="spellEnd"/>
+            <w:r>
+              <w:rPr>
+                <w:i/>
+                <w:iCs/>
+              </w:rPr>
+              <w:t xml:space="preserve"> </w:t>
+            </w:r>
+            <w:proofErr w:type="spellStart"/>
+            <w:r>
+              <w:rPr>
+                <w:i/>
+                <w:iCs/>
+              </w:rPr>
+              <w:t>Cow</w:t>
+            </w:r>
+            <w:proofErr w:type="spellEnd"/>
           </w:p>
         </w:tc>
         <w:tc>
@@ -7844,6 +8066,7 @@
                 <w:iCs/>
               </w:rPr>
             </w:pPr>
+            <w:proofErr w:type="spellStart"/>
             <w:r>
               <w:rPr>
                 <w:i/>
@@ -7851,6 +8074,7 @@
               </w:rPr>
               <w:t>HerdWatch</w:t>
             </w:r>
+            <w:proofErr w:type="spellEnd"/>
           </w:p>
         </w:tc>
         <w:tc>
@@ -7870,6 +8094,7 @@
                 <w:iCs/>
               </w:rPr>
             </w:pPr>
+            <w:proofErr w:type="spellStart"/>
             <w:r>
               <w:rPr>
                 <w:i/>
@@ -7877,6 +8102,7 @@
               </w:rPr>
               <w:t>CattleFarm</w:t>
             </w:r>
+            <w:proofErr w:type="spellEnd"/>
           </w:p>
         </w:tc>
       </w:tr>
@@ -8994,7 +9220,7 @@
           <w:lang w:eastAsia="fr-FR"/>
         </w:rPr>
       </w:pPr>
-      <w:bookmarkStart w:id="19" w:name="_Toc198376466"/>
+      <w:bookmarkStart w:id="19" w:name="_Toc198385747"/>
       <w:r>
         <w:rPr>
           <w:lang w:eastAsia="fr-FR"/>
@@ -9021,7 +9247,7 @@
         <w:rPr>
           <w:lang w:eastAsia="fr-FR"/>
         </w:rPr>
-        <w:t xml:space="preserve">L’analyse de l’évolution du secteur agricole en Europe et en Belgique montre que les petites et moyennes exploitations familiales constituent encore une grande partie de l’ensemble du secteur. Cependant, une logique croissante de concentrations accentue la pression concurrentielle sur les exploitations de taille plus réduite. Il est de ce fait indispensable pour les gérants </w:t>
+        <w:t xml:space="preserve">L’analyse de l’évolution du secteur agricole en Europe et en Belgique montre que les petites et moyennes exploitations familiales constituent encore une grande partie de l’ensemble du secteur. Cependant, une logique croissante de concentration accentue la pression concurrentielle sur les exploitations de taille plus réduite. Il est de ce fait indispensable pour les gérants </w:t>
       </w:r>
       <w:r>
         <w:rPr>
@@ -9041,8 +9267,16 @@
         <w:rPr>
           <w:lang w:eastAsia="fr-FR"/>
         </w:rPr>
-        <w:t>Par rapport aux logiciels existants sur le marché, Le projet Cattle</w:t>
-      </w:r>
+        <w:t xml:space="preserve">Par rapport aux logiciels existants sur le marché, Le projet </w:t>
+      </w:r>
+      <w:proofErr w:type="spellStart"/>
+      <w:r>
+        <w:rPr>
+          <w:lang w:eastAsia="fr-FR"/>
+        </w:rPr>
+        <w:t>Cattle</w:t>
+      </w:r>
+      <w:proofErr w:type="spellEnd"/>
       <w:r>
         <w:rPr>
           <w:lang w:eastAsia="fr-FR"/>
@@ -9111,7 +9345,21 @@
         <w:rPr>
           <w:lang w:eastAsia="fr-FR"/>
         </w:rPr>
-        <w:t xml:space="preserve"> les solutions existantes, Cattle Manager offre les avantages suivants :</w:t>
+        <w:t xml:space="preserve"> les solutions existantes, </w:t>
+      </w:r>
+      <w:proofErr w:type="spellStart"/>
+      <w:r>
+        <w:rPr>
+          <w:lang w:eastAsia="fr-FR"/>
+        </w:rPr>
+        <w:t>Cattle</w:t>
+      </w:r>
+      <w:proofErr w:type="spellEnd"/>
+      <w:r>
+        <w:rPr>
+          <w:lang w:eastAsia="fr-FR"/>
+        </w:rPr>
+        <w:t xml:space="preserve"> Manager offre les avantages suivants :</w:t>
       </w:r>
     </w:p>
     <w:p>
@@ -9180,7 +9428,21 @@
         <w:rPr>
           <w:lang w:eastAsia="fr-FR"/>
         </w:rPr>
-        <w:t>Gratuité. Cattle Manager est gratuit d’utilisation.</w:t>
+        <w:t xml:space="preserve">Gratuité. </w:t>
+      </w:r>
+      <w:proofErr w:type="spellStart"/>
+      <w:r>
+        <w:rPr>
+          <w:lang w:eastAsia="fr-FR"/>
+        </w:rPr>
+        <w:t>Cattle</w:t>
+      </w:r>
+      <w:proofErr w:type="spellEnd"/>
+      <w:r>
+        <w:rPr>
+          <w:lang w:eastAsia="fr-FR"/>
+        </w:rPr>
+        <w:t xml:space="preserve"> Manager est gratuit d’utilisation.</w:t>
       </w:r>
     </w:p>
     <w:p>
@@ -9208,7 +9470,7 @@
           <w:lang w:eastAsia="fr-FR"/>
         </w:rPr>
       </w:pPr>
-      <w:bookmarkStart w:id="20" w:name="_Toc198376467"/>
+      <w:bookmarkStart w:id="20" w:name="_Toc198385748"/>
       <w:r>
         <w:rPr>
           <w:lang w:eastAsia="fr-FR"/>
@@ -9225,7 +9487,7 @@
           <w:lang w:eastAsia="fr-FR"/>
         </w:rPr>
       </w:pPr>
-      <w:bookmarkStart w:id="21" w:name="_Toc198376468"/>
+      <w:bookmarkStart w:id="21" w:name="_Toc198385749"/>
       <w:r>
         <w:rPr>
           <w:lang w:eastAsia="fr-FR"/>
@@ -9367,7 +9629,7 @@
           <w:lang w:eastAsia="fr-FR"/>
         </w:rPr>
       </w:pPr>
-      <w:bookmarkStart w:id="22" w:name="_Toc198376469"/>
+      <w:bookmarkStart w:id="22" w:name="_Toc198385750"/>
       <w:r>
         <w:rPr>
           <w:lang w:eastAsia="fr-FR"/>
@@ -9439,7 +9701,7 @@
           <w:lang w:eastAsia="fr-FR"/>
         </w:rPr>
       </w:pPr>
-      <w:bookmarkStart w:id="23" w:name="_Toc198376470"/>
+      <w:bookmarkStart w:id="23" w:name="_Toc198385751"/>
       <w:r>
         <w:rPr>
           <w:i/>
@@ -9673,7 +9935,7 @@
           <w:lang w:eastAsia="fr-FR"/>
         </w:rPr>
       </w:pPr>
-      <w:bookmarkStart w:id="24" w:name="_Toc198376471"/>
+      <w:bookmarkStart w:id="24" w:name="_Toc198385752"/>
       <w:r>
         <w:rPr>
           <w:i/>
@@ -10104,7 +10366,7 @@
           <w:lang w:eastAsia="fr-FR"/>
         </w:rPr>
       </w:pPr>
-      <w:bookmarkStart w:id="25" w:name="_Toc198376472"/>
+      <w:bookmarkStart w:id="25" w:name="_Toc198385753"/>
       <w:r>
         <w:rPr>
           <w:i/>
@@ -10507,14 +10769,14 @@
           <w:lang w:eastAsia="fr-FR"/>
         </w:rPr>
       </w:pPr>
-      <w:bookmarkStart w:id="26" w:name="_Toc198376473"/>
+      <w:bookmarkStart w:id="26" w:name="_Toc198385754"/>
       <w:r>
         <w:rPr>
           <w:i/>
           <w:iCs/>
           <w:lang w:eastAsia="fr-FR"/>
         </w:rPr>
-        <w:t>Fonctionnalités Application mobiles</w:t>
+        <w:t>Fonctionnalités Application mobile</w:t>
       </w:r>
       <w:bookmarkEnd w:id="26"/>
     </w:p>
@@ -10745,7 +11007,7 @@
           <w:lang w:eastAsia="fr-FR"/>
         </w:rPr>
       </w:pPr>
-      <w:bookmarkStart w:id="27" w:name="_Toc198376474"/>
+      <w:bookmarkStart w:id="27" w:name="_Toc198385755"/>
       <w:r>
         <w:rPr>
           <w:lang w:eastAsia="fr-FR"/>
@@ -10875,7 +11137,13 @@
           </w:tcPr>
           <w:p>
             <w:r>
-              <w:t>Les fonctionnalités doivent être accessibles facilement</w:t>
+              <w:t xml:space="preserve">Les fonctionnalités doivent être </w:t>
+            </w:r>
+            <w:r>
+              <w:t xml:space="preserve">facilement </w:t>
+            </w:r>
+            <w:r>
+              <w:t>accessibles</w:t>
             </w:r>
           </w:p>
         </w:tc>
@@ -10906,7 +11174,7 @@
       <w:pPr>
         <w:pStyle w:val="Titre1"/>
       </w:pPr>
-      <w:bookmarkStart w:id="28" w:name="_Toc198376475"/>
+      <w:bookmarkStart w:id="28" w:name="_Toc198385756"/>
       <w:r>
         <w:lastRenderedPageBreak/>
         <w:t>Analyse fonctionnelle</w:t>
@@ -10917,9 +11185,14 @@
       <w:pPr>
         <w:pStyle w:val="Titre2"/>
       </w:pPr>
-      <w:bookmarkStart w:id="29" w:name="_Toc198376476"/>
-      <w:r>
-        <w:t>Sitemap de l’application</w:t>
+      <w:bookmarkStart w:id="29" w:name="_Toc198385757"/>
+      <w:proofErr w:type="spellStart"/>
+      <w:r>
+        <w:t>Sitemap</w:t>
+      </w:r>
+      <w:proofErr w:type="spellEnd"/>
+      <w:r>
+        <w:t xml:space="preserve"> de l’application</w:t>
       </w:r>
       <w:bookmarkEnd w:id="29"/>
     </w:p>
@@ -11001,14 +11274,22 @@
         </w:r>
       </w:fldSimple>
       <w:r>
-        <w:t>: Sitemap de l'application web</w:t>
+        <w:t xml:space="preserve">: </w:t>
+      </w:r>
+      <w:proofErr w:type="spellStart"/>
+      <w:r>
+        <w:t>Sitemap</w:t>
+      </w:r>
+      <w:proofErr w:type="spellEnd"/>
+      <w:r>
+        <w:t xml:space="preserve"> de l'application web</w:t>
       </w:r>
     </w:p>
     <w:p>
       <w:pPr>
         <w:pStyle w:val="Titre2"/>
       </w:pPr>
-      <w:bookmarkStart w:id="30" w:name="_Toc198376477"/>
+      <w:bookmarkStart w:id="30" w:name="_Toc198385758"/>
       <w:r>
         <w:lastRenderedPageBreak/>
         <w:t xml:space="preserve">Diagramme </w:t>
@@ -11087,14 +11368,17 @@
         </w:r>
       </w:fldSimple>
       <w:r>
-        <w:t>: Diagramme de Use Case</w:t>
+        <w:t xml:space="preserve">: Diagramme de </w:t>
+      </w:r>
+      <w:r>
+        <w:t>cas d’utilisation</w:t>
       </w:r>
     </w:p>
     <w:p>
       <w:pPr>
         <w:pStyle w:val="Titre2"/>
       </w:pPr>
-      <w:bookmarkStart w:id="31" w:name="_Toc198376478"/>
+      <w:bookmarkStart w:id="31" w:name="_Toc198385759"/>
       <w:r>
         <w:lastRenderedPageBreak/>
         <w:t xml:space="preserve">Description </w:t>
@@ -11115,7 +11399,19 @@
         <w:rPr>
           <w:lang w:eastAsia="fr-FR"/>
         </w:rPr>
-        <w:t xml:space="preserve">Ci-dessous sont décris les cas d’utilisation associés aux exigences fonctionnelles, accompagnés de wireframes. Pour </w:t>
+        <w:t>Ci-dessous sont décri</w:t>
+      </w:r>
+      <w:r>
+        <w:rPr>
+          <w:lang w:eastAsia="fr-FR"/>
+        </w:rPr>
+        <w:t>t</w:t>
+      </w:r>
+      <w:r>
+        <w:rPr>
+          <w:lang w:eastAsia="fr-FR"/>
+        </w:rPr>
+        <w:t xml:space="preserve">s les cas d’utilisation associés aux exigences fonctionnelles, accompagnés de wireframes. Pour </w:t>
       </w:r>
       <w:r>
         <w:rPr>
@@ -11428,7 +11724,15 @@
               </w:numPr>
             </w:pPr>
             <w:r>
-              <w:t>Le système vérifie si l’utilisateur possède déjà un token.</w:t>
+              <w:t xml:space="preserve">Le système vérifie si l’utilisateur possède déjà un </w:t>
+            </w:r>
+            <w:proofErr w:type="spellStart"/>
+            <w:r>
+              <w:t>token</w:t>
+            </w:r>
+            <w:proofErr w:type="spellEnd"/>
+            <w:r>
+              <w:t>.</w:t>
             </w:r>
           </w:p>
           <w:p>
@@ -11443,7 +11747,23 @@
               <w:t>S’il</w:t>
             </w:r>
             <w:r>
-              <w:t xml:space="preserve"> ne possède pas de token ou que le token présent est échu, l’utilisateur est redirigé vers la page de login administrée par Auth0.</w:t>
+              <w:t xml:space="preserve"> ne possède pas de </w:t>
+            </w:r>
+            <w:proofErr w:type="spellStart"/>
+            <w:r>
+              <w:t>token</w:t>
+            </w:r>
+            <w:proofErr w:type="spellEnd"/>
+            <w:r>
+              <w:t xml:space="preserve"> ou que le </w:t>
+            </w:r>
+            <w:proofErr w:type="spellStart"/>
+            <w:r>
+              <w:t>token</w:t>
+            </w:r>
+            <w:proofErr w:type="spellEnd"/>
+            <w:r>
+              <w:t xml:space="preserve"> présent est échu, l’utilisateur est redirigé vers la page de login administrée par Auth0.</w:t>
             </w:r>
           </w:p>
           <w:p>
@@ -11479,7 +11799,15 @@
               </w:numPr>
             </w:pPr>
             <w:r>
-              <w:t>L’utilisateur reçoit un token valide de la part d’Auth0.</w:t>
+              <w:t xml:space="preserve">L’utilisateur reçoit un </w:t>
+            </w:r>
+            <w:proofErr w:type="spellStart"/>
+            <w:r>
+              <w:t>token</w:t>
+            </w:r>
+            <w:proofErr w:type="spellEnd"/>
+            <w:r>
+              <w:t xml:space="preserve"> valide de la part d’Auth0.</w:t>
             </w:r>
           </w:p>
           <w:p>
@@ -11491,13 +11819,21 @@
               </w:numPr>
             </w:pPr>
             <w:r>
-              <w:t>L’utilisateur est redirigé vers le dashbo</w:t>
+              <w:t xml:space="preserve">L’utilisateur est redirigé vers le </w:t>
+            </w:r>
+            <w:proofErr w:type="spellStart"/>
+            <w:r>
+              <w:t>dashbo</w:t>
             </w:r>
             <w:r>
               <w:t>a</w:t>
             </w:r>
             <w:r>
-              <w:t>rd.</w:t>
+              <w:t>rd</w:t>
+            </w:r>
+            <w:proofErr w:type="spellEnd"/>
+            <w:r>
+              <w:t>.</w:t>
             </w:r>
           </w:p>
         </w:tc>
@@ -11541,7 +11877,23 @@
           </w:p>
           <w:p>
             <w:r>
-              <w:t>3a. L’utilisateur possède déjà un token valide. L’utilisateur est redirigé automatiquement vers son dashboard en fonction de son rôle.</w:t>
+              <w:t xml:space="preserve">3a. L’utilisateur possède déjà un </w:t>
+            </w:r>
+            <w:proofErr w:type="spellStart"/>
+            <w:r>
+              <w:t>token</w:t>
+            </w:r>
+            <w:proofErr w:type="spellEnd"/>
+            <w:r>
+              <w:t xml:space="preserve"> valide. L’utilisateur est redirigé automatiquement vers son </w:t>
+            </w:r>
+            <w:proofErr w:type="spellStart"/>
+            <w:r>
+              <w:t>dashboard</w:t>
+            </w:r>
+            <w:proofErr w:type="spellEnd"/>
+            <w:r>
+              <w:t xml:space="preserve"> en fonction de son rôle.</w:t>
             </w:r>
           </w:p>
         </w:tc>
@@ -13772,7 +14124,13 @@
               <w:t xml:space="preserve"> des animaux</w:t>
             </w:r>
             <w:r>
-              <w:t xml:space="preserve"> du troupeau (Intervention, gestations, affections, traitements, vaccinations).</w:t>
+              <w:t xml:space="preserve"> du troupeau (Intervention</w:t>
+            </w:r>
+            <w:r>
+              <w:t>s</w:t>
+            </w:r>
+            <w:r>
+              <w:t>, gestations, affections, traitements, vaccinations).</w:t>
             </w:r>
           </w:p>
         </w:tc>
@@ -21182,7 +21540,15 @@
               </w:numPr>
             </w:pPr>
             <w:r>
-              <w:t xml:space="preserve">L’utilisateur est redirigé vers son dashbaord. Les tâches du jour assignées à cet utilisateur sont affichées sous forme de liste. </w:t>
+              <w:t xml:space="preserve">L’utilisateur est redirigé vers son </w:t>
+            </w:r>
+            <w:proofErr w:type="spellStart"/>
+            <w:r>
+              <w:t>dashbaord</w:t>
+            </w:r>
+            <w:proofErr w:type="spellEnd"/>
+            <w:r>
+              <w:t xml:space="preserve">. Les tâches du jour assignées à cet utilisateur sont affichées sous forme de liste. </w:t>
             </w:r>
           </w:p>
           <w:p>
@@ -21438,7 +21804,15 @@
               </w:numPr>
             </w:pPr>
             <w:r>
-              <w:t>L’utilisateur est présent sur son dashboard ou sur la page de la liste des tâches.</w:t>
+              <w:t xml:space="preserve">L’utilisateur est présent sur son </w:t>
+            </w:r>
+            <w:proofErr w:type="spellStart"/>
+            <w:r>
+              <w:t>dashboard</w:t>
+            </w:r>
+            <w:proofErr w:type="spellEnd"/>
+            <w:r>
+              <w:t xml:space="preserve"> ou sur la page de la liste des tâches.</w:t>
             </w:r>
           </w:p>
         </w:tc>
@@ -23083,7 +23457,15 @@
               </w:numPr>
             </w:pPr>
             <w:r>
-              <w:t>L’utilisateur remplit le volume laitier pour les animaux voulus, en utilisant les champs ou les sliders prévus à cet effet.</w:t>
+              <w:t xml:space="preserve">L’utilisateur remplit le volume laitier pour les animaux voulus, en utilisant les champs ou les </w:t>
+            </w:r>
+            <w:proofErr w:type="spellStart"/>
+            <w:r>
+              <w:t>sliders</w:t>
+            </w:r>
+            <w:proofErr w:type="spellEnd"/>
+            <w:r>
+              <w:t xml:space="preserve"> prévus à cet effet.</w:t>
             </w:r>
           </w:p>
           <w:p>
@@ -27220,7 +27602,7 @@
       <w:pPr>
         <w:pStyle w:val="Titre2"/>
       </w:pPr>
-      <w:bookmarkStart w:id="32" w:name="_Toc198376479"/>
+      <w:bookmarkStart w:id="32" w:name="_Toc198385760"/>
       <w:r>
         <w:lastRenderedPageBreak/>
         <w:t>Wireframes de l’application mobile</w:t>
@@ -27586,7 +27968,7 @@
       <w:pPr>
         <w:pStyle w:val="Titre1"/>
       </w:pPr>
-      <w:bookmarkStart w:id="33" w:name="_Toc198376480"/>
+      <w:bookmarkStart w:id="33" w:name="_Toc198385761"/>
       <w:r>
         <w:lastRenderedPageBreak/>
         <w:t>Description des entités</w:t>
@@ -27919,7 +28301,7 @@
       <w:pPr>
         <w:pStyle w:val="Titre1"/>
       </w:pPr>
-      <w:bookmarkStart w:id="34" w:name="_Toc198376481"/>
+      <w:bookmarkStart w:id="34" w:name="_Toc198385762"/>
       <w:r>
         <w:lastRenderedPageBreak/>
         <w:t>Contraintes fonctionnelles</w:t>
@@ -27930,7 +28312,7 @@
       <w:pPr>
         <w:pStyle w:val="Titre3"/>
       </w:pPr>
-      <w:bookmarkStart w:id="35" w:name="_Toc198376482"/>
+      <w:bookmarkStart w:id="35" w:name="_Toc198385763"/>
       <w:r>
         <w:t>Règles de structures</w:t>
       </w:r>
@@ -30483,7 +30865,7 @@
           </w:tcPr>
           <w:p>
             <w:r>
-              <w:t>Une vaccination possède un dosage (double), obligatoire</w:t>
+              <w:t>Une vaccination possède un dosage, obligatoire</w:t>
             </w:r>
           </w:p>
         </w:tc>
@@ -30494,7 +30876,7 @@
       <w:pPr>
         <w:pStyle w:val="Titre3"/>
       </w:pPr>
-      <w:bookmarkStart w:id="36" w:name="_Toc198376483"/>
+      <w:bookmarkStart w:id="36" w:name="_Toc198385764"/>
       <w:r>
         <w:t>Règles de validation</w:t>
       </w:r>
@@ -31176,7 +31558,7 @@
       <w:pPr>
         <w:pStyle w:val="Titre1"/>
       </w:pPr>
-      <w:bookmarkStart w:id="37" w:name="_Toc198376484"/>
+      <w:bookmarkStart w:id="37" w:name="_Toc198385765"/>
       <w:r>
         <w:lastRenderedPageBreak/>
         <w:t>Schéma relationnel de la solution</w:t>
@@ -31253,7 +31635,7 @@
       <w:pPr>
         <w:pStyle w:val="Titre1"/>
       </w:pPr>
-      <w:bookmarkStart w:id="38" w:name="_Toc198376485"/>
+      <w:bookmarkStart w:id="38" w:name="_Toc198385766"/>
       <w:r>
         <w:lastRenderedPageBreak/>
         <w:t>Diagramme de classe</w:t>
@@ -31335,7 +31717,7 @@
         <w:pStyle w:val="Titre1"/>
         <w:jc w:val="both"/>
       </w:pPr>
-      <w:bookmarkStart w:id="39" w:name="_Toc198376486"/>
+      <w:bookmarkStart w:id="39" w:name="_Toc198385767"/>
       <w:r>
         <w:lastRenderedPageBreak/>
         <w:t>Analyse Technique</w:t>
@@ -31346,7 +31728,7 @@
       <w:pPr>
         <w:pStyle w:val="Titre2"/>
       </w:pPr>
-      <w:bookmarkStart w:id="40" w:name="_Toc198376487"/>
+      <w:bookmarkStart w:id="40" w:name="_Toc198385768"/>
       <w:r>
         <w:t>Choix technologiques</w:t>
       </w:r>
@@ -31375,7 +31757,15 @@
         <w:jc w:val="both"/>
       </w:pPr>
       <w:r>
-        <w:t>La base de données NoSql utilisera MongoDB.</w:t>
+        <w:t xml:space="preserve">La base de données </w:t>
+      </w:r>
+      <w:proofErr w:type="spellStart"/>
+      <w:r>
+        <w:t>NoSql</w:t>
+      </w:r>
+      <w:proofErr w:type="spellEnd"/>
+      <w:r>
+        <w:t xml:space="preserve"> utilisera MongoDB.</w:t>
       </w:r>
     </w:p>
     <w:p>
@@ -31388,7 +31778,15 @@
         <w:jc w:val="both"/>
       </w:pPr>
       <w:r>
-        <w:t>Le Backend sera réalisé dans le framework .Net (.Net 8).</w:t>
+        <w:t xml:space="preserve">Le Backend sera réalisé dans le </w:t>
+      </w:r>
+      <w:proofErr w:type="spellStart"/>
+      <w:r>
+        <w:t>framework</w:t>
+      </w:r>
+      <w:proofErr w:type="spellEnd"/>
+      <w:r>
+        <w:t xml:space="preserve"> .Net (.Net 8).</w:t>
       </w:r>
     </w:p>
     <w:p>
@@ -31401,7 +31799,15 @@
         <w:jc w:val="both"/>
       </w:pPr>
       <w:r>
-        <w:t>L’accès aux données SQL Server se fera via l’ORM Entity Framework.</w:t>
+        <w:t xml:space="preserve">L’accès aux données SQL Server se fera via l’ORM </w:t>
+      </w:r>
+      <w:proofErr w:type="spellStart"/>
+      <w:r>
+        <w:t>Entity</w:t>
+      </w:r>
+      <w:proofErr w:type="spellEnd"/>
+      <w:r>
+        <w:t xml:space="preserve"> Framework.</w:t>
       </w:r>
     </w:p>
     <w:p>
@@ -31414,7 +31820,23 @@
         <w:jc w:val="both"/>
       </w:pPr>
       <w:r>
-        <w:t>L’application web sera réalisée avec le framework javascript Angular (Version 19).</w:t>
+        <w:t xml:space="preserve">L’application web sera réalisée avec le </w:t>
+      </w:r>
+      <w:proofErr w:type="spellStart"/>
+      <w:r>
+        <w:t>framework</w:t>
+      </w:r>
+      <w:proofErr w:type="spellEnd"/>
+      <w:r>
+        <w:t xml:space="preserve"> javascript </w:t>
+      </w:r>
+      <w:proofErr w:type="spellStart"/>
+      <w:r>
+        <w:t>Angular</w:t>
+      </w:r>
+      <w:proofErr w:type="spellEnd"/>
+      <w:r>
+        <w:t xml:space="preserve"> (Version 19).</w:t>
       </w:r>
     </w:p>
     <w:p>
@@ -31427,14 +31849,22 @@
         <w:jc w:val="both"/>
       </w:pPr>
       <w:r>
-        <w:t>L’application mobile sera réalisée avec le framework Flutter (Version 3).</w:t>
+        <w:t xml:space="preserve">L’application mobile sera réalisée avec le </w:t>
+      </w:r>
+      <w:proofErr w:type="spellStart"/>
+      <w:r>
+        <w:t>framework</w:t>
+      </w:r>
+      <w:proofErr w:type="spellEnd"/>
+      <w:r>
+        <w:t xml:space="preserve"> Flutter (Version 3).</w:t>
       </w:r>
     </w:p>
     <w:p>
       <w:pPr>
         <w:pStyle w:val="Titre2"/>
       </w:pPr>
-      <w:bookmarkStart w:id="41" w:name="_Toc198376488"/>
+      <w:bookmarkStart w:id="41" w:name="_Toc198385769"/>
       <w:r>
         <w:t>Architecture applicative</w:t>
       </w:r>
@@ -31444,7 +31874,7 @@
       <w:pPr>
         <w:pStyle w:val="Titre3"/>
       </w:pPr>
-      <w:bookmarkStart w:id="42" w:name="_Toc198376489"/>
+      <w:bookmarkStart w:id="42" w:name="_Toc198385770"/>
       <w:r>
         <w:t>Base de données</w:t>
       </w:r>
@@ -31463,18 +31893,28 @@
         <w:jc w:val="both"/>
       </w:pPr>
       <w:r>
-        <w:t>Des données annexes, susceptible de changer avec le temps et dont l’intégrité référentielle n’est pas importante pour l’activité, seront stockées dans une base de données NoSql de type « documents ».</w:t>
+        <w:t xml:space="preserve">Des données annexes, susceptible de changer avec le temps et dont l’intégrité référentielle n’est pas importante pour l’activité, seront stockées dans une base de données </w:t>
+      </w:r>
+      <w:proofErr w:type="spellStart"/>
+      <w:r>
+        <w:t>NoSql</w:t>
+      </w:r>
+      <w:proofErr w:type="spellEnd"/>
+      <w:r>
+        <w:t xml:space="preserve"> de type « documents ».</w:t>
       </w:r>
     </w:p>
     <w:p>
       <w:pPr>
         <w:pStyle w:val="Titre3"/>
       </w:pPr>
-      <w:bookmarkStart w:id="43" w:name="_Toc198376490"/>
+      <w:bookmarkStart w:id="43" w:name="_Toc198385771"/>
+      <w:proofErr w:type="spellStart"/>
       <w:r>
         <w:t>Back-end</w:t>
       </w:r>
       <w:bookmarkEnd w:id="43"/>
+      <w:proofErr w:type="spellEnd"/>
     </w:p>
     <w:p>
       <w:pPr>
@@ -31483,8 +31923,13 @@
       <w:r>
         <w:t xml:space="preserve">L’architecture </w:t>
       </w:r>
-      <w:r>
-        <w:t xml:space="preserve">back-end </w:t>
+      <w:proofErr w:type="spellStart"/>
+      <w:r>
+        <w:t>back-end</w:t>
+      </w:r>
+      <w:proofErr w:type="spellEnd"/>
+      <w:r>
+        <w:t xml:space="preserve"> </w:t>
       </w:r>
       <w:r>
         <w:t xml:space="preserve">du projet </w:t>
@@ -31541,7 +31986,15 @@
         <w:jc w:val="both"/>
       </w:pPr>
       <w:r>
-        <w:t>Une couche « Presentation » contient toute la partie liée à l’interface utilisateur. Elle dépend de la couche « Application »</w:t>
+        <w:t>Une couche « </w:t>
+      </w:r>
+      <w:proofErr w:type="spellStart"/>
+      <w:r>
+        <w:t>Presentation</w:t>
+      </w:r>
+      <w:proofErr w:type="spellEnd"/>
+      <w:r>
+        <w:t> » contient toute la partie liée à l’interface utilisateur. Elle dépend de la couche « Application »</w:t>
       </w:r>
       <w:r>
         <w:t>.</w:t>
@@ -31557,7 +32010,15 @@
         <w:jc w:val="both"/>
       </w:pPr>
       <w:r>
-        <w:t>Une couche « Persistence » contient la logique d’accès aux données. Elle dépend de la couche « Domain »</w:t>
+        <w:t>Une couche « </w:t>
+      </w:r>
+      <w:proofErr w:type="spellStart"/>
+      <w:r>
+        <w:t>Persistence</w:t>
+      </w:r>
+      <w:proofErr w:type="spellEnd"/>
+      <w:r>
+        <w:t> » contient la logique d’accès aux données. Elle dépend de la couche « Domain »</w:t>
       </w:r>
       <w:r>
         <w:t>.</w:t>
@@ -31617,7 +32078,15 @@
         <w:jc w:val="both"/>
       </w:pPr>
       <w:r>
-        <w:t>La couche « Persistence »</w:t>
+        <w:t>La couche « </w:t>
+      </w:r>
+      <w:proofErr w:type="spellStart"/>
+      <w:r>
+        <w:t>Persistence</w:t>
+      </w:r>
+      <w:proofErr w:type="spellEnd"/>
+      <w:r>
+        <w:t> »</w:t>
       </w:r>
     </w:p>
     <w:p>
@@ -31669,8 +32138,13 @@
       <w:r>
         <w:t>spécifique (</w:t>
       </w:r>
-      <w:r>
-        <w:t>Entity Framework</w:t>
+      <w:proofErr w:type="spellStart"/>
+      <w:r>
+        <w:t>Entity</w:t>
+      </w:r>
+      <w:proofErr w:type="spellEnd"/>
+      <w:r>
+        <w:t xml:space="preserve"> Framework</w:t>
       </w:r>
       <w:r>
         <w:t>)</w:t>
@@ -31714,13 +32188,26 @@
         <w:t>Cette couche aura une dépendance directe sur la couche « Domain.</w:t>
       </w:r>
       <w:r>
-        <w:t xml:space="preserve"> Elle aura également une dépendance sur la couche Persistence. Les interfaces définies dans la couche application seront implémentées dans la couche </w:t>
-      </w:r>
+        <w:t xml:space="preserve"> Elle aura également une dépendance sur la couche </w:t>
+      </w:r>
+      <w:proofErr w:type="spellStart"/>
+      <w:r>
+        <w:t>Persistence</w:t>
+      </w:r>
+      <w:proofErr w:type="spellEnd"/>
+      <w:r>
+        <w:t xml:space="preserve">. Les interfaces définies dans la couche application seront implémentées dans la couche </w:t>
+      </w:r>
+      <w:proofErr w:type="spellStart"/>
       <w:r>
         <w:t>P</w:t>
       </w:r>
       <w:r>
-        <w:t>ersitence et injectées par injection de dépendance.</w:t>
+        <w:t>ersitence</w:t>
+      </w:r>
+      <w:proofErr w:type="spellEnd"/>
+      <w:r>
+        <w:t xml:space="preserve"> et injectées par injection de dépendance.</w:t>
       </w:r>
     </w:p>
     <w:p>
@@ -31729,8 +32216,13 @@
         <w:jc w:val="both"/>
       </w:pPr>
       <w:r>
-        <w:t>La couche « Presentation</w:t>
-      </w:r>
+        <w:t>La couche « </w:t>
+      </w:r>
+      <w:proofErr w:type="spellStart"/>
+      <w:r>
+        <w:t>Presentation</w:t>
+      </w:r>
+      <w:proofErr w:type="spellEnd"/>
       <w:r>
         <w:t> »</w:t>
       </w:r>
@@ -31743,7 +32235,15 @@
         <w:t xml:space="preserve">Cette couche sera </w:t>
       </w:r>
       <w:r>
-        <w:t xml:space="preserve">divisée entre une partie Backend et une partie FrontEnd. </w:t>
+        <w:t xml:space="preserve">divisée entre une partie Backend et une partie </w:t>
+      </w:r>
+      <w:proofErr w:type="spellStart"/>
+      <w:r>
+        <w:t>FrontEnd</w:t>
+      </w:r>
+      <w:proofErr w:type="spellEnd"/>
+      <w:r>
+        <w:t xml:space="preserve">. </w:t>
       </w:r>
     </w:p>
     <w:p>
@@ -31822,12 +32322,14 @@
       <w:pPr>
         <w:pStyle w:val="Titre3"/>
       </w:pPr>
-      <w:bookmarkStart w:id="44" w:name="_Toc198376491"/>
+      <w:bookmarkStart w:id="44" w:name="_Toc198385772"/>
+      <w:proofErr w:type="spellStart"/>
       <w:r>
         <w:lastRenderedPageBreak/>
         <w:t>Front-end</w:t>
       </w:r>
       <w:bookmarkEnd w:id="44"/>
+      <w:proofErr w:type="spellEnd"/>
     </w:p>
     <w:p>
       <w:pPr>
@@ -31836,6 +32338,17 @@
       <w:r>
         <w:t xml:space="preserve">Pour la partie Frontend, une application web et une application mobile serviront d’interface utilisateur. </w:t>
       </w:r>
+      <w:r>
+        <w:t xml:space="preserve">Ces deux interfaces recevront les données via des requêtes HTTPS adressées à la Web API. Les contrôleurs de la Web API en charge de ces requêtes seront communs aux deux applications de </w:t>
+      </w:r>
+      <w:proofErr w:type="spellStart"/>
+      <w:r>
+        <w:t>front-end</w:t>
+      </w:r>
+      <w:proofErr w:type="spellEnd"/>
+      <w:r>
+        <w:t xml:space="preserve">. </w:t>
+      </w:r>
     </w:p>
     <w:p>
       <w:pPr>
@@ -31846,15 +32359,112 @@
       </w:r>
     </w:p>
     <w:p>
-      <w:r>
-        <w:t>L’application web sera réalisée avec le Framework javascript Angular.</w:t>
-      </w:r>
-    </w:p>
-    <w:p>
       <w:pPr>
         <w:jc w:val="both"/>
       </w:pPr>
       <w:r>
+        <w:t>L’application web</w:t>
+      </w:r>
+      <w:r>
+        <w:t xml:space="preserve"> se présentera sous la forme d’une SPA (Single Page Application) et</w:t>
+      </w:r>
+      <w:r>
+        <w:t xml:space="preserve"> sera réalisée avec le </w:t>
+      </w:r>
+      <w:r>
+        <w:t>Framework</w:t>
+      </w:r>
+      <w:r>
+        <w:t xml:space="preserve"> </w:t>
+      </w:r>
+      <w:r>
+        <w:t>J</w:t>
+      </w:r>
+      <w:r>
+        <w:t>ava</w:t>
+      </w:r>
+      <w:r>
+        <w:t>S</w:t>
+      </w:r>
+      <w:r>
+        <w:t xml:space="preserve">cript </w:t>
+      </w:r>
+      <w:proofErr w:type="spellStart"/>
+      <w:r>
+        <w:t>Angular</w:t>
+      </w:r>
+      <w:proofErr w:type="spellEnd"/>
+      <w:r>
+        <w:t>.</w:t>
+      </w:r>
+      <w:r>
+        <w:t xml:space="preserve"> Ce </w:t>
+      </w:r>
+      <w:r>
+        <w:t>Framework</w:t>
+      </w:r>
+      <w:r>
+        <w:t xml:space="preserve"> fonctionne sur base de composants modulaires </w:t>
+      </w:r>
+      <w:r>
+        <w:t>et intègre une gestion aisée des formulaires. Ces avantages le rendent parfaitement adapté aux exigences du projet.</w:t>
+      </w:r>
+      <w:r>
+        <w:t xml:space="preserve"> En outre, </w:t>
+      </w:r>
+      <w:proofErr w:type="spellStart"/>
+      <w:r>
+        <w:t>Angular</w:t>
+      </w:r>
+      <w:proofErr w:type="spellEnd"/>
+      <w:r>
+        <w:t xml:space="preserve"> </w:t>
+      </w:r>
+      <w:r>
+        <w:t>est associé au</w:t>
+      </w:r>
+      <w:r>
+        <w:t xml:space="preserve"> langage </w:t>
+      </w:r>
+      <w:proofErr w:type="spellStart"/>
+      <w:r>
+        <w:t>Typescript</w:t>
+      </w:r>
+      <w:proofErr w:type="spellEnd"/>
+      <w:r>
+        <w:t xml:space="preserve">, ce qui permet d’améliorer la qualité du code et de réduire les risques d’erreur </w:t>
+      </w:r>
+      <w:r>
+        <w:t>d’exécution inhérents au langage Javascript</w:t>
+      </w:r>
+      <w:r>
+        <w:t>.</w:t>
+      </w:r>
+      <w:r>
+        <w:t xml:space="preserve"> Enfin, il existe pour </w:t>
+      </w:r>
+      <w:proofErr w:type="spellStart"/>
+      <w:r>
+        <w:t>Angular</w:t>
+      </w:r>
+      <w:proofErr w:type="spellEnd"/>
+      <w:r>
+        <w:t xml:space="preserve"> des bibliothèques complètes de composants graphiques pré implémentés, qui permettent de garantir l’accessibilité utilisateur et la cohérence visuelle recherchée. Dans notre cas, nous utiliserons principalement les composants de la bibliothèque </w:t>
+      </w:r>
+      <w:proofErr w:type="spellStart"/>
+      <w:r>
+        <w:t>PrimeNG</w:t>
+      </w:r>
+      <w:proofErr w:type="spellEnd"/>
+      <w:r>
+        <w:t>, laquelle se veut complète et robuste.</w:t>
+      </w:r>
+    </w:p>
+    <w:p>
+      <w:pPr>
+        <w:jc w:val="both"/>
+      </w:pPr>
+      <w:r>
         <w:t>La gestion d’état (state management)</w:t>
       </w:r>
       <w:r>
@@ -31869,12 +32479,30 @@
       <w:r>
         <w:t xml:space="preserve"> Les composants </w:t>
       </w:r>
+      <w:proofErr w:type="spellStart"/>
       <w:r>
         <w:t>A</w:t>
       </w:r>
       <w:r>
-        <w:t>ngular interagissent avec le back-end via des classes intermédiaires, appelées actions, lesquelles réalisent les appels vers le back-end</w:t>
-      </w:r>
+        <w:t>ngular</w:t>
+      </w:r>
+      <w:proofErr w:type="spellEnd"/>
+      <w:r>
+        <w:t xml:space="preserve"> interagissent avec le </w:t>
+      </w:r>
+      <w:proofErr w:type="spellStart"/>
+      <w:r>
+        <w:t>back-end</w:t>
+      </w:r>
+      <w:proofErr w:type="spellEnd"/>
+      <w:r>
+        <w:t xml:space="preserve"> via des classes intermédiaires, appelées actions, lesquelles réalisent les appels vers le </w:t>
+      </w:r>
+      <w:proofErr w:type="spellStart"/>
+      <w:r>
+        <w:t>back-end</w:t>
+      </w:r>
+      <w:proofErr w:type="spellEnd"/>
       <w:r>
         <w:t xml:space="preserve"> au travers de </w:t>
       </w:r>
@@ -31887,6 +32515,11 @@
     </w:p>
     <w:p>
       <w:pPr>
+        <w:jc w:val="both"/>
+      </w:pPr>
+    </w:p>
+    <w:p>
+      <w:pPr>
         <w:jc w:val="center"/>
       </w:pPr>
       <w:r>
@@ -31894,9 +32527,9 @@
           <w:noProof/>
         </w:rPr>
         <w:drawing>
-          <wp:inline distT="0" distB="0" distL="0" distR="0" wp14:anchorId="1ABA3C9C" wp14:editId="7DCB8FDA">
-            <wp:extent cx="4648200" cy="1914525"/>
-            <wp:effectExtent l="0" t="0" r="0" b="9525"/>
+          <wp:inline distT="0" distB="0" distL="0" distR="0" wp14:anchorId="1ABA3C9C" wp14:editId="7F480D3D">
+            <wp:extent cx="4836914" cy="1992254"/>
+            <wp:effectExtent l="0" t="0" r="1905" b="8255"/>
             <wp:docPr id="1427110868" name="Image 29" descr="Une image contenant diagramme, texte, capture d’écran, cercle&#10;&#10;Le contenu généré par l’IA peut être incorrect."/>
             <wp:cNvGraphicFramePr>
               <a:graphicFrameLocks xmlns:a="http://schemas.openxmlformats.org/drawingml/2006/main" noChangeAspect="1"/>
@@ -31923,7 +32556,7 @@
                   <pic:spPr>
                     <a:xfrm>
                       <a:off x="0" y="0"/>
-                      <a:ext cx="4648200" cy="1914525"/>
+                      <a:ext cx="4855888" cy="2000069"/>
                     </a:xfrm>
                     <a:prstGeom prst="rect">
                       <a:avLst/>
@@ -31938,37 +32571,105 @@
     </w:p>
     <w:p>
       <w:pPr>
+        <w:pStyle w:val="Titre4"/>
+      </w:pPr>
+    </w:p>
+    <w:p>
+      <w:pPr>
+        <w:rPr>
+          <w:rFonts w:asciiTheme="majorHAnsi" w:eastAsiaTheme="majorEastAsia" w:hAnsiTheme="majorHAnsi" w:cstheme="majorBidi"/>
+          <w:i/>
+          <w:iCs/>
+          <w:color w:val="445C19" w:themeColor="accent2" w:themeShade="80"/>
+          <w:sz w:val="28"/>
+          <w:szCs w:val="28"/>
+        </w:rPr>
+      </w:pPr>
+      <w:r>
+        <w:br w:type="page"/>
+      </w:r>
+    </w:p>
+    <w:p>
+      <w:pPr>
+        <w:pStyle w:val="Titre4"/>
+      </w:pPr>
+      <w:r>
+        <w:lastRenderedPageBreak/>
+        <w:t>Application mobile</w:t>
+      </w:r>
+    </w:p>
+    <w:p>
+      <w:r>
+        <w:t>L’application mobile sera réalisée à l’aide du Framework Flutter et du langage de programmation Dart. Une application en flutter est composée de blocs appelés widgets</w:t>
+      </w:r>
+      <w:r>
+        <w:t>, qui combinent le rendu de l’UI et la logique de code pour ce bloc</w:t>
+      </w:r>
+      <w:r>
+        <w:t>. Ces widgets sont organisés sous forme d’arbre hiérarchique. Chaque widget gère son propre local state, et lorsque que celui-ci est modifié, l</w:t>
+      </w:r>
+      <w:r>
+        <w:t xml:space="preserve">’application va regénérer </w:t>
+      </w:r>
+      <w:r>
+        <w:t>la vue liée à ce widget et tous les widgets qui en dépendent.</w:t>
+      </w:r>
+    </w:p>
+    <w:p>
+      <w:pPr>
+        <w:jc w:val="both"/>
+      </w:pPr>
+      <w:r>
+        <w:t xml:space="preserve">Pour la gestion du global state de l’application </w:t>
+      </w:r>
+      <w:r>
+        <w:t>mobile, il sera fait utilisation du package « provider », lequel permet de gérer un global state en tenant compte du fonctionnement hiérarchique des widgets en Flutter</w:t>
+      </w:r>
+      <w:r>
+        <w:t xml:space="preserve">. </w:t>
+      </w:r>
+      <w:r>
+        <w:t xml:space="preserve">Avec « Provider », chaque Widget va pouvoir directement interagir avec l’état global contenu dans un widget spécifique (ici appelé le contexte). Ce widget, situé au sommet de la hiérarchie, </w:t>
+      </w:r>
+      <w:r>
+        <w:t>va transmettre les changements d’états aux widgets concernés, lesquels vont à leur tour</w:t>
+      </w:r>
+      <w:r>
+        <w:t xml:space="preserve"> déclencher une</w:t>
+      </w:r>
+      <w:r>
+        <w:t xml:space="preserve"> reconstru</w:t>
+      </w:r>
+      <w:r>
+        <w:t>ction</w:t>
+      </w:r>
+      <w:r>
+        <w:t xml:space="preserve"> </w:t>
+      </w:r>
+      <w:r>
+        <w:t>d</w:t>
+      </w:r>
+      <w:r>
+        <w:t>es composants situés plus bas dans la hiérarchie.</w:t>
+      </w:r>
+    </w:p>
+    <w:p>
+      <w:pPr>
+        <w:jc w:val="both"/>
+      </w:pPr>
+    </w:p>
+    <w:p>
+      <w:pPr>
         <w:jc w:val="center"/>
       </w:pPr>
-    </w:p>
-    <w:p>
-      <w:pPr>
-        <w:pStyle w:val="Titre4"/>
-      </w:pPr>
-      <w:r>
-        <w:t>Application mobile</w:t>
-      </w:r>
-    </w:p>
-    <w:p>
-      <w:pPr>
-        <w:jc w:val="both"/>
-      </w:pPr>
       <w:r>
         <w:rPr>
           <w:noProof/>
         </w:rPr>
         <w:drawing>
-          <wp:anchor distT="0" distB="0" distL="114300" distR="114300" simplePos="0" relativeHeight="251666432" behindDoc="0" locked="0" layoutInCell="1" allowOverlap="1" wp14:anchorId="51686271" wp14:editId="781FDE71">
-            <wp:simplePos x="0" y="0"/>
-            <wp:positionH relativeFrom="margin">
-              <wp:posOffset>2731770</wp:posOffset>
-            </wp:positionH>
-            <wp:positionV relativeFrom="paragraph">
-              <wp:posOffset>952500</wp:posOffset>
-            </wp:positionV>
-            <wp:extent cx="3027045" cy="3248025"/>
-            <wp:effectExtent l="0" t="0" r="1905" b="9525"/>
-            <wp:wrapSquare wrapText="bothSides"/>
+          <wp:inline distT="0" distB="0" distL="0" distR="0" wp14:anchorId="51686271" wp14:editId="46CFE0E1">
+            <wp:extent cx="3731761" cy="4004187"/>
+            <wp:effectExtent l="0" t="0" r="2540" b="0"/>
             <wp:docPr id="708380436" name="Image 28" descr="Une image contenant texte, diagramme, capture d’écran, conception&#10;&#10;Le contenu généré par l’IA peut être incorrect."/>
             <wp:cNvGraphicFramePr>
               <a:graphicFrameLocks xmlns:a="http://schemas.openxmlformats.org/drawingml/2006/main" noChangeAspect="1"/>
@@ -31995,7 +32696,7 @@
                   <pic:spPr>
                     <a:xfrm>
                       <a:off x="0" y="0"/>
-                      <a:ext cx="3027045" cy="3248025"/>
+                      <a:ext cx="3739387" cy="4012370"/>
                     </a:xfrm>
                     <a:prstGeom prst="rect">
                       <a:avLst/>
@@ -32004,74 +32705,29 @@
                 </pic:pic>
               </a:graphicData>
             </a:graphic>
-          </wp:anchor>
+          </wp:inline>
         </w:drawing>
       </w:r>
-      <w:r>
-        <w:t>L’application mobile sera réalisée à l’aide du Framework Flutter et du langage de programmation Dart. Une application en flutter est composée de blocs appelés widgets</w:t>
-      </w:r>
-      <w:r>
-        <w:t>, qui combinent le rendu de l’UI et la logique de code pour ce bloc</w:t>
-      </w:r>
-      <w:r>
-        <w:t>. Ces widgets sont organisés sous forme d’arbre hiérarchique. Chaque widget gère son propre local state, et lorsque que celui-ci est modifié, l</w:t>
-      </w:r>
-      <w:r>
-        <w:t xml:space="preserve">’application va regénérer </w:t>
-      </w:r>
-      <w:r>
-        <w:t>la vue liée à ce widget et tous les widgets qui en dépendent.</w:t>
-      </w:r>
-    </w:p>
-    <w:p>
-      <w:pPr>
-        <w:jc w:val="both"/>
-      </w:pPr>
-      <w:r>
-        <w:t xml:space="preserve">Pour la gestion du global state de l’application </w:t>
-      </w:r>
-      <w:r>
-        <w:t>mobile, il sera fait utilisation du package « provider », lequel permet de gérer un global state en tenant compte du fonctionnement hiérarchique des widgets en Flutter</w:t>
-      </w:r>
-      <w:r>
-        <w:t xml:space="preserve">. </w:t>
-      </w:r>
-      <w:r>
-        <w:t xml:space="preserve">Avec « Provider », chaque Widget va pouvoir directement interagir avec l’état global contenu dans un widget spécifique (ici appelé le contexte). Ce widget, situé au sommet de la hiérarchie, </w:t>
-      </w:r>
-      <w:r>
-        <w:t>va transmettre les changements d’états aux widgets concernés, lesquels vont à leur tour</w:t>
-      </w:r>
-      <w:r>
-        <w:t xml:space="preserve"> déclencher une</w:t>
-      </w:r>
-      <w:r>
-        <w:t xml:space="preserve"> reconstru</w:t>
-      </w:r>
-      <w:r>
-        <w:t>ction</w:t>
-      </w:r>
-      <w:r>
-        <w:t xml:space="preserve"> </w:t>
-      </w:r>
-      <w:r>
-        <w:t>d</w:t>
-      </w:r>
-      <w:r>
-        <w:t>es composants situés plus bas dans la hiérarchie.</w:t>
-      </w:r>
-    </w:p>
-    <w:p>
-      <w:pPr>
-        <w:jc w:val="both"/>
-      </w:pPr>
     </w:p>
     <w:p/>
     <w:p>
       <w:pPr>
+        <w:rPr>
+          <w:rFonts w:asciiTheme="majorHAnsi" w:eastAsiaTheme="majorEastAsia" w:hAnsiTheme="majorHAnsi" w:cstheme="majorBidi"/>
+          <w:color w:val="262626" w:themeColor="text1" w:themeTint="D9"/>
+          <w:sz w:val="40"/>
+          <w:szCs w:val="40"/>
+        </w:rPr>
+      </w:pPr>
+      <w:r>
+        <w:br w:type="page"/>
+      </w:r>
+    </w:p>
+    <w:p>
+      <w:pPr>
         <w:pStyle w:val="Titre1"/>
       </w:pPr>
-      <w:bookmarkStart w:id="45" w:name="_Toc198376492"/>
+      <w:bookmarkStart w:id="45" w:name="_Toc198385773"/>
       <w:r>
         <w:lastRenderedPageBreak/>
         <w:t>Bilan et perspectives</w:t>
@@ -32082,7 +32738,7 @@
       <w:pPr>
         <w:pStyle w:val="Titre2"/>
       </w:pPr>
-      <w:bookmarkStart w:id="46" w:name="_Toc198376493"/>
+      <w:bookmarkStart w:id="46" w:name="_Toc198385774"/>
       <w:r>
         <w:t>Bilan du projet</w:t>
       </w:r>
@@ -32104,44 +32760,97 @@
       <w:r>
         <w:t>férents axes majeurs :</w:t>
       </w:r>
-    </w:p>
-    <w:p>
-      <w:pPr>
-        <w:pStyle w:val="Paragraphedeliste"/>
-        <w:numPr>
-          <w:ilvl w:val="0"/>
-          <w:numId w:val="44"/>
-        </w:numPr>
+      <w:r>
+        <w:t xml:space="preserve"> </w:t>
+      </w:r>
+      <w:r>
+        <w:t>Les fonctionnalités</w:t>
+      </w:r>
+      <w:r>
+        <w:t>, l</w:t>
+      </w:r>
+      <w:r>
+        <w:t>’interface utilisateur</w:t>
+      </w:r>
+      <w:r>
+        <w:t xml:space="preserve"> et l</w:t>
+      </w:r>
+      <w:r>
+        <w:t>’architecture logicielle</w:t>
+      </w:r>
+      <w:r>
+        <w:t>.</w:t>
+      </w:r>
+    </w:p>
+    <w:p>
+      <w:pPr>
         <w:jc w:val="both"/>
       </w:pPr>
       <w:r>
-        <w:t>Les fonctionnalités</w:t>
-      </w:r>
-    </w:p>
-    <w:p>
-      <w:pPr>
-        <w:pStyle w:val="Paragraphedeliste"/>
-        <w:numPr>
-          <w:ilvl w:val="0"/>
-          <w:numId w:val="44"/>
-        </w:numPr>
+        <w:t>Les fonctionnalités relatives aux exigences fonctionnelles ont été implémentées en respectant les contraintes fixées. Ces fonctionnalités sont en outre encadrées par des mécanismes d’authentification et d’autorisation.</w:t>
+      </w:r>
+      <w:r>
+        <w:t xml:space="preserve"> Il faut néanmoins signaler que la gestion des enclos et des prairies devrait idéalement être accompagnée d’un mécanisme de création cartographique. Celui-ci n’a pas été implémenté du fait de contraintes temporelles</w:t>
+      </w:r>
+      <w:r>
+        <w:t>.</w:t>
+      </w:r>
+    </w:p>
+    <w:p>
+      <w:pPr>
         <w:jc w:val="both"/>
       </w:pPr>
       <w:r>
-        <w:t>L’interface utilisateur</w:t>
-      </w:r>
-    </w:p>
-    <w:p>
-      <w:pPr>
-        <w:pStyle w:val="Paragraphedeliste"/>
-        <w:numPr>
-          <w:ilvl w:val="0"/>
-          <w:numId w:val="44"/>
-        </w:numPr>
+        <w:t xml:space="preserve">Par l’utilisation du Framework </w:t>
+      </w:r>
+      <w:proofErr w:type="spellStart"/>
+      <w:r>
+        <w:t>Angular</w:t>
+      </w:r>
+      <w:proofErr w:type="spellEnd"/>
+      <w:r>
+        <w:t xml:space="preserve"> et</w:t>
+      </w:r>
+      <w:r>
+        <w:t xml:space="preserve"> le choix</w:t>
+      </w:r>
+      <w:r>
+        <w:t xml:space="preserve"> d’une bibliothèque de composants </w:t>
+      </w:r>
+      <w:r>
+        <w:t>graphiques</w:t>
+      </w:r>
+      <w:r>
+        <w:t>, l</w:t>
+      </w:r>
+      <w:r>
+        <w:t xml:space="preserve">’interface utilisateur mise en place </w:t>
+      </w:r>
+      <w:r>
+        <w:t>est réactive, simple d’utilisation et présente la cohérence visuelle recherchée.</w:t>
+      </w:r>
+    </w:p>
+    <w:p>
+      <w:pPr>
         <w:jc w:val="both"/>
       </w:pPr>
       <w:r>
-        <w:t>L’architecture logicielle</w:t>
+        <w:t xml:space="preserve">L’architecture logicielle choisie et implémentée pour les différentes composantes du projet </w:t>
+      </w:r>
+      <w:r>
+        <w:t>s’est révélée</w:t>
+      </w:r>
+      <w:r>
+        <w:t xml:space="preserve"> </w:t>
+      </w:r>
+      <w:r>
+        <w:t>très satisfaisante et a apporté un haut degré de flexibilité. Cela a permis un développement progressif et itératif</w:t>
+      </w:r>
+      <w:r>
+        <w:t xml:space="preserve"> des fonctionnalités</w:t>
+      </w:r>
+      <w:r>
+        <w:t xml:space="preserve">. </w:t>
       </w:r>
     </w:p>
     <w:p>
@@ -32149,11 +32858,47 @@
         <w:jc w:val="both"/>
       </w:pPr>
       <w:r>
-        <w:t>Les fonctionnalités relatives aux exigences fonctionnelles ont été implémentées en respectant les contraintes fixées. Ces fonctionnalités sont en outre encadrées par des mécanismes d’authentification et d’autorisation.</w:t>
-      </w:r>
-      <w:r>
-        <w:t xml:space="preserve"> Il faut néanmoins signaler que la gestion des enclos et des prairies devrait idéalement être accompagnée d’un mécanisme de création cartographique. Celui-ci n’a pas été implémenté du fait de contraintes temporelles</w:t>
-      </w:r>
+        <w:t xml:space="preserve">Pour le </w:t>
+      </w:r>
+      <w:proofErr w:type="spellStart"/>
+      <w:r>
+        <w:t>back-end</w:t>
+      </w:r>
+      <w:proofErr w:type="spellEnd"/>
+      <w:r>
+        <w:t>, l’implémentation des principes de la clean architecture dans l</w:t>
+      </w:r>
+      <w:r>
+        <w:t>e</w:t>
+      </w:r>
+      <w:r>
+        <w:t xml:space="preserve"> cadre d’une Web </w:t>
+      </w:r>
+      <w:r>
+        <w:t xml:space="preserve">API s’est avéré être un bon choix pour rendre </w:t>
+      </w:r>
+      <w:r>
+        <w:t>le projet modulaire et indépendant du reste des composants</w:t>
+      </w:r>
+      <w:r>
+        <w:t xml:space="preserve"> de l’application. Pour l’application web et l’application mobile, l’utilisation de mécanismes de gestion d’état a permis de garantir la cohérence des données entre le </w:t>
+      </w:r>
+      <w:proofErr w:type="spellStart"/>
+      <w:r>
+        <w:t>back</w:t>
+      </w:r>
+      <w:r>
+        <w:t>-end</w:t>
+      </w:r>
+      <w:proofErr w:type="spellEnd"/>
+      <w:r>
+        <w:t xml:space="preserve"> et le </w:t>
+      </w:r>
+      <w:proofErr w:type="spellStart"/>
+      <w:r>
+        <w:t>front-end</w:t>
+      </w:r>
+      <w:proofErr w:type="spellEnd"/>
       <w:r>
         <w:t>.</w:t>
       </w:r>
@@ -32161,79 +32906,47 @@
     <w:p>
       <w:pPr>
         <w:jc w:val="both"/>
-      </w:pPr>
-      <w:r>
-        <w:t>Par l’utilisation du Framework Angular et</w:t>
-      </w:r>
-      <w:r>
-        <w:t xml:space="preserve"> le choix</w:t>
-      </w:r>
-      <w:r>
-        <w:t xml:space="preserve"> d’une bibliothèque de composants </w:t>
-      </w:r>
-      <w:r>
-        <w:t>graphiques</w:t>
-      </w:r>
-      <w:r>
-        <w:t>, l</w:t>
-      </w:r>
-      <w:r>
-        <w:t xml:space="preserve">’interface utilisateur mise en place </w:t>
-      </w:r>
-      <w:r>
-        <w:t>est réactive, simple d’utilisation et présente la cohérence visuelle recherchée.</w:t>
-      </w:r>
-    </w:p>
-    <w:p>
-      <w:pPr>
-        <w:jc w:val="both"/>
-      </w:pPr>
-      <w:r>
-        <w:t xml:space="preserve">L’architecture logicielle choisie et implémentée pour les différentes composantes du projet </w:t>
-      </w:r>
-      <w:r>
-        <w:t>s’est révélée</w:t>
-      </w:r>
-      <w:r>
-        <w:t xml:space="preserve"> </w:t>
-      </w:r>
-      <w:r>
-        <w:t>très satisfaisante et a apporté un haut degré de flexibilité. Cela a permis un développement progressif et itératif</w:t>
-      </w:r>
-      <w:r>
-        <w:t xml:space="preserve"> des fonctionnalités</w:t>
-      </w:r>
-      <w:r>
-        <w:t xml:space="preserve">. </w:t>
-      </w:r>
-    </w:p>
-    <w:p>
-      <w:pPr>
-        <w:jc w:val="both"/>
-      </w:pPr>
-      <w:r>
-        <w:t>Pour le back-end, l’implémentation des principes de la clean architecture dans l</w:t>
-      </w:r>
-      <w:r>
-        <w:t>e</w:t>
-      </w:r>
-      <w:r>
-        <w:t xml:space="preserve"> cadre d’une Web </w:t>
-      </w:r>
-      <w:r>
-        <w:t xml:space="preserve">API s’est avéré être un bon choix pour rendre </w:t>
-      </w:r>
-      <w:r>
-        <w:t>le projet modulaire et indépendant du reste des composants</w:t>
-      </w:r>
-      <w:r>
-        <w:t xml:space="preserve"> de l’application. Pour l’application web et l’application mobile, l’utilisation de mécanismes de gestion d’état a permis de garantir la cohérence des données entre le </w:t>
-      </w:r>
-      <w:r>
-        <w:t>back</w:t>
-      </w:r>
-      <w:r>
-        <w:t>-end et le front-end.</w:t>
+        <w:rPr>
+          <w:lang w:eastAsia="fr-FR"/>
+        </w:rPr>
+      </w:pPr>
+      <w:r>
+        <w:rPr>
+          <w:lang w:eastAsia="fr-FR"/>
+        </w:rPr>
+        <w:t>Plusieurs obstacles sont apparus au cours de la réalisation du projet. Le modèle de données initial a été remanié à plusieurs reprises car il s’est avéré inadéquat</w:t>
+      </w:r>
+      <w:r>
+        <w:rPr>
+          <w:lang w:eastAsia="fr-FR"/>
+        </w:rPr>
+        <w:t xml:space="preserve">. Plusieurs pages et composants </w:t>
+      </w:r>
+      <w:proofErr w:type="spellStart"/>
+      <w:r>
+        <w:rPr>
+          <w:lang w:eastAsia="fr-FR"/>
+        </w:rPr>
+        <w:t>Angular</w:t>
+      </w:r>
+      <w:proofErr w:type="spellEnd"/>
+      <w:r>
+        <w:rPr>
+          <w:lang w:eastAsia="fr-FR"/>
+        </w:rPr>
+        <w:t xml:space="preserve"> de l’application web ont également </w:t>
+      </w:r>
+      <w:r>
+        <w:rPr>
+          <w:lang w:eastAsia="fr-FR"/>
+        </w:rPr>
+        <w:t>dû</w:t>
+      </w:r>
+      <w:r>
+        <w:rPr>
+          <w:lang w:eastAsia="fr-FR"/>
+        </w:rPr>
+        <w:t xml:space="preserve"> être retravaillés en profondeur à la moitié du projet car ils n’étaient pas suffisamment réutilisables pour les fonctionnalités restantes. </w:t>
       </w:r>
     </w:p>
     <w:p>
@@ -32267,7 +32980,7 @@
         <w:pStyle w:val="Titre2"/>
         <w:jc w:val="both"/>
       </w:pPr>
-      <w:bookmarkStart w:id="47" w:name="_Toc198376494"/>
+      <w:bookmarkStart w:id="47" w:name="_Toc198385775"/>
       <w:r>
         <w:t>Perspectives</w:t>
       </w:r>
@@ -32290,7 +33003,7 @@
         <w:rPr>
           <w:rFonts w:eastAsiaTheme="majorEastAsia"/>
         </w:rPr>
-        <w:t xml:space="preserve">En fonction des besoins des exploitants, des groupes de fonctionnalités pourraient être ajoutées progressivement et de </w:t>
+        <w:t xml:space="preserve">En fonction des besoins des exploitants, des groupes de fonctionnalités pourraient être ajoutés progressivement et de </w:t>
       </w:r>
       <w:r>
         <w:rPr>
@@ -32385,7 +33098,21 @@
         <w:rPr>
           <w:rFonts w:eastAsiaTheme="majorEastAsia"/>
         </w:rPr>
-        <w:t xml:space="preserve">Afin d’améliorer la sécurité de l’application, nous recommandons également de mettre en place un mécanisme transversal de logging des actions des utilisateurs. </w:t>
+        <w:t xml:space="preserve">Afin d’améliorer la sécurité de l’application, nous recommandons également de mettre en place un mécanisme transversal de </w:t>
+      </w:r>
+      <w:proofErr w:type="spellStart"/>
+      <w:r>
+        <w:rPr>
+          <w:rFonts w:eastAsiaTheme="majorEastAsia"/>
+        </w:rPr>
+        <w:t>logging</w:t>
+      </w:r>
+      <w:proofErr w:type="spellEnd"/>
+      <w:r>
+        <w:rPr>
+          <w:rFonts w:eastAsiaTheme="majorEastAsia"/>
+        </w:rPr>
+        <w:t xml:space="preserve"> des actions des utilisateurs. </w:t>
       </w:r>
     </w:p>
     <w:p>
@@ -32400,7 +33127,7 @@
       <w:pPr>
         <w:pStyle w:val="Titre1"/>
       </w:pPr>
-      <w:bookmarkStart w:id="48" w:name="_Toc198376495"/>
+      <w:bookmarkStart w:id="48" w:name="_Toc198385776"/>
       <w:r>
         <w:lastRenderedPageBreak/>
         <w:t>Conclusion</w:t>
@@ -32486,7 +33213,13 @@
         <w:jc w:val="both"/>
       </w:pPr>
       <w:r>
-        <w:t>En conclusion, je suis satisfait de pouvoir conclure mon apprentissage à travers ce projet</w:t>
+        <w:t xml:space="preserve">En conclusion, je suis satisfait de pouvoir </w:t>
+      </w:r>
+      <w:r>
+        <w:t>parachever</w:t>
+      </w:r>
+      <w:r>
+        <w:t xml:space="preserve"> mon apprentissage à travers ce projet</w:t>
       </w:r>
       <w:r>
         <w:t>, qui représente l’aboutissement de plusieurs années de défis personnels et professionnels</w:t>
@@ -32495,7 +33228,13 @@
         <w:t xml:space="preserve">. </w:t>
       </w:r>
       <w:r>
-        <w:t>L’expérience et les compétences acquises au cours de mon cursus me permettent d’envisager sereinement et avec confiance la suite de ma carrière.</w:t>
+        <w:t xml:space="preserve">L’expérience et les compétences acquises </w:t>
+      </w:r>
+      <w:r>
+        <w:t>durant</w:t>
+      </w:r>
+      <w:r>
+        <w:t xml:space="preserve"> mon cursus me permettent d’envisager sereinement et avec confiance la suite de ma carrière.</w:t>
       </w:r>
     </w:p>
     <w:p>
@@ -32521,7 +33260,7 @@
       <w:pPr>
         <w:pStyle w:val="Titre1"/>
       </w:pPr>
-      <w:bookmarkStart w:id="49" w:name="_Toc198376496"/>
+      <w:bookmarkStart w:id="49" w:name="_Toc198385777"/>
       <w:r>
         <w:lastRenderedPageBreak/>
         <w:t>Bibliographie</w:t>
@@ -32543,33 +33282,114 @@
           <w:i/>
           <w:iCs/>
         </w:rPr>
-        <w:t>A look at European Farms, European Census Result</w:t>
-      </w:r>
+        <w:t xml:space="preserve">A look at </w:t>
+      </w:r>
+      <w:proofErr w:type="spellStart"/>
       <w:r>
         <w:rPr>
           <w:i/>
           <w:iCs/>
         </w:rPr>
-        <w:t>s</w:t>
-      </w:r>
-      <w:r>
-        <w:t xml:space="preserve"> (</w:t>
-      </w:r>
-      <w:r>
-        <w:t>ISBN 978-92-68-23188-3</w:t>
-      </w:r>
-      <w:r>
-        <w:t>)</w:t>
-      </w:r>
+        <w:t>European</w:t>
+      </w:r>
+      <w:proofErr w:type="spellEnd"/>
       <w:r>
         <w:rPr>
           <w:i/>
           <w:iCs/>
         </w:rPr>
+        <w:t xml:space="preserve"> </w:t>
+      </w:r>
+      <w:proofErr w:type="spellStart"/>
+      <w:r>
+        <w:rPr>
+          <w:i/>
+          <w:iCs/>
+        </w:rPr>
+        <w:t>Farms</w:t>
+      </w:r>
+      <w:proofErr w:type="spellEnd"/>
+      <w:r>
+        <w:rPr>
+          <w:i/>
+          <w:iCs/>
+        </w:rPr>
+        <w:t xml:space="preserve">, </w:t>
+      </w:r>
+      <w:proofErr w:type="spellStart"/>
+      <w:r>
+        <w:rPr>
+          <w:i/>
+          <w:iCs/>
+        </w:rPr>
+        <w:t>European</w:t>
+      </w:r>
+      <w:proofErr w:type="spellEnd"/>
+      <w:r>
+        <w:rPr>
+          <w:i/>
+          <w:iCs/>
+        </w:rPr>
+        <w:t xml:space="preserve"> </w:t>
+      </w:r>
+      <w:proofErr w:type="spellStart"/>
+      <w:r>
+        <w:rPr>
+          <w:i/>
+          <w:iCs/>
+        </w:rPr>
+        <w:t>Census</w:t>
+      </w:r>
+      <w:proofErr w:type="spellEnd"/>
+      <w:r>
+        <w:rPr>
+          <w:i/>
+          <w:iCs/>
+        </w:rPr>
+        <w:t xml:space="preserve"> </w:t>
+      </w:r>
+      <w:proofErr w:type="spellStart"/>
+      <w:r>
+        <w:rPr>
+          <w:i/>
+          <w:iCs/>
+        </w:rPr>
+        <w:t>Result</w:t>
+      </w:r>
+      <w:r>
+        <w:rPr>
+          <w:i/>
+          <w:iCs/>
+        </w:rPr>
+        <w:t>s</w:t>
+      </w:r>
+      <w:proofErr w:type="spellEnd"/>
+      <w:r>
+        <w:t xml:space="preserve"> (</w:t>
+      </w:r>
+      <w:r>
+        <w:t>ISBN 978-92-68-23188-3</w:t>
+      </w:r>
+      <w:r>
+        <w:t>)</w:t>
+      </w:r>
+      <w:r>
+        <w:rPr>
+          <w:i/>
+          <w:iCs/>
+        </w:rPr>
         <w:t>.</w:t>
       </w:r>
       <w:r>
-        <w:t xml:space="preserve"> Luxembourg Publications Office of the European Union. </w:t>
+        <w:t xml:space="preserve"> Luxembourg Publications Office of the </w:t>
+      </w:r>
+      <w:proofErr w:type="spellStart"/>
+      <w:r>
+        <w:t>European</w:t>
+      </w:r>
+      <w:proofErr w:type="spellEnd"/>
+      <w:r>
+        <w:t xml:space="preserve"> Union. </w:t>
       </w:r>
       <w:hyperlink r:id="rId57" w:history="1">
         <w:r>
@@ -32629,8 +33449,13 @@
       </w:r>
     </w:p>
     <w:p>
-      <w:r>
-        <w:t xml:space="preserve">Statbel (05/12/2024). </w:t>
+      <w:proofErr w:type="spellStart"/>
+      <w:r>
+        <w:t>Statbel</w:t>
+      </w:r>
+      <w:proofErr w:type="spellEnd"/>
+      <w:r>
+        <w:t xml:space="preserve"> (05/12/2024). </w:t>
       </w:r>
       <w:r>
         <w:rPr>
@@ -32640,7 +33465,15 @@
         <w:t>Etat de l’agriculture Wallonne, Exploitations agricoles</w:t>
       </w:r>
       <w:r>
-        <w:t xml:space="preserve">. Statbel. </w:t>
+        <w:t xml:space="preserve">. </w:t>
+      </w:r>
+      <w:proofErr w:type="spellStart"/>
+      <w:r>
+        <w:t>Statbel</w:t>
+      </w:r>
+      <w:proofErr w:type="spellEnd"/>
+      <w:r>
+        <w:t xml:space="preserve">. </w:t>
       </w:r>
       <w:hyperlink r:id="rId59" w:history="1">
         <w:r>
@@ -32656,7 +33489,15 @@
     </w:p>
     <w:p>
       <w:r>
-        <w:t xml:space="preserve">Romane Bonnemé (29/07/2023). </w:t>
+        <w:t xml:space="preserve">Romane </w:t>
+      </w:r>
+      <w:proofErr w:type="spellStart"/>
+      <w:r>
+        <w:t>Bonnemé</w:t>
+      </w:r>
+      <w:proofErr w:type="spellEnd"/>
+      <w:r>
+        <w:t xml:space="preserve"> (29/07/2023). </w:t>
       </w:r>
       <w:r>
         <w:t>Des exploitations agricoles "à taille humaine" ? De moins en moins, surtout en Wallonie</w:t>
@@ -32711,8 +33552,21 @@
       </w:r>
     </w:p>
     <w:p>
-      <w:r>
-        <w:t xml:space="preserve">Angular team (2024). Angular. </w:t>
+      <w:proofErr w:type="spellStart"/>
+      <w:r>
+        <w:t>Angular</w:t>
+      </w:r>
+      <w:proofErr w:type="spellEnd"/>
+      <w:r>
+        <w:t xml:space="preserve"> team (2024). </w:t>
+      </w:r>
+      <w:proofErr w:type="spellStart"/>
+      <w:r>
+        <w:t>Angular</w:t>
+      </w:r>
+      <w:proofErr w:type="spellEnd"/>
+      <w:r>
+        <w:t xml:space="preserve">. </w:t>
       </w:r>
       <w:hyperlink r:id="rId61" w:history="1">
         <w:r>
@@ -32727,8 +33581,21 @@
       </w:r>
     </w:p>
     <w:p>
-      <w:r>
-        <w:t xml:space="preserve">PrimeNg (2025). PrimeNg V19. </w:t>
+      <w:proofErr w:type="spellStart"/>
+      <w:r>
+        <w:t>PrimeNg</w:t>
+      </w:r>
+      <w:proofErr w:type="spellEnd"/>
+      <w:r>
+        <w:t xml:space="preserve"> (2025). </w:t>
+      </w:r>
+      <w:proofErr w:type="spellStart"/>
+      <w:r>
+        <w:t>PrimeNg</w:t>
+      </w:r>
+      <w:proofErr w:type="spellEnd"/>
+      <w:r>
+        <w:t xml:space="preserve"> V19. </w:t>
       </w:r>
       <w:hyperlink r:id="rId62" w:history="1">
         <w:r>
@@ -32744,7 +33611,23 @@
     </w:p>
     <w:p>
       <w:r>
-        <w:t xml:space="preserve">Jimmy Bogard (2025). MediatR. </w:t>
+        <w:t xml:space="preserve">Jimmy </w:t>
+      </w:r>
+      <w:proofErr w:type="spellStart"/>
+      <w:r>
+        <w:t>Bogard</w:t>
+      </w:r>
+      <w:proofErr w:type="spellEnd"/>
+      <w:r>
+        <w:t xml:space="preserve"> (2025). </w:t>
+      </w:r>
+      <w:proofErr w:type="spellStart"/>
+      <w:r>
+        <w:t>MediatR</w:t>
+      </w:r>
+      <w:proofErr w:type="spellEnd"/>
+      <w:r>
+        <w:t xml:space="preserve">. </w:t>
       </w:r>
       <w:hyperlink r:id="rId63" w:history="1">
         <w:r>
@@ -32759,8 +33642,29 @@
       </w:r>
     </w:p>
     <w:p>
-      <w:r>
-        <w:t xml:space="preserve">OpenApiGenerator team. OpenApi Generator. </w:t>
+      <w:proofErr w:type="spellStart"/>
+      <w:r>
+        <w:t>OpenApiGenerator</w:t>
+      </w:r>
+      <w:proofErr w:type="spellEnd"/>
+      <w:r>
+        <w:t xml:space="preserve"> team. </w:t>
+      </w:r>
+      <w:proofErr w:type="spellStart"/>
+      <w:r>
+        <w:t>OpenApi</w:t>
+      </w:r>
+      <w:proofErr w:type="spellEnd"/>
+      <w:r>
+        <w:t xml:space="preserve"> </w:t>
+      </w:r>
+      <w:proofErr w:type="spellStart"/>
+      <w:r>
+        <w:t>Generator</w:t>
+      </w:r>
+      <w:proofErr w:type="spellEnd"/>
+      <w:r>
+        <w:t xml:space="preserve">. </w:t>
       </w:r>
       <w:hyperlink r:id="rId64" w:history="1">
         <w:r>
@@ -32807,8 +33711,21 @@
       </w:r>
     </w:p>
     <w:p>
-      <w:r>
-        <w:t xml:space="preserve">Volodymyr Agafonkin (2023). Leaflet. </w:t>
+      <w:proofErr w:type="spellStart"/>
+      <w:r>
+        <w:t>Volodymyr</w:t>
+      </w:r>
+      <w:proofErr w:type="spellEnd"/>
+      <w:r>
+        <w:t xml:space="preserve"> </w:t>
+      </w:r>
+      <w:proofErr w:type="spellStart"/>
+      <w:r>
+        <w:t>Agafonkin</w:t>
+      </w:r>
+      <w:proofErr w:type="spellEnd"/>
+      <w:r>
+        <w:t xml:space="preserve"> (2023). Leaflet. </w:t>
       </w:r>
       <w:hyperlink r:id="rId67" w:history="1">
         <w:r>

</xml_diff>

<commit_message>
TFE - Version Finale
</commit_message>
<xml_diff>
--- a/TFE_CattleManager.docx
+++ b/TFE_CattleManager.docx
@@ -3696,29 +3696,13 @@
         <w:jc w:val="both"/>
       </w:pPr>
       <w:r>
-        <w:t xml:space="preserve">Le projet doit comporter une base de données avec des contraintes d’intégrité. Une partie </w:t>
-      </w:r>
-      <w:proofErr w:type="spellStart"/>
-      <w:r>
-        <w:t>back-end</w:t>
-      </w:r>
-      <w:proofErr w:type="spellEnd"/>
-      <w:r>
-        <w:t xml:space="preserve"> doit être en charge des requêtes sur la base de données, ainsi que de l’application de la logique métier sur ces données. Cette partie doit rendre ces données disponibles au travers d’une </w:t>
+        <w:t xml:space="preserve">Le projet doit comporter une base de données avec des contraintes d’intégrité. Une partie back-end doit être en charge des requêtes sur la base de données, ainsi que de l’application de la logique métier sur ces données. Cette partie doit rendre ces données disponibles au travers d’une </w:t>
       </w:r>
       <w:r>
         <w:t xml:space="preserve">Web </w:t>
       </w:r>
       <w:r>
-        <w:t xml:space="preserve">API. Une partie </w:t>
-      </w:r>
-      <w:proofErr w:type="spellStart"/>
-      <w:r>
-        <w:t>front-end</w:t>
-      </w:r>
-      <w:proofErr w:type="spellEnd"/>
-      <w:r>
-        <w:t xml:space="preserve"> aura la charge de la présentation des informations au travers d’une interface utilisateur, à l’aide des données fournies par l</w:t>
+        <w:t>API. Une partie front-end aura la charge de la présentation des informations au travers d’une interface utilisateur, à l’aide des données fournies par l</w:t>
       </w:r>
       <w:r>
         <w:t xml:space="preserve">a Web </w:t>
@@ -4817,67 +4801,25 @@
         <w:rPr>
           <w:lang w:eastAsia="fr-FR"/>
         </w:rPr>
-        <w:t xml:space="preserve"> UML (</w:t>
-      </w:r>
-      <w:proofErr w:type="spellStart"/>
+        <w:t xml:space="preserve"> UML (Unified Modeling Language)</w:t>
+      </w:r>
       <w:r>
         <w:rPr>
           <w:lang w:eastAsia="fr-FR"/>
         </w:rPr>
-        <w:t>Unified</w:t>
-      </w:r>
-      <w:proofErr w:type="spellEnd"/>
+        <w:t xml:space="preserve">. Les acteurs, les fonctionnalités attendues et les spécifications fonctionnelles du projet ont été modélisées au moyen des différents outils </w:t>
+      </w:r>
       <w:r>
         <w:rPr>
           <w:lang w:eastAsia="fr-FR"/>
         </w:rPr>
-        <w:t xml:space="preserve"> Modeling </w:t>
-      </w:r>
-      <w:proofErr w:type="spellStart"/>
+        <w:t>définis par l’UML</w:t>
+      </w:r>
       <w:r>
         <w:rPr>
           <w:lang w:eastAsia="fr-FR"/>
         </w:rPr>
-        <w:t>Language</w:t>
-      </w:r>
-      <w:proofErr w:type="spellEnd"/>
-      <w:r>
-        <w:rPr>
-          <w:lang w:eastAsia="fr-FR"/>
-        </w:rPr>
-        <w:t>)</w:t>
-      </w:r>
-      <w:r>
-        <w:rPr>
-          <w:lang w:eastAsia="fr-FR"/>
-        </w:rPr>
-        <w:t xml:space="preserve">. Les acteurs, les fonctionnalités attendues et les spécifications fonctionnelles du projet ont été modélisées au moyen des différents outils </w:t>
-      </w:r>
-      <w:r>
-        <w:rPr>
-          <w:lang w:eastAsia="fr-FR"/>
-        </w:rPr>
-        <w:t>définis par l’UML</w:t>
-      </w:r>
-      <w:r>
-        <w:rPr>
-          <w:lang w:eastAsia="fr-FR"/>
-        </w:rPr>
-        <w:t xml:space="preserve">. Une description haut-niveau des fonctionnalités a été illustrée au moyen d’un diagramme de cas d’utilisation et d’une description détaille de chaque cas. Les cas d’utilisation on en outre été accompagnés de </w:t>
-      </w:r>
-      <w:proofErr w:type="spellStart"/>
-      <w:r>
-        <w:rPr>
-          <w:lang w:eastAsia="fr-FR"/>
-        </w:rPr>
-        <w:t>mockups</w:t>
-      </w:r>
-      <w:proofErr w:type="spellEnd"/>
-      <w:r>
-        <w:rPr>
-          <w:lang w:eastAsia="fr-FR"/>
-        </w:rPr>
-        <w:t xml:space="preserve"> de l’interface utilisateur.</w:t>
+        <w:t>. Une description haut-niveau des fonctionnalités a été illustrée au moyen d’un diagramme de cas d’utilisation et d’une description détaille de chaque cas. Les cas d’utilisation on en outre été accompagnés de mockups de l’interface utilisateur.</w:t>
       </w:r>
       <w:r>
         <w:rPr>
@@ -5348,7 +5290,6 @@
           <w:iCs/>
         </w:rPr>
       </w:pPr>
-      <w:proofErr w:type="spellStart"/>
       <w:r>
         <w:rPr>
           <w:b/>
@@ -5358,7 +5299,6 @@
         </w:rPr>
         <w:t>FarmBrite</w:t>
       </w:r>
-      <w:proofErr w:type="spellEnd"/>
     </w:p>
     <w:p>
       <w:pPr>
@@ -5526,7 +5466,6 @@
           <w:iCs/>
         </w:rPr>
       </w:pPr>
-      <w:proofErr w:type="spellStart"/>
       <w:r>
         <w:rPr>
           <w:b/>
@@ -5536,7 +5475,6 @@
         </w:rPr>
         <w:t>NavFarm</w:t>
       </w:r>
-      <w:proofErr w:type="spellEnd"/>
     </w:p>
     <w:p>
       <w:pPr>
@@ -5627,15 +5565,7 @@
         </w:numPr>
       </w:pPr>
       <w:r>
-        <w:t xml:space="preserve">Zone géographique : Amérique du nord, Amérique du </w:t>
-      </w:r>
-      <w:proofErr w:type="spellStart"/>
-      <w:r>
-        <w:t>sude</w:t>
-      </w:r>
-      <w:proofErr w:type="spellEnd"/>
-      <w:r>
-        <w:t>, Europe, Asie</w:t>
+        <w:t>Zone géographique : Amérique du nord, Amérique du sude, Europe, Asie</w:t>
       </w:r>
     </w:p>
     <w:p>
@@ -5690,7 +5620,6 @@
           <w:iCs/>
         </w:rPr>
       </w:pPr>
-      <w:proofErr w:type="spellStart"/>
       <w:r>
         <w:rPr>
           <w:b/>
@@ -5701,7 +5630,6 @@
         <w:lastRenderedPageBreak/>
         <w:t>Agrovision</w:t>
       </w:r>
-      <w:proofErr w:type="spellEnd"/>
       <w:r>
         <w:rPr>
           <w:b/>
@@ -5709,19 +5637,8 @@
           <w:i/>
           <w:iCs/>
         </w:rPr>
-        <w:t xml:space="preserve"> </w:t>
-      </w:r>
-      <w:proofErr w:type="spellStart"/>
-      <w:r>
-        <w:rPr>
-          <w:b/>
-          <w:bCs/>
-          <w:i/>
-          <w:iCs/>
-        </w:rPr>
-        <w:t>Cow</w:t>
-      </w:r>
-      <w:proofErr w:type="spellEnd"/>
+        <w:t xml:space="preserve"> Cow</w:t>
+      </w:r>
     </w:p>
     <w:p>
       <w:pPr>
@@ -5854,7 +5771,6 @@
           <w:iCs/>
         </w:rPr>
       </w:pPr>
-      <w:proofErr w:type="spellStart"/>
       <w:r>
         <w:rPr>
           <w:b/>
@@ -5864,7 +5780,6 @@
         </w:rPr>
         <w:t>HerdWarch</w:t>
       </w:r>
-      <w:proofErr w:type="spellEnd"/>
     </w:p>
     <w:p>
       <w:pPr>
@@ -5997,7 +5912,6 @@
           <w:iCs/>
         </w:rPr>
       </w:pPr>
-      <w:proofErr w:type="spellStart"/>
       <w:r>
         <w:rPr>
           <w:b/>
@@ -6007,7 +5921,6 @@
         </w:rPr>
         <w:t>CattleMax</w:t>
       </w:r>
-      <w:proofErr w:type="spellEnd"/>
     </w:p>
     <w:p>
       <w:pPr>
@@ -6100,15 +6013,7 @@
         </w:numPr>
       </w:pPr>
       <w:r>
-        <w:t xml:space="preserve">Format : Application </w:t>
-      </w:r>
-      <w:proofErr w:type="spellStart"/>
-      <w:r>
-        <w:t>Destkop</w:t>
-      </w:r>
-      <w:proofErr w:type="spellEnd"/>
-      <w:r>
-        <w:t xml:space="preserve"> et mobile</w:t>
+        <w:t>Format : Application Destkop et mobile</w:t>
       </w:r>
     </w:p>
     <w:p>
@@ -6267,13 +6172,8 @@
         </w:r>
       </w:fldSimple>
       <w:r>
-        <w:t xml:space="preserve"> : Gestion du troupeau par </w:t>
-      </w:r>
-      <w:proofErr w:type="spellStart"/>
-      <w:r>
-        <w:t>FarmBrite</w:t>
-      </w:r>
-      <w:proofErr w:type="spellEnd"/>
+        <w:t xml:space="preserve"> : Gestion du troupeau par FarmBrite</w:t>
+      </w:r>
     </w:p>
     <w:p>
       <w:pPr>
@@ -6343,13 +6243,8 @@
         </w:r>
       </w:fldSimple>
       <w:r>
-        <w:t xml:space="preserve">: Historique des actions pour un animal par </w:t>
-      </w:r>
-      <w:proofErr w:type="spellStart"/>
-      <w:r>
-        <w:t>CattleMax</w:t>
-      </w:r>
-      <w:proofErr w:type="spellEnd"/>
+        <w:t>: Historique des actions pour un animal par CattleMax</w:t>
+      </w:r>
     </w:p>
     <w:p>
       <w:pPr>
@@ -6376,15 +6271,7 @@
         <w:t>i</w:t>
       </w:r>
       <w:r>
-        <w:t xml:space="preserve"> des traites et l’enregistrement des volumes laitiers. Cet enregistrement peut se faire via un encodage manuel ou de manière automatique via une connexion à l’API du logiciel d’une salle de traite. Cette fonctionnalité va généralement de pair avec des possibilités avancées de </w:t>
-      </w:r>
-      <w:proofErr w:type="spellStart"/>
-      <w:r>
-        <w:t>reporting</w:t>
-      </w:r>
-      <w:proofErr w:type="spellEnd"/>
-      <w:r>
-        <w:t xml:space="preserve"> statistique sur les volumes de production par vache et pour le troupeau dans son ensemble.</w:t>
+        <w:t xml:space="preserve"> des traites et l’enregistrement des volumes laitiers. Cet enregistrement peut se faire via un encodage manuel ou de manière automatique via une connexion à l’API du logiciel d’une salle de traite. Cette fonctionnalité va généralement de pair avec des possibilités avancées de reporting statistique sur les volumes de production par vache et pour le troupeau dans son ensemble.</w:t>
       </w:r>
     </w:p>
     <w:p>
@@ -6503,13 +6390,8 @@
         </w:r>
       </w:fldSimple>
       <w:r>
-        <w:t xml:space="preserve"> : Gestion des vêlages par </w:t>
-      </w:r>
-      <w:proofErr w:type="spellStart"/>
-      <w:r>
-        <w:t>AgrovisionCow</w:t>
-      </w:r>
-      <w:proofErr w:type="spellEnd"/>
+        <w:t xml:space="preserve"> : Gestion des vêlages par AgrovisionCow</w:t>
+      </w:r>
     </w:p>
     <w:p/>
     <w:p>
@@ -6541,15 +6423,7 @@
         <w:jc w:val="both"/>
       </w:pPr>
       <w:r>
-        <w:t xml:space="preserve">Les fonctions relatives aux pâturages ont pour but de gérer la répartition du troupeau à travers les différents pâturages de l’exploitation, la planification des mouvements ou le contrôle de la qualité et de la longueur de l’herbe. Ces fonctions sont généralement couplées avec un mécanisme de représentation visuelle sur une carte (type Google </w:t>
-      </w:r>
-      <w:proofErr w:type="spellStart"/>
-      <w:r>
-        <w:t>map</w:t>
-      </w:r>
-      <w:proofErr w:type="spellEnd"/>
-      <w:r>
-        <w:t>).</w:t>
+        <w:t>Les fonctions relatives aux pâturages ont pour but de gérer la répartition du troupeau à travers les différents pâturages de l’exploitation, la planification des mouvements ou le contrôle de la qualité et de la longueur de l’herbe. Ces fonctions sont généralement couplées avec un mécanisme de représentation visuelle sur une carte (type Google map).</w:t>
       </w:r>
     </w:p>
     <w:p>
@@ -6621,13 +6495,8 @@
         <w:t>pâturages</w:t>
       </w:r>
       <w:r>
-        <w:t xml:space="preserve"> avec </w:t>
-      </w:r>
-      <w:proofErr w:type="spellStart"/>
-      <w:r>
-        <w:t>FarmBrite</w:t>
-      </w:r>
-      <w:proofErr w:type="spellEnd"/>
+        <w:t xml:space="preserve"> avec FarmBrite</w:t>
+      </w:r>
     </w:p>
     <w:p/>
     <w:p>
@@ -6677,24 +6546,11 @@
       <w:r>
         <w:t xml:space="preserve">Cette catégorie de fonctionnalités a pour objet l’organisation du travail d’une exploitation, à savoir la planification, l’attribution et le suivi de tâches aux utilisateurs enregistrés de l’application. Cela va de pair avec la gestion des utilisateurs. On peut également mentionner les fonctions de calendrier des tâches et de gestion des horaires, de </w:t>
       </w:r>
-      <w:proofErr w:type="spellStart"/>
       <w:r>
         <w:t>t</w:t>
       </w:r>
       <w:r>
-        <w:t>odo-list</w:t>
-      </w:r>
-      <w:proofErr w:type="spellEnd"/>
-      <w:r>
-        <w:t xml:space="preserve"> ou de tableau kanban, d’organisation en équipes et de time-</w:t>
-      </w:r>
-      <w:proofErr w:type="spellStart"/>
-      <w:r>
-        <w:t>tracking</w:t>
-      </w:r>
-      <w:proofErr w:type="spellEnd"/>
-      <w:r>
-        <w:t>.</w:t>
+        <w:t>odo-list ou de tableau kanban, d’organisation en équipes et de time-tracking.</w:t>
       </w:r>
     </w:p>
     <w:p>
@@ -6765,13 +6621,8 @@
         </w:r>
       </w:fldSimple>
       <w:r>
-        <w:t xml:space="preserve">: Gestion des tâches avec </w:t>
-      </w:r>
-      <w:proofErr w:type="spellStart"/>
-      <w:r>
-        <w:t>FarmBrite</w:t>
-      </w:r>
-      <w:proofErr w:type="spellEnd"/>
+        <w:t>: Gestion des tâches avec FarmBrite</w:t>
+      </w:r>
     </w:p>
     <w:p>
       <w:pPr>
@@ -6804,7 +6655,7 @@
           <w:noProof/>
         </w:rPr>
         <w:drawing>
-          <wp:anchor distT="0" distB="0" distL="114300" distR="114300" simplePos="0" relativeHeight="251665408" behindDoc="1" locked="0" layoutInCell="1" allowOverlap="1" wp14:anchorId="7820B898" wp14:editId="0F206FD5">
+          <wp:anchor distT="0" distB="0" distL="114300" distR="114300" simplePos="0" relativeHeight="251665408" behindDoc="1" locked="0" layoutInCell="1" allowOverlap="1" wp14:anchorId="7820B898" wp14:editId="63E21B11">
             <wp:simplePos x="0" y="0"/>
             <wp:positionH relativeFrom="margin">
               <wp:align>right</wp:align>
@@ -7337,7 +7188,6 @@
                 <w:szCs w:val="24"/>
               </w:rPr>
             </w:pPr>
-            <w:proofErr w:type="spellStart"/>
             <w:r>
               <w:rPr>
                 <w:i/>
@@ -7347,7 +7197,6 @@
               </w:rPr>
               <w:t>FarmBrite</w:t>
             </w:r>
-            <w:proofErr w:type="spellEnd"/>
           </w:p>
         </w:tc>
         <w:tc>
@@ -7440,7 +7289,6 @@
                 <w:szCs w:val="24"/>
               </w:rPr>
             </w:pPr>
-            <w:proofErr w:type="spellStart"/>
             <w:r>
               <w:rPr>
                 <w:i/>
@@ -7450,7 +7298,6 @@
               </w:rPr>
               <w:t>NavFarm</w:t>
             </w:r>
-            <w:proofErr w:type="spellEnd"/>
           </w:p>
         </w:tc>
         <w:tc>
@@ -7549,7 +7396,6 @@
                 <w:szCs w:val="24"/>
               </w:rPr>
             </w:pPr>
-            <w:proofErr w:type="spellStart"/>
             <w:r>
               <w:rPr>
                 <w:i/>
@@ -7557,29 +7403,8 @@
                 <w:sz w:val="24"/>
                 <w:szCs w:val="24"/>
               </w:rPr>
-              <w:t>Agrovision</w:t>
-            </w:r>
-            <w:proofErr w:type="spellEnd"/>
-            <w:r>
-              <w:rPr>
-                <w:i/>
-                <w:iCs/>
-                <w:sz w:val="24"/>
-                <w:szCs w:val="24"/>
-              </w:rPr>
-              <w:t xml:space="preserve"> </w:t>
-            </w:r>
-            <w:proofErr w:type="spellStart"/>
-            <w:r>
-              <w:rPr>
-                <w:i/>
-                <w:iCs/>
-                <w:sz w:val="24"/>
-                <w:szCs w:val="24"/>
-              </w:rPr>
-              <w:t>Cows</w:t>
-            </w:r>
-            <w:proofErr w:type="spellEnd"/>
+              <w:t>Agrovision Cows</w:t>
+            </w:r>
           </w:p>
         </w:tc>
         <w:tc>
@@ -7681,7 +7506,6 @@
                 <w:szCs w:val="24"/>
               </w:rPr>
             </w:pPr>
-            <w:proofErr w:type="spellStart"/>
             <w:r>
               <w:rPr>
                 <w:i/>
@@ -7691,7 +7515,6 @@
               </w:rPr>
               <w:t>HerdWatch</w:t>
             </w:r>
-            <w:proofErr w:type="spellEnd"/>
           </w:p>
         </w:tc>
         <w:tc>
@@ -7790,7 +7613,6 @@
                 <w:szCs w:val="24"/>
               </w:rPr>
             </w:pPr>
-            <w:proofErr w:type="spellStart"/>
             <w:r>
               <w:rPr>
                 <w:i/>
@@ -7800,7 +7622,6 @@
               </w:rPr>
               <w:t>CattleFarm</w:t>
             </w:r>
-            <w:proofErr w:type="spellEnd"/>
           </w:p>
         </w:tc>
         <w:tc>
@@ -7871,14 +7692,12 @@
             <w:r>
               <w:t xml:space="preserve">Application </w:t>
             </w:r>
-            <w:proofErr w:type="spellStart"/>
             <w:r>
               <w:t>d</w:t>
             </w:r>
             <w:r>
               <w:t>estkop</w:t>
             </w:r>
-            <w:proofErr w:type="spellEnd"/>
             <w:r>
               <w:t>/m</w:t>
             </w:r>
@@ -7966,7 +7785,6 @@
                 <w:iCs/>
               </w:rPr>
             </w:pPr>
-            <w:proofErr w:type="spellStart"/>
             <w:r>
               <w:rPr>
                 <w:i/>
@@ -7974,7 +7792,6 @@
               </w:rPr>
               <w:t>FarmBrite</w:t>
             </w:r>
-            <w:proofErr w:type="spellEnd"/>
           </w:p>
         </w:tc>
         <w:tc>
@@ -7994,7 +7811,6 @@
                 <w:iCs/>
               </w:rPr>
             </w:pPr>
-            <w:proofErr w:type="spellStart"/>
             <w:r>
               <w:rPr>
                 <w:i/>
@@ -8002,7 +7818,6 @@
               </w:rPr>
               <w:t>NavFarm</w:t>
             </w:r>
-            <w:proofErr w:type="spellEnd"/>
           </w:p>
         </w:tc>
         <w:tc>
@@ -8022,31 +7837,13 @@
                 <w:iCs/>
               </w:rPr>
             </w:pPr>
-            <w:proofErr w:type="spellStart"/>
-            <w:r>
-              <w:rPr>
-                <w:i/>
-                <w:iCs/>
-              </w:rPr>
-              <w:t>Agrovision</w:t>
-            </w:r>
-            <w:proofErr w:type="spellEnd"/>
-            <w:r>
-              <w:rPr>
-                <w:i/>
-                <w:iCs/>
-              </w:rPr>
-              <w:t xml:space="preserve"> </w:t>
-            </w:r>
-            <w:proofErr w:type="spellStart"/>
-            <w:r>
-              <w:rPr>
-                <w:i/>
-                <w:iCs/>
-              </w:rPr>
-              <w:t>Cow</w:t>
-            </w:r>
-            <w:proofErr w:type="spellEnd"/>
+            <w:r>
+              <w:rPr>
+                <w:i/>
+                <w:iCs/>
+              </w:rPr>
+              <w:t>Agrovision Cow</w:t>
+            </w:r>
           </w:p>
         </w:tc>
         <w:tc>
@@ -8066,7 +7863,6 @@
                 <w:iCs/>
               </w:rPr>
             </w:pPr>
-            <w:proofErr w:type="spellStart"/>
             <w:r>
               <w:rPr>
                 <w:i/>
@@ -8074,7 +7870,6 @@
               </w:rPr>
               <w:t>HerdWatch</w:t>
             </w:r>
-            <w:proofErr w:type="spellEnd"/>
           </w:p>
         </w:tc>
         <w:tc>
@@ -8094,7 +7889,6 @@
                 <w:iCs/>
               </w:rPr>
             </w:pPr>
-            <w:proofErr w:type="spellStart"/>
             <w:r>
               <w:rPr>
                 <w:i/>
@@ -8102,7 +7896,6 @@
               </w:rPr>
               <w:t>CattleFarm</w:t>
             </w:r>
-            <w:proofErr w:type="spellEnd"/>
           </w:p>
         </w:tc>
       </w:tr>
@@ -9267,16 +9060,8 @@
         <w:rPr>
           <w:lang w:eastAsia="fr-FR"/>
         </w:rPr>
-        <w:t xml:space="preserve">Par rapport aux logiciels existants sur le marché, Le projet </w:t>
-      </w:r>
-      <w:proofErr w:type="spellStart"/>
-      <w:r>
-        <w:rPr>
-          <w:lang w:eastAsia="fr-FR"/>
-        </w:rPr>
-        <w:t>Cattle</w:t>
-      </w:r>
-      <w:proofErr w:type="spellEnd"/>
+        <w:t>Par rapport aux logiciels existants sur le marché, Le projet Cattle</w:t>
+      </w:r>
       <w:r>
         <w:rPr>
           <w:lang w:eastAsia="fr-FR"/>
@@ -9345,21 +9130,7 @@
         <w:rPr>
           <w:lang w:eastAsia="fr-FR"/>
         </w:rPr>
-        <w:t xml:space="preserve"> les solutions existantes, </w:t>
-      </w:r>
-      <w:proofErr w:type="spellStart"/>
-      <w:r>
-        <w:rPr>
-          <w:lang w:eastAsia="fr-FR"/>
-        </w:rPr>
-        <w:t>Cattle</w:t>
-      </w:r>
-      <w:proofErr w:type="spellEnd"/>
-      <w:r>
-        <w:rPr>
-          <w:lang w:eastAsia="fr-FR"/>
-        </w:rPr>
-        <w:t xml:space="preserve"> Manager offre les avantages suivants :</w:t>
+        <w:t xml:space="preserve"> les solutions existantes, Cattle Manager offre les avantages suivants :</w:t>
       </w:r>
     </w:p>
     <w:p>
@@ -9428,21 +9199,7 @@
         <w:rPr>
           <w:lang w:eastAsia="fr-FR"/>
         </w:rPr>
-        <w:t xml:space="preserve">Gratuité. </w:t>
-      </w:r>
-      <w:proofErr w:type="spellStart"/>
-      <w:r>
-        <w:rPr>
-          <w:lang w:eastAsia="fr-FR"/>
-        </w:rPr>
-        <w:t>Cattle</w:t>
-      </w:r>
-      <w:proofErr w:type="spellEnd"/>
-      <w:r>
-        <w:rPr>
-          <w:lang w:eastAsia="fr-FR"/>
-        </w:rPr>
-        <w:t xml:space="preserve"> Manager est gratuit d’utilisation.</w:t>
+        <w:t>Gratuité. Cattle Manager est gratuit d’utilisation.</w:t>
       </w:r>
     </w:p>
     <w:p>
@@ -11186,13 +10943,8 @@
         <w:pStyle w:val="Titre2"/>
       </w:pPr>
       <w:bookmarkStart w:id="29" w:name="_Toc198385757"/>
-      <w:proofErr w:type="spellStart"/>
-      <w:r>
-        <w:t>Sitemap</w:t>
-      </w:r>
-      <w:proofErr w:type="spellEnd"/>
-      <w:r>
-        <w:t xml:space="preserve"> de l’application</w:t>
+      <w:r>
+        <w:t>Sitemap de l’application</w:t>
       </w:r>
       <w:bookmarkEnd w:id="29"/>
     </w:p>
@@ -11274,15 +11026,7 @@
         </w:r>
       </w:fldSimple>
       <w:r>
-        <w:t xml:space="preserve">: </w:t>
-      </w:r>
-      <w:proofErr w:type="spellStart"/>
-      <w:r>
-        <w:t>Sitemap</w:t>
-      </w:r>
-      <w:proofErr w:type="spellEnd"/>
-      <w:r>
-        <w:t xml:space="preserve"> de l'application web</w:t>
+        <w:t>: Sitemap de l'application web</w:t>
       </w:r>
     </w:p>
     <w:p>
@@ -11724,15 +11468,7 @@
               </w:numPr>
             </w:pPr>
             <w:r>
-              <w:t xml:space="preserve">Le système vérifie si l’utilisateur possède déjà un </w:t>
-            </w:r>
-            <w:proofErr w:type="spellStart"/>
-            <w:r>
-              <w:t>token</w:t>
-            </w:r>
-            <w:proofErr w:type="spellEnd"/>
-            <w:r>
-              <w:t>.</w:t>
+              <w:t>Le système vérifie si l’utilisateur possède déjà un token.</w:t>
             </w:r>
           </w:p>
           <w:p>
@@ -11747,23 +11483,7 @@
               <w:t>S’il</w:t>
             </w:r>
             <w:r>
-              <w:t xml:space="preserve"> ne possède pas de </w:t>
-            </w:r>
-            <w:proofErr w:type="spellStart"/>
-            <w:r>
-              <w:t>token</w:t>
-            </w:r>
-            <w:proofErr w:type="spellEnd"/>
-            <w:r>
-              <w:t xml:space="preserve"> ou que le </w:t>
-            </w:r>
-            <w:proofErr w:type="spellStart"/>
-            <w:r>
-              <w:t>token</w:t>
-            </w:r>
-            <w:proofErr w:type="spellEnd"/>
-            <w:r>
-              <w:t xml:space="preserve"> présent est échu, l’utilisateur est redirigé vers la page de login administrée par Auth0.</w:t>
+              <w:t xml:space="preserve"> ne possède pas de token ou que le token présent est échu, l’utilisateur est redirigé vers la page de login administrée par Auth0.</w:t>
             </w:r>
           </w:p>
           <w:p>
@@ -11799,15 +11519,7 @@
               </w:numPr>
             </w:pPr>
             <w:r>
-              <w:t xml:space="preserve">L’utilisateur reçoit un </w:t>
-            </w:r>
-            <w:proofErr w:type="spellStart"/>
-            <w:r>
-              <w:t>token</w:t>
-            </w:r>
-            <w:proofErr w:type="spellEnd"/>
-            <w:r>
-              <w:t xml:space="preserve"> valide de la part d’Auth0.</w:t>
+              <w:t>L’utilisateur reçoit un token valide de la part d’Auth0.</w:t>
             </w:r>
           </w:p>
           <w:p>
@@ -11819,21 +11531,13 @@
               </w:numPr>
             </w:pPr>
             <w:r>
-              <w:t xml:space="preserve">L’utilisateur est redirigé vers le </w:t>
-            </w:r>
-            <w:proofErr w:type="spellStart"/>
-            <w:r>
-              <w:t>dashbo</w:t>
+              <w:t>L’utilisateur est redirigé vers le dashbo</w:t>
             </w:r>
             <w:r>
               <w:t>a</w:t>
             </w:r>
             <w:r>
-              <w:t>rd</w:t>
-            </w:r>
-            <w:proofErr w:type="spellEnd"/>
-            <w:r>
-              <w:t>.</w:t>
+              <w:t>rd.</w:t>
             </w:r>
           </w:p>
         </w:tc>
@@ -11877,23 +11581,7 @@
           </w:p>
           <w:p>
             <w:r>
-              <w:t xml:space="preserve">3a. L’utilisateur possède déjà un </w:t>
-            </w:r>
-            <w:proofErr w:type="spellStart"/>
-            <w:r>
-              <w:t>token</w:t>
-            </w:r>
-            <w:proofErr w:type="spellEnd"/>
-            <w:r>
-              <w:t xml:space="preserve"> valide. L’utilisateur est redirigé automatiquement vers son </w:t>
-            </w:r>
-            <w:proofErr w:type="spellStart"/>
-            <w:r>
-              <w:t>dashboard</w:t>
-            </w:r>
-            <w:proofErr w:type="spellEnd"/>
-            <w:r>
-              <w:t xml:space="preserve"> en fonction de son rôle.</w:t>
+              <w:t>3a. L’utilisateur possède déjà un token valide. L’utilisateur est redirigé automatiquement vers son dashboard en fonction de son rôle.</w:t>
             </w:r>
           </w:p>
         </w:tc>
@@ -21540,15 +21228,7 @@
               </w:numPr>
             </w:pPr>
             <w:r>
-              <w:t xml:space="preserve">L’utilisateur est redirigé vers son </w:t>
-            </w:r>
-            <w:proofErr w:type="spellStart"/>
-            <w:r>
-              <w:t>dashbaord</w:t>
-            </w:r>
-            <w:proofErr w:type="spellEnd"/>
-            <w:r>
-              <w:t xml:space="preserve">. Les tâches du jour assignées à cet utilisateur sont affichées sous forme de liste. </w:t>
+              <w:t xml:space="preserve">L’utilisateur est redirigé vers son dashbaord. Les tâches du jour assignées à cet utilisateur sont affichées sous forme de liste. </w:t>
             </w:r>
           </w:p>
           <w:p>
@@ -21804,15 +21484,7 @@
               </w:numPr>
             </w:pPr>
             <w:r>
-              <w:t xml:space="preserve">L’utilisateur est présent sur son </w:t>
-            </w:r>
-            <w:proofErr w:type="spellStart"/>
-            <w:r>
-              <w:t>dashboard</w:t>
-            </w:r>
-            <w:proofErr w:type="spellEnd"/>
-            <w:r>
-              <w:t xml:space="preserve"> ou sur la page de la liste des tâches.</w:t>
+              <w:t>L’utilisateur est présent sur son dashboard ou sur la page de la liste des tâches.</w:t>
             </w:r>
           </w:p>
         </w:tc>
@@ -23457,15 +23129,7 @@
               </w:numPr>
             </w:pPr>
             <w:r>
-              <w:t xml:space="preserve">L’utilisateur remplit le volume laitier pour les animaux voulus, en utilisant les champs ou les </w:t>
-            </w:r>
-            <w:proofErr w:type="spellStart"/>
-            <w:r>
-              <w:t>sliders</w:t>
-            </w:r>
-            <w:proofErr w:type="spellEnd"/>
-            <w:r>
-              <w:t xml:space="preserve"> prévus à cet effet.</w:t>
+              <w:t>L’utilisateur remplit le volume laitier pour les animaux voulus, en utilisant les champs ou les sliders prévus à cet effet.</w:t>
             </w:r>
           </w:p>
           <w:p>
@@ -28310,11 +27974,11 @@
     </w:p>
     <w:p>
       <w:pPr>
-        <w:pStyle w:val="Titre3"/>
+        <w:pStyle w:val="Titre2"/>
       </w:pPr>
       <w:bookmarkStart w:id="35" w:name="_Toc198385763"/>
       <w:r>
-        <w:t>Règles de structures</w:t>
+        <w:t>Règles de structure</w:t>
       </w:r>
       <w:bookmarkEnd w:id="35"/>
     </w:p>
@@ -30874,7 +30538,7 @@
     <w:p/>
     <w:p>
       <w:pPr>
-        <w:pStyle w:val="Titre3"/>
+        <w:pStyle w:val="Titre2"/>
       </w:pPr>
       <w:bookmarkStart w:id="36" w:name="_Toc198385764"/>
       <w:r>
@@ -30887,7 +30551,13 @@
         <w:pStyle w:val="Titre4"/>
       </w:pPr>
       <w:r>
-        <w:t>Taches</w:t>
+        <w:t>T</w:t>
+      </w:r>
+      <w:r>
+        <w:t>â</w:t>
+      </w:r>
+      <w:r>
+        <w:t>ches</w:t>
       </w:r>
     </w:p>
     <w:tbl>
@@ -31757,15 +31427,7 @@
         <w:jc w:val="both"/>
       </w:pPr>
       <w:r>
-        <w:t xml:space="preserve">La base de données </w:t>
-      </w:r>
-      <w:proofErr w:type="spellStart"/>
-      <w:r>
-        <w:t>NoSql</w:t>
-      </w:r>
-      <w:proofErr w:type="spellEnd"/>
-      <w:r>
-        <w:t xml:space="preserve"> utilisera MongoDB.</w:t>
+        <w:t>La base de données NoSql utilisera MongoDB.</w:t>
       </w:r>
     </w:p>
     <w:p>
@@ -31778,15 +31440,7 @@
         <w:jc w:val="both"/>
       </w:pPr>
       <w:r>
-        <w:t xml:space="preserve">Le Backend sera réalisé dans le </w:t>
-      </w:r>
-      <w:proofErr w:type="spellStart"/>
-      <w:r>
-        <w:t>framework</w:t>
-      </w:r>
-      <w:proofErr w:type="spellEnd"/>
-      <w:r>
-        <w:t xml:space="preserve"> .Net (.Net 8).</w:t>
+        <w:t>Le Backend sera réalisé dans le framework .Net (.Net 8).</w:t>
       </w:r>
     </w:p>
     <w:p>
@@ -31799,15 +31453,7 @@
         <w:jc w:val="both"/>
       </w:pPr>
       <w:r>
-        <w:t xml:space="preserve">L’accès aux données SQL Server se fera via l’ORM </w:t>
-      </w:r>
-      <w:proofErr w:type="spellStart"/>
-      <w:r>
-        <w:t>Entity</w:t>
-      </w:r>
-      <w:proofErr w:type="spellEnd"/>
-      <w:r>
-        <w:t xml:space="preserve"> Framework.</w:t>
+        <w:t>L’accès aux données SQL Server se fera via l’ORM Entity Framework.</w:t>
       </w:r>
     </w:p>
     <w:p>
@@ -31820,23 +31466,7 @@
         <w:jc w:val="both"/>
       </w:pPr>
       <w:r>
-        <w:t xml:space="preserve">L’application web sera réalisée avec le </w:t>
-      </w:r>
-      <w:proofErr w:type="spellStart"/>
-      <w:r>
-        <w:t>framework</w:t>
-      </w:r>
-      <w:proofErr w:type="spellEnd"/>
-      <w:r>
-        <w:t xml:space="preserve"> javascript </w:t>
-      </w:r>
-      <w:proofErr w:type="spellStart"/>
-      <w:r>
-        <w:t>Angular</w:t>
-      </w:r>
-      <w:proofErr w:type="spellEnd"/>
-      <w:r>
-        <w:t xml:space="preserve"> (Version 19).</w:t>
+        <w:t>L’application web sera réalisée avec le framework javascript Angular (Version 19).</w:t>
       </w:r>
     </w:p>
     <w:p>
@@ -31849,15 +31479,7 @@
         <w:jc w:val="both"/>
       </w:pPr>
       <w:r>
-        <w:t xml:space="preserve">L’application mobile sera réalisée avec le </w:t>
-      </w:r>
-      <w:proofErr w:type="spellStart"/>
-      <w:r>
-        <w:t>framework</w:t>
-      </w:r>
-      <w:proofErr w:type="spellEnd"/>
-      <w:r>
-        <w:t xml:space="preserve"> Flutter (Version 3).</w:t>
+        <w:t>L’application mobile sera réalisée avec le framework Flutter (Version 3).</w:t>
       </w:r>
     </w:p>
     <w:p>
@@ -31893,15 +31515,7 @@
         <w:jc w:val="both"/>
       </w:pPr>
       <w:r>
-        <w:t xml:space="preserve">Des données annexes, susceptible de changer avec le temps et dont l’intégrité référentielle n’est pas importante pour l’activité, seront stockées dans une base de données </w:t>
-      </w:r>
-      <w:proofErr w:type="spellStart"/>
-      <w:r>
-        <w:t>NoSql</w:t>
-      </w:r>
-      <w:proofErr w:type="spellEnd"/>
-      <w:r>
-        <w:t xml:space="preserve"> de type « documents ».</w:t>
+        <w:t>Des données annexes, susceptible de changer avec le temps et dont l’intégrité référentielle n’est pas importante pour l’activité, seront stockées dans une base de données NoSql de type « documents ».</w:t>
       </w:r>
     </w:p>
     <w:p>
@@ -31909,12 +31523,10 @@
         <w:pStyle w:val="Titre3"/>
       </w:pPr>
       <w:bookmarkStart w:id="43" w:name="_Toc198385771"/>
-      <w:proofErr w:type="spellStart"/>
       <w:r>
         <w:t>Back-end</w:t>
       </w:r>
       <w:bookmarkEnd w:id="43"/>
-      <w:proofErr w:type="spellEnd"/>
     </w:p>
     <w:p>
       <w:pPr>
@@ -31923,13 +31535,8 @@
       <w:r>
         <w:t xml:space="preserve">L’architecture </w:t>
       </w:r>
-      <w:proofErr w:type="spellStart"/>
-      <w:r>
-        <w:t>back-end</w:t>
-      </w:r>
-      <w:proofErr w:type="spellEnd"/>
-      <w:r>
-        <w:t xml:space="preserve"> </w:t>
+      <w:r>
+        <w:t xml:space="preserve">back-end </w:t>
       </w:r>
       <w:r>
         <w:t xml:space="preserve">du projet </w:t>
@@ -31986,15 +31593,7 @@
         <w:jc w:val="both"/>
       </w:pPr>
       <w:r>
-        <w:t>Une couche « </w:t>
-      </w:r>
-      <w:proofErr w:type="spellStart"/>
-      <w:r>
-        <w:t>Presentation</w:t>
-      </w:r>
-      <w:proofErr w:type="spellEnd"/>
-      <w:r>
-        <w:t> » contient toute la partie liée à l’interface utilisateur. Elle dépend de la couche « Application »</w:t>
+        <w:t>Une couche « Presentation » contient toute la partie liée à l’interface utilisateur. Elle dépend de la couche « Application »</w:t>
       </w:r>
       <w:r>
         <w:t>.</w:t>
@@ -32010,15 +31609,7 @@
         <w:jc w:val="both"/>
       </w:pPr>
       <w:r>
-        <w:t>Une couche « </w:t>
-      </w:r>
-      <w:proofErr w:type="spellStart"/>
-      <w:r>
-        <w:t>Persistence</w:t>
-      </w:r>
-      <w:proofErr w:type="spellEnd"/>
-      <w:r>
-        <w:t> » contient la logique d’accès aux données. Elle dépend de la couche « Domain »</w:t>
+        <w:t>Une couche « Persistence » contient la logique d’accès aux données. Elle dépend de la couche « Domain »</w:t>
       </w:r>
       <w:r>
         <w:t>.</w:t>
@@ -32078,15 +31669,7 @@
         <w:jc w:val="both"/>
       </w:pPr>
       <w:r>
-        <w:t>La couche « </w:t>
-      </w:r>
-      <w:proofErr w:type="spellStart"/>
-      <w:r>
-        <w:t>Persistence</w:t>
-      </w:r>
-      <w:proofErr w:type="spellEnd"/>
-      <w:r>
-        <w:t> »</w:t>
+        <w:t>La couche « Persistence »</w:t>
       </w:r>
     </w:p>
     <w:p>
@@ -32138,13 +31721,8 @@
       <w:r>
         <w:t>spécifique (</w:t>
       </w:r>
-      <w:proofErr w:type="spellStart"/>
-      <w:r>
-        <w:t>Entity</w:t>
-      </w:r>
-      <w:proofErr w:type="spellEnd"/>
-      <w:r>
-        <w:t xml:space="preserve"> Framework</w:t>
+      <w:r>
+        <w:t>Entity Framework</w:t>
       </w:r>
       <w:r>
         <w:t>)</w:t>
@@ -32188,26 +31766,13 @@
         <w:t>Cette couche aura une dépendance directe sur la couche « Domain.</w:t>
       </w:r>
       <w:r>
-        <w:t xml:space="preserve"> Elle aura également une dépendance sur la couche </w:t>
-      </w:r>
-      <w:proofErr w:type="spellStart"/>
-      <w:r>
-        <w:t>Persistence</w:t>
-      </w:r>
-      <w:proofErr w:type="spellEnd"/>
-      <w:r>
-        <w:t xml:space="preserve">. Les interfaces définies dans la couche application seront implémentées dans la couche </w:t>
-      </w:r>
-      <w:proofErr w:type="spellStart"/>
+        <w:t xml:space="preserve"> Elle aura également une dépendance sur la couche Persistence. Les interfaces définies dans la couche application seront implémentées dans la couche </w:t>
+      </w:r>
       <w:r>
         <w:t>P</w:t>
       </w:r>
       <w:r>
-        <w:t>ersitence</w:t>
-      </w:r>
-      <w:proofErr w:type="spellEnd"/>
-      <w:r>
-        <w:t xml:space="preserve"> et injectées par injection de dépendance.</w:t>
+        <w:t>ersitence et injectées par injection de dépendance.</w:t>
       </w:r>
     </w:p>
     <w:p>
@@ -32216,13 +31781,8 @@
         <w:jc w:val="both"/>
       </w:pPr>
       <w:r>
-        <w:t>La couche « </w:t>
-      </w:r>
-      <w:proofErr w:type="spellStart"/>
-      <w:r>
-        <w:t>Presentation</w:t>
-      </w:r>
-      <w:proofErr w:type="spellEnd"/>
+        <w:t>La couche « Presentation</w:t>
+      </w:r>
       <w:r>
         <w:t> »</w:t>
       </w:r>
@@ -32235,15 +31795,7 @@
         <w:t xml:space="preserve">Cette couche sera </w:t>
       </w:r>
       <w:r>
-        <w:t xml:space="preserve">divisée entre une partie Backend et une partie </w:t>
-      </w:r>
-      <w:proofErr w:type="spellStart"/>
-      <w:r>
-        <w:t>FrontEnd</w:t>
-      </w:r>
-      <w:proofErr w:type="spellEnd"/>
-      <w:r>
-        <w:t xml:space="preserve">. </w:t>
+        <w:t xml:space="preserve">divisée entre une partie Backend et une partie FrontEnd. </w:t>
       </w:r>
     </w:p>
     <w:p>
@@ -32323,13 +31875,11 @@
         <w:pStyle w:val="Titre3"/>
       </w:pPr>
       <w:bookmarkStart w:id="44" w:name="_Toc198385772"/>
-      <w:proofErr w:type="spellStart"/>
       <w:r>
         <w:lastRenderedPageBreak/>
         <w:t>Front-end</w:t>
       </w:r>
       <w:bookmarkEnd w:id="44"/>
-      <w:proofErr w:type="spellEnd"/>
     </w:p>
     <w:p>
       <w:pPr>
@@ -32339,15 +31889,7 @@
         <w:t xml:space="preserve">Pour la partie Frontend, une application web et une application mobile serviront d’interface utilisateur. </w:t>
       </w:r>
       <w:r>
-        <w:t xml:space="preserve">Ces deux interfaces recevront les données via des requêtes HTTPS adressées à la Web API. Les contrôleurs de la Web API en charge de ces requêtes seront communs aux deux applications de </w:t>
-      </w:r>
-      <w:proofErr w:type="spellStart"/>
-      <w:r>
-        <w:t>front-end</w:t>
-      </w:r>
-      <w:proofErr w:type="spellEnd"/>
-      <w:r>
-        <w:t xml:space="preserve">. </w:t>
+        <w:t xml:space="preserve">Ces deux interfaces recevront les données via des requêtes HTTPS adressées à la Web API. Les contrôleurs de la Web API en charge de ces requêtes seront communs aux deux applications de front-end. </w:t>
       </w:r>
     </w:p>
     <w:p>
@@ -32387,122 +31929,64 @@
         <w:t>S</w:t>
       </w:r>
       <w:r>
-        <w:t xml:space="preserve">cript </w:t>
-      </w:r>
-      <w:proofErr w:type="spellStart"/>
-      <w:r>
-        <w:t>Angular</w:t>
-      </w:r>
-      <w:proofErr w:type="spellEnd"/>
+        <w:t>cript Angular.</w:t>
+      </w:r>
+      <w:r>
+        <w:t xml:space="preserve"> Ce </w:t>
+      </w:r>
+      <w:r>
+        <w:t>Framework</w:t>
+      </w:r>
+      <w:r>
+        <w:t xml:space="preserve"> fonctionne sur base de composants modulaires </w:t>
+      </w:r>
+      <w:r>
+        <w:t>et intègre une gestion aisée des formulaires. Ces avantages le rendent parfaitement adapté aux exigences du projet.</w:t>
+      </w:r>
+      <w:r>
+        <w:t xml:space="preserve"> En outre, Angular </w:t>
+      </w:r>
+      <w:r>
+        <w:t>est associé au</w:t>
+      </w:r>
+      <w:r>
+        <w:t xml:space="preserve"> langage Typescript, ce qui permet d’améliorer la qualité du code et de réduire les risques d’erreur </w:t>
+      </w:r>
+      <w:r>
+        <w:t>d’exécution inhérents au langage Javascript</w:t>
+      </w:r>
       <w:r>
         <w:t>.</w:t>
       </w:r>
       <w:r>
-        <w:t xml:space="preserve"> Ce </w:t>
-      </w:r>
-      <w:r>
-        <w:t>Framework</w:t>
-      </w:r>
-      <w:r>
-        <w:t xml:space="preserve"> fonctionne sur base de composants modulaires </w:t>
-      </w:r>
-      <w:r>
-        <w:t>et intègre une gestion aisée des formulaires. Ces avantages le rendent parfaitement adapté aux exigences du projet.</w:t>
-      </w:r>
-      <w:r>
-        <w:t xml:space="preserve"> En outre, </w:t>
-      </w:r>
-      <w:proofErr w:type="spellStart"/>
-      <w:r>
-        <w:t>Angular</w:t>
-      </w:r>
-      <w:proofErr w:type="spellEnd"/>
+        <w:t xml:space="preserve"> Enfin, il existe pour Angular des bibliothèques complètes de composants graphiques pré implémentés, qui permettent de garantir l’accessibilité utilisateur et la cohérence visuelle recherchée. Dans notre cas, nous utiliserons principalement les composants de la bibliothèque PrimeNG, laquelle se veut complète et robuste.</w:t>
+      </w:r>
+    </w:p>
+    <w:p>
+      <w:pPr>
+        <w:jc w:val="both"/>
+      </w:pPr>
+      <w:r>
+        <w:t>La gestion d’état (state management)</w:t>
+      </w:r>
+      <w:r>
+        <w:t xml:space="preserve"> de l’application web</w:t>
+      </w:r>
       <w:r>
         <w:t xml:space="preserve"> </w:t>
       </w:r>
       <w:r>
-        <w:t>est associé au</w:t>
-      </w:r>
-      <w:r>
-        <w:t xml:space="preserve"> langage </w:t>
-      </w:r>
-      <w:proofErr w:type="spellStart"/>
-      <w:r>
-        <w:t>Typescript</w:t>
-      </w:r>
-      <w:proofErr w:type="spellEnd"/>
-      <w:r>
-        <w:t xml:space="preserve">, ce qui permet d’améliorer la qualité du code et de réduire les risques d’erreur </w:t>
-      </w:r>
-      <w:r>
-        <w:t>d’exécution inhérents au langage Javascript</w:t>
-      </w:r>
-      <w:r>
-        <w:t>.</w:t>
-      </w:r>
-      <w:r>
-        <w:t xml:space="preserve"> Enfin, il existe pour </w:t>
-      </w:r>
-      <w:proofErr w:type="spellStart"/>
-      <w:r>
-        <w:t>Angular</w:t>
-      </w:r>
-      <w:proofErr w:type="spellEnd"/>
-      <w:r>
-        <w:t xml:space="preserve"> des bibliothèques complètes de composants graphiques pré implémentés, qui permettent de garantir l’accessibilité utilisateur et la cohérence visuelle recherchée. Dans notre cas, nous utiliserons principalement les composants de la bibliothèque </w:t>
-      </w:r>
-      <w:proofErr w:type="spellStart"/>
-      <w:r>
-        <w:t>PrimeNG</w:t>
-      </w:r>
-      <w:proofErr w:type="spellEnd"/>
-      <w:r>
-        <w:t>, laquelle se veut complète et robuste.</w:t>
-      </w:r>
-    </w:p>
-    <w:p>
-      <w:pPr>
-        <w:jc w:val="both"/>
-      </w:pPr>
-      <w:r>
-        <w:t>La gestion d’état (state management)</w:t>
-      </w:r>
-      <w:r>
-        <w:t xml:space="preserve"> de l’application web</w:t>
-      </w:r>
-      <w:r>
-        <w:t xml:space="preserve"> </w:t>
-      </w:r>
-      <w:r>
         <w:t>sera basée sur la bibliothèque NGXS, laquelle implémente une version simplifiée du design pattern CQRS pour la gestion du state global de l’application.</w:t>
       </w:r>
       <w:r>
         <w:t xml:space="preserve"> Les composants </w:t>
       </w:r>
-      <w:proofErr w:type="spellStart"/>
       <w:r>
         <w:t>A</w:t>
       </w:r>
       <w:r>
-        <w:t>ngular</w:t>
-      </w:r>
-      <w:proofErr w:type="spellEnd"/>
-      <w:r>
-        <w:t xml:space="preserve"> interagissent avec le </w:t>
-      </w:r>
-      <w:proofErr w:type="spellStart"/>
-      <w:r>
-        <w:t>back-end</w:t>
-      </w:r>
-      <w:proofErr w:type="spellEnd"/>
-      <w:r>
-        <w:t xml:space="preserve"> via des classes intermédiaires, appelées actions, lesquelles réalisent les appels vers le </w:t>
-      </w:r>
-      <w:proofErr w:type="spellStart"/>
-      <w:r>
-        <w:t>back-end</w:t>
-      </w:r>
-      <w:proofErr w:type="spellEnd"/>
+        <w:t>ngular interagissent avec le back-end via des classes intermédiaires, appelées actions, lesquelles réalisent les appels vers le back-end</w:t>
+      </w:r>
       <w:r>
         <w:t xml:space="preserve"> au travers de </w:t>
       </w:r>
@@ -32801,15 +32285,7 @@
         <w:jc w:val="both"/>
       </w:pPr>
       <w:r>
-        <w:t xml:space="preserve">Par l’utilisation du Framework </w:t>
-      </w:r>
-      <w:proofErr w:type="spellStart"/>
-      <w:r>
-        <w:t>Angular</w:t>
-      </w:r>
-      <w:proofErr w:type="spellEnd"/>
-      <w:r>
-        <w:t xml:space="preserve"> et</w:t>
+        <w:t>Par l’utilisation du Framework Angular et</w:t>
       </w:r>
       <w:r>
         <w:t xml:space="preserve"> le choix</w:t>
@@ -32858,15 +32334,7 @@
         <w:jc w:val="both"/>
       </w:pPr>
       <w:r>
-        <w:t xml:space="preserve">Pour le </w:t>
-      </w:r>
-      <w:proofErr w:type="spellStart"/>
-      <w:r>
-        <w:t>back-end</w:t>
-      </w:r>
-      <w:proofErr w:type="spellEnd"/>
-      <w:r>
-        <w:t>, l’implémentation des principes de la clean architecture dans l</w:t>
+        <w:t>Pour le back-end, l’implémentation des principes de la clean architecture dans l</w:t>
       </w:r>
       <w:r>
         <w:t>e</w:t>
@@ -32883,24 +32351,11 @@
       <w:r>
         <w:t xml:space="preserve"> de l’application. Pour l’application web et l’application mobile, l’utilisation de mécanismes de gestion d’état a permis de garantir la cohérence des données entre le </w:t>
       </w:r>
-      <w:proofErr w:type="spellStart"/>
       <w:r>
         <w:t>back</w:t>
       </w:r>
       <w:r>
-        <w:t>-end</w:t>
-      </w:r>
-      <w:proofErr w:type="spellEnd"/>
-      <w:r>
-        <w:t xml:space="preserve"> et le </w:t>
-      </w:r>
-      <w:proofErr w:type="spellStart"/>
-      <w:r>
-        <w:t>front-end</w:t>
-      </w:r>
-      <w:proofErr w:type="spellEnd"/>
-      <w:r>
-        <w:t>.</w:t>
+        <w:t>-end et le front-end.</w:t>
       </w:r>
     </w:p>
     <w:p>
@@ -32920,21 +32375,7 @@
         <w:rPr>
           <w:lang w:eastAsia="fr-FR"/>
         </w:rPr>
-        <w:t xml:space="preserve">. Plusieurs pages et composants </w:t>
-      </w:r>
-      <w:proofErr w:type="spellStart"/>
-      <w:r>
-        <w:rPr>
-          <w:lang w:eastAsia="fr-FR"/>
-        </w:rPr>
-        <w:t>Angular</w:t>
-      </w:r>
-      <w:proofErr w:type="spellEnd"/>
-      <w:r>
-        <w:rPr>
-          <w:lang w:eastAsia="fr-FR"/>
-        </w:rPr>
-        <w:t xml:space="preserve"> de l’application web ont également </w:t>
+        <w:t xml:space="preserve">. Plusieurs pages et composants Angular de l’application web ont également </w:t>
       </w:r>
       <w:r>
         <w:rPr>
@@ -33098,21 +32539,7 @@
         <w:rPr>
           <w:rFonts w:eastAsiaTheme="majorEastAsia"/>
         </w:rPr>
-        <w:t xml:space="preserve">Afin d’améliorer la sécurité de l’application, nous recommandons également de mettre en place un mécanisme transversal de </w:t>
-      </w:r>
-      <w:proofErr w:type="spellStart"/>
-      <w:r>
-        <w:rPr>
-          <w:rFonts w:eastAsiaTheme="majorEastAsia"/>
-        </w:rPr>
-        <w:t>logging</w:t>
-      </w:r>
-      <w:proofErr w:type="spellEnd"/>
-      <w:r>
-        <w:rPr>
-          <w:rFonts w:eastAsiaTheme="majorEastAsia"/>
-        </w:rPr>
-        <w:t xml:space="preserve"> des actions des utilisateurs. </w:t>
+        <w:t xml:space="preserve">Afin d’améliorer la sécurité de l’application, nous recommandons également de mettre en place un mécanisme transversal de logging des actions des utilisateurs. </w:t>
       </w:r>
     </w:p>
     <w:p>
@@ -33282,114 +32709,33 @@
           <w:i/>
           <w:iCs/>
         </w:rPr>
-        <w:t xml:space="preserve">A look at </w:t>
-      </w:r>
-      <w:proofErr w:type="spellStart"/>
+        <w:t>A look at European Farms, European Census Result</w:t>
+      </w:r>
       <w:r>
         <w:rPr>
           <w:i/>
           <w:iCs/>
         </w:rPr>
-        <w:t>European</w:t>
-      </w:r>
-      <w:proofErr w:type="spellEnd"/>
+        <w:t>s</w:t>
+      </w:r>
+      <w:r>
+        <w:t xml:space="preserve"> (</w:t>
+      </w:r>
+      <w:r>
+        <w:t>ISBN 978-92-68-23188-3</w:t>
+      </w:r>
+      <w:r>
+        <w:t>)</w:t>
+      </w:r>
       <w:r>
         <w:rPr>
           <w:i/>
           <w:iCs/>
         </w:rPr>
-        <w:t xml:space="preserve"> </w:t>
-      </w:r>
-      <w:proofErr w:type="spellStart"/>
-      <w:r>
-        <w:rPr>
-          <w:i/>
-          <w:iCs/>
-        </w:rPr>
-        <w:t>Farms</w:t>
-      </w:r>
-      <w:proofErr w:type="spellEnd"/>
-      <w:r>
-        <w:rPr>
-          <w:i/>
-          <w:iCs/>
-        </w:rPr>
-        <w:t xml:space="preserve">, </w:t>
-      </w:r>
-      <w:proofErr w:type="spellStart"/>
-      <w:r>
-        <w:rPr>
-          <w:i/>
-          <w:iCs/>
-        </w:rPr>
-        <w:t>European</w:t>
-      </w:r>
-      <w:proofErr w:type="spellEnd"/>
-      <w:r>
-        <w:rPr>
-          <w:i/>
-          <w:iCs/>
-        </w:rPr>
-        <w:t xml:space="preserve"> </w:t>
-      </w:r>
-      <w:proofErr w:type="spellStart"/>
-      <w:r>
-        <w:rPr>
-          <w:i/>
-          <w:iCs/>
-        </w:rPr>
-        <w:t>Census</w:t>
-      </w:r>
-      <w:proofErr w:type="spellEnd"/>
-      <w:r>
-        <w:rPr>
-          <w:i/>
-          <w:iCs/>
-        </w:rPr>
-        <w:t xml:space="preserve"> </w:t>
-      </w:r>
-      <w:proofErr w:type="spellStart"/>
-      <w:r>
-        <w:rPr>
-          <w:i/>
-          <w:iCs/>
-        </w:rPr>
-        <w:t>Result</w:t>
-      </w:r>
-      <w:r>
-        <w:rPr>
-          <w:i/>
-          <w:iCs/>
-        </w:rPr>
-        <w:t>s</w:t>
-      </w:r>
-      <w:proofErr w:type="spellEnd"/>
-      <w:r>
-        <w:t xml:space="preserve"> (</w:t>
-      </w:r>
-      <w:r>
-        <w:t>ISBN 978-92-68-23188-3</w:t>
-      </w:r>
-      <w:r>
-        <w:t>)</w:t>
-      </w:r>
-      <w:r>
-        <w:rPr>
-          <w:i/>
-          <w:iCs/>
-        </w:rPr>
         <w:t>.</w:t>
       </w:r>
       <w:r>
-        <w:t xml:space="preserve"> Luxembourg Publications Office of the </w:t>
-      </w:r>
-      <w:proofErr w:type="spellStart"/>
-      <w:r>
-        <w:t>European</w:t>
-      </w:r>
-      <w:proofErr w:type="spellEnd"/>
-      <w:r>
-        <w:t xml:space="preserve"> Union. </w:t>
+        <w:t xml:space="preserve"> Luxembourg Publications Office of the European Union. </w:t>
       </w:r>
       <w:hyperlink r:id="rId57" w:history="1">
         <w:r>
@@ -33449,13 +32795,8 @@
       </w:r>
     </w:p>
     <w:p>
-      <w:proofErr w:type="spellStart"/>
-      <w:r>
-        <w:t>Statbel</w:t>
-      </w:r>
-      <w:proofErr w:type="spellEnd"/>
-      <w:r>
-        <w:t xml:space="preserve"> (05/12/2024). </w:t>
+      <w:r>
+        <w:t xml:space="preserve">Statbel (05/12/2024). </w:t>
       </w:r>
       <w:r>
         <w:rPr>
@@ -33465,15 +32806,7 @@
         <w:t>Etat de l’agriculture Wallonne, Exploitations agricoles</w:t>
       </w:r>
       <w:r>
-        <w:t xml:space="preserve">. </w:t>
-      </w:r>
-      <w:proofErr w:type="spellStart"/>
-      <w:r>
-        <w:t>Statbel</w:t>
-      </w:r>
-      <w:proofErr w:type="spellEnd"/>
-      <w:r>
-        <w:t xml:space="preserve">. </w:t>
+        <w:t xml:space="preserve">. Statbel. </w:t>
       </w:r>
       <w:hyperlink r:id="rId59" w:history="1">
         <w:r>
@@ -33489,15 +32822,7 @@
     </w:p>
     <w:p>
       <w:r>
-        <w:t xml:space="preserve">Romane </w:t>
-      </w:r>
-      <w:proofErr w:type="spellStart"/>
-      <w:r>
-        <w:t>Bonnemé</w:t>
-      </w:r>
-      <w:proofErr w:type="spellEnd"/>
-      <w:r>
-        <w:t xml:space="preserve"> (29/07/2023). </w:t>
+        <w:t xml:space="preserve">Romane Bonnemé (29/07/2023). </w:t>
       </w:r>
       <w:r>
         <w:t>Des exploitations agricoles "à taille humaine" ? De moins en moins, surtout en Wallonie</w:t>
@@ -33552,21 +32877,8 @@
       </w:r>
     </w:p>
     <w:p>
-      <w:proofErr w:type="spellStart"/>
-      <w:r>
-        <w:t>Angular</w:t>
-      </w:r>
-      <w:proofErr w:type="spellEnd"/>
-      <w:r>
-        <w:t xml:space="preserve"> team (2024). </w:t>
-      </w:r>
-      <w:proofErr w:type="spellStart"/>
-      <w:r>
-        <w:t>Angular</w:t>
-      </w:r>
-      <w:proofErr w:type="spellEnd"/>
-      <w:r>
-        <w:t xml:space="preserve">. </w:t>
+      <w:r>
+        <w:t xml:space="preserve">Angular team (2024). Angular. </w:t>
       </w:r>
       <w:hyperlink r:id="rId61" w:history="1">
         <w:r>
@@ -33581,21 +32893,8 @@
       </w:r>
     </w:p>
     <w:p>
-      <w:proofErr w:type="spellStart"/>
-      <w:r>
-        <w:t>PrimeNg</w:t>
-      </w:r>
-      <w:proofErr w:type="spellEnd"/>
-      <w:r>
-        <w:t xml:space="preserve"> (2025). </w:t>
-      </w:r>
-      <w:proofErr w:type="spellStart"/>
-      <w:r>
-        <w:t>PrimeNg</w:t>
-      </w:r>
-      <w:proofErr w:type="spellEnd"/>
-      <w:r>
-        <w:t xml:space="preserve"> V19. </w:t>
+      <w:r>
+        <w:t xml:space="preserve">PrimeNg (2025). PrimeNg V19. </w:t>
       </w:r>
       <w:hyperlink r:id="rId62" w:history="1">
         <w:r>
@@ -33611,23 +32910,7 @@
     </w:p>
     <w:p>
       <w:r>
-        <w:t xml:space="preserve">Jimmy </w:t>
-      </w:r>
-      <w:proofErr w:type="spellStart"/>
-      <w:r>
-        <w:t>Bogard</w:t>
-      </w:r>
-      <w:proofErr w:type="spellEnd"/>
-      <w:r>
-        <w:t xml:space="preserve"> (2025). </w:t>
-      </w:r>
-      <w:proofErr w:type="spellStart"/>
-      <w:r>
-        <w:t>MediatR</w:t>
-      </w:r>
-      <w:proofErr w:type="spellEnd"/>
-      <w:r>
-        <w:t xml:space="preserve">. </w:t>
+        <w:t xml:space="preserve">Jimmy Bogard (2025). MediatR. </w:t>
       </w:r>
       <w:hyperlink r:id="rId63" w:history="1">
         <w:r>
@@ -33642,29 +32925,8 @@
       </w:r>
     </w:p>
     <w:p>
-      <w:proofErr w:type="spellStart"/>
-      <w:r>
-        <w:t>OpenApiGenerator</w:t>
-      </w:r>
-      <w:proofErr w:type="spellEnd"/>
-      <w:r>
-        <w:t xml:space="preserve"> team. </w:t>
-      </w:r>
-      <w:proofErr w:type="spellStart"/>
-      <w:r>
-        <w:t>OpenApi</w:t>
-      </w:r>
-      <w:proofErr w:type="spellEnd"/>
-      <w:r>
-        <w:t xml:space="preserve"> </w:t>
-      </w:r>
-      <w:proofErr w:type="spellStart"/>
-      <w:r>
-        <w:t>Generator</w:t>
-      </w:r>
-      <w:proofErr w:type="spellEnd"/>
-      <w:r>
-        <w:t xml:space="preserve">. </w:t>
+      <w:r>
+        <w:t xml:space="preserve">OpenApiGenerator team. OpenApi Generator. </w:t>
       </w:r>
       <w:hyperlink r:id="rId64" w:history="1">
         <w:r>
@@ -33711,21 +32973,8 @@
       </w:r>
     </w:p>
     <w:p>
-      <w:proofErr w:type="spellStart"/>
-      <w:r>
-        <w:t>Volodymyr</w:t>
-      </w:r>
-      <w:proofErr w:type="spellEnd"/>
-      <w:r>
-        <w:t xml:space="preserve"> </w:t>
-      </w:r>
-      <w:proofErr w:type="spellStart"/>
-      <w:r>
-        <w:t>Agafonkin</w:t>
-      </w:r>
-      <w:proofErr w:type="spellEnd"/>
-      <w:r>
-        <w:t xml:space="preserve"> (2023). Leaflet. </w:t>
+      <w:r>
+        <w:t xml:space="preserve">Volodymyr Agafonkin (2023). Leaflet. </w:t>
       </w:r>
       <w:hyperlink r:id="rId67" w:history="1">
         <w:r>

</xml_diff>